<commit_message>
Updates in Lab guide
</commit_message>
<xml_diff>
--- a/CLEU24 - TECOPS2201 - Lab Guide.docx
+++ b/CLEU24 - TECOPS2201 - Lab Guide.docx
@@ -2339,14 +2339,14 @@
                           </a:ln>
                           <a:extLst>
                             <a:ext uri="{909E8E84-426E-40dd-AFC4-6F175D3DCCD1}">
-                              <a14:hiddenFill xmlns:mo="http://schemas.microsoft.com/office/mac/office/2008/main" xmlns:mv="urn:schemas-microsoft-com:mac:vml" xmlns:o="urn:schemas-microsoft-com:office:office" xmlns:v="urn:schemas-microsoft-com:vml" xmlns:w10="urn:schemas-microsoft-com:office:word" xmlns:w="http://schemas.openxmlformats.org/wordprocessingml/2006/main" xmlns:p="http://schemas.openxmlformats.org/presentationml/2006/main" xmlns="" xmlns:a14="http://schemas.microsoft.com/office/drawing/2010/main" xmlns:lc="http://schemas.openxmlformats.org/drawingml/2006/lockedCanvas">
+                              <a14:hiddenFill xmlns:lc="http://schemas.openxmlformats.org/drawingml/2006/lockedCanvas" xmlns:a14="http://schemas.microsoft.com/office/drawing/2010/main" xmlns="" xmlns:p="http://schemas.openxmlformats.org/presentationml/2006/main" xmlns:w="http://schemas.openxmlformats.org/wordprocessingml/2006/main" xmlns:w10="urn:schemas-microsoft-com:office:word" xmlns:v="urn:schemas-microsoft-com:vml" xmlns:o="urn:schemas-microsoft-com:office:office" xmlns:mv="urn:schemas-microsoft-com:mac:vml" xmlns:mo="http://schemas.microsoft.com/office/mac/office/2008/main">
                                 <a:solidFill>
                                   <a:srgbClr val="FFFFFF"/>
                                 </a:solidFill>
                               </a14:hiddenFill>
                             </a:ext>
                             <a:ext uri="{91240B29-F687-4f45-9708-019B960494DF}">
-                              <a14:hiddenLine xmlns:mo="http://schemas.microsoft.com/office/mac/office/2008/main" xmlns:mv="urn:schemas-microsoft-com:mac:vml" xmlns:o="urn:schemas-microsoft-com:office:office" xmlns:v="urn:schemas-microsoft-com:vml" xmlns:w10="urn:schemas-microsoft-com:office:word" xmlns:w="http://schemas.openxmlformats.org/wordprocessingml/2006/main" xmlns:p="http://schemas.openxmlformats.org/presentationml/2006/main" xmlns="" xmlns:a14="http://schemas.microsoft.com/office/drawing/2010/main" xmlns:lc="http://schemas.openxmlformats.org/drawingml/2006/lockedCanvas" w="9525">
+                              <a14:hiddenLine xmlns:lc="http://schemas.openxmlformats.org/drawingml/2006/lockedCanvas" xmlns:a14="http://schemas.microsoft.com/office/drawing/2010/main" xmlns="" xmlns:p="http://schemas.openxmlformats.org/presentationml/2006/main" xmlns:w="http://schemas.openxmlformats.org/wordprocessingml/2006/main" xmlns:w10="urn:schemas-microsoft-com:office:word" xmlns:v="urn:schemas-microsoft-com:vml" xmlns:o="urn:schemas-microsoft-com:office:office" xmlns:mv="urn:schemas-microsoft-com:mac:vml" xmlns:mo="http://schemas.microsoft.com/office/mac/office/2008/main" w="9525">
                                 <a:solidFill>
                                   <a:srgbClr val="000000"/>
                                 </a:solidFill>
@@ -2392,14 +2392,14 @@
                           </a:ln>
                           <a:extLst>
                             <a:ext uri="{909E8E84-426E-40dd-AFC4-6F175D3DCCD1}">
-                              <a14:hiddenFill xmlns:mo="http://schemas.microsoft.com/office/mac/office/2008/main" xmlns:mv="urn:schemas-microsoft-com:mac:vml" xmlns:o="urn:schemas-microsoft-com:office:office" xmlns:v="urn:schemas-microsoft-com:vml" xmlns:w10="urn:schemas-microsoft-com:office:word" xmlns:w="http://schemas.openxmlformats.org/wordprocessingml/2006/main" xmlns:p="http://schemas.openxmlformats.org/presentationml/2006/main" xmlns="" xmlns:a14="http://schemas.microsoft.com/office/drawing/2010/main" xmlns:lc="http://schemas.openxmlformats.org/drawingml/2006/lockedCanvas">
+                              <a14:hiddenFill xmlns:lc="http://schemas.openxmlformats.org/drawingml/2006/lockedCanvas" xmlns:a14="http://schemas.microsoft.com/office/drawing/2010/main" xmlns="" xmlns:p="http://schemas.openxmlformats.org/presentationml/2006/main" xmlns:w="http://schemas.openxmlformats.org/wordprocessingml/2006/main" xmlns:w10="urn:schemas-microsoft-com:office:word" xmlns:v="urn:schemas-microsoft-com:vml" xmlns:o="urn:schemas-microsoft-com:office:office" xmlns:mv="urn:schemas-microsoft-com:mac:vml" xmlns:mo="http://schemas.microsoft.com/office/mac/office/2008/main">
                                 <a:solidFill>
                                   <a:srgbClr val="FFFFFF"/>
                                 </a:solidFill>
                               </a14:hiddenFill>
                             </a:ext>
                             <a:ext uri="{91240B29-F687-4f45-9708-019B960494DF}">
-                              <a14:hiddenLine xmlns:mo="http://schemas.microsoft.com/office/mac/office/2008/main" xmlns:mv="urn:schemas-microsoft-com:mac:vml" xmlns:o="urn:schemas-microsoft-com:office:office" xmlns:v="urn:schemas-microsoft-com:vml" xmlns:w10="urn:schemas-microsoft-com:office:word" xmlns:w="http://schemas.openxmlformats.org/wordprocessingml/2006/main" xmlns:p="http://schemas.openxmlformats.org/presentationml/2006/main" xmlns="" xmlns:a14="http://schemas.microsoft.com/office/drawing/2010/main" xmlns:lc="http://schemas.openxmlformats.org/drawingml/2006/lockedCanvas" w="9525">
+                              <a14:hiddenLine xmlns:lc="http://schemas.openxmlformats.org/drawingml/2006/lockedCanvas" xmlns:a14="http://schemas.microsoft.com/office/drawing/2010/main" xmlns="" xmlns:p="http://schemas.openxmlformats.org/presentationml/2006/main" xmlns:w="http://schemas.openxmlformats.org/wordprocessingml/2006/main" xmlns:w10="urn:schemas-microsoft-com:office:word" xmlns:v="urn:schemas-microsoft-com:vml" xmlns:o="urn:schemas-microsoft-com:office:office" xmlns:mv="urn:schemas-microsoft-com:mac:vml" xmlns:mo="http://schemas.microsoft.com/office/mac/office/2008/main" w="9525">
                                 <a:solidFill>
                                   <a:srgbClr val="000000"/>
                                 </a:solidFill>
@@ -2684,14 +2684,14 @@
                             </a:ln>
                             <a:extLst>
                               <a:ext uri="{909E8E84-426E-40dd-AFC4-6F175D3DCCD1}">
-                                <a14:hiddenFill xmlns:mo="http://schemas.microsoft.com/office/mac/office/2008/main" xmlns:mv="urn:schemas-microsoft-com:mac:vml" xmlns:o="urn:schemas-microsoft-com:office:office" xmlns:v="urn:schemas-microsoft-com:vml" xmlns:w10="urn:schemas-microsoft-com:office:word" xmlns:w="http://schemas.openxmlformats.org/wordprocessingml/2006/main" xmlns:p="http://schemas.openxmlformats.org/presentationml/2006/main" xmlns="" xmlns:a14="http://schemas.microsoft.com/office/drawing/2010/main" xmlns:lc="http://schemas.openxmlformats.org/drawingml/2006/lockedCanvas">
+                                <a14:hiddenFill xmlns:lc="http://schemas.openxmlformats.org/drawingml/2006/lockedCanvas" xmlns:a14="http://schemas.microsoft.com/office/drawing/2010/main" xmlns="" xmlns:p="http://schemas.openxmlformats.org/presentationml/2006/main" xmlns:w="http://schemas.openxmlformats.org/wordprocessingml/2006/main" xmlns:w10="urn:schemas-microsoft-com:office:word" xmlns:v="urn:schemas-microsoft-com:vml" xmlns:o="urn:schemas-microsoft-com:office:office" xmlns:mv="urn:schemas-microsoft-com:mac:vml" xmlns:mo="http://schemas.microsoft.com/office/mac/office/2008/main">
                                   <a:solidFill>
                                     <a:srgbClr val="FFFFFF"/>
                                   </a:solidFill>
                                 </a14:hiddenFill>
                               </a:ext>
                               <a:ext uri="{91240B29-F687-4f45-9708-019B960494DF}">
-                                <a14:hiddenLine xmlns:mo="http://schemas.microsoft.com/office/mac/office/2008/main" xmlns:mv="urn:schemas-microsoft-com:mac:vml" xmlns:o="urn:schemas-microsoft-com:office:office" xmlns:v="urn:schemas-microsoft-com:vml" xmlns:w10="urn:schemas-microsoft-com:office:word" xmlns:w="http://schemas.openxmlformats.org/wordprocessingml/2006/main" xmlns:p="http://schemas.openxmlformats.org/presentationml/2006/main" xmlns="" xmlns:a14="http://schemas.microsoft.com/office/drawing/2010/main" xmlns:lc="http://schemas.openxmlformats.org/drawingml/2006/lockedCanvas" w="9525">
+                                <a14:hiddenLine xmlns:lc="http://schemas.openxmlformats.org/drawingml/2006/lockedCanvas" xmlns:a14="http://schemas.microsoft.com/office/drawing/2010/main" xmlns="" xmlns:p="http://schemas.openxmlformats.org/presentationml/2006/main" xmlns:w="http://schemas.openxmlformats.org/wordprocessingml/2006/main" xmlns:w10="urn:schemas-microsoft-com:office:word" xmlns:v="urn:schemas-microsoft-com:vml" xmlns:o="urn:schemas-microsoft-com:office:office" xmlns:mv="urn:schemas-microsoft-com:mac:vml" xmlns:mo="http://schemas.microsoft.com/office/mac/office/2008/main" w="9525">
                                   <a:solidFill>
                                     <a:srgbClr val="000000"/>
                                   </a:solidFill>
@@ -2737,14 +2737,14 @@
                             </a:ln>
                             <a:extLst>
                               <a:ext uri="{909E8E84-426E-40dd-AFC4-6F175D3DCCD1}">
-                                <a14:hiddenFill xmlns:mo="http://schemas.microsoft.com/office/mac/office/2008/main" xmlns:mv="urn:schemas-microsoft-com:mac:vml" xmlns:o="urn:schemas-microsoft-com:office:office" xmlns:v="urn:schemas-microsoft-com:vml" xmlns:w10="urn:schemas-microsoft-com:office:word" xmlns:w="http://schemas.openxmlformats.org/wordprocessingml/2006/main" xmlns:p="http://schemas.openxmlformats.org/presentationml/2006/main" xmlns="" xmlns:a14="http://schemas.microsoft.com/office/drawing/2010/main" xmlns:lc="http://schemas.openxmlformats.org/drawingml/2006/lockedCanvas">
+                                <a14:hiddenFill xmlns:lc="http://schemas.openxmlformats.org/drawingml/2006/lockedCanvas" xmlns:a14="http://schemas.microsoft.com/office/drawing/2010/main" xmlns="" xmlns:p="http://schemas.openxmlformats.org/presentationml/2006/main" xmlns:w="http://schemas.openxmlformats.org/wordprocessingml/2006/main" xmlns:w10="urn:schemas-microsoft-com:office:word" xmlns:v="urn:schemas-microsoft-com:vml" xmlns:o="urn:schemas-microsoft-com:office:office" xmlns:mv="urn:schemas-microsoft-com:mac:vml" xmlns:mo="http://schemas.microsoft.com/office/mac/office/2008/main">
                                   <a:solidFill>
                                     <a:srgbClr val="FFFFFF"/>
                                   </a:solidFill>
                                 </a14:hiddenFill>
                               </a:ext>
                               <a:ext uri="{91240B29-F687-4f45-9708-019B960494DF}">
-                                <a14:hiddenLine xmlns:mo="http://schemas.microsoft.com/office/mac/office/2008/main" xmlns:mv="urn:schemas-microsoft-com:mac:vml" xmlns:o="urn:schemas-microsoft-com:office:office" xmlns:v="urn:schemas-microsoft-com:vml" xmlns:w10="urn:schemas-microsoft-com:office:word" xmlns:w="http://schemas.openxmlformats.org/wordprocessingml/2006/main" xmlns:p="http://schemas.openxmlformats.org/presentationml/2006/main" xmlns="" xmlns:a14="http://schemas.microsoft.com/office/drawing/2010/main" xmlns:lc="http://schemas.openxmlformats.org/drawingml/2006/lockedCanvas" w="9525">
+                                <a14:hiddenLine xmlns:lc="http://schemas.openxmlformats.org/drawingml/2006/lockedCanvas" xmlns:a14="http://schemas.microsoft.com/office/drawing/2010/main" xmlns="" xmlns:p="http://schemas.openxmlformats.org/presentationml/2006/main" xmlns:w="http://schemas.openxmlformats.org/wordprocessingml/2006/main" xmlns:w10="urn:schemas-microsoft-com:office:word" xmlns:v="urn:schemas-microsoft-com:vml" xmlns:o="urn:schemas-microsoft-com:office:office" xmlns:mv="urn:schemas-microsoft-com:mac:vml" xmlns:mo="http://schemas.microsoft.com/office/mac/office/2008/main" w="9525">
                                   <a:solidFill>
                                     <a:srgbClr val="000000"/>
                                   </a:solidFill>
@@ -2802,14 +2802,14 @@
                             </a:ln>
                             <a:extLst>
                               <a:ext uri="{909E8E84-426E-40dd-AFC4-6F175D3DCCD1}">
-                                <a14:hiddenFill xmlns:mo="http://schemas.microsoft.com/office/mac/office/2008/main" xmlns:mv="urn:schemas-microsoft-com:mac:vml" xmlns:o="urn:schemas-microsoft-com:office:office" xmlns:v="urn:schemas-microsoft-com:vml" xmlns:w10="urn:schemas-microsoft-com:office:word" xmlns:w="http://schemas.openxmlformats.org/wordprocessingml/2006/main" xmlns:p="http://schemas.openxmlformats.org/presentationml/2006/main" xmlns="" xmlns:a14="http://schemas.microsoft.com/office/drawing/2010/main" xmlns:lc="http://schemas.openxmlformats.org/drawingml/2006/lockedCanvas">
+                                <a14:hiddenFill xmlns:lc="http://schemas.openxmlformats.org/drawingml/2006/lockedCanvas" xmlns:a14="http://schemas.microsoft.com/office/drawing/2010/main" xmlns="" xmlns:p="http://schemas.openxmlformats.org/presentationml/2006/main" xmlns:w="http://schemas.openxmlformats.org/wordprocessingml/2006/main" xmlns:w10="urn:schemas-microsoft-com:office:word" xmlns:v="urn:schemas-microsoft-com:vml" xmlns:o="urn:schemas-microsoft-com:office:office" xmlns:mv="urn:schemas-microsoft-com:mac:vml" xmlns:mo="http://schemas.microsoft.com/office/mac/office/2008/main">
                                   <a:solidFill>
                                     <a:srgbClr val="FFFFFF"/>
                                   </a:solidFill>
                                 </a14:hiddenFill>
                               </a:ext>
                               <a:ext uri="{91240B29-F687-4f45-9708-019B960494DF}">
-                                <a14:hiddenLine xmlns:mo="http://schemas.microsoft.com/office/mac/office/2008/main" xmlns:mv="urn:schemas-microsoft-com:mac:vml" xmlns:o="urn:schemas-microsoft-com:office:office" xmlns:v="urn:schemas-microsoft-com:vml" xmlns:w10="urn:schemas-microsoft-com:office:word" xmlns:w="http://schemas.openxmlformats.org/wordprocessingml/2006/main" xmlns:p="http://schemas.openxmlformats.org/presentationml/2006/main" xmlns="" xmlns:a14="http://schemas.microsoft.com/office/drawing/2010/main" xmlns:lc="http://schemas.openxmlformats.org/drawingml/2006/lockedCanvas" w="9525">
+                                <a14:hiddenLine xmlns:lc="http://schemas.openxmlformats.org/drawingml/2006/lockedCanvas" xmlns:a14="http://schemas.microsoft.com/office/drawing/2010/main" xmlns="" xmlns:p="http://schemas.openxmlformats.org/presentationml/2006/main" xmlns:w="http://schemas.openxmlformats.org/wordprocessingml/2006/main" xmlns:w10="urn:schemas-microsoft-com:office:word" xmlns:v="urn:schemas-microsoft-com:vml" xmlns:o="urn:schemas-microsoft-com:office:office" xmlns:mv="urn:schemas-microsoft-com:mac:vml" xmlns:mo="http://schemas.microsoft.com/office/mac/office/2008/main" w="9525">
                                   <a:solidFill>
                                     <a:srgbClr val="000000"/>
                                   </a:solidFill>
@@ -2855,14 +2855,14 @@
                             </a:ln>
                             <a:extLst>
                               <a:ext uri="{909E8E84-426E-40dd-AFC4-6F175D3DCCD1}">
-                                <a14:hiddenFill xmlns:mo="http://schemas.microsoft.com/office/mac/office/2008/main" xmlns:mv="urn:schemas-microsoft-com:mac:vml" xmlns:o="urn:schemas-microsoft-com:office:office" xmlns:v="urn:schemas-microsoft-com:vml" xmlns:w10="urn:schemas-microsoft-com:office:word" xmlns:w="http://schemas.openxmlformats.org/wordprocessingml/2006/main" xmlns:p="http://schemas.openxmlformats.org/presentationml/2006/main" xmlns="" xmlns:a14="http://schemas.microsoft.com/office/drawing/2010/main" xmlns:lc="http://schemas.openxmlformats.org/drawingml/2006/lockedCanvas">
+                                <a14:hiddenFill xmlns:lc="http://schemas.openxmlformats.org/drawingml/2006/lockedCanvas" xmlns:a14="http://schemas.microsoft.com/office/drawing/2010/main" xmlns="" xmlns:p="http://schemas.openxmlformats.org/presentationml/2006/main" xmlns:w="http://schemas.openxmlformats.org/wordprocessingml/2006/main" xmlns:w10="urn:schemas-microsoft-com:office:word" xmlns:v="urn:schemas-microsoft-com:vml" xmlns:o="urn:schemas-microsoft-com:office:office" xmlns:mv="urn:schemas-microsoft-com:mac:vml" xmlns:mo="http://schemas.microsoft.com/office/mac/office/2008/main">
                                   <a:solidFill>
                                     <a:srgbClr val="FFFFFF"/>
                                   </a:solidFill>
                                 </a14:hiddenFill>
                               </a:ext>
                               <a:ext uri="{91240B29-F687-4f45-9708-019B960494DF}">
-                                <a14:hiddenLine xmlns:mo="http://schemas.microsoft.com/office/mac/office/2008/main" xmlns:mv="urn:schemas-microsoft-com:mac:vml" xmlns:o="urn:schemas-microsoft-com:office:office" xmlns:v="urn:schemas-microsoft-com:vml" xmlns:w10="urn:schemas-microsoft-com:office:word" xmlns:w="http://schemas.openxmlformats.org/wordprocessingml/2006/main" xmlns:p="http://schemas.openxmlformats.org/presentationml/2006/main" xmlns="" xmlns:a14="http://schemas.microsoft.com/office/drawing/2010/main" xmlns:lc="http://schemas.openxmlformats.org/drawingml/2006/lockedCanvas" w="9525">
+                                <a14:hiddenLine xmlns:lc="http://schemas.openxmlformats.org/drawingml/2006/lockedCanvas" xmlns:a14="http://schemas.microsoft.com/office/drawing/2010/main" xmlns="" xmlns:p="http://schemas.openxmlformats.org/presentationml/2006/main" xmlns:w="http://schemas.openxmlformats.org/wordprocessingml/2006/main" xmlns:w10="urn:schemas-microsoft-com:office:word" xmlns:v="urn:schemas-microsoft-com:vml" xmlns:o="urn:schemas-microsoft-com:office:office" xmlns:mv="urn:schemas-microsoft-com:mac:vml" xmlns:mo="http://schemas.microsoft.com/office/mac/office/2008/main" w="9525">
                                   <a:solidFill>
                                     <a:srgbClr val="000000"/>
                                   </a:solidFill>
@@ -2909,14 +2909,14 @@
                           </a:ln>
                           <a:extLst>
                             <a:ext uri="{909E8E84-426E-40dd-AFC4-6F175D3DCCD1}">
-                              <a14:hiddenFill xmlns:mo="http://schemas.microsoft.com/office/mac/office/2008/main" xmlns:mv="urn:schemas-microsoft-com:mac:vml" xmlns:o="urn:schemas-microsoft-com:office:office" xmlns:v="urn:schemas-microsoft-com:vml" xmlns:w10="urn:schemas-microsoft-com:office:word" xmlns:w="http://schemas.openxmlformats.org/wordprocessingml/2006/main" xmlns:p="http://schemas.openxmlformats.org/presentationml/2006/main" xmlns="" xmlns:a14="http://schemas.microsoft.com/office/drawing/2010/main" xmlns:lc="http://schemas.openxmlformats.org/drawingml/2006/lockedCanvas">
+                              <a14:hiddenFill xmlns:lc="http://schemas.openxmlformats.org/drawingml/2006/lockedCanvas" xmlns:a14="http://schemas.microsoft.com/office/drawing/2010/main" xmlns="" xmlns:p="http://schemas.openxmlformats.org/presentationml/2006/main" xmlns:w="http://schemas.openxmlformats.org/wordprocessingml/2006/main" xmlns:w10="urn:schemas-microsoft-com:office:word" xmlns:v="urn:schemas-microsoft-com:vml" xmlns:o="urn:schemas-microsoft-com:office:office" xmlns:mv="urn:schemas-microsoft-com:mac:vml" xmlns:mo="http://schemas.microsoft.com/office/mac/office/2008/main">
                                 <a:solidFill>
                                   <a:srgbClr val="FFFFFF"/>
                                 </a:solidFill>
                               </a14:hiddenFill>
                             </a:ext>
                             <a:ext uri="{91240B29-F687-4f45-9708-019B960494DF}">
-                              <a14:hiddenLine xmlns:mo="http://schemas.microsoft.com/office/mac/office/2008/main" xmlns:mv="urn:schemas-microsoft-com:mac:vml" xmlns:o="urn:schemas-microsoft-com:office:office" xmlns:v="urn:schemas-microsoft-com:vml" xmlns:w10="urn:schemas-microsoft-com:office:word" xmlns:w="http://schemas.openxmlformats.org/wordprocessingml/2006/main" xmlns:p="http://schemas.openxmlformats.org/presentationml/2006/main" xmlns="" xmlns:a14="http://schemas.microsoft.com/office/drawing/2010/main" xmlns:lc="http://schemas.openxmlformats.org/drawingml/2006/lockedCanvas" w="9525">
+                              <a14:hiddenLine xmlns:lc="http://schemas.openxmlformats.org/drawingml/2006/lockedCanvas" xmlns:a14="http://schemas.microsoft.com/office/drawing/2010/main" xmlns="" xmlns:p="http://schemas.openxmlformats.org/presentationml/2006/main" xmlns:w="http://schemas.openxmlformats.org/wordprocessingml/2006/main" xmlns:w10="urn:schemas-microsoft-com:office:word" xmlns:v="urn:schemas-microsoft-com:vml" xmlns:o="urn:schemas-microsoft-com:office:office" xmlns:mv="urn:schemas-microsoft-com:mac:vml" xmlns:mo="http://schemas.microsoft.com/office/mac/office/2008/main" w="9525">
                                 <a:solidFill>
                                   <a:srgbClr val="000000"/>
                                 </a:solidFill>
@@ -2962,14 +2962,14 @@
                           </a:ln>
                           <a:extLst>
                             <a:ext uri="{909E8E84-426E-40dd-AFC4-6F175D3DCCD1}">
-                              <a14:hiddenFill xmlns:mo="http://schemas.microsoft.com/office/mac/office/2008/main" xmlns:mv="urn:schemas-microsoft-com:mac:vml" xmlns:o="urn:schemas-microsoft-com:office:office" xmlns:v="urn:schemas-microsoft-com:vml" xmlns:w10="urn:schemas-microsoft-com:office:word" xmlns:w="http://schemas.openxmlformats.org/wordprocessingml/2006/main" xmlns:p="http://schemas.openxmlformats.org/presentationml/2006/main" xmlns="" xmlns:a14="http://schemas.microsoft.com/office/drawing/2010/main" xmlns:lc="http://schemas.openxmlformats.org/drawingml/2006/lockedCanvas">
+                              <a14:hiddenFill xmlns:lc="http://schemas.openxmlformats.org/drawingml/2006/lockedCanvas" xmlns:a14="http://schemas.microsoft.com/office/drawing/2010/main" xmlns="" xmlns:p="http://schemas.openxmlformats.org/presentationml/2006/main" xmlns:w="http://schemas.openxmlformats.org/wordprocessingml/2006/main" xmlns:w10="urn:schemas-microsoft-com:office:word" xmlns:v="urn:schemas-microsoft-com:vml" xmlns:o="urn:schemas-microsoft-com:office:office" xmlns:mv="urn:schemas-microsoft-com:mac:vml" xmlns:mo="http://schemas.microsoft.com/office/mac/office/2008/main">
                                 <a:solidFill>
                                   <a:srgbClr val="FFFFFF"/>
                                 </a:solidFill>
                               </a14:hiddenFill>
                             </a:ext>
                             <a:ext uri="{91240B29-F687-4f45-9708-019B960494DF}">
-                              <a14:hiddenLine xmlns:mo="http://schemas.microsoft.com/office/mac/office/2008/main" xmlns:mv="urn:schemas-microsoft-com:mac:vml" xmlns:o="urn:schemas-microsoft-com:office:office" xmlns:v="urn:schemas-microsoft-com:vml" xmlns:w10="urn:schemas-microsoft-com:office:word" xmlns:w="http://schemas.openxmlformats.org/wordprocessingml/2006/main" xmlns:p="http://schemas.openxmlformats.org/presentationml/2006/main" xmlns="" xmlns:a14="http://schemas.microsoft.com/office/drawing/2010/main" xmlns:lc="http://schemas.openxmlformats.org/drawingml/2006/lockedCanvas" w="9525">
+                              <a14:hiddenLine xmlns:lc="http://schemas.openxmlformats.org/drawingml/2006/lockedCanvas" xmlns:a14="http://schemas.microsoft.com/office/drawing/2010/main" xmlns="" xmlns:p="http://schemas.openxmlformats.org/presentationml/2006/main" xmlns:w="http://schemas.openxmlformats.org/wordprocessingml/2006/main" xmlns:w10="urn:schemas-microsoft-com:office:word" xmlns:v="urn:schemas-microsoft-com:vml" xmlns:o="urn:schemas-microsoft-com:office:office" xmlns:mv="urn:schemas-microsoft-com:mac:vml" xmlns:mo="http://schemas.microsoft.com/office/mac/office/2008/main" w="9525">
                                 <a:solidFill>
                                   <a:srgbClr val="000000"/>
                                 </a:solidFill>
@@ -7575,11 +7575,403 @@
     </w:p>
     <w:p>
       <w:pPr>
+        <w:pStyle w:val="dC-Normal"/>
+        <w:rPr>
+          <w:rFonts w:ascii="CiscoSansTT" w:hAnsi="CiscoSansTT" w:cs="CiscoSansTT"/>
+          <w:sz w:val="22"/>
+          <w:szCs w:val="24"/>
+        </w:rPr>
+      </w:pPr>
+      <w:r>
+        <w:rPr>
+          <w:rFonts w:ascii="CiscoSansTT" w:hAnsi="CiscoSansTT" w:cs="CiscoSansTT"/>
+          <w:sz w:val="22"/>
+          <w:szCs w:val="24"/>
+        </w:rPr>
+        <w:t xml:space="preserve">There are three different ways that High-Availability can be used: </w:t>
+      </w:r>
+    </w:p>
+    <w:p>
+      <w:pPr>
+        <w:pStyle w:val="dC-Normal"/>
+        <w:numPr>
+          <w:ilvl w:val="0"/>
+          <w:numId w:val="33"/>
+        </w:numPr>
+        <w:rPr>
+          <w:rFonts w:ascii="CiscoSansTT" w:hAnsi="CiscoSansTT" w:cs="CiscoSansTT"/>
+          <w:sz w:val="22"/>
+          <w:szCs w:val="24"/>
+        </w:rPr>
+      </w:pPr>
+      <w:r>
+        <w:rPr>
+          <w:rFonts w:ascii="CiscoSansTT" w:hAnsi="CiscoSansTT" w:cs="CiscoSansTT"/>
+          <w:sz w:val="22"/>
+          <w:szCs w:val="24"/>
+        </w:rPr>
+        <w:t>Build-in HA</w:t>
+      </w:r>
+    </w:p>
+    <w:p>
+      <w:pPr>
+        <w:pStyle w:val="dC-Normal"/>
+        <w:numPr>
+          <w:ilvl w:val="0"/>
+          <w:numId w:val="33"/>
+        </w:numPr>
+        <w:rPr>
+          <w:rFonts w:ascii="CiscoSansTT" w:hAnsi="CiscoSansTT" w:cs="CiscoSansTT"/>
+          <w:sz w:val="22"/>
+          <w:szCs w:val="24"/>
+        </w:rPr>
+      </w:pPr>
+      <w:r>
+        <w:rPr>
+          <w:rFonts w:ascii="CiscoSansTT" w:hAnsi="CiscoSansTT" w:cs="CiscoSansTT"/>
+          <w:sz w:val="22"/>
+          <w:szCs w:val="24"/>
+        </w:rPr>
+        <w:t xml:space="preserve">Using </w:t>
+      </w:r>
+      <w:proofErr w:type="spellStart"/>
+      <w:r>
+        <w:rPr>
+          <w:rFonts w:ascii="CiscoSansTT" w:hAnsi="CiscoSansTT" w:cs="CiscoSansTT"/>
+          <w:sz w:val="22"/>
+          <w:szCs w:val="24"/>
+        </w:rPr>
+        <w:t>Tailf-hcc</w:t>
+      </w:r>
+      <w:proofErr w:type="spellEnd"/>
+      <w:r>
+        <w:rPr>
+          <w:rFonts w:ascii="CiscoSansTT" w:hAnsi="CiscoSansTT" w:cs="CiscoSansTT"/>
+          <w:sz w:val="22"/>
+          <w:szCs w:val="24"/>
+        </w:rPr>
+        <w:t xml:space="preserve"> package and BGP capabilities </w:t>
+      </w:r>
+    </w:p>
+    <w:p>
+      <w:pPr>
+        <w:pStyle w:val="dC-Normal"/>
+        <w:numPr>
+          <w:ilvl w:val="0"/>
+          <w:numId w:val="33"/>
+        </w:numPr>
+        <w:rPr>
+          <w:rFonts w:ascii="CiscoSansTT" w:hAnsi="CiscoSansTT" w:cs="CiscoSansTT"/>
+          <w:sz w:val="22"/>
+          <w:szCs w:val="24"/>
+        </w:rPr>
+      </w:pPr>
+      <w:r>
+        <w:rPr>
+          <w:rFonts w:ascii="CiscoSansTT" w:hAnsi="CiscoSansTT" w:cs="CiscoSansTT"/>
+          <w:sz w:val="22"/>
+          <w:szCs w:val="24"/>
+        </w:rPr>
+        <w:t xml:space="preserve">HA-RAFT </w:t>
+      </w:r>
+    </w:p>
+    <w:p>
+      <w:pPr>
+        <w:pStyle w:val="dC-Normal"/>
+        <w:rPr>
+          <w:rFonts w:ascii="CiscoSansTT" w:hAnsi="CiscoSansTT" w:cs="CiscoSansTT"/>
+          <w:sz w:val="22"/>
+          <w:szCs w:val="24"/>
+        </w:rPr>
+      </w:pPr>
+      <w:r>
+        <w:rPr>
+          <w:rFonts w:ascii="CiscoSansTT" w:hAnsi="CiscoSansTT" w:cs="CiscoSansTT"/>
+          <w:sz w:val="22"/>
+          <w:szCs w:val="24"/>
+        </w:rPr>
+        <w:t xml:space="preserve">In this lab, you will configure the build-in HA. This type of High-Availability is used when NSO-Primary and NSO-Secondary lay in the same subnet, in other words, when they belong to the same network. </w:t>
+      </w:r>
+    </w:p>
+    <w:p>
+      <w:pPr>
+        <w:pStyle w:val="dC-Normal"/>
+        <w:rPr>
+          <w:rFonts w:ascii="CiscoSansTT" w:hAnsi="CiscoSansTT" w:cs="CiscoSansTT"/>
+          <w:sz w:val="22"/>
+          <w:szCs w:val="24"/>
+        </w:rPr>
+      </w:pPr>
+      <w:r>
+        <w:rPr>
+          <w:rFonts w:ascii="CiscoSansTT" w:hAnsi="CiscoSansTT" w:cs="CiscoSansTT"/>
+          <w:sz w:val="22"/>
+          <w:szCs w:val="24"/>
+        </w:rPr>
+        <w:t xml:space="preserve">On the contrary, using High-Availability with </w:t>
+      </w:r>
+      <w:proofErr w:type="spellStart"/>
+      <w:r>
+        <w:rPr>
+          <w:rFonts w:ascii="CiscoSansTT" w:hAnsi="CiscoSansTT" w:cs="CiscoSansTT"/>
+          <w:sz w:val="22"/>
+          <w:szCs w:val="24"/>
+        </w:rPr>
+        <w:t>Tailf-hcc</w:t>
+      </w:r>
+      <w:proofErr w:type="spellEnd"/>
+      <w:r>
+        <w:rPr>
+          <w:rFonts w:ascii="CiscoSansTT" w:hAnsi="CiscoSansTT" w:cs="CiscoSansTT"/>
+          <w:sz w:val="22"/>
+          <w:szCs w:val="24"/>
+        </w:rPr>
+        <w:t xml:space="preserve"> package is used when you want to succeed High-Availability with NSOs that lay either on different networks in the same area </w:t>
+      </w:r>
+      <w:proofErr w:type="gramStart"/>
+      <w:r>
+        <w:rPr>
+          <w:rFonts w:ascii="CiscoSansTT" w:hAnsi="CiscoSansTT" w:cs="CiscoSansTT"/>
+          <w:sz w:val="22"/>
+          <w:szCs w:val="24"/>
+        </w:rPr>
+        <w:t>either on</w:t>
+      </w:r>
+      <w:proofErr w:type="gramEnd"/>
+      <w:r>
+        <w:rPr>
+          <w:rFonts w:ascii="CiscoSansTT" w:hAnsi="CiscoSansTT" w:cs="CiscoSansTT"/>
+          <w:sz w:val="22"/>
+          <w:szCs w:val="24"/>
+        </w:rPr>
+        <w:t xml:space="preserve"> different networks in different areas (Geo HA). </w:t>
+      </w:r>
+      <w:proofErr w:type="gramStart"/>
+      <w:r>
+        <w:rPr>
+          <w:rFonts w:ascii="CiscoSansTT" w:hAnsi="CiscoSansTT" w:cs="CiscoSansTT"/>
+          <w:sz w:val="22"/>
+          <w:szCs w:val="24"/>
+        </w:rPr>
+        <w:t>In order to</w:t>
+      </w:r>
+      <w:proofErr w:type="gramEnd"/>
+      <w:r>
+        <w:rPr>
+          <w:rFonts w:ascii="CiscoSansTT" w:hAnsi="CiscoSansTT" w:cs="CiscoSansTT"/>
+          <w:sz w:val="22"/>
+          <w:szCs w:val="24"/>
+        </w:rPr>
+        <w:t xml:space="preserve"> use it, you need to enable and configure BGP and a Virtual IP (VIP) that will be the bash of communication between the two NSO instances. </w:t>
+      </w:r>
+    </w:p>
+    <w:p>
+      <w:pPr>
+        <w:pStyle w:val="dC-Normal"/>
+        <w:rPr>
+          <w:rFonts w:ascii="CiscoSansTT" w:hAnsi="CiscoSansTT" w:cs="CiscoSansTT"/>
+          <w:sz w:val="22"/>
+          <w:szCs w:val="24"/>
+        </w:rPr>
+      </w:pPr>
+      <w:r>
+        <w:rPr>
+          <w:rFonts w:ascii="CiscoSansTT" w:hAnsi="CiscoSansTT" w:cs="CiscoSansTT"/>
+          <w:sz w:val="22"/>
+          <w:szCs w:val="24"/>
+        </w:rPr>
+        <w:t xml:space="preserve">Lastly, HA-RAFT was introduced in 6.x.x version of NSO and is supporting further with auto-recovery and fully resolving the issues of the Split Brain. In order to configure it, you need more that 2 NSO instances, so </w:t>
+      </w:r>
+      <w:proofErr w:type="gramStart"/>
+      <w:r>
+        <w:rPr>
+          <w:rFonts w:ascii="CiscoSansTT" w:hAnsi="CiscoSansTT" w:cs="CiscoSansTT"/>
+          <w:sz w:val="22"/>
+          <w:szCs w:val="24"/>
+        </w:rPr>
+        <w:t>far</w:t>
+      </w:r>
+      <w:proofErr w:type="gramEnd"/>
+      <w:r>
+        <w:rPr>
+          <w:rFonts w:ascii="CiscoSansTT" w:hAnsi="CiscoSansTT" w:cs="CiscoSansTT"/>
+          <w:sz w:val="22"/>
+          <w:szCs w:val="24"/>
+        </w:rPr>
+        <w:t xml:space="preserve"> the recommended Cisco approach refers to using 3 NSO instances.</w:t>
+      </w:r>
+    </w:p>
+    <w:p>
+      <w:pPr>
         <w:pStyle w:val="NoSpacing"/>
         <w:rPr>
           <w:rFonts w:ascii="CiscoSansTT" w:hAnsi="CiscoSansTT" w:cs="CiscoSansTT"/>
         </w:rPr>
       </w:pPr>
+      <w:r>
+        <w:rPr>
+          <w:rFonts w:ascii="CiscoSansTT" w:hAnsi="CiscoSansTT" w:cs="CiscoSansTT"/>
+        </w:rPr>
+        <w:t xml:space="preserve">During High-Availability, a NSO node can be in three different modes: </w:t>
+      </w:r>
+    </w:p>
+    <w:p>
+      <w:pPr>
+        <w:pStyle w:val="NoSpacing"/>
+        <w:numPr>
+          <w:ilvl w:val="0"/>
+          <w:numId w:val="28"/>
+        </w:numPr>
+        <w:rPr>
+          <w:rFonts w:ascii="CiscoSansTT" w:hAnsi="CiscoSansTT" w:cs="CiscoSansTT"/>
+        </w:rPr>
+      </w:pPr>
+      <w:r>
+        <w:rPr>
+          <w:rFonts w:ascii="CiscoSansTT" w:hAnsi="CiscoSansTT" w:cs="CiscoSansTT"/>
+        </w:rPr>
+        <w:t>Primary</w:t>
+      </w:r>
+    </w:p>
+    <w:p>
+      <w:pPr>
+        <w:pStyle w:val="NoSpacing"/>
+        <w:numPr>
+          <w:ilvl w:val="0"/>
+          <w:numId w:val="28"/>
+        </w:numPr>
+        <w:rPr>
+          <w:rFonts w:ascii="CiscoSansTT" w:hAnsi="CiscoSansTT" w:cs="CiscoSansTT"/>
+        </w:rPr>
+      </w:pPr>
+      <w:r>
+        <w:rPr>
+          <w:rFonts w:ascii="CiscoSansTT" w:hAnsi="CiscoSansTT" w:cs="CiscoSansTT"/>
+        </w:rPr>
+        <w:t>Secondary</w:t>
+      </w:r>
+    </w:p>
+    <w:p>
+      <w:pPr>
+        <w:pStyle w:val="NoSpacing"/>
+        <w:numPr>
+          <w:ilvl w:val="0"/>
+          <w:numId w:val="28"/>
+        </w:numPr>
+        <w:rPr>
+          <w:rFonts w:ascii="CiscoSansTT" w:hAnsi="CiscoSansTT" w:cs="CiscoSansTT"/>
+        </w:rPr>
+      </w:pPr>
+      <w:r>
+        <w:rPr>
+          <w:rFonts w:ascii="CiscoSansTT" w:hAnsi="CiscoSansTT" w:cs="CiscoSansTT"/>
+        </w:rPr>
+        <w:t>None</w:t>
+      </w:r>
+    </w:p>
+    <w:p>
+      <w:pPr>
+        <w:pStyle w:val="NoSpacing"/>
+        <w:rPr>
+          <w:rFonts w:ascii="CiscoSansTT" w:hAnsi="CiscoSansTT" w:cs="CiscoSansTT"/>
+        </w:rPr>
+      </w:pPr>
+    </w:p>
+    <w:p>
+      <w:pPr>
+        <w:pStyle w:val="NoSpacing"/>
+        <w:rPr>
+          <w:rFonts w:ascii="CiscoSansTT" w:hAnsi="CiscoSansTT" w:cs="CiscoSansTT"/>
+        </w:rPr>
+      </w:pPr>
+      <w:r>
+        <w:rPr>
+          <w:rFonts w:ascii="CiscoSansTT" w:hAnsi="CiscoSansTT" w:cs="CiscoSansTT"/>
+        </w:rPr>
+        <w:t>None is supporting so that there are no additional commits permitted while Primary is Down, that way we are not facing any longer problems of Split Brain.</w:t>
+      </w:r>
+    </w:p>
+    <w:p>
+      <w:pPr>
+        <w:pStyle w:val="NoSpacing"/>
+        <w:rPr>
+          <w:rFonts w:ascii="CiscoSansTT" w:hAnsi="CiscoSansTT" w:cs="CiscoSansTT"/>
+        </w:rPr>
+      </w:pPr>
+    </w:p>
+    <w:p>
+      <w:pPr>
+        <w:pStyle w:val="NoSpacing"/>
+        <w:rPr>
+          <w:rFonts w:ascii="CiscoSansTT" w:hAnsi="CiscoSansTT" w:cs="CiscoSansTT"/>
+        </w:rPr>
+      </w:pPr>
+      <w:r>
+        <w:rPr>
+          <w:rFonts w:ascii="CiscoSansTT" w:hAnsi="CiscoSansTT" w:cs="CiscoSansTT"/>
+        </w:rPr>
+        <w:t xml:space="preserve">Another important note is that while configuring the high-availability token, in local install the token between Primary and Secondary might be different. In system install they should be the </w:t>
+      </w:r>
+      <w:r>
+        <w:rPr>
+          <w:rFonts w:ascii="CiscoSansTT" w:hAnsi="CiscoSansTT" w:cs="CiscoSansTT"/>
+          <w:b/>
+          <w:bCs/>
+        </w:rPr>
+        <w:t>same</w:t>
+      </w:r>
+      <w:r>
+        <w:rPr>
+          <w:rFonts w:ascii="CiscoSansTT" w:hAnsi="CiscoSansTT" w:cs="CiscoSansTT"/>
+        </w:rPr>
+        <w:t>, otherwise Primary and Secondary will not be able to communicate and form a cluster.</w:t>
+      </w:r>
+    </w:p>
+    <w:p>
+      <w:pPr>
+        <w:pStyle w:val="dC-Normal"/>
+        <w:rPr>
+          <w:rFonts w:ascii="CiscoSansTT" w:hAnsi="CiscoSansTT" w:cs="CiscoSansTT"/>
+          <w:sz w:val="22"/>
+          <w:szCs w:val="24"/>
+          <w:lang w:val="en-GB"/>
+        </w:rPr>
+      </w:pPr>
+    </w:p>
+    <w:p>
+      <w:pPr>
+        <w:rPr>
+          <w:rFonts w:ascii="CiscoSansTT" w:hAnsi="CiscoSansTT" w:cs="CiscoSansTT"/>
+        </w:rPr>
+      </w:pPr>
+      <w:r>
+        <w:rPr>
+          <w:rFonts w:ascii="CiscoSansTT" w:hAnsi="CiscoSansTT" w:cs="CiscoSansTT"/>
+        </w:rPr>
+        <w:br w:type="page"/>
+      </w:r>
+    </w:p>
+    <w:p>
+      <w:pPr>
+        <w:pStyle w:val="NoSpacing"/>
+        <w:rPr>
+          <w:rFonts w:ascii="CiscoSansTT" w:hAnsi="CiscoSansTT" w:cs="CiscoSansTT"/>
+        </w:rPr>
+      </w:pPr>
+    </w:p>
+    <w:p>
+      <w:pPr>
+        <w:pStyle w:val="dC-H3"/>
+      </w:pPr>
+      <w:r>
+        <w:t xml:space="preserve">Step 1: </w:t>
+      </w:r>
+      <w:r>
+        <w:t>Verifications before configuring High Availability</w:t>
+      </w:r>
+      <w:r>
+        <w:t xml:space="preserve"> </w:t>
+      </w:r>
     </w:p>
     <w:p>
       <w:pPr>
@@ -7721,7 +8113,13 @@
       </w:pPr>
       <w:bookmarkStart w:id="14" w:name="_Toc157802642"/>
       <w:r>
-        <w:t xml:space="preserve">Step 1: </w:t>
+        <w:t xml:space="preserve">Step </w:t>
+      </w:r>
+      <w:r>
+        <w:t>2</w:t>
+      </w:r>
+      <w:r>
+        <w:t xml:space="preserve">: </w:t>
       </w:r>
       <w:r>
         <w:t>Enable High Availability</w:t>
@@ -8053,7 +8451,13 @@
       </w:pPr>
       <w:bookmarkStart w:id="15" w:name="_Toc157802643"/>
       <w:r>
-        <w:t xml:space="preserve">Step 2: </w:t>
+        <w:t xml:space="preserve">Step </w:t>
+      </w:r>
+      <w:r>
+        <w:t>3</w:t>
+      </w:r>
+      <w:r>
+        <w:t xml:space="preserve">: </w:t>
       </w:r>
       <w:r>
         <w:t>Verify High-Availability</w:t>
@@ -8093,28 +8497,13 @@
         <w:rPr>
           <w:rFonts w:ascii="CiscoSansTT" w:hAnsi="CiscoSansTT" w:cs="CiscoSansTT"/>
         </w:rPr>
-        <w:t xml:space="preserve">You should not be able to enter since right now NSO-02 is working as Secondary and has read only </w:t>
-      </w:r>
-      <w:proofErr w:type="gramStart"/>
-      <w:r>
-        <w:rPr>
-          <w:rFonts w:ascii="CiscoSansTT" w:hAnsi="CiscoSansTT" w:cs="CiscoSansTT"/>
-        </w:rPr>
-        <w:t>abilities</w:t>
-      </w:r>
-      <w:proofErr w:type="gramEnd"/>
-    </w:p>
-    <w:p>
-      <w:pPr>
-        <w:rPr>
-          <w:rFonts w:ascii="CiscoSansTT" w:hAnsi="CiscoSansTT" w:cs="CiscoSansTT"/>
-        </w:rPr>
-      </w:pPr>
-      <w:r>
-        <w:rPr>
-          <w:rFonts w:ascii="CiscoSansTT" w:hAnsi="CiscoSansTT" w:cs="CiscoSansTT"/>
-        </w:rPr>
-        <w:br w:type="page"/>
+        <w:t>You should not be able to enter since right now NSO-02 is working as Secondary and has read only abilities</w:t>
+      </w:r>
+      <w:r>
+        <w:rPr>
+          <w:rFonts w:ascii="CiscoSansTT" w:hAnsi="CiscoSansTT" w:cs="CiscoSansTT"/>
+        </w:rPr>
+        <w:t xml:space="preserve">. </w:t>
       </w:r>
     </w:p>
     <w:p>
@@ -8132,7 +8521,6 @@
         <w:rPr>
           <w:rFonts w:ascii="CiscoSansTT" w:hAnsi="CiscoSansTT" w:cs="CiscoSansTT"/>
         </w:rPr>
-        <w:lastRenderedPageBreak/>
         <w:t>Verify in NSO-02 that there is no loopback interface configured in PE_00</w:t>
       </w:r>
     </w:p>
@@ -8329,132 +8717,6 @@
           <w:rFonts w:ascii="CiscoSansTT" w:hAnsi="CiscoSansTT" w:cs="CiscoSansTT"/>
         </w:rPr>
       </w:pPr>
-    </w:p>
-    <w:p>
-      <w:pPr>
-        <w:pStyle w:val="NoSpacing"/>
-        <w:rPr>
-          <w:rFonts w:ascii="CiscoSansTT" w:hAnsi="CiscoSansTT" w:cs="CiscoSansTT"/>
-        </w:rPr>
-      </w:pPr>
-      <w:r>
-        <w:rPr>
-          <w:rFonts w:ascii="CiscoSansTT" w:hAnsi="CiscoSansTT" w:cs="CiscoSansTT"/>
-        </w:rPr>
-        <w:t xml:space="preserve">During High-Availability, a NSO node can be in three different modes: </w:t>
-      </w:r>
-    </w:p>
-    <w:p>
-      <w:pPr>
-        <w:pStyle w:val="NoSpacing"/>
-        <w:numPr>
-          <w:ilvl w:val="0"/>
-          <w:numId w:val="28"/>
-        </w:numPr>
-        <w:rPr>
-          <w:rFonts w:ascii="CiscoSansTT" w:hAnsi="CiscoSansTT" w:cs="CiscoSansTT"/>
-        </w:rPr>
-      </w:pPr>
-      <w:r>
-        <w:rPr>
-          <w:rFonts w:ascii="CiscoSansTT" w:hAnsi="CiscoSansTT" w:cs="CiscoSansTT"/>
-        </w:rPr>
-        <w:t>Primary</w:t>
-      </w:r>
-    </w:p>
-    <w:p>
-      <w:pPr>
-        <w:pStyle w:val="NoSpacing"/>
-        <w:numPr>
-          <w:ilvl w:val="0"/>
-          <w:numId w:val="28"/>
-        </w:numPr>
-        <w:rPr>
-          <w:rFonts w:ascii="CiscoSansTT" w:hAnsi="CiscoSansTT" w:cs="CiscoSansTT"/>
-        </w:rPr>
-      </w:pPr>
-      <w:r>
-        <w:rPr>
-          <w:rFonts w:ascii="CiscoSansTT" w:hAnsi="CiscoSansTT" w:cs="CiscoSansTT"/>
-        </w:rPr>
-        <w:t>Secondary</w:t>
-      </w:r>
-    </w:p>
-    <w:p>
-      <w:pPr>
-        <w:pStyle w:val="NoSpacing"/>
-        <w:numPr>
-          <w:ilvl w:val="0"/>
-          <w:numId w:val="28"/>
-        </w:numPr>
-        <w:rPr>
-          <w:rFonts w:ascii="CiscoSansTT" w:hAnsi="CiscoSansTT" w:cs="CiscoSansTT"/>
-        </w:rPr>
-      </w:pPr>
-      <w:r>
-        <w:rPr>
-          <w:rFonts w:ascii="CiscoSansTT" w:hAnsi="CiscoSansTT" w:cs="CiscoSansTT"/>
-        </w:rPr>
-        <w:t>None</w:t>
-      </w:r>
-    </w:p>
-    <w:p>
-      <w:pPr>
-        <w:pStyle w:val="NoSpacing"/>
-        <w:rPr>
-          <w:rFonts w:ascii="CiscoSansTT" w:hAnsi="CiscoSansTT" w:cs="CiscoSansTT"/>
-        </w:rPr>
-      </w:pPr>
-    </w:p>
-    <w:p>
-      <w:pPr>
-        <w:pStyle w:val="NoSpacing"/>
-        <w:rPr>
-          <w:rFonts w:ascii="CiscoSansTT" w:hAnsi="CiscoSansTT" w:cs="CiscoSansTT"/>
-        </w:rPr>
-      </w:pPr>
-      <w:r>
-        <w:rPr>
-          <w:rFonts w:ascii="CiscoSansTT" w:hAnsi="CiscoSansTT" w:cs="CiscoSansTT"/>
-        </w:rPr>
-        <w:t>None is supporting so that there are no additional commits permitted while Primary is Down, that way we are not facing any longer problems of Split Brain.</w:t>
-      </w:r>
-    </w:p>
-    <w:p>
-      <w:pPr>
-        <w:pStyle w:val="NoSpacing"/>
-        <w:rPr>
-          <w:rFonts w:ascii="CiscoSansTT" w:hAnsi="CiscoSansTT" w:cs="CiscoSansTT"/>
-        </w:rPr>
-      </w:pPr>
-    </w:p>
-    <w:p>
-      <w:pPr>
-        <w:pStyle w:val="NoSpacing"/>
-        <w:rPr>
-          <w:rFonts w:ascii="CiscoSansTT" w:hAnsi="CiscoSansTT" w:cs="CiscoSansTT"/>
-        </w:rPr>
-      </w:pPr>
-      <w:r>
-        <w:rPr>
-          <w:rFonts w:ascii="CiscoSansTT" w:hAnsi="CiscoSansTT" w:cs="CiscoSansTT"/>
-        </w:rPr>
-        <w:t xml:space="preserve">Another important note is that while configuring the high-availability token, in local install the token between Primary and Secondary might be different. In system install they should be the </w:t>
-      </w:r>
-      <w:r>
-        <w:rPr>
-          <w:rFonts w:ascii="CiscoSansTT" w:hAnsi="CiscoSansTT" w:cs="CiscoSansTT"/>
-          <w:b/>
-          <w:bCs/>
-        </w:rPr>
-        <w:t>same</w:t>
-      </w:r>
-      <w:r>
-        <w:rPr>
-          <w:rFonts w:ascii="CiscoSansTT" w:hAnsi="CiscoSansTT" w:cs="CiscoSansTT"/>
-        </w:rPr>
-        <w:t>, otherwise Primary and Secondary will not be able to communicate and form a cluster.</w:t>
-      </w:r>
     </w:p>
     <w:p>
       <w:pPr>
@@ -9418,7 +9680,6 @@
           <w:rFonts w:ascii="Calibri" w:eastAsia="Calibri" w:hAnsi="Calibri" w:cs="Times New Roman"/>
           <w:noProof/>
         </w:rPr>
-        <w:lastRenderedPageBreak/>
         <w:drawing>
           <wp:inline distT="0" distB="0" distL="0" distR="0" wp14:anchorId="59ACAACC" wp14:editId="502149D2">
             <wp:extent cx="5731510" cy="1422400"/>
@@ -10699,7 +10960,6 @@
           <w:color w:val="FFFFFF"/>
           <w:sz w:val="20"/>
         </w:rPr>
-        <w:lastRenderedPageBreak/>
         <w:t>&lt;</w:t>
       </w:r>
       <w:proofErr w:type="spellStart"/>
@@ -11621,6 +11881,7 @@
           <w:color w:val="FFFFFF"/>
           <w:sz w:val="20"/>
         </w:rPr>
+        <w:lastRenderedPageBreak/>
         <w:t>Warning: Permanently added '[localhost]:2024' (RSA) to the list of known hosts.</w:t>
       </w:r>
     </w:p>
@@ -12519,7 +12780,6 @@
           <w:sz w:val="20"/>
           <w:lang w:val="pl-PL"/>
         </w:rPr>
-        <w:lastRenderedPageBreak/>
         <w:t>developer@nso-</w:t>
       </w:r>
       <w:proofErr w:type="gramStart"/>
@@ -13940,6 +14200,7 @@
           <w:color w:val="FFFFFF"/>
           <w:sz w:val="20"/>
         </w:rPr>
+        <w:lastRenderedPageBreak/>
         <w:t>-</w:t>
       </w:r>
       <w:proofErr w:type="spellStart"/>
@@ -15424,6 +15685,95 @@
     </w:lvl>
   </w:abstractNum>
   <w:abstractNum w:abstractNumId="3" w15:restartNumberingAfterBreak="0">
+    <w:nsid w:val="053D20B8"/>
+    <w:multiLevelType w:val="hybridMultilevel"/>
+    <w:tmpl w:val="7C9021B2"/>
+    <w:lvl w:ilvl="0" w:tplc="0809000F">
+      <w:start w:val="1"/>
+      <w:numFmt w:val="decimal"/>
+      <w:lvlText w:val="%1."/>
+      <w:lvlJc w:val="left"/>
+      <w:pPr>
+        <w:ind w:left="720" w:hanging="360"/>
+      </w:pPr>
+      <w:rPr>
+        <w:rFonts w:hint="default"/>
+      </w:rPr>
+    </w:lvl>
+    <w:lvl w:ilvl="1" w:tplc="08090019" w:tentative="1">
+      <w:start w:val="1"/>
+      <w:numFmt w:val="lowerLetter"/>
+      <w:lvlText w:val="%2."/>
+      <w:lvlJc w:val="left"/>
+      <w:pPr>
+        <w:ind w:left="1440" w:hanging="360"/>
+      </w:pPr>
+    </w:lvl>
+    <w:lvl w:ilvl="2" w:tplc="0809001B" w:tentative="1">
+      <w:start w:val="1"/>
+      <w:numFmt w:val="lowerRoman"/>
+      <w:lvlText w:val="%3."/>
+      <w:lvlJc w:val="right"/>
+      <w:pPr>
+        <w:ind w:left="2160" w:hanging="180"/>
+      </w:pPr>
+    </w:lvl>
+    <w:lvl w:ilvl="3" w:tplc="0809000F" w:tentative="1">
+      <w:start w:val="1"/>
+      <w:numFmt w:val="decimal"/>
+      <w:lvlText w:val="%4."/>
+      <w:lvlJc w:val="left"/>
+      <w:pPr>
+        <w:ind w:left="2880" w:hanging="360"/>
+      </w:pPr>
+    </w:lvl>
+    <w:lvl w:ilvl="4" w:tplc="08090019" w:tentative="1">
+      <w:start w:val="1"/>
+      <w:numFmt w:val="lowerLetter"/>
+      <w:lvlText w:val="%5."/>
+      <w:lvlJc w:val="left"/>
+      <w:pPr>
+        <w:ind w:left="3600" w:hanging="360"/>
+      </w:pPr>
+    </w:lvl>
+    <w:lvl w:ilvl="5" w:tplc="0809001B" w:tentative="1">
+      <w:start w:val="1"/>
+      <w:numFmt w:val="lowerRoman"/>
+      <w:lvlText w:val="%6."/>
+      <w:lvlJc w:val="right"/>
+      <w:pPr>
+        <w:ind w:left="4320" w:hanging="180"/>
+      </w:pPr>
+    </w:lvl>
+    <w:lvl w:ilvl="6" w:tplc="0809000F" w:tentative="1">
+      <w:start w:val="1"/>
+      <w:numFmt w:val="decimal"/>
+      <w:lvlText w:val="%7."/>
+      <w:lvlJc w:val="left"/>
+      <w:pPr>
+        <w:ind w:left="5040" w:hanging="360"/>
+      </w:pPr>
+    </w:lvl>
+    <w:lvl w:ilvl="7" w:tplc="08090019" w:tentative="1">
+      <w:start w:val="1"/>
+      <w:numFmt w:val="lowerLetter"/>
+      <w:lvlText w:val="%8."/>
+      <w:lvlJc w:val="left"/>
+      <w:pPr>
+        <w:ind w:left="5760" w:hanging="360"/>
+      </w:pPr>
+    </w:lvl>
+    <w:lvl w:ilvl="8" w:tplc="0809001B" w:tentative="1">
+      <w:start w:val="1"/>
+      <w:numFmt w:val="lowerRoman"/>
+      <w:lvlText w:val="%9."/>
+      <w:lvlJc w:val="right"/>
+      <w:pPr>
+        <w:ind w:left="6480" w:hanging="180"/>
+      </w:pPr>
+    </w:lvl>
+  </w:abstractNum>
+  <w:abstractNum w:abstractNumId="4" w15:restartNumberingAfterBreak="0">
     <w:nsid w:val="070F6F4F"/>
     <w:multiLevelType w:val="hybridMultilevel"/>
     <w:tmpl w:val="A12C87B6"/>
@@ -15512,7 +15862,7 @@
       </w:pPr>
     </w:lvl>
   </w:abstractNum>
-  <w:abstractNum w:abstractNumId="4" w15:restartNumberingAfterBreak="0">
+  <w:abstractNum w:abstractNumId="5" w15:restartNumberingAfterBreak="0">
     <w:nsid w:val="0E3837E3"/>
     <w:multiLevelType w:val="hybridMultilevel"/>
     <w:tmpl w:val="930A8B12"/>
@@ -15601,7 +15951,7 @@
       </w:pPr>
     </w:lvl>
   </w:abstractNum>
-  <w:abstractNum w:abstractNumId="5" w15:restartNumberingAfterBreak="0">
+  <w:abstractNum w:abstractNumId="6" w15:restartNumberingAfterBreak="0">
     <w:nsid w:val="0EE33A2C"/>
     <w:multiLevelType w:val="hybridMultilevel"/>
     <w:tmpl w:val="930A8B12"/>
@@ -15690,7 +16040,7 @@
       </w:pPr>
     </w:lvl>
   </w:abstractNum>
-  <w:abstractNum w:abstractNumId="6" w15:restartNumberingAfterBreak="0">
+  <w:abstractNum w:abstractNumId="7" w15:restartNumberingAfterBreak="0">
     <w:nsid w:val="13222D4D"/>
     <w:multiLevelType w:val="hybridMultilevel"/>
     <w:tmpl w:val="3FE83B0C"/>
@@ -15803,7 +16153,7 @@
       </w:rPr>
     </w:lvl>
   </w:abstractNum>
-  <w:abstractNum w:abstractNumId="7" w15:restartNumberingAfterBreak="0">
+  <w:abstractNum w:abstractNumId="8" w15:restartNumberingAfterBreak="0">
     <w:nsid w:val="16BE2F35"/>
     <w:multiLevelType w:val="hybridMultilevel"/>
     <w:tmpl w:val="A93E1862"/>
@@ -15892,7 +16242,7 @@
       </w:pPr>
     </w:lvl>
   </w:abstractNum>
-  <w:abstractNum w:abstractNumId="8" w15:restartNumberingAfterBreak="0">
+  <w:abstractNum w:abstractNumId="9" w15:restartNumberingAfterBreak="0">
     <w:nsid w:val="1D893685"/>
     <w:multiLevelType w:val="hybridMultilevel"/>
     <w:tmpl w:val="A9583A2E"/>
@@ -16005,7 +16355,7 @@
       </w:rPr>
     </w:lvl>
   </w:abstractNum>
-  <w:abstractNum w:abstractNumId="9" w15:restartNumberingAfterBreak="0">
+  <w:abstractNum w:abstractNumId="10" w15:restartNumberingAfterBreak="0">
     <w:nsid w:val="23F077D4"/>
     <w:multiLevelType w:val="hybridMultilevel"/>
     <w:tmpl w:val="A9220FE0"/>
@@ -16118,7 +16468,7 @@
       </w:rPr>
     </w:lvl>
   </w:abstractNum>
-  <w:abstractNum w:abstractNumId="10" w15:restartNumberingAfterBreak="0">
+  <w:abstractNum w:abstractNumId="11" w15:restartNumberingAfterBreak="0">
     <w:nsid w:val="26177865"/>
     <w:multiLevelType w:val="hybridMultilevel"/>
     <w:tmpl w:val="DAE4DE2A"/>
@@ -16231,7 +16581,7 @@
       </w:rPr>
     </w:lvl>
   </w:abstractNum>
-  <w:abstractNum w:abstractNumId="11" w15:restartNumberingAfterBreak="0">
+  <w:abstractNum w:abstractNumId="12" w15:restartNumberingAfterBreak="0">
     <w:nsid w:val="296F4C97"/>
     <w:multiLevelType w:val="hybridMultilevel"/>
     <w:tmpl w:val="FED84454"/>
@@ -16344,7 +16694,7 @@
       </w:rPr>
     </w:lvl>
   </w:abstractNum>
-  <w:abstractNum w:abstractNumId="12" w15:restartNumberingAfterBreak="0">
+  <w:abstractNum w:abstractNumId="13" w15:restartNumberingAfterBreak="0">
     <w:nsid w:val="2D961902"/>
     <w:multiLevelType w:val="hybridMultilevel"/>
     <w:tmpl w:val="479ED996"/>
@@ -16484,7 +16834,7 @@
       </w:rPr>
     </w:lvl>
   </w:abstractNum>
-  <w:abstractNum w:abstractNumId="13" w15:restartNumberingAfterBreak="0">
+  <w:abstractNum w:abstractNumId="14" w15:restartNumberingAfterBreak="0">
     <w:nsid w:val="2E1B6BA3"/>
     <w:multiLevelType w:val="hybridMultilevel"/>
     <w:tmpl w:val="CF48B69E"/>
@@ -16573,7 +16923,7 @@
       </w:pPr>
     </w:lvl>
   </w:abstractNum>
-  <w:abstractNum w:abstractNumId="14" w15:restartNumberingAfterBreak="0">
+  <w:abstractNum w:abstractNumId="15" w15:restartNumberingAfterBreak="0">
     <w:nsid w:val="31FF486E"/>
     <w:multiLevelType w:val="hybridMultilevel"/>
     <w:tmpl w:val="BD9E050A"/>
@@ -16686,7 +17036,7 @@
       </w:rPr>
     </w:lvl>
   </w:abstractNum>
-  <w:abstractNum w:abstractNumId="15" w15:restartNumberingAfterBreak="0">
+  <w:abstractNum w:abstractNumId="16" w15:restartNumberingAfterBreak="0">
     <w:nsid w:val="33A86394"/>
     <w:multiLevelType w:val="hybridMultilevel"/>
     <w:tmpl w:val="2C82F1D8"/>
@@ -16776,7 +17126,7 @@
       </w:pPr>
     </w:lvl>
   </w:abstractNum>
-  <w:abstractNum w:abstractNumId="16" w15:restartNumberingAfterBreak="0">
+  <w:abstractNum w:abstractNumId="17" w15:restartNumberingAfterBreak="0">
     <w:nsid w:val="35D6118A"/>
     <w:multiLevelType w:val="hybridMultilevel"/>
     <w:tmpl w:val="BDE0E1B8"/>
@@ -16888,7 +17238,7 @@
       </w:rPr>
     </w:lvl>
   </w:abstractNum>
-  <w:abstractNum w:abstractNumId="17" w15:restartNumberingAfterBreak="0">
+  <w:abstractNum w:abstractNumId="18" w15:restartNumberingAfterBreak="0">
     <w:nsid w:val="45FF7AAE"/>
     <w:multiLevelType w:val="hybridMultilevel"/>
     <w:tmpl w:val="736A200E"/>
@@ -17028,7 +17378,7 @@
       </w:rPr>
     </w:lvl>
   </w:abstractNum>
-  <w:abstractNum w:abstractNumId="18" w15:restartNumberingAfterBreak="0">
+  <w:abstractNum w:abstractNumId="19" w15:restartNumberingAfterBreak="0">
     <w:nsid w:val="4ACF27AD"/>
     <w:multiLevelType w:val="hybridMultilevel"/>
     <w:tmpl w:val="909071D6"/>
@@ -17168,7 +17518,7 @@
       </w:rPr>
     </w:lvl>
   </w:abstractNum>
-  <w:abstractNum w:abstractNumId="19" w15:restartNumberingAfterBreak="0">
+  <w:abstractNum w:abstractNumId="20" w15:restartNumberingAfterBreak="0">
     <w:nsid w:val="4E9039C6"/>
     <w:multiLevelType w:val="hybridMultilevel"/>
     <w:tmpl w:val="525268A6"/>
@@ -17281,7 +17631,7 @@
       </w:rPr>
     </w:lvl>
   </w:abstractNum>
-  <w:abstractNum w:abstractNumId="20" w15:restartNumberingAfterBreak="0">
+  <w:abstractNum w:abstractNumId="21" w15:restartNumberingAfterBreak="0">
     <w:nsid w:val="5450538A"/>
     <w:multiLevelType w:val="hybridMultilevel"/>
     <w:tmpl w:val="E6C83006"/>
@@ -17370,7 +17720,7 @@
       </w:pPr>
     </w:lvl>
   </w:abstractNum>
-  <w:abstractNum w:abstractNumId="21" w15:restartNumberingAfterBreak="0">
+  <w:abstractNum w:abstractNumId="22" w15:restartNumberingAfterBreak="0">
     <w:nsid w:val="560C4BF6"/>
     <w:multiLevelType w:val="hybridMultilevel"/>
     <w:tmpl w:val="6264EE12"/>
@@ -17459,7 +17809,7 @@
       </w:pPr>
     </w:lvl>
   </w:abstractNum>
-  <w:abstractNum w:abstractNumId="22" w15:restartNumberingAfterBreak="0">
+  <w:abstractNum w:abstractNumId="23" w15:restartNumberingAfterBreak="0">
     <w:nsid w:val="56AA6FA6"/>
     <w:multiLevelType w:val="hybridMultilevel"/>
     <w:tmpl w:val="A12C87B6"/>
@@ -17548,7 +17898,7 @@
       </w:pPr>
     </w:lvl>
   </w:abstractNum>
-  <w:abstractNum w:abstractNumId="23" w15:restartNumberingAfterBreak="0">
+  <w:abstractNum w:abstractNumId="24" w15:restartNumberingAfterBreak="0">
     <w:nsid w:val="5C2D7106"/>
     <w:multiLevelType w:val="hybridMultilevel"/>
     <w:tmpl w:val="74F07454"/>
@@ -17661,7 +18011,7 @@
       </w:rPr>
     </w:lvl>
   </w:abstractNum>
-  <w:abstractNum w:abstractNumId="24" w15:restartNumberingAfterBreak="0">
+  <w:abstractNum w:abstractNumId="25" w15:restartNumberingAfterBreak="0">
     <w:nsid w:val="60D9329B"/>
     <w:multiLevelType w:val="hybridMultilevel"/>
     <w:tmpl w:val="66F66230"/>
@@ -17801,7 +18151,7 @@
       </w:rPr>
     </w:lvl>
   </w:abstractNum>
-  <w:abstractNum w:abstractNumId="25" w15:restartNumberingAfterBreak="0">
+  <w:abstractNum w:abstractNumId="26" w15:restartNumberingAfterBreak="0">
     <w:nsid w:val="62DD7B4A"/>
     <w:multiLevelType w:val="hybridMultilevel"/>
     <w:tmpl w:val="21E2490A"/>
@@ -17890,7 +18240,7 @@
       </w:pPr>
     </w:lvl>
   </w:abstractNum>
-  <w:abstractNum w:abstractNumId="26" w15:restartNumberingAfterBreak="0">
+  <w:abstractNum w:abstractNumId="27" w15:restartNumberingAfterBreak="0">
     <w:nsid w:val="6EB73D06"/>
     <w:multiLevelType w:val="hybridMultilevel"/>
     <w:tmpl w:val="8C18F082"/>
@@ -18003,7 +18353,7 @@
       </w:rPr>
     </w:lvl>
   </w:abstractNum>
-  <w:abstractNum w:abstractNumId="27" w15:restartNumberingAfterBreak="0">
+  <w:abstractNum w:abstractNumId="28" w15:restartNumberingAfterBreak="0">
     <w:nsid w:val="6FBE1FB5"/>
     <w:multiLevelType w:val="hybridMultilevel"/>
     <w:tmpl w:val="689CAD50"/>
@@ -18094,7 +18444,7 @@
       </w:pPr>
     </w:lvl>
   </w:abstractNum>
-  <w:abstractNum w:abstractNumId="28" w15:restartNumberingAfterBreak="0">
+  <w:abstractNum w:abstractNumId="29" w15:restartNumberingAfterBreak="0">
     <w:nsid w:val="770D03EA"/>
     <w:multiLevelType w:val="hybridMultilevel"/>
     <w:tmpl w:val="CA7A373A"/>
@@ -18207,7 +18557,7 @@
       </w:rPr>
     </w:lvl>
   </w:abstractNum>
-  <w:abstractNum w:abstractNumId="29" w15:restartNumberingAfterBreak="0">
+  <w:abstractNum w:abstractNumId="30" w15:restartNumberingAfterBreak="0">
     <w:nsid w:val="79F464CB"/>
     <w:multiLevelType w:val="hybridMultilevel"/>
     <w:tmpl w:val="3CC2704A"/>
@@ -18347,7 +18697,7 @@
       </w:rPr>
     </w:lvl>
   </w:abstractNum>
-  <w:abstractNum w:abstractNumId="30" w15:restartNumberingAfterBreak="0">
+  <w:abstractNum w:abstractNumId="31" w15:restartNumberingAfterBreak="0">
     <w:nsid w:val="7C6B7171"/>
     <w:multiLevelType w:val="hybridMultilevel"/>
     <w:tmpl w:val="8B76B7A0"/>
@@ -18460,7 +18810,7 @@
       </w:rPr>
     </w:lvl>
   </w:abstractNum>
-  <w:abstractNum w:abstractNumId="31" w15:restartNumberingAfterBreak="0">
+  <w:abstractNum w:abstractNumId="32" w15:restartNumberingAfterBreak="0">
     <w:nsid w:val="7D3A6329"/>
     <w:multiLevelType w:val="hybridMultilevel"/>
     <w:tmpl w:val="BF0A5756"/>
@@ -18550,100 +18900,103 @@
     </w:lvl>
   </w:abstractNum>
   <w:num w:numId="1" w16cid:durableId="296377879">
-    <w:abstractNumId w:val="23"/>
+    <w:abstractNumId w:val="24"/>
   </w:num>
   <w:num w:numId="2" w16cid:durableId="317199164">
+    <w:abstractNumId w:val="10"/>
+  </w:num>
+  <w:num w:numId="3" w16cid:durableId="1498886113">
     <w:abstractNumId w:val="9"/>
   </w:num>
-  <w:num w:numId="3" w16cid:durableId="1498886113">
-    <w:abstractNumId w:val="8"/>
-  </w:num>
   <w:num w:numId="4" w16cid:durableId="167599508">
-    <w:abstractNumId w:val="28"/>
+    <w:abstractNumId w:val="29"/>
   </w:num>
   <w:num w:numId="5" w16cid:durableId="1254121143">
-    <w:abstractNumId w:val="19"/>
+    <w:abstractNumId w:val="20"/>
   </w:num>
   <w:num w:numId="6" w16cid:durableId="1874071461">
-    <w:abstractNumId w:val="26"/>
+    <w:abstractNumId w:val="27"/>
   </w:num>
   <w:num w:numId="7" w16cid:durableId="1814905382">
     <w:abstractNumId w:val="2"/>
   </w:num>
   <w:num w:numId="8" w16cid:durableId="1642342910">
+    <w:abstractNumId w:val="31"/>
+  </w:num>
+  <w:num w:numId="9" w16cid:durableId="749740046">
+    <w:abstractNumId w:val="15"/>
+  </w:num>
+  <w:num w:numId="10" w16cid:durableId="1728798502">
     <w:abstractNumId w:val="30"/>
   </w:num>
-  <w:num w:numId="9" w16cid:durableId="749740046">
-    <w:abstractNumId w:val="14"/>
-  </w:num>
-  <w:num w:numId="10" w16cid:durableId="1728798502">
-    <w:abstractNumId w:val="29"/>
-  </w:num>
   <w:num w:numId="11" w16cid:durableId="1928617378">
-    <w:abstractNumId w:val="12"/>
+    <w:abstractNumId w:val="13"/>
   </w:num>
   <w:num w:numId="12" w16cid:durableId="1642005910">
-    <w:abstractNumId w:val="24"/>
+    <w:abstractNumId w:val="25"/>
   </w:num>
   <w:num w:numId="13" w16cid:durableId="1825774656">
-    <w:abstractNumId w:val="18"/>
+    <w:abstractNumId w:val="19"/>
   </w:num>
   <w:num w:numId="14" w16cid:durableId="64038810">
-    <w:abstractNumId w:val="17"/>
+    <w:abstractNumId w:val="18"/>
   </w:num>
   <w:num w:numId="15" w16cid:durableId="1864437361">
     <w:abstractNumId w:val="0"/>
   </w:num>
   <w:num w:numId="16" w16cid:durableId="950743360">
-    <w:abstractNumId w:val="10"/>
+    <w:abstractNumId w:val="11"/>
   </w:num>
   <w:num w:numId="17" w16cid:durableId="615720004">
-    <w:abstractNumId w:val="11"/>
+    <w:abstractNumId w:val="12"/>
   </w:num>
   <w:num w:numId="18" w16cid:durableId="2021854401">
-    <w:abstractNumId w:val="6"/>
+    <w:abstractNumId w:val="7"/>
   </w:num>
   <w:num w:numId="19" w16cid:durableId="2133396340">
     <w:abstractNumId w:val="1"/>
   </w:num>
   <w:num w:numId="20" w16cid:durableId="1175346077">
+    <w:abstractNumId w:val="17"/>
+  </w:num>
+  <w:num w:numId="21" w16cid:durableId="1043020479">
+    <w:abstractNumId w:val="8"/>
+  </w:num>
+  <w:num w:numId="22" w16cid:durableId="455104835">
     <w:abstractNumId w:val="16"/>
   </w:num>
-  <w:num w:numId="21" w16cid:durableId="1043020479">
-    <w:abstractNumId w:val="7"/>
+  <w:num w:numId="23" w16cid:durableId="437069063">
+    <w:abstractNumId w:val="22"/>
   </w:num>
-  <w:num w:numId="22" w16cid:durableId="455104835">
-    <w:abstractNumId w:val="15"/>
+  <w:num w:numId="24" w16cid:durableId="846941854">
+    <w:abstractNumId w:val="4"/>
   </w:num>
-  <w:num w:numId="23" w16cid:durableId="437069063">
+  <w:num w:numId="25" w16cid:durableId="918751469">
+    <w:abstractNumId w:val="26"/>
+  </w:num>
+  <w:num w:numId="26" w16cid:durableId="1898390194">
+    <w:abstractNumId w:val="23"/>
+  </w:num>
+  <w:num w:numId="27" w16cid:durableId="369887171">
     <w:abstractNumId w:val="21"/>
   </w:num>
-  <w:num w:numId="24" w16cid:durableId="846941854">
-    <w:abstractNumId w:val="3"/>
-  </w:num>
-  <w:num w:numId="25" w16cid:durableId="918751469">
-    <w:abstractNumId w:val="25"/>
-  </w:num>
-  <w:num w:numId="26" w16cid:durableId="1898390194">
-    <w:abstractNumId w:val="22"/>
-  </w:num>
-  <w:num w:numId="27" w16cid:durableId="369887171">
-    <w:abstractNumId w:val="20"/>
-  </w:num>
   <w:num w:numId="28" w16cid:durableId="953026245">
-    <w:abstractNumId w:val="13"/>
+    <w:abstractNumId w:val="14"/>
   </w:num>
   <w:num w:numId="29" w16cid:durableId="1591963273">
-    <w:abstractNumId w:val="27"/>
+    <w:abstractNumId w:val="28"/>
   </w:num>
   <w:num w:numId="30" w16cid:durableId="1204365378">
-    <w:abstractNumId w:val="31"/>
+    <w:abstractNumId w:val="32"/>
   </w:num>
   <w:num w:numId="31" w16cid:durableId="1001275981">
+    <w:abstractNumId w:val="6"/>
+  </w:num>
+  <w:num w:numId="32" w16cid:durableId="1152677261">
     <w:abstractNumId w:val="5"/>
   </w:num>
-  <w:num w:numId="32" w16cid:durableId="1152677261">
-    <w:abstractNumId w:val="4"/>
+  <w:num w:numId="33" w16cid:durableId="1560823183">
+    <w:abstractNumId w:val="3"/>
   </w:num>
 </w:numbering>
 </file>
@@ -20251,12 +20604,7 @@
 </file>
 
 <file path=customXml/item1.xml><?xml version="1.0" encoding="utf-8"?>
-<?mso-contentType ?>
-<FormTemplates xmlns="http://schemas.microsoft.com/sharepoint/v3/contenttype/forms">
-  <Display>DocumentLibraryForm</Display>
-  <Edit>DocumentLibraryForm</Edit>
-  <New>DocumentLibraryForm</New>
-</FormTemplates>
+<b:Sources xmlns:b="http://schemas.openxmlformats.org/officeDocument/2006/bibliography" xmlns="http://schemas.openxmlformats.org/officeDocument/2006/bibliography" SelectedStyle="/APASixthEditionOfficeOnline.xsl" StyleName="APA" Version="6"/>
 </file>
 
 <file path=customXml/item2.xml><?xml version="1.0" encoding="utf-8"?>
@@ -20503,7 +20851,12 @@
 </file>
 
 <file path=customXml/item3.xml><?xml version="1.0" encoding="utf-8"?>
-<b:Sources xmlns:b="http://schemas.openxmlformats.org/officeDocument/2006/bibliography" xmlns="http://schemas.openxmlformats.org/officeDocument/2006/bibliography" SelectedStyle="/APASixthEditionOfficeOnline.xsl" StyleName="APA" Version="6"/>
+<?mso-contentType ?>
+<FormTemplates xmlns="http://schemas.microsoft.com/sharepoint/v3/contenttype/forms">
+  <Display>DocumentLibraryForm</Display>
+  <Edit>DocumentLibraryForm</Edit>
+  <New>DocumentLibraryForm</New>
+</FormTemplates>
 </file>
 
 <file path=customXml/item4.xml><?xml version="1.0" encoding="utf-8"?>
@@ -20519,9 +20872,9 @@
 </file>
 
 <file path=customXml/itemProps1.xml><?xml version="1.0" encoding="utf-8"?>
-<ds:datastoreItem xmlns:ds="http://schemas.openxmlformats.org/officeDocument/2006/customXml" ds:itemID="{D3D1EB14-6692-4F88-BF78-0DE340670FF8}">
+<ds:datastoreItem xmlns:ds="http://schemas.openxmlformats.org/officeDocument/2006/customXml" ds:itemID="{7376AC9E-B461-0542-AACF-30CDE8D3E230}">
   <ds:schemaRefs>
-    <ds:schemaRef ds:uri="http://schemas.microsoft.com/sharepoint/v3/contenttype/forms"/>
+    <ds:schemaRef ds:uri="http://schemas.openxmlformats.org/officeDocument/2006/bibliography"/>
   </ds:schemaRefs>
 </ds:datastoreItem>
 </file>
@@ -20546,9 +20899,9 @@
 </file>
 
 <file path=customXml/itemProps3.xml><?xml version="1.0" encoding="utf-8"?>
-<ds:datastoreItem xmlns:ds="http://schemas.openxmlformats.org/officeDocument/2006/customXml" ds:itemID="{7376AC9E-B461-0542-AACF-30CDE8D3E230}">
+<ds:datastoreItem xmlns:ds="http://schemas.openxmlformats.org/officeDocument/2006/customXml" ds:itemID="{D3D1EB14-6692-4F88-BF78-0DE340670FF8}">
   <ds:schemaRefs>
-    <ds:schemaRef ds:uri="http://schemas.openxmlformats.org/officeDocument/2006/bibliography"/>
+    <ds:schemaRef ds:uri="http://schemas.microsoft.com/sharepoint/v3/contenttype/forms"/>
   </ds:schemaRefs>
 </ds:datastoreItem>
 </file>

</xml_diff>

<commit_message>
permissions added to lab guide
</commit_message>
<xml_diff>
--- a/CLEU24 - TECOPS2201 - Lab Guide.docx
+++ b/CLEU24 - TECOPS2201 - Lab Guide.docx
@@ -181,9 +181,8 @@
           <w:sz w:val="36"/>
           <w:szCs w:val="36"/>
         </w:rPr>
-        <w:t xml:space="preserve">Sofia </w:t>
-      </w:r>
-      <w:proofErr w:type="spellStart"/>
+        <w:t>Sofia Athanasiou</w:t>
+      </w:r>
       <w:r>
         <w:rPr>
           <w:rFonts w:ascii="CiscoSansTT" w:hAnsi="CiscoSansTT" w:cs="CiscoSansTT"/>
@@ -191,9 +190,8 @@
           <w:sz w:val="36"/>
           <w:szCs w:val="36"/>
         </w:rPr>
-        <w:t>Athanasiou</w:t>
-      </w:r>
-      <w:proofErr w:type="spellEnd"/>
+        <w:t xml:space="preserve"> -</w:t>
+      </w:r>
       <w:r>
         <w:rPr>
           <w:rFonts w:ascii="CiscoSansTT" w:hAnsi="CiscoSansTT" w:cs="CiscoSansTT"/>
@@ -201,48 +199,28 @@
           <w:sz w:val="36"/>
           <w:szCs w:val="36"/>
         </w:rPr>
-        <w:t xml:space="preserve"> -</w:t>
-      </w:r>
-      <w:r>
+        <w:t xml:space="preserve"> Customer Success Specialist</w:t>
+      </w:r>
+    </w:p>
+    <w:p>
+      <w:pPr>
+        <w:jc w:val="center"/>
         <w:rPr>
           <w:rFonts w:ascii="CiscoSansTT" w:hAnsi="CiscoSansTT" w:cs="CiscoSansTT"/>
           <w:color w:val="365F91" w:themeColor="accent1" w:themeShade="BF"/>
           <w:sz w:val="36"/>
           <w:szCs w:val="36"/>
         </w:rPr>
-        <w:t xml:space="preserve"> Customer Success Specialist</w:t>
-      </w:r>
-    </w:p>
-    <w:p>
-      <w:pPr>
-        <w:jc w:val="center"/>
+      </w:pPr>
+      <w:r>
         <w:rPr>
           <w:rFonts w:ascii="CiscoSansTT" w:hAnsi="CiscoSansTT" w:cs="CiscoSansTT"/>
           <w:color w:val="365F91" w:themeColor="accent1" w:themeShade="BF"/>
           <w:sz w:val="36"/>
           <w:szCs w:val="36"/>
         </w:rPr>
-      </w:pPr>
-      <w:r>
-        <w:rPr>
-          <w:rFonts w:ascii="CiscoSansTT" w:hAnsi="CiscoSansTT" w:cs="CiscoSansTT"/>
-          <w:color w:val="365F91" w:themeColor="accent1" w:themeShade="BF"/>
-          <w:sz w:val="36"/>
-          <w:szCs w:val="36"/>
-        </w:rPr>
-        <w:t xml:space="preserve">Hector </w:t>
-      </w:r>
-      <w:proofErr w:type="spellStart"/>
-      <w:r>
-        <w:rPr>
-          <w:rFonts w:ascii="CiscoSansTT" w:hAnsi="CiscoSansTT" w:cs="CiscoSansTT"/>
-          <w:color w:val="365F91" w:themeColor="accent1" w:themeShade="BF"/>
-          <w:sz w:val="36"/>
-          <w:szCs w:val="36"/>
-        </w:rPr>
-        <w:t>Oses</w:t>
-      </w:r>
-      <w:proofErr w:type="spellEnd"/>
+        <w:t>Hector Oses</w:t>
+      </w:r>
       <w:r>
         <w:rPr>
           <w:rFonts w:ascii="CiscoSansTT" w:hAnsi="CiscoSansTT" w:cs="CiscoSansTT"/>
@@ -363,7 +341,7 @@
               <w:iCs w:val="0"/>
               <w:noProof/>
               <w:kern w:val="2"/>
-              <w:lang w:val="en-GR" w:eastAsia="en-GB"/>
+              <w:lang w:eastAsia="en-GB"/>
               <w14:ligatures w14:val="standardContextual"/>
             </w:rPr>
           </w:pPr>
@@ -456,7 +434,7 @@
               <w:iCs w:val="0"/>
               <w:noProof/>
               <w:kern w:val="2"/>
-              <w:lang w:val="en-GR" w:eastAsia="en-GB"/>
+              <w:lang w:eastAsia="en-GB"/>
               <w14:ligatures w14:val="standardContextual"/>
             </w:rPr>
           </w:pPr>
@@ -532,7 +510,7 @@
               <w:iCs w:val="0"/>
               <w:noProof/>
               <w:kern w:val="2"/>
-              <w:lang w:val="en-GR" w:eastAsia="en-GB"/>
+              <w:lang w:eastAsia="en-GB"/>
               <w14:ligatures w14:val="standardContextual"/>
             </w:rPr>
           </w:pPr>
@@ -608,7 +586,7 @@
               <w:iCs w:val="0"/>
               <w:noProof/>
               <w:kern w:val="2"/>
-              <w:lang w:val="en-GR" w:eastAsia="en-GB"/>
+              <w:lang w:eastAsia="en-GB"/>
               <w14:ligatures w14:val="standardContextual"/>
             </w:rPr>
           </w:pPr>
@@ -684,7 +662,7 @@
               <w:iCs w:val="0"/>
               <w:noProof/>
               <w:kern w:val="2"/>
-              <w:lang w:val="en-GR" w:eastAsia="en-GB"/>
+              <w:lang w:eastAsia="en-GB"/>
               <w14:ligatures w14:val="standardContextual"/>
             </w:rPr>
           </w:pPr>
@@ -758,7 +736,7 @@
               <w:kern w:val="2"/>
               <w:sz w:val="24"/>
               <w:szCs w:val="24"/>
-              <w:lang w:val="en-GR" w:eastAsia="en-GB"/>
+              <w:lang w:eastAsia="en-GB"/>
               <w14:ligatures w14:val="standardContextual"/>
             </w:rPr>
           </w:pPr>
@@ -833,7 +811,7 @@
               <w:kern w:val="2"/>
               <w:sz w:val="24"/>
               <w:szCs w:val="24"/>
-              <w:lang w:val="en-GR" w:eastAsia="en-GB"/>
+              <w:lang w:eastAsia="en-GB"/>
               <w14:ligatures w14:val="standardContextual"/>
             </w:rPr>
           </w:pPr>
@@ -908,7 +886,7 @@
               <w:kern w:val="2"/>
               <w:sz w:val="24"/>
               <w:szCs w:val="24"/>
-              <w:lang w:val="en-GR" w:eastAsia="en-GB"/>
+              <w:lang w:eastAsia="en-GB"/>
               <w14:ligatures w14:val="standardContextual"/>
             </w:rPr>
           </w:pPr>
@@ -985,7 +963,7 @@
               <w:iCs w:val="0"/>
               <w:noProof/>
               <w:kern w:val="2"/>
-              <w:lang w:val="en-GR" w:eastAsia="en-GB"/>
+              <w:lang w:eastAsia="en-GB"/>
               <w14:ligatures w14:val="standardContextual"/>
             </w:rPr>
           </w:pPr>
@@ -1059,7 +1037,7 @@
               <w:kern w:val="2"/>
               <w:sz w:val="24"/>
               <w:szCs w:val="24"/>
-              <w:lang w:val="en-GR" w:eastAsia="en-GB"/>
+              <w:lang w:eastAsia="en-GB"/>
               <w14:ligatures w14:val="standardContextual"/>
             </w:rPr>
           </w:pPr>
@@ -1134,7 +1112,7 @@
               <w:kern w:val="2"/>
               <w:sz w:val="24"/>
               <w:szCs w:val="24"/>
-              <w:lang w:val="en-GR" w:eastAsia="en-GB"/>
+              <w:lang w:eastAsia="en-GB"/>
               <w14:ligatures w14:val="standardContextual"/>
             </w:rPr>
           </w:pPr>
@@ -1209,7 +1187,7 @@
               <w:kern w:val="2"/>
               <w:sz w:val="24"/>
               <w:szCs w:val="24"/>
-              <w:lang w:val="en-GR" w:eastAsia="en-GB"/>
+              <w:lang w:eastAsia="en-GB"/>
               <w14:ligatures w14:val="standardContextual"/>
             </w:rPr>
           </w:pPr>
@@ -1286,7 +1264,7 @@
               <w:iCs w:val="0"/>
               <w:noProof/>
               <w:kern w:val="2"/>
-              <w:lang w:val="en-GR" w:eastAsia="en-GB"/>
+              <w:lang w:eastAsia="en-GB"/>
               <w14:ligatures w14:val="standardContextual"/>
             </w:rPr>
           </w:pPr>
@@ -1362,7 +1340,7 @@
               <w:iCs w:val="0"/>
               <w:noProof/>
               <w:kern w:val="2"/>
-              <w:lang w:val="en-GR" w:eastAsia="en-GB"/>
+              <w:lang w:eastAsia="en-GB"/>
               <w14:ligatures w14:val="standardContextual"/>
             </w:rPr>
           </w:pPr>
@@ -1438,7 +1416,7 @@
               <w:iCs w:val="0"/>
               <w:noProof/>
               <w:kern w:val="2"/>
-              <w:lang w:val="en-GR" w:eastAsia="en-GB"/>
+              <w:lang w:eastAsia="en-GB"/>
               <w14:ligatures w14:val="standardContextual"/>
             </w:rPr>
           </w:pPr>
@@ -1514,7 +1492,7 @@
               <w:iCs w:val="0"/>
               <w:noProof/>
               <w:kern w:val="2"/>
-              <w:lang w:val="en-GR" w:eastAsia="en-GB"/>
+              <w:lang w:eastAsia="en-GB"/>
               <w14:ligatures w14:val="standardContextual"/>
             </w:rPr>
           </w:pPr>
@@ -1590,7 +1568,7 @@
               <w:iCs w:val="0"/>
               <w:noProof/>
               <w:kern w:val="2"/>
-              <w:lang w:val="en-GR" w:eastAsia="en-GB"/>
+              <w:lang w:eastAsia="en-GB"/>
               <w14:ligatures w14:val="standardContextual"/>
             </w:rPr>
           </w:pPr>
@@ -1664,7 +1642,7 @@
               <w:kern w:val="2"/>
               <w:sz w:val="24"/>
               <w:szCs w:val="24"/>
-              <w:lang w:val="en-GR" w:eastAsia="en-GB"/>
+              <w:lang w:eastAsia="en-GB"/>
               <w14:ligatures w14:val="standardContextual"/>
             </w:rPr>
           </w:pPr>
@@ -1741,7 +1719,7 @@
               <w:iCs w:val="0"/>
               <w:noProof/>
               <w:kern w:val="2"/>
-              <w:lang w:val="en-GR" w:eastAsia="en-GB"/>
+              <w:lang w:eastAsia="en-GB"/>
               <w14:ligatures w14:val="standardContextual"/>
             </w:rPr>
           </w:pPr>
@@ -1815,7 +1793,7 @@
               <w:kern w:val="2"/>
               <w:sz w:val="24"/>
               <w:szCs w:val="24"/>
-              <w:lang w:val="en-GR" w:eastAsia="en-GB"/>
+              <w:lang w:eastAsia="en-GB"/>
               <w14:ligatures w14:val="standardContextual"/>
             </w:rPr>
           </w:pPr>
@@ -1892,7 +1870,7 @@
               <w:iCs w:val="0"/>
               <w:noProof/>
               <w:kern w:val="2"/>
-              <w:lang w:val="en-GR" w:eastAsia="en-GB"/>
+              <w:lang w:eastAsia="en-GB"/>
               <w14:ligatures w14:val="standardContextual"/>
             </w:rPr>
           </w:pPr>
@@ -2598,32 +2576,17 @@
                             <w:r>
                               <w:t xml:space="preserve">Figure </w:t>
                             </w:r>
+                            <w:fldSimple w:instr=" SEQ Figure \* ARABIC ">
+                              <w:r>
+                                <w:rPr>
+                                  <w:noProof/>
+                                </w:rPr>
+                                <w:t>1</w:t>
+                              </w:r>
+                            </w:fldSimple>
                             <w:r>
-                              <w:fldChar w:fldCharType="begin"/>
+                              <w:t>: NSO high-level architecture</w:t>
                             </w:r>
-                            <w:r>
-                              <w:instrText xml:space="preserve"> SEQ Figure \* ARABIC </w:instrText>
-                            </w:r>
-                            <w:r>
-                              <w:fldChar w:fldCharType="separate"/>
-                            </w:r>
-                            <w:r>
-                              <w:rPr>
-                                <w:noProof/>
-                              </w:rPr>
-                              <w:t>1</w:t>
-                            </w:r>
-                            <w:r>
-                              <w:fldChar w:fldCharType="end"/>
-                            </w:r>
-                            <w:r>
-                              <w:t xml:space="preserve">: NSO high-level </w:t>
-                            </w:r>
-                            <w:proofErr w:type="gramStart"/>
-                            <w:r>
-                              <w:t>architecture</w:t>
-                            </w:r>
-                            <w:proofErr w:type="gramEnd"/>
                           </w:p>
                         </w:txbxContent>
                       </wps:txbx>
@@ -2645,7 +2608,7 @@
                 <v:stroke joinstyle="miter"/>
                 <v:path gradientshapeok="t" o:connecttype="rect"/>
               </v:shapetype>
-              <v:shape id="Text Box 1" o:spid="_x0000_s1026" type="#_x0000_t202" style="position:absolute;margin-left:117.5pt;margin-top:323.55pt;width:218pt;height:.05pt;z-index:251670528;visibility:visible;mso-wrap-style:square;mso-wrap-distance-left:9pt;mso-wrap-distance-top:0;mso-wrap-distance-right:9pt;mso-wrap-distance-bottom:0;mso-position-horizontal:absolute;mso-position-horizontal-relative:text;mso-position-vertical:absolute;mso-position-vertical-relative:text;v-text-anchor:top" o:gfxdata="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" stroked="f">
+              <v:shape id="Text Box 1" o:spid="_x0000_s1026" type="#_x0000_t202" style="position:absolute;margin-left:117.5pt;margin-top:323.55pt;width:218pt;height:.05pt;z-index:251670528;visibility:visible;mso-wrap-style:square;mso-wrap-distance-left:9pt;mso-wrap-distance-top:0;mso-wrap-distance-right:9pt;mso-wrap-distance-bottom:0;mso-position-horizontal:absolute;mso-position-horizontal-relative:text;mso-position-vertical:absolute;mso-position-vertical-relative:text;v-text-anchor:top" o:gfxdata="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" stroked="f">
                 <v:textbox style="mso-fit-shape-to-text:t" inset="0,0,0,0">
                   <w:txbxContent>
                     <w:p>
@@ -2797,14 +2760,14 @@
                           </a:ln>
                           <a:extLst>
                             <a:ext uri="{909E8E84-426E-40dd-AFC4-6F175D3DCCD1}">
-                              <a14:hiddenFill xmlns:mo="http://schemas.microsoft.com/office/mac/office/2008/main" xmlns:mv="urn:schemas-microsoft-com:mac:vml" xmlns:o="urn:schemas-microsoft-com:office:office" xmlns:v="urn:schemas-microsoft-com:vml" xmlns:w10="urn:schemas-microsoft-com:office:word" xmlns:w="http://schemas.openxmlformats.org/wordprocessingml/2006/main" xmlns:p="http://schemas.openxmlformats.org/presentationml/2006/main" xmlns="" xmlns:a14="http://schemas.microsoft.com/office/drawing/2010/main" xmlns:lc="http://schemas.openxmlformats.org/drawingml/2006/lockedCanvas">
+                              <a14:hiddenFill xmlns:lc="http://schemas.openxmlformats.org/drawingml/2006/lockedCanvas" xmlns:a14="http://schemas.microsoft.com/office/drawing/2010/main" xmlns="" xmlns:p="http://schemas.openxmlformats.org/presentationml/2006/main" xmlns:w="http://schemas.openxmlformats.org/wordprocessingml/2006/main" xmlns:w10="urn:schemas-microsoft-com:office:word" xmlns:v="urn:schemas-microsoft-com:vml" xmlns:o="urn:schemas-microsoft-com:office:office" xmlns:mv="urn:schemas-microsoft-com:mac:vml" xmlns:mo="http://schemas.microsoft.com/office/mac/office/2008/main">
                                 <a:solidFill>
                                   <a:srgbClr val="FFFFFF"/>
                                 </a:solidFill>
                               </a14:hiddenFill>
                             </a:ext>
                             <a:ext uri="{91240B29-F687-4f45-9708-019B960494DF}">
-                              <a14:hiddenLine xmlns:mo="http://schemas.microsoft.com/office/mac/office/2008/main" xmlns:mv="urn:schemas-microsoft-com:mac:vml" xmlns:o="urn:schemas-microsoft-com:office:office" xmlns:v="urn:schemas-microsoft-com:vml" xmlns:w10="urn:schemas-microsoft-com:office:word" xmlns:w="http://schemas.openxmlformats.org/wordprocessingml/2006/main" xmlns:p="http://schemas.openxmlformats.org/presentationml/2006/main" xmlns="" xmlns:a14="http://schemas.microsoft.com/office/drawing/2010/main" xmlns:lc="http://schemas.openxmlformats.org/drawingml/2006/lockedCanvas" w="9525">
+                              <a14:hiddenLine xmlns:lc="http://schemas.openxmlformats.org/drawingml/2006/lockedCanvas" xmlns:a14="http://schemas.microsoft.com/office/drawing/2010/main" xmlns="" xmlns:p="http://schemas.openxmlformats.org/presentationml/2006/main" xmlns:w="http://schemas.openxmlformats.org/wordprocessingml/2006/main" xmlns:w10="urn:schemas-microsoft-com:office:word" xmlns:v="urn:schemas-microsoft-com:vml" xmlns:o="urn:schemas-microsoft-com:office:office" xmlns:mv="urn:schemas-microsoft-com:mac:vml" xmlns:mo="http://schemas.microsoft.com/office/mac/office/2008/main" w="9525">
                                 <a:solidFill>
                                   <a:srgbClr val="000000"/>
                                 </a:solidFill>
@@ -2850,14 +2813,14 @@
                           </a:ln>
                           <a:extLst>
                             <a:ext uri="{909E8E84-426E-40dd-AFC4-6F175D3DCCD1}">
-                              <a14:hiddenFill xmlns:mo="http://schemas.microsoft.com/office/mac/office/2008/main" xmlns:mv="urn:schemas-microsoft-com:mac:vml" xmlns:o="urn:schemas-microsoft-com:office:office" xmlns:v="urn:schemas-microsoft-com:vml" xmlns:w10="urn:schemas-microsoft-com:office:word" xmlns:w="http://schemas.openxmlformats.org/wordprocessingml/2006/main" xmlns:p="http://schemas.openxmlformats.org/presentationml/2006/main" xmlns="" xmlns:a14="http://schemas.microsoft.com/office/drawing/2010/main" xmlns:lc="http://schemas.openxmlformats.org/drawingml/2006/lockedCanvas">
+                              <a14:hiddenFill xmlns:lc="http://schemas.openxmlformats.org/drawingml/2006/lockedCanvas" xmlns:a14="http://schemas.microsoft.com/office/drawing/2010/main" xmlns="" xmlns:p="http://schemas.openxmlformats.org/presentationml/2006/main" xmlns:w="http://schemas.openxmlformats.org/wordprocessingml/2006/main" xmlns:w10="urn:schemas-microsoft-com:office:word" xmlns:v="urn:schemas-microsoft-com:vml" xmlns:o="urn:schemas-microsoft-com:office:office" xmlns:mv="urn:schemas-microsoft-com:mac:vml" xmlns:mo="http://schemas.microsoft.com/office/mac/office/2008/main">
                                 <a:solidFill>
                                   <a:srgbClr val="FFFFFF"/>
                                 </a:solidFill>
                               </a14:hiddenFill>
                             </a:ext>
                             <a:ext uri="{91240B29-F687-4f45-9708-019B960494DF}">
-                              <a14:hiddenLine xmlns:mo="http://schemas.microsoft.com/office/mac/office/2008/main" xmlns:mv="urn:schemas-microsoft-com:mac:vml" xmlns:o="urn:schemas-microsoft-com:office:office" xmlns:v="urn:schemas-microsoft-com:vml" xmlns:w10="urn:schemas-microsoft-com:office:word" xmlns:w="http://schemas.openxmlformats.org/wordprocessingml/2006/main" xmlns:p="http://schemas.openxmlformats.org/presentationml/2006/main" xmlns="" xmlns:a14="http://schemas.microsoft.com/office/drawing/2010/main" xmlns:lc="http://schemas.openxmlformats.org/drawingml/2006/lockedCanvas" w="9525">
+                              <a14:hiddenLine xmlns:lc="http://schemas.openxmlformats.org/drawingml/2006/lockedCanvas" xmlns:a14="http://schemas.microsoft.com/office/drawing/2010/main" xmlns="" xmlns:p="http://schemas.openxmlformats.org/presentationml/2006/main" xmlns:w="http://schemas.openxmlformats.org/wordprocessingml/2006/main" xmlns:w10="urn:schemas-microsoft-com:office:word" xmlns:v="urn:schemas-microsoft-com:vml" xmlns:o="urn:schemas-microsoft-com:office:office" xmlns:mv="urn:schemas-microsoft-com:mac:vml" xmlns:mo="http://schemas.microsoft.com/office/mac/office/2008/main" w="9525">
                                 <a:solidFill>
                                   <a:srgbClr val="000000"/>
                                 </a:solidFill>
@@ -3142,14 +3105,14 @@
                             </a:ln>
                             <a:extLst>
                               <a:ext uri="{909E8E84-426E-40dd-AFC4-6F175D3DCCD1}">
-                                <a14:hiddenFill xmlns:mo="http://schemas.microsoft.com/office/mac/office/2008/main" xmlns:mv="urn:schemas-microsoft-com:mac:vml" xmlns:o="urn:schemas-microsoft-com:office:office" xmlns:v="urn:schemas-microsoft-com:vml" xmlns:w10="urn:schemas-microsoft-com:office:word" xmlns:w="http://schemas.openxmlformats.org/wordprocessingml/2006/main" xmlns:p="http://schemas.openxmlformats.org/presentationml/2006/main" xmlns="" xmlns:a14="http://schemas.microsoft.com/office/drawing/2010/main" xmlns:lc="http://schemas.openxmlformats.org/drawingml/2006/lockedCanvas">
+                                <a14:hiddenFill xmlns:lc="http://schemas.openxmlformats.org/drawingml/2006/lockedCanvas" xmlns:a14="http://schemas.microsoft.com/office/drawing/2010/main" xmlns="" xmlns:p="http://schemas.openxmlformats.org/presentationml/2006/main" xmlns:w="http://schemas.openxmlformats.org/wordprocessingml/2006/main" xmlns:w10="urn:schemas-microsoft-com:office:word" xmlns:v="urn:schemas-microsoft-com:vml" xmlns:o="urn:schemas-microsoft-com:office:office" xmlns:mv="urn:schemas-microsoft-com:mac:vml" xmlns:mo="http://schemas.microsoft.com/office/mac/office/2008/main">
                                   <a:solidFill>
                                     <a:srgbClr val="FFFFFF"/>
                                   </a:solidFill>
                                 </a14:hiddenFill>
                               </a:ext>
                               <a:ext uri="{91240B29-F687-4f45-9708-019B960494DF}">
-                                <a14:hiddenLine xmlns:mo="http://schemas.microsoft.com/office/mac/office/2008/main" xmlns:mv="urn:schemas-microsoft-com:mac:vml" xmlns:o="urn:schemas-microsoft-com:office:office" xmlns:v="urn:schemas-microsoft-com:vml" xmlns:w10="urn:schemas-microsoft-com:office:word" xmlns:w="http://schemas.openxmlformats.org/wordprocessingml/2006/main" xmlns:p="http://schemas.openxmlformats.org/presentationml/2006/main" xmlns="" xmlns:a14="http://schemas.microsoft.com/office/drawing/2010/main" xmlns:lc="http://schemas.openxmlformats.org/drawingml/2006/lockedCanvas" w="9525">
+                                <a14:hiddenLine xmlns:lc="http://schemas.openxmlformats.org/drawingml/2006/lockedCanvas" xmlns:a14="http://schemas.microsoft.com/office/drawing/2010/main" xmlns="" xmlns:p="http://schemas.openxmlformats.org/presentationml/2006/main" xmlns:w="http://schemas.openxmlformats.org/wordprocessingml/2006/main" xmlns:w10="urn:schemas-microsoft-com:office:word" xmlns:v="urn:schemas-microsoft-com:vml" xmlns:o="urn:schemas-microsoft-com:office:office" xmlns:mv="urn:schemas-microsoft-com:mac:vml" xmlns:mo="http://schemas.microsoft.com/office/mac/office/2008/main" w="9525">
                                   <a:solidFill>
                                     <a:srgbClr val="000000"/>
                                   </a:solidFill>
@@ -3195,14 +3158,14 @@
                             </a:ln>
                             <a:extLst>
                               <a:ext uri="{909E8E84-426E-40dd-AFC4-6F175D3DCCD1}">
-                                <a14:hiddenFill xmlns:mo="http://schemas.microsoft.com/office/mac/office/2008/main" xmlns:mv="urn:schemas-microsoft-com:mac:vml" xmlns:o="urn:schemas-microsoft-com:office:office" xmlns:v="urn:schemas-microsoft-com:vml" xmlns:w10="urn:schemas-microsoft-com:office:word" xmlns:w="http://schemas.openxmlformats.org/wordprocessingml/2006/main" xmlns:p="http://schemas.openxmlformats.org/presentationml/2006/main" xmlns="" xmlns:a14="http://schemas.microsoft.com/office/drawing/2010/main" xmlns:lc="http://schemas.openxmlformats.org/drawingml/2006/lockedCanvas">
+                                <a14:hiddenFill xmlns:lc="http://schemas.openxmlformats.org/drawingml/2006/lockedCanvas" xmlns:a14="http://schemas.microsoft.com/office/drawing/2010/main" xmlns="" xmlns:p="http://schemas.openxmlformats.org/presentationml/2006/main" xmlns:w="http://schemas.openxmlformats.org/wordprocessingml/2006/main" xmlns:w10="urn:schemas-microsoft-com:office:word" xmlns:v="urn:schemas-microsoft-com:vml" xmlns:o="urn:schemas-microsoft-com:office:office" xmlns:mv="urn:schemas-microsoft-com:mac:vml" xmlns:mo="http://schemas.microsoft.com/office/mac/office/2008/main">
                                   <a:solidFill>
                                     <a:srgbClr val="FFFFFF"/>
                                   </a:solidFill>
                                 </a14:hiddenFill>
                               </a:ext>
                               <a:ext uri="{91240B29-F687-4f45-9708-019B960494DF}">
-                                <a14:hiddenLine xmlns:mo="http://schemas.microsoft.com/office/mac/office/2008/main" xmlns:mv="urn:schemas-microsoft-com:mac:vml" xmlns:o="urn:schemas-microsoft-com:office:office" xmlns:v="urn:schemas-microsoft-com:vml" xmlns:w10="urn:schemas-microsoft-com:office:word" xmlns:w="http://schemas.openxmlformats.org/wordprocessingml/2006/main" xmlns:p="http://schemas.openxmlformats.org/presentationml/2006/main" xmlns="" xmlns:a14="http://schemas.microsoft.com/office/drawing/2010/main" xmlns:lc="http://schemas.openxmlformats.org/drawingml/2006/lockedCanvas" w="9525">
+                                <a14:hiddenLine xmlns:lc="http://schemas.openxmlformats.org/drawingml/2006/lockedCanvas" xmlns:a14="http://schemas.microsoft.com/office/drawing/2010/main" xmlns="" xmlns:p="http://schemas.openxmlformats.org/presentationml/2006/main" xmlns:w="http://schemas.openxmlformats.org/wordprocessingml/2006/main" xmlns:w10="urn:schemas-microsoft-com:office:word" xmlns:v="urn:schemas-microsoft-com:vml" xmlns:o="urn:schemas-microsoft-com:office:office" xmlns:mv="urn:schemas-microsoft-com:mac:vml" xmlns:mo="http://schemas.microsoft.com/office/mac/office/2008/main" w="9525">
                                   <a:solidFill>
                                     <a:srgbClr val="000000"/>
                                   </a:solidFill>
@@ -3260,14 +3223,14 @@
                             </a:ln>
                             <a:extLst>
                               <a:ext uri="{909E8E84-426E-40dd-AFC4-6F175D3DCCD1}">
-                                <a14:hiddenFill xmlns:mo="http://schemas.microsoft.com/office/mac/office/2008/main" xmlns:mv="urn:schemas-microsoft-com:mac:vml" xmlns:o="urn:schemas-microsoft-com:office:office" xmlns:v="urn:schemas-microsoft-com:vml" xmlns:w10="urn:schemas-microsoft-com:office:word" xmlns:w="http://schemas.openxmlformats.org/wordprocessingml/2006/main" xmlns:p="http://schemas.openxmlformats.org/presentationml/2006/main" xmlns="" xmlns:a14="http://schemas.microsoft.com/office/drawing/2010/main" xmlns:lc="http://schemas.openxmlformats.org/drawingml/2006/lockedCanvas">
+                                <a14:hiddenFill xmlns:lc="http://schemas.openxmlformats.org/drawingml/2006/lockedCanvas" xmlns:a14="http://schemas.microsoft.com/office/drawing/2010/main" xmlns="" xmlns:p="http://schemas.openxmlformats.org/presentationml/2006/main" xmlns:w="http://schemas.openxmlformats.org/wordprocessingml/2006/main" xmlns:w10="urn:schemas-microsoft-com:office:word" xmlns:v="urn:schemas-microsoft-com:vml" xmlns:o="urn:schemas-microsoft-com:office:office" xmlns:mv="urn:schemas-microsoft-com:mac:vml" xmlns:mo="http://schemas.microsoft.com/office/mac/office/2008/main">
                                   <a:solidFill>
                                     <a:srgbClr val="FFFFFF"/>
                                   </a:solidFill>
                                 </a14:hiddenFill>
                               </a:ext>
                               <a:ext uri="{91240B29-F687-4f45-9708-019B960494DF}">
-                                <a14:hiddenLine xmlns:mo="http://schemas.microsoft.com/office/mac/office/2008/main" xmlns:mv="urn:schemas-microsoft-com:mac:vml" xmlns:o="urn:schemas-microsoft-com:office:office" xmlns:v="urn:schemas-microsoft-com:vml" xmlns:w10="urn:schemas-microsoft-com:office:word" xmlns:w="http://schemas.openxmlformats.org/wordprocessingml/2006/main" xmlns:p="http://schemas.openxmlformats.org/presentationml/2006/main" xmlns="" xmlns:a14="http://schemas.microsoft.com/office/drawing/2010/main" xmlns:lc="http://schemas.openxmlformats.org/drawingml/2006/lockedCanvas" w="9525">
+                                <a14:hiddenLine xmlns:lc="http://schemas.openxmlformats.org/drawingml/2006/lockedCanvas" xmlns:a14="http://schemas.microsoft.com/office/drawing/2010/main" xmlns="" xmlns:p="http://schemas.openxmlformats.org/presentationml/2006/main" xmlns:w="http://schemas.openxmlformats.org/wordprocessingml/2006/main" xmlns:w10="urn:schemas-microsoft-com:office:word" xmlns:v="urn:schemas-microsoft-com:vml" xmlns:o="urn:schemas-microsoft-com:office:office" xmlns:mv="urn:schemas-microsoft-com:mac:vml" xmlns:mo="http://schemas.microsoft.com/office/mac/office/2008/main" w="9525">
                                   <a:solidFill>
                                     <a:srgbClr val="000000"/>
                                   </a:solidFill>
@@ -3313,14 +3276,14 @@
                             </a:ln>
                             <a:extLst>
                               <a:ext uri="{909E8E84-426E-40dd-AFC4-6F175D3DCCD1}">
-                                <a14:hiddenFill xmlns:mo="http://schemas.microsoft.com/office/mac/office/2008/main" xmlns:mv="urn:schemas-microsoft-com:mac:vml" xmlns:o="urn:schemas-microsoft-com:office:office" xmlns:v="urn:schemas-microsoft-com:vml" xmlns:w10="urn:schemas-microsoft-com:office:word" xmlns:w="http://schemas.openxmlformats.org/wordprocessingml/2006/main" xmlns:p="http://schemas.openxmlformats.org/presentationml/2006/main" xmlns="" xmlns:a14="http://schemas.microsoft.com/office/drawing/2010/main" xmlns:lc="http://schemas.openxmlformats.org/drawingml/2006/lockedCanvas">
+                                <a14:hiddenFill xmlns:lc="http://schemas.openxmlformats.org/drawingml/2006/lockedCanvas" xmlns:a14="http://schemas.microsoft.com/office/drawing/2010/main" xmlns="" xmlns:p="http://schemas.openxmlformats.org/presentationml/2006/main" xmlns:w="http://schemas.openxmlformats.org/wordprocessingml/2006/main" xmlns:w10="urn:schemas-microsoft-com:office:word" xmlns:v="urn:schemas-microsoft-com:vml" xmlns:o="urn:schemas-microsoft-com:office:office" xmlns:mv="urn:schemas-microsoft-com:mac:vml" xmlns:mo="http://schemas.microsoft.com/office/mac/office/2008/main">
                                   <a:solidFill>
                                     <a:srgbClr val="FFFFFF"/>
                                   </a:solidFill>
                                 </a14:hiddenFill>
                               </a:ext>
                               <a:ext uri="{91240B29-F687-4f45-9708-019B960494DF}">
-                                <a14:hiddenLine xmlns:mo="http://schemas.microsoft.com/office/mac/office/2008/main" xmlns:mv="urn:schemas-microsoft-com:mac:vml" xmlns:o="urn:schemas-microsoft-com:office:office" xmlns:v="urn:schemas-microsoft-com:vml" xmlns:w10="urn:schemas-microsoft-com:office:word" xmlns:w="http://schemas.openxmlformats.org/wordprocessingml/2006/main" xmlns:p="http://schemas.openxmlformats.org/presentationml/2006/main" xmlns="" xmlns:a14="http://schemas.microsoft.com/office/drawing/2010/main" xmlns:lc="http://schemas.openxmlformats.org/drawingml/2006/lockedCanvas" w="9525">
+                                <a14:hiddenLine xmlns:lc="http://schemas.openxmlformats.org/drawingml/2006/lockedCanvas" xmlns:a14="http://schemas.microsoft.com/office/drawing/2010/main" xmlns="" xmlns:p="http://schemas.openxmlformats.org/presentationml/2006/main" xmlns:w="http://schemas.openxmlformats.org/wordprocessingml/2006/main" xmlns:w10="urn:schemas-microsoft-com:office:word" xmlns:v="urn:schemas-microsoft-com:vml" xmlns:o="urn:schemas-microsoft-com:office:office" xmlns:mv="urn:schemas-microsoft-com:mac:vml" xmlns:mo="http://schemas.microsoft.com/office/mac/office/2008/main" w="9525">
                                   <a:solidFill>
                                     <a:srgbClr val="000000"/>
                                   </a:solidFill>
@@ -3367,14 +3330,14 @@
                           </a:ln>
                           <a:extLst>
                             <a:ext uri="{909E8E84-426E-40dd-AFC4-6F175D3DCCD1}">
-                              <a14:hiddenFill xmlns:mo="http://schemas.microsoft.com/office/mac/office/2008/main" xmlns:mv="urn:schemas-microsoft-com:mac:vml" xmlns:o="urn:schemas-microsoft-com:office:office" xmlns:v="urn:schemas-microsoft-com:vml" xmlns:w10="urn:schemas-microsoft-com:office:word" xmlns:w="http://schemas.openxmlformats.org/wordprocessingml/2006/main" xmlns:p="http://schemas.openxmlformats.org/presentationml/2006/main" xmlns="" xmlns:a14="http://schemas.microsoft.com/office/drawing/2010/main" xmlns:lc="http://schemas.openxmlformats.org/drawingml/2006/lockedCanvas">
+                              <a14:hiddenFill xmlns:lc="http://schemas.openxmlformats.org/drawingml/2006/lockedCanvas" xmlns:a14="http://schemas.microsoft.com/office/drawing/2010/main" xmlns="" xmlns:p="http://schemas.openxmlformats.org/presentationml/2006/main" xmlns:w="http://schemas.openxmlformats.org/wordprocessingml/2006/main" xmlns:w10="urn:schemas-microsoft-com:office:word" xmlns:v="urn:schemas-microsoft-com:vml" xmlns:o="urn:schemas-microsoft-com:office:office" xmlns:mv="urn:schemas-microsoft-com:mac:vml" xmlns:mo="http://schemas.microsoft.com/office/mac/office/2008/main">
                                 <a:solidFill>
                                   <a:srgbClr val="FFFFFF"/>
                                 </a:solidFill>
                               </a14:hiddenFill>
                             </a:ext>
                             <a:ext uri="{91240B29-F687-4f45-9708-019B960494DF}">
-                              <a14:hiddenLine xmlns:mo="http://schemas.microsoft.com/office/mac/office/2008/main" xmlns:mv="urn:schemas-microsoft-com:mac:vml" xmlns:o="urn:schemas-microsoft-com:office:office" xmlns:v="urn:schemas-microsoft-com:vml" xmlns:w10="urn:schemas-microsoft-com:office:word" xmlns:w="http://schemas.openxmlformats.org/wordprocessingml/2006/main" xmlns:p="http://schemas.openxmlformats.org/presentationml/2006/main" xmlns="" xmlns:a14="http://schemas.microsoft.com/office/drawing/2010/main" xmlns:lc="http://schemas.openxmlformats.org/drawingml/2006/lockedCanvas" w="9525">
+                              <a14:hiddenLine xmlns:lc="http://schemas.openxmlformats.org/drawingml/2006/lockedCanvas" xmlns:a14="http://schemas.microsoft.com/office/drawing/2010/main" xmlns="" xmlns:p="http://schemas.openxmlformats.org/presentationml/2006/main" xmlns:w="http://schemas.openxmlformats.org/wordprocessingml/2006/main" xmlns:w10="urn:schemas-microsoft-com:office:word" xmlns:v="urn:schemas-microsoft-com:vml" xmlns:o="urn:schemas-microsoft-com:office:office" xmlns:mv="urn:schemas-microsoft-com:mac:vml" xmlns:mo="http://schemas.microsoft.com/office/mac/office/2008/main" w="9525">
                                 <a:solidFill>
                                   <a:srgbClr val="000000"/>
                                 </a:solidFill>
@@ -3420,14 +3383,14 @@
                           </a:ln>
                           <a:extLst>
                             <a:ext uri="{909E8E84-426E-40dd-AFC4-6F175D3DCCD1}">
-                              <a14:hiddenFill xmlns:mo="http://schemas.microsoft.com/office/mac/office/2008/main" xmlns:mv="urn:schemas-microsoft-com:mac:vml" xmlns:o="urn:schemas-microsoft-com:office:office" xmlns:v="urn:schemas-microsoft-com:vml" xmlns:w10="urn:schemas-microsoft-com:office:word" xmlns:w="http://schemas.openxmlformats.org/wordprocessingml/2006/main" xmlns:p="http://schemas.openxmlformats.org/presentationml/2006/main" xmlns="" xmlns:a14="http://schemas.microsoft.com/office/drawing/2010/main" xmlns:lc="http://schemas.openxmlformats.org/drawingml/2006/lockedCanvas">
+                              <a14:hiddenFill xmlns:lc="http://schemas.openxmlformats.org/drawingml/2006/lockedCanvas" xmlns:a14="http://schemas.microsoft.com/office/drawing/2010/main" xmlns="" xmlns:p="http://schemas.openxmlformats.org/presentationml/2006/main" xmlns:w="http://schemas.openxmlformats.org/wordprocessingml/2006/main" xmlns:w10="urn:schemas-microsoft-com:office:word" xmlns:v="urn:schemas-microsoft-com:vml" xmlns:o="urn:schemas-microsoft-com:office:office" xmlns:mv="urn:schemas-microsoft-com:mac:vml" xmlns:mo="http://schemas.microsoft.com/office/mac/office/2008/main">
                                 <a:solidFill>
                                   <a:srgbClr val="FFFFFF"/>
                                 </a:solidFill>
                               </a14:hiddenFill>
                             </a:ext>
                             <a:ext uri="{91240B29-F687-4f45-9708-019B960494DF}">
-                              <a14:hiddenLine xmlns:mo="http://schemas.microsoft.com/office/mac/office/2008/main" xmlns:mv="urn:schemas-microsoft-com:mac:vml" xmlns:o="urn:schemas-microsoft-com:office:office" xmlns:v="urn:schemas-microsoft-com:vml" xmlns:w10="urn:schemas-microsoft-com:office:word" xmlns:w="http://schemas.openxmlformats.org/wordprocessingml/2006/main" xmlns:p="http://schemas.openxmlformats.org/presentationml/2006/main" xmlns="" xmlns:a14="http://schemas.microsoft.com/office/drawing/2010/main" xmlns:lc="http://schemas.openxmlformats.org/drawingml/2006/lockedCanvas" w="9525">
+                              <a14:hiddenLine xmlns:lc="http://schemas.openxmlformats.org/drawingml/2006/lockedCanvas" xmlns:a14="http://schemas.microsoft.com/office/drawing/2010/main" xmlns="" xmlns:p="http://schemas.openxmlformats.org/presentationml/2006/main" xmlns:w="http://schemas.openxmlformats.org/wordprocessingml/2006/main" xmlns:w10="urn:schemas-microsoft-com:office:word" xmlns:v="urn:schemas-microsoft-com:vml" xmlns:o="urn:schemas-microsoft-com:office:office" xmlns:mv="urn:schemas-microsoft-com:mac:vml" xmlns:mo="http://schemas.microsoft.com/office/mac/office/2008/main" w="9525">
                                 <a:solidFill>
                                   <a:srgbClr val="000000"/>
                                 </a:solidFill>
@@ -4526,8 +4489,8 @@
           </mc:Choice>
           <mc:Fallback>
             <w:pict>
-              <v:group w14:anchorId="736E5E77" id="Group 1" o:spid="_x0000_s1027" style="position:absolute;margin-left:117.5pt;margin-top:68.85pt;width:218pt;height:250.2pt;z-index:251659264;mso-position-horizontal-relative:margin;mso-width-relative:margin;mso-height-relative:margin" coordsize="34834,35774" o:gfxdata="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">
-                <v:rect id="Rectangle 375" o:spid="_x0000_s1028" style="position:absolute;top:26586;width:32311;height:9188;visibility:visible;mso-wrap-style:square;v-text-anchor:middle" o:gfxdata="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" fillcolor="window" strokecolor="#002341">
+              <v:group w14:anchorId="736E5E77" id="Group 1" o:spid="_x0000_s1027" style="position:absolute;margin-left:117.5pt;margin-top:68.85pt;width:218pt;height:250.2pt;z-index:251659264;mso-position-horizontal-relative:margin;mso-width-relative:margin;mso-height-relative:margin" coordsize="34834,35774" o:gfxdata="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">
+                <v:rect id="Rectangle 375" o:spid="_x0000_s1028" style="position:absolute;top:26586;width:32311;height:9188;visibility:visible;mso-wrap-style:square;v-text-anchor:middle" o:gfxdata="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" fillcolor="window" strokecolor="#002341">
                   <v:shadow on="t" color="black" opacity="22937f" origin=",.5" offset="0,.63889mm"/>
                   <v:textbox inset="2.16456mm,1.0823mm,2.16456mm,1.0823mm"/>
                 </v:rect>
@@ -4550,70 +4513,70 @@
                   <v:path o:extrusionok="f" gradientshapeok="t" o:connecttype="rect"/>
                   <o:lock v:ext="edit" aspectratio="t"/>
                 </v:shapetype>
-                <v:shape id="Picture 376" o:spid="_x0000_s1029" type="#_x0000_t75" alt="ICON_VirtApp_Q109.png" style="position:absolute;left:27695;top:27735;width:3815;height:3166;visibility:visible;mso-wrap-style:square" o:gfxdata="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">
+                <v:shape id="Picture 376" o:spid="_x0000_s1029" type="#_x0000_t75" alt="ICON_VirtApp_Q109.png" style="position:absolute;left:27695;top:27735;width:3815;height:3166;visibility:visible;mso-wrap-style:square" o:gfxdata="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">
                   <v:imagedata r:id="rId13" o:title="ICON_VirtApp_Q109"/>
                 </v:shape>
-                <v:shape id="Picture 377" o:spid="_x0000_s1030" type="#_x0000_t75" alt="ICON_VirtApp_Q109.png" style="position:absolute;left:27704;top:31452;width:3815;height:3167;visibility:visible;mso-wrap-style:square" o:gfxdata="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">
+                <v:shape id="Picture 377" o:spid="_x0000_s1030" type="#_x0000_t75" alt="ICON_VirtApp_Q109.png" style="position:absolute;left:27704;top:31452;width:3815;height:3167;visibility:visible;mso-wrap-style:square" o:gfxdata="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">
                   <v:imagedata r:id="rId13" o:title="ICON_VirtApp_Q109"/>
                 </v:shape>
-                <v:group id="Group 378" o:spid="_x0000_s1031" style="position:absolute;left:1204;top:28729;width:1971;height:5446" coordorigin="1347,29570" coordsize="3551,10046" o:gfxdata="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">
-                  <v:shape id="Picture 379" o:spid="_x0000_s1032" type="#_x0000_t75" style="position:absolute;left:1458;top:29570;width:3440;height:3717;visibility:visible;mso-wrap-style:square" o:preferrelative="f" o:gfxdata="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">
+                <v:group id="Group 378" o:spid="_x0000_s1031" style="position:absolute;left:1204;top:28729;width:1971;height:5446" coordorigin="1347,29570" coordsize="3551,10046" o:gfxdata="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">
+                  <v:shape id="Picture 379" o:spid="_x0000_s1032" type="#_x0000_t75" style="position:absolute;left:1458;top:29570;width:3440;height:3717;visibility:visible;mso-wrap-style:square" o:preferrelative="f" o:gfxdata="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">
                     <v:imagedata r:id="rId14" o:title=""/>
                     <o:lock v:ext="edit" aspectratio="f"/>
                   </v:shape>
-                  <v:shape id="Picture 380" o:spid="_x0000_s1033" type="#_x0000_t75" style="position:absolute;left:1347;top:35899;width:3441;height:3717;visibility:visible;mso-wrap-style:square" o:preferrelative="f" o:gfxdata="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">
+                  <v:shape id="Picture 380" o:spid="_x0000_s1033" type="#_x0000_t75" style="position:absolute;left:1347;top:35899;width:3441;height:3717;visibility:visible;mso-wrap-style:square" o:preferrelative="f" o:gfxdata="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">
                     <v:imagedata r:id="rId14" o:title=""/>
                     <o:lock v:ext="edit" aspectratio="f"/>
                   </v:shape>
                 </v:group>
-                <v:group id="Group 381" o:spid="_x0000_s1034" style="position:absolute;left:4798;top:28729;width:1910;height:5445" coordorigin="4533,29570" coordsize="3440,10043" o:gfxdata="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">
-                  <v:shape id="Picture 382" o:spid="_x0000_s1035" type="#_x0000_t75" style="position:absolute;left:4533;top:29570;width:3441;height:3717;visibility:visible;mso-wrap-style:square" o:preferrelative="f" o:gfxdata="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">
+                <v:group id="Group 381" o:spid="_x0000_s1034" style="position:absolute;left:4798;top:28729;width:1910;height:5445" coordorigin="4533,29570" coordsize="3440,10043" o:gfxdata="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">
+                  <v:shape id="Picture 382" o:spid="_x0000_s1035" type="#_x0000_t75" style="position:absolute;left:4533;top:29570;width:3441;height:3717;visibility:visible;mso-wrap-style:square" o:preferrelative="f" o:gfxdata="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">
                     <v:imagedata r:id="rId14" o:title=""/>
                     <o:lock v:ext="edit" aspectratio="f"/>
                   </v:shape>
-                  <v:shape id="Picture 383" o:spid="_x0000_s1036" type="#_x0000_t75" style="position:absolute;left:4533;top:35896;width:3441;height:3718;visibility:visible;mso-wrap-style:square" o:preferrelative="f" o:gfxdata="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">
+                  <v:shape id="Picture 383" o:spid="_x0000_s1036" type="#_x0000_t75" style="position:absolute;left:4533;top:35896;width:3441;height:3718;visibility:visible;mso-wrap-style:square" o:preferrelative="f" o:gfxdata="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">
                     <v:imagedata r:id="rId14" o:title=""/>
                     <o:lock v:ext="edit" aspectratio="f"/>
                   </v:shape>
                 </v:group>
-                <v:group id="Group 384" o:spid="_x0000_s1037" style="position:absolute;left:8392;top:28729;width:1910;height:5445" coordorigin="7600,29570" coordsize="3440,10043" o:gfxdata="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">
-                  <v:shape id="Picture 385" o:spid="_x0000_s1038" type="#_x0000_t75" style="position:absolute;left:7600;top:29570;width:3441;height:3717;visibility:visible;mso-wrap-style:square" o:preferrelative="f" o:gfxdata="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">
+                <v:group id="Group 384" o:spid="_x0000_s1037" style="position:absolute;left:8392;top:28729;width:1910;height:5445" coordorigin="7600,29570" coordsize="3440,10043" o:gfxdata="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">
+                  <v:shape id="Picture 385" o:spid="_x0000_s1038" type="#_x0000_t75" style="position:absolute;left:7600;top:29570;width:3441;height:3717;visibility:visible;mso-wrap-style:square" o:preferrelative="f" o:gfxdata="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">
                     <v:imagedata r:id="rId14" o:title=""/>
                     <o:lock v:ext="edit" aspectratio="f"/>
                   </v:shape>
-                  <v:shape id="Picture 386" o:spid="_x0000_s1039" type="#_x0000_t75" style="position:absolute;left:7600;top:35896;width:3441;height:3718;visibility:visible;mso-wrap-style:square" o:preferrelative="f" o:gfxdata="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">
+                  <v:shape id="Picture 386" o:spid="_x0000_s1039" type="#_x0000_t75" style="position:absolute;left:7600;top:35896;width:3441;height:3718;visibility:visible;mso-wrap-style:square" o:preferrelative="f" o:gfxdata="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">
                     <v:imagedata r:id="rId14" o:title=""/>
                     <o:lock v:ext="edit" aspectratio="f"/>
                   </v:shape>
                 </v:group>
-                <v:group id="Group 387" o:spid="_x0000_s1040" style="position:absolute;left:23079;top:27735;width:3824;height:6884" coordorigin="23079,27735" coordsize="6889,12699" o:gfxdata="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">
-                  <v:shape id="Picture 388" o:spid="_x0000_s1041" type="#_x0000_t75" alt="ICON_VirtApp_Q109.png" style="position:absolute;left:23079;top:27735;width:6874;height:5842;visibility:visible;mso-wrap-style:square" o:gfxdata="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">
+                <v:group id="Group 387" o:spid="_x0000_s1040" style="position:absolute;left:23079;top:27735;width:3824;height:6884" coordorigin="23079,27735" coordsize="6889,12699" o:gfxdata="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">
+                  <v:shape id="Picture 388" o:spid="_x0000_s1041" type="#_x0000_t75" alt="ICON_VirtApp_Q109.png" style="position:absolute;left:23079;top:27735;width:6874;height:5842;visibility:visible;mso-wrap-style:square" o:gfxdata="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">
                     <v:imagedata r:id="rId13" o:title="ICON_VirtApp_Q109"/>
                   </v:shape>
-                  <v:shape id="Picture 389" o:spid="_x0000_s1042" type="#_x0000_t75" alt="ICON_VirtApp_Q109.png" style="position:absolute;left:23095;top:34593;width:6874;height:5842;visibility:visible;mso-wrap-style:square" o:gfxdata="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">
+                  <v:shape id="Picture 389" o:spid="_x0000_s1042" type="#_x0000_t75" alt="ICON_VirtApp_Q109.png" style="position:absolute;left:23095;top:34593;width:6874;height:5842;visibility:visible;mso-wrap-style:square" o:gfxdata="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">
                     <v:imagedata r:id="rId13" o:title="ICON_VirtApp_Q109"/>
                   </v:shape>
                 </v:group>
-                <v:group id="Group 390" o:spid="_x0000_s1043" style="position:absolute;left:18463;top:27735;width:3824;height:6884" coordorigin="18463,27735" coordsize="6889,12699" o:gfxdata="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">
-                  <v:shape id="Picture 391" o:spid="_x0000_s1044" type="#_x0000_t75" alt="ICON_VirtApp_Q109.png" style="position:absolute;left:18463;top:27735;width:6874;height:5842;visibility:visible;mso-wrap-style:square" o:gfxdata="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">
+                <v:group id="Group 390" o:spid="_x0000_s1043" style="position:absolute;left:18463;top:27735;width:3824;height:6884" coordorigin="18463,27735" coordsize="6889,12699" o:gfxdata="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">
+                  <v:shape id="Picture 391" o:spid="_x0000_s1044" type="#_x0000_t75" alt="ICON_VirtApp_Q109.png" style="position:absolute;left:18463;top:27735;width:6874;height:5842;visibility:visible;mso-wrap-style:square" o:gfxdata="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">
                     <v:imagedata r:id="rId13" o:title="ICON_VirtApp_Q109"/>
                   </v:shape>
-                  <v:shape id="Picture 392" o:spid="_x0000_s1045" type="#_x0000_t75" alt="ICON_VirtApp_Q109.png" style="position:absolute;left:18479;top:34593;width:6874;height:5842;visibility:visible;mso-wrap-style:square" o:gfxdata="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">
+                  <v:shape id="Picture 392" o:spid="_x0000_s1045" type="#_x0000_t75" alt="ICON_VirtApp_Q109.png" style="position:absolute;left:18479;top:34593;width:6874;height:5842;visibility:visible;mso-wrap-style:square" o:gfxdata="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">
                     <v:imagedata r:id="rId13" o:title="ICON_VirtApp_Q109"/>
                   </v:shape>
                 </v:group>
-                <v:shape id="Picture 393" o:spid="_x0000_s1046" type="#_x0000_t75" alt="ICON_VirtApp_Q109.png" style="position:absolute;left:13856;top:31452;width:3815;height:3167;visibility:visible;mso-wrap-style:square" o:gfxdata="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">
+                <v:shape id="Picture 393" o:spid="_x0000_s1046" type="#_x0000_t75" alt="ICON_VirtApp_Q109.png" style="position:absolute;left:13856;top:31452;width:3815;height:3167;visibility:visible;mso-wrap-style:square" o:gfxdata="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">
                   <v:imagedata r:id="rId13" o:title="ICON_VirtApp_Q109"/>
                 </v:shape>
-                <v:shape id="Picture 394" o:spid="_x0000_s1047" type="#_x0000_t75" alt="ICON_VirtApp_Q109.png" style="position:absolute;left:13737;top:27677;width:3816;height:3167;visibility:visible;mso-wrap-style:square" o:gfxdata="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">
+                <v:shape id="Picture 394" o:spid="_x0000_s1047" type="#_x0000_t75" alt="ICON_VirtApp_Q109.png" style="position:absolute;left:13737;top:27677;width:3816;height:3167;visibility:visible;mso-wrap-style:square" o:gfxdata="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">
                   <v:imagedata r:id="rId13" o:title="ICON_VirtApp_Q109"/>
                 </v:shape>
-                <v:group id="Group 395" o:spid="_x0000_s1048" style="position:absolute;left:4070;width:26010;height:4572" coordorigin="4070" coordsize="52019,9144" o:gfxdata="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">
-                  <v:rect id="Rectangle 396" o:spid="_x0000_s1049" style="position:absolute;left:5805;width:48768;height:9144;visibility:visible;mso-wrap-style:square;v-text-anchor:middle" o:gfxdata="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" filled="f" strokecolor="#002341">
+                <v:group id="Group 395" o:spid="_x0000_s1048" style="position:absolute;left:4070;width:26010;height:4572" coordorigin="4070" coordsize="52019,9144" o:gfxdata="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">
+                  <v:rect id="Rectangle 396" o:spid="_x0000_s1049" style="position:absolute;left:5805;width:48768;height:9144;visibility:visible;mso-wrap-style:square;v-text-anchor:middle" o:gfxdata="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" filled="f" strokecolor="#002341">
                     <v:shadow on="t" color="black" opacity="22937f" origin=",.5" offset="0,.63889mm"/>
                     <v:textbox inset="11.52pt,5.76pt,11.52pt,5.76pt"/>
                   </v:rect>
-                  <v:shape id="Text Box 397" o:spid="_x0000_s1050" type="#_x0000_t202" style="position:absolute;left:4070;top:1523;width:52020;height:7308;visibility:visible;mso-wrap-style:square;v-text-anchor:top" o:gfxdata="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" filled="f" stroked="f">
+                  <v:shape id="Text Box 397" o:spid="_x0000_s1050" type="#_x0000_t202" style="position:absolute;left:4070;top:1523;width:52020;height:7308;visibility:visible;mso-wrap-style:square;v-text-anchor:top" o:gfxdata="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" filled="f" stroked="f">
                     <v:textbox inset="11.52pt,5.76pt,11.52pt,5.76pt">
                       <w:txbxContent>
                         <w:p>
@@ -4645,15 +4608,15 @@
                   <v:path arrowok="t" fillok="f" o:connecttype="none"/>
                   <o:lock v:ext="edit" shapetype="t"/>
                 </v:shapetype>
-                <v:shape id="Straight Arrow Connector 398" o:spid="_x0000_s1051" type="#_x0000_t32" style="position:absolute;left:17077;top:4572;width:53;height:6341;flip:x;visibility:visible;mso-wrap-style:square" o:connectortype="straight" o:gfxdata="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" strokecolor="windowText" strokeweight="2pt">
+                <v:shape id="Straight Arrow Connector 398" o:spid="_x0000_s1051" type="#_x0000_t32" style="position:absolute;left:17077;top:4572;width:53;height:6341;flip:x;visibility:visible;mso-wrap-style:square" o:connectortype="straight" o:gfxdata="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" strokecolor="windowText" strokeweight="2pt">
                   <v:stroke endarrow="open"/>
                   <v:shadow on="t" color="black" opacity="24903f" origin=",.5" offset="0,.55556mm"/>
                 </v:shape>
-                <v:shape id="Straight Arrow Connector 399" o:spid="_x0000_s1052" type="#_x0000_t32" style="position:absolute;left:17130;top:19431;width:53;height:6341;flip:x;visibility:visible;mso-wrap-style:square" o:connectortype="straight" o:gfxdata="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" strokecolor="windowText" strokeweight="2pt">
+                <v:shape id="Straight Arrow Connector 399" o:spid="_x0000_s1052" type="#_x0000_t32" style="position:absolute;left:17130;top:19431;width:53;height:6341;flip:x;visibility:visible;mso-wrap-style:square" o:connectortype="straight" o:gfxdata="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" strokecolor="windowText" strokeweight="2pt">
                   <v:stroke endarrow="open"/>
                   <v:shadow on="t" color="black" opacity="24903f" origin=",.5" offset="0,.55556mm"/>
                 </v:shape>
-                <v:shape id="Text Box 400" o:spid="_x0000_s1053" type="#_x0000_t202" style="position:absolute;left:17596;top:6261;width:11871;height:2470;visibility:visible;mso-wrap-style:square;v-text-anchor:top" o:gfxdata="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" filled="f" stroked="f">
+                <v:shape id="Text Box 400" o:spid="_x0000_s1053" type="#_x0000_t202" style="position:absolute;left:17596;top:6261;width:11871;height:2470;visibility:visible;mso-wrap-style:square;v-text-anchor:top" o:gfxdata="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" filled="f" stroked="f">
                   <v:textbox inset="4.5pt,2.25pt,4.5pt,2.25pt">
                     <w:txbxContent>
                       <w:p>
@@ -4676,7 +4639,7 @@
                     </w:txbxContent>
                   </v:textbox>
                 </v:shape>
-                <v:shape id="Text Box 401" o:spid="_x0000_s1054" type="#_x0000_t202" style="position:absolute;left:18072;top:20531;width:16762;height:4369;visibility:visible;mso-wrap-style:square;v-text-anchor:top" o:gfxdata="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" filled="f" stroked="f">
+                <v:shape id="Text Box 401" o:spid="_x0000_s1054" type="#_x0000_t202" style="position:absolute;left:18072;top:20531;width:16762;height:4369;visibility:visible;mso-wrap-style:square;v-text-anchor:top" o:gfxdata="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" filled="f" stroked="f">
                   <v:textbox inset="4.5pt,2.25pt,4.5pt,2.25pt">
                     <w:txbxContent>
                       <w:p>
@@ -4699,13 +4662,13 @@
                     </w:txbxContent>
                   </v:textbox>
                 </v:shape>
-                <v:group id="Group 402" o:spid="_x0000_s1055" style="position:absolute;left:5213;top:11049;width:24373;height:8452" coordorigin="5213,11049" coordsize="41910,4572" o:gfxdata="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">
-                  <v:roundrect id="Rounded Rectangle 403" o:spid="_x0000_s1056" style="position:absolute;left:5213;top:11049;width:41910;height:4572;visibility:visible;mso-wrap-style:square;v-text-anchor:middle" arcsize="1957f" o:gfxdata="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" fillcolor="#104b7d" stroked="f" strokeweight="2pt"/>
-                  <v:roundrect id="Rounded Rectangle 404" o:spid="_x0000_s1057" style="position:absolute;left:5213;top:11049;width:41910;height:762;visibility:visible;mso-wrap-style:square;v-text-anchor:middle" arcsize="5012f" o:gfxdata="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" fillcolor="window" stroked="f" strokeweight="2pt">
+                <v:group id="Group 402" o:spid="_x0000_s1055" style="position:absolute;left:5213;top:11049;width:24373;height:8452" coordorigin="5213,11049" coordsize="41910,4572" o:gfxdata="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">
+                  <v:roundrect id="Rounded Rectangle 403" o:spid="_x0000_s1056" style="position:absolute;left:5213;top:11049;width:41910;height:4572;visibility:visible;mso-wrap-style:square;v-text-anchor:middle" arcsize="1957f" o:gfxdata="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" fillcolor="#104b7d" stroked="f" strokeweight="2pt"/>
+                  <v:roundrect id="Rounded Rectangle 404" o:spid="_x0000_s1057" style="position:absolute;left:5213;top:11049;width:41910;height:762;visibility:visible;mso-wrap-style:square;v-text-anchor:middle" arcsize="5012f" o:gfxdata="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" fillcolor="window" stroked="f" strokeweight="2pt">
                     <v:fill opacity=".5" o:opacity2="6553f" rotate="t" angle="180" colors="0 window;30802f window;1 white" focus="100%" type="gradient"/>
                   </v:roundrect>
                 </v:group>
-                <v:shape id="Text Box 405" o:spid="_x0000_s1058" type="#_x0000_t202" style="position:absolute;left:3736;top:13988;width:16823;height:3232;visibility:visible;mso-wrap-style:square;v-text-anchor:top" o:gfxdata="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" filled="f" stroked="f">
+                <v:shape id="Text Box 405" o:spid="_x0000_s1058" type="#_x0000_t202" style="position:absolute;left:3736;top:13988;width:16823;height:3232;visibility:visible;mso-wrap-style:square;v-text-anchor:top" o:gfxdata="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" filled="f" stroked="f">
                   <v:textbox>
                     <w:txbxContent>
                       <w:p>
@@ -4731,7 +4694,7 @@
                     </w:txbxContent>
                   </v:textbox>
                 </v:shape>
-                <v:group id="Group 406" o:spid="_x0000_s1059" style="position:absolute;left:20969;top:13070;width:4858;height:5328" coordorigin="20969,13070" coordsize="9906,9098" o:gfxdata="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">
+                <v:group id="Group 406" o:spid="_x0000_s1059" style="position:absolute;left:20969;top:13070;width:4858;height:5328" coordorigin="20969,13070" coordsize="9906,9098" o:gfxdata="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">
                   <v:shapetype id="_x0000_t22" coordsize="21600,21600" o:spt="22" adj="5400" path="m10800,qx0@1l0@2qy10800,21600,21600@2l21600@1qy10800,xem0@1qy10800@0,21600@1nfe">
                     <v:formulas>
                       <v:f eqn="val #0"/>
@@ -4744,39 +4707,39 @@
                     </v:handles>
                     <o:complex v:ext="view"/>
                   </v:shapetype>
-                  <v:shape id="Can 407" o:spid="_x0000_s1060" type="#_x0000_t22" style="position:absolute;left:20969;top:13070;width:9906;height:9099;visibility:visible;mso-wrap-style:square;v-text-anchor:top" o:gfxdata="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" adj="4288" fillcolor="#4e8abe" strokecolor="#9cc" strokeweight="2pt">
+                  <v:shape id="Can 407" o:spid="_x0000_s1060" type="#_x0000_t22" style="position:absolute;left:20969;top:13070;width:9906;height:9099;visibility:visible;mso-wrap-style:square;v-text-anchor:top" o:gfxdata="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" adj="4288" fillcolor="#4e8abe" strokecolor="#9cc" strokeweight="2pt">
                     <v:shadow on="t" color="black" opacity="13107f" origin="-.5,-.5" offset=".74836mm,.74836mm"/>
                     <v:textbox inset="3.62803mm,1.81403mm,3.62803mm,1.81403mm"/>
                   </v:shape>
-                  <v:group id="Grupp 127" o:spid="_x0000_s1061" style="position:absolute;left:23121;top:15934;width:5705;height:1967" coordorigin="23121,15934" coordsize="11430,7620" o:gfxdata="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">
-                    <v:oval id="Ellips 103" o:spid="_x0000_s1062" style="position:absolute;left:27693;top:15934;width:1524;height:1524;visibility:visible;mso-wrap-style:square;v-text-anchor:top" o:gfxdata="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" filled="f" strokecolor="white"/>
-                    <v:oval id="Ellips 104" o:spid="_x0000_s1063" style="position:absolute;left:25407;top:18982;width:1524;height:1524;visibility:visible;mso-wrap-style:square;v-text-anchor:top" o:gfxdata="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" filled="f" strokecolor="white"/>
-                    <v:oval id="Ellips 105" o:spid="_x0000_s1064" style="position:absolute;left:31503;top:18982;width:1524;height:1524;visibility:visible;mso-wrap-style:square;v-text-anchor:top" o:gfxdata="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" filled="f" strokecolor="white"/>
-                    <v:oval id="Ellips 106" o:spid="_x0000_s1065" style="position:absolute;left:23121;top:22030;width:1524;height:1524;visibility:visible;mso-wrap-style:square;v-text-anchor:top" o:gfxdata="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" filled="f" strokecolor="white"/>
-                    <v:oval id="Ellips 107" o:spid="_x0000_s1066" style="position:absolute;left:26169;top:22030;width:1524;height:1524;visibility:visible;mso-wrap-style:square;v-text-anchor:top" o:gfxdata="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" filled="f" strokecolor="white"/>
-                    <v:oval id="Ellips 108" o:spid="_x0000_s1067" style="position:absolute;left:29979;top:22030;width:1524;height:1524;visibility:visible;mso-wrap-style:square;v-text-anchor:top" o:gfxdata="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" filled="f" strokecolor="white"/>
-                    <v:oval id="Ellips 109" o:spid="_x0000_s1068" style="position:absolute;left:33027;top:22030;width:1524;height:1524;visibility:visible;mso-wrap-style:square;v-text-anchor:top" o:gfxdata="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" filled="f" strokecolor="white"/>
-                    <v:line id="Rak 111" o:spid="_x0000_s1069" style="position:absolute;flip:y;visibility:visible;mso-wrap-style:square" from="26931,17458" to="28455,19744" o:connectortype="straight" o:gfxdata="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" strokecolor="white"/>
-                    <v:line id="Rak 113" o:spid="_x0000_s1070" style="position:absolute;rotation:90;flip:y;visibility:visible;mso-wrap-style:square" from="29756,16473" to="31503,19744" o:connectortype="straight" o:gfxdata="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" strokecolor="white"/>
-                    <v:line id="Rak 115" o:spid="_x0000_s1071" style="position:absolute;rotation:90;flip:x y;visibility:visible;mso-wrap-style:square" from="24422,20506" to="26169,22253" o:connectortype="straight" o:gfxdata="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" strokecolor="white"/>
-                    <v:line id="Rak 119" o:spid="_x0000_s1072" style="position:absolute;rotation:90;flip:y;visibility:visible;mso-wrap-style:square" from="25788,20887" to="27312,21649" o:connectortype="straight" o:gfxdata="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" strokecolor="white"/>
-                    <v:line id="Rak 122" o:spid="_x0000_s1073" style="position:absolute;rotation:90;flip:x y;visibility:visible;mso-wrap-style:square" from="30741,20506" to="32265,22030" o:connectortype="straight" o:gfxdata="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" strokecolor="white"/>
-                    <v:line id="Rak 125" o:spid="_x0000_s1074" style="position:absolute;rotation:90;flip:y;visibility:visible;mso-wrap-style:square" from="32423,20664" to="34170,21649" o:connectortype="straight" o:gfxdata="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" strokecolor="white"/>
+                  <v:group id="Grupp 127" o:spid="_x0000_s1061" style="position:absolute;left:23121;top:15934;width:5705;height:1967" coordorigin="23121,15934" coordsize="11430,7620" o:gfxdata="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">
+                    <v:oval id="Ellips 103" o:spid="_x0000_s1062" style="position:absolute;left:27693;top:15934;width:1524;height:1524;visibility:visible;mso-wrap-style:square;v-text-anchor:top" o:gfxdata="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" filled="f" strokecolor="white"/>
+                    <v:oval id="Ellips 104" o:spid="_x0000_s1063" style="position:absolute;left:25407;top:18982;width:1524;height:1524;visibility:visible;mso-wrap-style:square;v-text-anchor:top" o:gfxdata="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" filled="f" strokecolor="white"/>
+                    <v:oval id="Ellips 105" o:spid="_x0000_s1064" style="position:absolute;left:31503;top:18982;width:1524;height:1524;visibility:visible;mso-wrap-style:square;v-text-anchor:top" o:gfxdata="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" filled="f" strokecolor="white"/>
+                    <v:oval id="Ellips 106" o:spid="_x0000_s1065" style="position:absolute;left:23121;top:22030;width:1524;height:1524;visibility:visible;mso-wrap-style:square;v-text-anchor:top" o:gfxdata="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" filled="f" strokecolor="white"/>
+                    <v:oval id="Ellips 107" o:spid="_x0000_s1066" style="position:absolute;left:26169;top:22030;width:1524;height:1524;visibility:visible;mso-wrap-style:square;v-text-anchor:top" o:gfxdata="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" filled="f" strokecolor="white"/>
+                    <v:oval id="Ellips 108" o:spid="_x0000_s1067" style="position:absolute;left:29979;top:22030;width:1524;height:1524;visibility:visible;mso-wrap-style:square;v-text-anchor:top" o:gfxdata="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" filled="f" strokecolor="white"/>
+                    <v:oval id="Ellips 109" o:spid="_x0000_s1068" style="position:absolute;left:33027;top:22030;width:1524;height:1524;visibility:visible;mso-wrap-style:square;v-text-anchor:top" o:gfxdata="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" filled="f" strokecolor="white"/>
+                    <v:line id="Rak 111" o:spid="_x0000_s1069" style="position:absolute;flip:y;visibility:visible;mso-wrap-style:square" from="26931,17458" to="28455,19744" o:connectortype="straight" o:gfxdata="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" strokecolor="white"/>
+                    <v:line id="Rak 113" o:spid="_x0000_s1070" style="position:absolute;rotation:90;flip:y;visibility:visible;mso-wrap-style:square" from="29756,16473" to="31503,19744" o:connectortype="straight" o:gfxdata="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" strokecolor="white"/>
+                    <v:line id="Rak 115" o:spid="_x0000_s1071" style="position:absolute;rotation:90;flip:x y;visibility:visible;mso-wrap-style:square" from="24422,20506" to="26169,22253" o:connectortype="straight" o:gfxdata="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" strokecolor="white"/>
+                    <v:line id="Rak 119" o:spid="_x0000_s1072" style="position:absolute;rotation:90;flip:y;visibility:visible;mso-wrap-style:square" from="25788,20887" to="27312,21649" o:connectortype="straight" o:gfxdata="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" strokecolor="white"/>
+                    <v:line id="Rak 122" o:spid="_x0000_s1073" style="position:absolute;rotation:90;flip:x y;visibility:visible;mso-wrap-style:square" from="30741,20506" to="32265,22030" o:connectortype="straight" o:gfxdata="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" strokecolor="white"/>
+                    <v:line id="Rak 125" o:spid="_x0000_s1074" style="position:absolute;rotation:90;flip:y;visibility:visible;mso-wrap-style:square" from="32423,20664" to="34170,21649" o:connectortype="straight" o:gfxdata="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" strokecolor="white"/>
                   </v:group>
-                  <v:group id="Grupp 187" o:spid="_x0000_s1075" style="position:absolute;left:23255;top:18931;width:5706;height:1968" coordorigin="23255,18931" coordsize="4572,3048" o:gfxdata="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">
-                    <v:oval id="Ellips 174" o:spid="_x0000_s1076" style="position:absolute;left:25084;top:18931;width:610;height:610;visibility:visible;mso-wrap-style:square;v-text-anchor:top" o:gfxdata="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" filled="f" strokecolor="white"/>
-                    <v:oval id="Ellips 175" o:spid="_x0000_s1077" style="position:absolute;left:24170;top:20151;width:609;height:609;visibility:visible;mso-wrap-style:square;v-text-anchor:top" o:gfxdata="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" filled="f" strokecolor="white"/>
-                    <v:oval id="Ellips 176" o:spid="_x0000_s1078" style="position:absolute;left:26608;top:20151;width:610;height:609;visibility:visible;mso-wrap-style:square;v-text-anchor:top" o:gfxdata="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" filled="f" strokecolor="white"/>
-                    <v:oval id="Ellips 177" o:spid="_x0000_s1079" style="position:absolute;left:23255;top:21370;width:610;height:609;visibility:visible;mso-wrap-style:square;v-text-anchor:top" o:gfxdata="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" filled="f" strokecolor="white"/>
-                    <v:oval id="Ellips 178" o:spid="_x0000_s1080" style="position:absolute;left:24474;top:21370;width:610;height:609;visibility:visible;mso-wrap-style:square;v-text-anchor:top" o:gfxdata="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" filled="f" strokecolor="white"/>
-                    <v:oval id="Ellips 179" o:spid="_x0000_s1081" style="position:absolute;left:25998;top:21370;width:610;height:609;visibility:visible;mso-wrap-style:square;v-text-anchor:top" o:gfxdata="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" filled="f" strokecolor="white"/>
-                    <v:oval id="Ellips 180" o:spid="_x0000_s1082" style="position:absolute;left:27218;top:21370;width:609;height:609;visibility:visible;mso-wrap-style:square;v-text-anchor:top" o:gfxdata="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" filled="f" strokecolor="white"/>
-                    <v:line id="Rak 181" o:spid="_x0000_s1083" style="position:absolute;flip:y;visibility:visible;mso-wrap-style:square" from="24779,19541" to="25389,20455" o:connectortype="straight" o:gfxdata="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" strokecolor="white"/>
-                    <v:line id="Rak 182" o:spid="_x0000_s1084" style="position:absolute;rotation:90;flip:y;visibility:visible;mso-wrap-style:square" from="25909,19147" to="26608,20456" o:connectortype="straight" o:gfxdata="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" strokecolor="white"/>
-                    <v:line id="Rak 183" o:spid="_x0000_s1085" style="position:absolute;rotation:90;flip:x y;visibility:visible;mso-wrap-style:square" from="23775,20760" to="24474,21459" o:connectortype="straight" o:gfxdata="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" strokecolor="white"/>
-                    <v:line id="Rak 184" o:spid="_x0000_s1086" style="position:absolute;rotation:90;flip:y;visibility:visible;mso-wrap-style:square" from="24322,20912" to="24932,21217" o:connectortype="straight" o:gfxdata="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" strokecolor="white"/>
-                    <v:line id="Rak 185" o:spid="_x0000_s1087" style="position:absolute;rotation:90;flip:x y;visibility:visible;mso-wrap-style:square" from="26303,20760" to="26913,21370" o:connectortype="straight" o:gfxdata="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" strokecolor="white"/>
-                    <v:line id="Rak 186" o:spid="_x0000_s1088" style="position:absolute;rotation:90;flip:y;visibility:visible;mso-wrap-style:square" from="26975,20824" to="27674,21218" o:connectortype="straight" o:gfxdata="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" strokecolor="white"/>
+                  <v:group id="Grupp 187" o:spid="_x0000_s1075" style="position:absolute;left:23255;top:18931;width:5706;height:1968" coordorigin="23255,18931" coordsize="4572,3048" o:gfxdata="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">
+                    <v:oval id="Ellips 174" o:spid="_x0000_s1076" style="position:absolute;left:25084;top:18931;width:610;height:610;visibility:visible;mso-wrap-style:square;v-text-anchor:top" o:gfxdata="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" filled="f" strokecolor="white"/>
+                    <v:oval id="Ellips 175" o:spid="_x0000_s1077" style="position:absolute;left:24170;top:20151;width:609;height:609;visibility:visible;mso-wrap-style:square;v-text-anchor:top" o:gfxdata="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" filled="f" strokecolor="white"/>
+                    <v:oval id="Ellips 176" o:spid="_x0000_s1078" style="position:absolute;left:26608;top:20151;width:610;height:609;visibility:visible;mso-wrap-style:square;v-text-anchor:top" o:gfxdata="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" filled="f" strokecolor="white"/>
+                    <v:oval id="Ellips 177" o:spid="_x0000_s1079" style="position:absolute;left:23255;top:21370;width:610;height:609;visibility:visible;mso-wrap-style:square;v-text-anchor:top" o:gfxdata="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" filled="f" strokecolor="white"/>
+                    <v:oval id="Ellips 178" o:spid="_x0000_s1080" style="position:absolute;left:24474;top:21370;width:610;height:609;visibility:visible;mso-wrap-style:square;v-text-anchor:top" o:gfxdata="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" filled="f" strokecolor="white"/>
+                    <v:oval id="Ellips 179" o:spid="_x0000_s1081" style="position:absolute;left:25998;top:21370;width:610;height:609;visibility:visible;mso-wrap-style:square;v-text-anchor:top" o:gfxdata="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" filled="f" strokecolor="white"/>
+                    <v:oval id="Ellips 180" o:spid="_x0000_s1082" style="position:absolute;left:27218;top:21370;width:609;height:609;visibility:visible;mso-wrap-style:square;v-text-anchor:top" o:gfxdata="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" filled="f" strokecolor="white"/>
+                    <v:line id="Rak 181" o:spid="_x0000_s1083" style="position:absolute;flip:y;visibility:visible;mso-wrap-style:square" from="24779,19541" to="25389,20455" o:connectortype="straight" o:gfxdata="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" strokecolor="white"/>
+                    <v:line id="Rak 182" o:spid="_x0000_s1084" style="position:absolute;rotation:90;flip:y;visibility:visible;mso-wrap-style:square" from="25909,19147" to="26608,20456" o:connectortype="straight" o:gfxdata="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" strokecolor="white"/>
+                    <v:line id="Rak 183" o:spid="_x0000_s1085" style="position:absolute;rotation:90;flip:x y;visibility:visible;mso-wrap-style:square" from="23775,20760" to="24474,21459" o:connectortype="straight" o:gfxdata="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" strokecolor="white"/>
+                    <v:line id="Rak 184" o:spid="_x0000_s1086" style="position:absolute;rotation:90;flip:y;visibility:visible;mso-wrap-style:square" from="24322,20912" to="24932,21217" o:connectortype="straight" o:gfxdata="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" strokecolor="white"/>
+                    <v:line id="Rak 185" o:spid="_x0000_s1087" style="position:absolute;rotation:90;flip:x y;visibility:visible;mso-wrap-style:square" from="26303,20760" to="26913,21370" o:connectortype="straight" o:gfxdata="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" strokecolor="white"/>
+                    <v:line id="Rak 186" o:spid="_x0000_s1088" style="position:absolute;rotation:90;flip:y;visibility:visible;mso-wrap-style:square" from="26975,20824" to="27674,21218" o:connectortype="straight" o:gfxdata="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" strokecolor="white"/>
                   </v:group>
                 </v:group>
                 <w10:wrap type="topAndBottom" anchorx="margin"/>
@@ -5068,24 +5031,14 @@
       <w:r>
         <w:t xml:space="preserve">Figure </w:t>
       </w:r>
-      <w:r>
-        <w:fldChar w:fldCharType="begin"/>
-      </w:r>
-      <w:r>
-        <w:instrText xml:space="preserve"> SEQ Figure \* ARABIC </w:instrText>
-      </w:r>
-      <w:r>
-        <w:fldChar w:fldCharType="separate"/>
-      </w:r>
-      <w:r>
-        <w:rPr>
-          <w:noProof/>
-        </w:rPr>
-        <w:t>2</w:t>
-      </w:r>
-      <w:r>
-        <w:fldChar w:fldCharType="end"/>
-      </w:r>
+      <w:fldSimple w:instr=" SEQ Figure \* ARABIC ">
+        <w:r>
+          <w:rPr>
+            <w:noProof/>
+          </w:rPr>
+          <w:t>2</w:t>
+        </w:r>
+      </w:fldSimple>
       <w:r>
         <w:t>: Network Diagram</w:t>
       </w:r>
@@ -5823,25 +5776,26 @@
           <w:sz w:val="22"/>
           <w:szCs w:val="24"/>
         </w:rPr>
-        <w:t xml:space="preserve">The lab runs inside </w:t>
-      </w:r>
-      <w:proofErr w:type="spellStart"/>
+        <w:t xml:space="preserve">The lab runs inside dCloud in a Windows machine. </w:t>
+      </w:r>
+      <w:commentRangeStart w:id="10"/>
       <w:r>
         <w:rPr>
           <w:rFonts w:ascii="CiscoSansTT" w:hAnsi="CiscoSansTT" w:cs="CiscoSansTT"/>
           <w:sz w:val="22"/>
           <w:szCs w:val="24"/>
         </w:rPr>
-        <w:t>dCloud</w:t>
-      </w:r>
-      <w:proofErr w:type="spellEnd"/>
-      <w:r>
-        <w:rPr>
-          <w:rFonts w:ascii="CiscoSansTT" w:hAnsi="CiscoSansTT" w:cs="CiscoSansTT"/>
-          <w:sz w:val="22"/>
-          <w:szCs w:val="24"/>
-        </w:rPr>
-        <w:t xml:space="preserve"> in a Windows machine. NSO </w:t>
+        <w:t xml:space="preserve">NSO </w:t>
+      </w:r>
+      <w:commentRangeEnd w:id="10"/>
+      <w:r>
+        <w:rPr>
+          <w:rStyle w:val="CommentReference"/>
+          <w:rFonts w:asciiTheme="minorHAnsi" w:eastAsiaTheme="minorHAnsi" w:hAnsiTheme="minorHAnsi" w:cstheme="minorBidi"/>
+          <w:color w:val="auto"/>
+          <w:lang w:val="en-GB"/>
+        </w:rPr>
+        <w:commentReference w:id="10"/>
       </w:r>
       <w:r>
         <w:rPr>
@@ -5918,7 +5872,7 @@
                     <pic:cNvPicPr/>
                   </pic:nvPicPr>
                   <pic:blipFill>
-                    <a:blip r:embed="rId16"/>
+                    <a:blip r:embed="rId20"/>
                     <a:stretch>
                       <a:fillRect/>
                     </a:stretch>
@@ -6084,7 +6038,7 @@
                     <pic:cNvPicPr/>
                   </pic:nvPicPr>
                   <pic:blipFill>
-                    <a:blip r:embed="rId17"/>
+                    <a:blip r:embed="rId21"/>
                     <a:stretch>
                       <a:fillRect/>
                     </a:stretch>
@@ -6133,7 +6087,7 @@
                     <pic:cNvPicPr/>
                   </pic:nvPicPr>
                   <pic:blipFill>
-                    <a:blip r:embed="rId18"/>
+                    <a:blip r:embed="rId22"/>
                     <a:stretch>
                       <a:fillRect/>
                     </a:stretch>
@@ -6173,11 +6127,11 @@
           <w:color w:val="005073"/>
         </w:rPr>
       </w:pPr>
-      <w:bookmarkStart w:id="10" w:name="_Toc157866933"/>
+      <w:bookmarkStart w:id="11" w:name="_Toc157866933"/>
       <w:r>
         <w:t>Lab Introduction and Verification</w:t>
       </w:r>
-      <w:bookmarkEnd w:id="10"/>
+      <w:bookmarkEnd w:id="11"/>
     </w:p>
     <w:p>
       <w:pPr>
@@ -6428,21 +6382,7 @@
         <w:rPr>
           <w:rFonts w:ascii="CiscoSansTT" w:hAnsi="CiscoSansTT" w:cs="CiscoSansTT"/>
         </w:rPr>
-        <w:t xml:space="preserve">Verify that the 4 </w:t>
-      </w:r>
-      <w:proofErr w:type="spellStart"/>
-      <w:r>
-        <w:rPr>
-          <w:rFonts w:ascii="CiscoSansTT" w:hAnsi="CiscoSansTT" w:cs="CiscoSansTT"/>
-        </w:rPr>
-        <w:t>netsim</w:t>
-      </w:r>
-      <w:proofErr w:type="spellEnd"/>
-      <w:r>
-        <w:rPr>
-          <w:rFonts w:ascii="CiscoSansTT" w:hAnsi="CiscoSansTT" w:cs="CiscoSansTT"/>
-        </w:rPr>
-        <w:t xml:space="preserve"> devices are up and running: </w:t>
+        <w:t xml:space="preserve">Verify that the 4 netsim devices are up and running: </w:t>
       </w:r>
     </w:p>
     <w:p>
@@ -6457,23 +6397,15 @@
         <w:rPr>
           <w:lang w:val="en-US"/>
         </w:rPr>
-        <w:t>nsoadmin@nso1:/home/cisco$</w:t>
-      </w:r>
+        <w:t>nsoadmin@nso1:/home/cisco$ cd /var/opt/</w:t>
+      </w:r>
+      <w:proofErr w:type="gramStart"/>
       <w:r>
         <w:rPr>
           <w:lang w:val="en-US"/>
         </w:rPr>
-        <w:t xml:space="preserve"> cd /var/opt/</w:t>
-      </w:r>
-      <w:proofErr w:type="spellStart"/>
-      <w:proofErr w:type="gramStart"/>
-      <w:r>
-        <w:rPr>
-          <w:lang w:val="en-US"/>
-        </w:rPr>
         <w:t>ncs</w:t>
       </w:r>
-      <w:proofErr w:type="spellEnd"/>
       <w:proofErr w:type="gramEnd"/>
     </w:p>
     <w:p>
@@ -6491,29 +6423,10 @@
         <w:rPr>
           <w:lang w:val="en-US"/>
         </w:rPr>
-        <w:t>/var/opt/</w:t>
-      </w:r>
-      <w:proofErr w:type="spellStart"/>
-      <w:r>
-        <w:rPr>
-          <w:lang w:val="en-US"/>
-        </w:rPr>
-        <w:t>ncs</w:t>
-      </w:r>
-      <w:proofErr w:type="spellEnd"/>
-      <w:r>
-        <w:rPr>
-          <w:lang w:val="en-US"/>
-        </w:rPr>
-        <w:t xml:space="preserve">$ </w:t>
-      </w:r>
-      <w:proofErr w:type="spellStart"/>
-      <w:r>
-        <w:t>ncs-netsim</w:t>
-      </w:r>
-      <w:proofErr w:type="spellEnd"/>
-      <w:r>
-        <w:t xml:space="preserve"> is-</w:t>
+        <w:t xml:space="preserve">/var/opt/ncs$ </w:t>
+      </w:r>
+      <w:r>
+        <w:t>ncs-netsim is-</w:t>
       </w:r>
       <w:proofErr w:type="gramStart"/>
       <w:r>
@@ -6525,8 +6438,14 @@
       <w:pPr>
         <w:pStyle w:val="Code"/>
         <w:ind w:left="360"/>
-      </w:pPr>
-      <w:r>
+        <w:rPr>
+          <w:lang w:val="pl-PL"/>
+        </w:rPr>
+      </w:pPr>
+      <w:r>
+        <w:rPr>
+          <w:lang w:val="pl-PL"/>
+        </w:rPr>
         <w:t>DEVICE PE_00 OK</w:t>
       </w:r>
     </w:p>
@@ -6534,45 +6453,45 @@
       <w:pPr>
         <w:pStyle w:val="Code"/>
         <w:ind w:left="360"/>
-      </w:pPr>
-      <w:r>
-        <w:t>DEVICE PE_0</w:t>
-      </w:r>
-      <w:r>
-        <w:t>1</w:t>
-      </w:r>
-      <w:r>
-        <w:t xml:space="preserve"> OK</w:t>
+        <w:rPr>
+          <w:lang w:val="pl-PL"/>
+        </w:rPr>
+      </w:pPr>
+      <w:r>
+        <w:rPr>
+          <w:lang w:val="pl-PL"/>
+        </w:rPr>
+        <w:t>DEVICE PE_01 OK</w:t>
       </w:r>
     </w:p>
     <w:p>
       <w:pPr>
         <w:pStyle w:val="Code"/>
         <w:ind w:left="360"/>
-      </w:pPr>
-      <w:r>
-        <w:t>DEVICE PE_</w:t>
-      </w:r>
-      <w:r>
-        <w:t>1</w:t>
-      </w:r>
-      <w:r>
-        <w:t>0 OK</w:t>
+        <w:rPr>
+          <w:lang w:val="pl-PL"/>
+        </w:rPr>
+      </w:pPr>
+      <w:r>
+        <w:rPr>
+          <w:lang w:val="pl-PL"/>
+        </w:rPr>
+        <w:t>DEVICE PE_10 OK</w:t>
       </w:r>
     </w:p>
     <w:p>
       <w:pPr>
         <w:pStyle w:val="Code"/>
         <w:ind w:left="360"/>
-      </w:pPr>
-      <w:r>
-        <w:t>DEVICE PE_</w:t>
-      </w:r>
-      <w:r>
-        <w:t>11</w:t>
-      </w:r>
-      <w:r>
-        <w:t xml:space="preserve"> OK</w:t>
+        <w:rPr>
+          <w:lang w:val="pl-PL"/>
+        </w:rPr>
+      </w:pPr>
+      <w:r>
+        <w:rPr>
+          <w:lang w:val="pl-PL"/>
+        </w:rPr>
+        <w:t>DEVICE PE_11 OK</w:t>
       </w:r>
     </w:p>
     <w:p>
@@ -6588,41 +6507,13 @@
         <w:rPr>
           <w:rFonts w:ascii="CiscoSansTT" w:hAnsi="CiscoSansTT" w:cs="CiscoSansTT"/>
         </w:rPr>
-        <w:t xml:space="preserve">If you are facing issues, follow Appendix A on how to bring back up the </w:t>
-      </w:r>
-      <w:proofErr w:type="spellStart"/>
-      <w:r>
-        <w:rPr>
-          <w:rFonts w:ascii="CiscoSansTT" w:hAnsi="CiscoSansTT" w:cs="CiscoSansTT"/>
-        </w:rPr>
-        <w:t>netsim</w:t>
-      </w:r>
-      <w:proofErr w:type="spellEnd"/>
-      <w:r>
-        <w:rPr>
-          <w:rFonts w:ascii="CiscoSansTT" w:hAnsi="CiscoSansTT" w:cs="CiscoSansTT"/>
-        </w:rPr>
-        <w:t xml:space="preserve"> devices.</w:t>
-      </w:r>
-      <w:r>
-        <w:rPr>
-          <w:rFonts w:ascii="CiscoSansTT" w:hAnsi="CiscoSansTT" w:cs="CiscoSansTT"/>
-        </w:rPr>
-        <w:t xml:space="preserve"> From same directory (/var/opt/</w:t>
-      </w:r>
-      <w:proofErr w:type="spellStart"/>
-      <w:r>
-        <w:rPr>
-          <w:rFonts w:ascii="CiscoSansTT" w:hAnsi="CiscoSansTT" w:cs="CiscoSansTT"/>
-        </w:rPr>
-        <w:t>ncs</w:t>
-      </w:r>
-      <w:proofErr w:type="spellEnd"/>
-      <w:r>
-        <w:rPr>
-          <w:rFonts w:ascii="CiscoSansTT" w:hAnsi="CiscoSansTT" w:cs="CiscoSansTT"/>
-        </w:rPr>
-        <w:t xml:space="preserve">) use </w:t>
+        <w:t>If you are facing issues, follow Appendix A on how to bring back up the netsim devices.</w:t>
+      </w:r>
+      <w:r>
+        <w:rPr>
+          <w:rFonts w:ascii="CiscoSansTT" w:hAnsi="CiscoSansTT" w:cs="CiscoSansTT"/>
+        </w:rPr>
+        <w:t xml:space="preserve"> From same directory (/var/opt/ncs) use </w:t>
       </w:r>
       <w:proofErr w:type="spellStart"/>
       <w:r>
@@ -6657,37 +6548,15 @@
         <w:rPr>
           <w:lang w:val="en-US"/>
         </w:rPr>
-        <w:t>/var/opt/</w:t>
-      </w:r>
-      <w:proofErr w:type="spellStart"/>
+        <w:t>/var/opt/ncs$ make rebuild-</w:t>
+      </w:r>
+      <w:proofErr w:type="gramStart"/>
       <w:r>
         <w:rPr>
           <w:lang w:val="en-US"/>
         </w:rPr>
-        <w:t>ncs</w:t>
-      </w:r>
-      <w:proofErr w:type="spellEnd"/>
-      <w:r>
-        <w:rPr>
-          <w:lang w:val="en-US"/>
-        </w:rPr>
-        <w:t>$</w:t>
-      </w:r>
-      <w:r>
-        <w:rPr>
-          <w:lang w:val="en-US"/>
-        </w:rPr>
-        <w:t xml:space="preserve"> make rebuild-</w:t>
-      </w:r>
-      <w:proofErr w:type="spellStart"/>
-      <w:proofErr w:type="gramStart"/>
-      <w:r>
-        <w:rPr>
-          <w:lang w:val="en-US"/>
-        </w:rPr>
         <w:t>netsim</w:t>
       </w:r>
-      <w:proofErr w:type="spellEnd"/>
       <w:proofErr w:type="gramEnd"/>
     </w:p>
     <w:p>
@@ -6776,6 +6645,7 @@
       <w:r>
         <w:rPr>
           <w:rFonts w:ascii="CiscoSansTT" w:hAnsi="CiscoSansTT" w:cs="CiscoSansTT"/>
+          <w:noProof/>
         </w:rPr>
         <w:drawing>
           <wp:inline distT="0" distB="0" distL="0" distR="0" wp14:anchorId="5A8AC9F7" wp14:editId="7E342B3D">
@@ -6793,7 +6663,7 @@
                     <pic:cNvPicPr/>
                   </pic:nvPicPr>
                   <pic:blipFill>
-                    <a:blip r:embed="rId19"/>
+                    <a:blip r:embed="rId23"/>
                     <a:stretch>
                       <a:fillRect/>
                     </a:stretch>
@@ -6886,78 +6756,26 @@
         <w:rPr>
           <w:lang w:val="pl-PL"/>
         </w:rPr>
-        <w:t>/</w:t>
-      </w:r>
-      <w:proofErr w:type="spellStart"/>
+        <w:t>/var/opt/ncs</w:t>
+      </w:r>
       <w:r>
         <w:rPr>
           <w:lang w:val="pl-PL"/>
         </w:rPr>
-        <w:t>var</w:t>
-      </w:r>
-      <w:proofErr w:type="spellEnd"/>
+        <w:t xml:space="preserve">$ ncs_cli –u </w:t>
+      </w:r>
       <w:r>
         <w:rPr>
           <w:lang w:val="pl-PL"/>
         </w:rPr>
-        <w:t>/</w:t>
-      </w:r>
-      <w:proofErr w:type="spellStart"/>
+        <w:t>nso</w:t>
+      </w:r>
       <w:r>
         <w:rPr>
           <w:lang w:val="pl-PL"/>
         </w:rPr>
-        <w:t>opt</w:t>
-      </w:r>
-      <w:proofErr w:type="spellEnd"/>
-      <w:r>
-        <w:rPr>
-          <w:lang w:val="pl-PL"/>
-        </w:rPr>
-        <w:t>/</w:t>
-      </w:r>
-      <w:proofErr w:type="spellStart"/>
-      <w:r>
-        <w:rPr>
-          <w:lang w:val="pl-PL"/>
-        </w:rPr>
-        <w:t>ncs</w:t>
-      </w:r>
-      <w:proofErr w:type="spellEnd"/>
-      <w:r>
-        <w:rPr>
-          <w:lang w:val="pl-PL"/>
-        </w:rPr>
-        <w:t xml:space="preserve">$ </w:t>
-      </w:r>
-      <w:proofErr w:type="spellStart"/>
-      <w:r>
-        <w:rPr>
-          <w:lang w:val="pl-PL"/>
-        </w:rPr>
-        <w:t>ncs_cli</w:t>
-      </w:r>
-      <w:proofErr w:type="spellEnd"/>
-      <w:r>
-        <w:rPr>
-          <w:lang w:val="pl-PL"/>
-        </w:rPr>
-        <w:t xml:space="preserve"> –u </w:t>
-      </w:r>
-      <w:proofErr w:type="spellStart"/>
-      <w:r>
-        <w:rPr>
-          <w:lang w:val="pl-PL"/>
-        </w:rPr>
-        <w:t>nso</w:t>
-      </w:r>
-      <w:r>
-        <w:rPr>
-          <w:lang w:val="pl-PL"/>
-        </w:rPr>
         <w:t>admin</w:t>
       </w:r>
-      <w:proofErr w:type="spellEnd"/>
     </w:p>
     <w:p>
       <w:pPr>
@@ -7031,83 +6849,18 @@
       </w:pPr>
       <w:r>
         <w:rPr>
-          <w:lang w:val="pl-PL"/>
-        </w:rPr>
-        <w:t>nsoadmin</w:t>
-      </w:r>
-      <w:r>
-        <w:rPr>
-          <w:lang w:val="pl-PL"/>
-        </w:rPr>
-        <w:t>@</w:t>
-      </w:r>
-      <w:r>
-        <w:rPr>
-          <w:lang w:val="pl-PL"/>
-        </w:rPr>
-        <w:t>nso1</w:t>
-      </w:r>
-      <w:r>
-        <w:rPr>
-          <w:lang w:val="pl-PL"/>
-        </w:rPr>
-        <w:t>:</w:t>
-      </w:r>
-      <w:r>
-        <w:rPr>
-          <w:lang w:val="pl-PL"/>
-        </w:rPr>
-        <w:t>/</w:t>
-      </w:r>
-      <w:proofErr w:type="spellStart"/>
-      <w:r>
-        <w:rPr>
-          <w:lang w:val="pl-PL"/>
-        </w:rPr>
-        <w:t>var</w:t>
-      </w:r>
-      <w:proofErr w:type="spellEnd"/>
-      <w:r>
-        <w:rPr>
-          <w:lang w:val="pl-PL"/>
-        </w:rPr>
-        <w:t>/</w:t>
-      </w:r>
-      <w:proofErr w:type="spellStart"/>
-      <w:r>
-        <w:rPr>
-          <w:lang w:val="pl-PL"/>
-        </w:rPr>
-        <w:t>opt</w:t>
-      </w:r>
-      <w:proofErr w:type="spellEnd"/>
-      <w:r>
-        <w:rPr>
-          <w:lang w:val="pl-PL"/>
-        </w:rPr>
-        <w:t>/</w:t>
-      </w:r>
-      <w:proofErr w:type="spellStart"/>
-      <w:r>
-        <w:rPr>
-          <w:lang w:val="pl-PL"/>
-        </w:rPr>
-        <w:t>ncs</w:t>
-      </w:r>
-      <w:proofErr w:type="spellEnd"/>
-      <w:r>
-        <w:rPr>
           <w:lang w:val="en-US"/>
         </w:rPr>
+        <w:t>nsoadmin@nso1:/var/opt/ncs</w:t>
+      </w:r>
+      <w:r>
+        <w:rPr>
+          <w:lang w:val="en-US"/>
+        </w:rPr>
         <w:t xml:space="preserve">$ </w:t>
       </w:r>
-      <w:proofErr w:type="spellStart"/>
-      <w:r>
-        <w:t>ssh</w:t>
-      </w:r>
-      <w:proofErr w:type="spellEnd"/>
-      <w:r>
-        <w:t xml:space="preserve"> -l </w:t>
+      <w:r>
+        <w:t xml:space="preserve">ssh -l </w:t>
       </w:r>
       <w:proofErr w:type="spellStart"/>
       <w:r>
@@ -7190,15 +6943,7 @@
       </w:r>
       <w:proofErr w:type="spellEnd"/>
       <w:r>
-        <w:t xml:space="preserve"> connected from 127.0.0.1 using </w:t>
-      </w:r>
-      <w:proofErr w:type="spellStart"/>
-      <w:r>
-        <w:t>ssh</w:t>
-      </w:r>
-      <w:proofErr w:type="spellEnd"/>
-      <w:r>
-        <w:t xml:space="preserve"> on </w:t>
+        <w:t xml:space="preserve"> connected from 127.0.0.1 using ssh on </w:t>
       </w:r>
       <w:proofErr w:type="gramStart"/>
       <w:r>
@@ -7296,82 +7041,35 @@
         <w:rPr>
           <w:lang w:val="pl-PL"/>
         </w:rPr>
-        <w:t>/</w:t>
-      </w:r>
-      <w:proofErr w:type="spellStart"/>
+        <w:t>/var/opt/ncs</w:t>
+      </w:r>
       <w:r>
         <w:rPr>
           <w:lang w:val="pl-PL"/>
         </w:rPr>
-        <w:t>var</w:t>
-      </w:r>
-      <w:proofErr w:type="spellEnd"/>
-      <w:r>
-        <w:rPr>
-          <w:lang w:val="pl-PL"/>
-        </w:rPr>
-        <w:t>/</w:t>
-      </w:r>
-      <w:proofErr w:type="spellStart"/>
-      <w:r>
-        <w:rPr>
-          <w:lang w:val="pl-PL"/>
-        </w:rPr>
-        <w:t>opt</w:t>
-      </w:r>
-      <w:proofErr w:type="spellEnd"/>
-      <w:r>
-        <w:rPr>
-          <w:lang w:val="pl-PL"/>
-        </w:rPr>
-        <w:t>/</w:t>
-      </w:r>
-      <w:proofErr w:type="spellStart"/>
-      <w:r>
-        <w:rPr>
-          <w:lang w:val="pl-PL"/>
-        </w:rPr>
-        <w:t>ncs</w:t>
-      </w:r>
-      <w:proofErr w:type="spellEnd"/>
-      <w:r>
-        <w:rPr>
-          <w:lang w:val="pl-PL"/>
-        </w:rPr>
         <w:t xml:space="preserve">$ </w:t>
       </w:r>
-      <w:proofErr w:type="spellStart"/>
       <w:r>
         <w:rPr>
           <w:b/>
           <w:lang w:val="pl-PL"/>
         </w:rPr>
-        <w:t>ncs_cli</w:t>
-      </w:r>
-      <w:proofErr w:type="spellEnd"/>
+        <w:t xml:space="preserve">ncs_cli –u </w:t>
+      </w:r>
       <w:r>
         <w:rPr>
           <w:b/>
           <w:lang w:val="pl-PL"/>
         </w:rPr>
-        <w:t xml:space="preserve"> –u </w:t>
-      </w:r>
-      <w:proofErr w:type="spellStart"/>
+        <w:t>nso</w:t>
+      </w:r>
       <w:r>
         <w:rPr>
           <w:b/>
           <w:lang w:val="pl-PL"/>
         </w:rPr>
-        <w:t>nso</w:t>
-      </w:r>
-      <w:r>
-        <w:rPr>
-          <w:b/>
-          <w:lang w:val="pl-PL"/>
-        </w:rPr>
         <w:t>admin</w:t>
       </w:r>
-      <w:proofErr w:type="spellEnd"/>
     </w:p>
     <w:p>
       <w:pPr>
@@ -7491,44 +7189,8 @@
         <w:rPr>
           <w:lang w:val="pl-PL"/>
         </w:rPr>
-        <w:t>/</w:t>
-      </w:r>
-      <w:proofErr w:type="spellStart"/>
-      <w:r>
-        <w:rPr>
-          <w:lang w:val="pl-PL"/>
-        </w:rPr>
-        <w:t>var</w:t>
-      </w:r>
-      <w:proofErr w:type="spellEnd"/>
-      <w:r>
-        <w:rPr>
-          <w:lang w:val="pl-PL"/>
-        </w:rPr>
-        <w:t>/</w:t>
-      </w:r>
-      <w:proofErr w:type="spellStart"/>
-      <w:r>
-        <w:rPr>
-          <w:lang w:val="pl-PL"/>
-        </w:rPr>
-        <w:t>opt</w:t>
-      </w:r>
-      <w:proofErr w:type="spellEnd"/>
-      <w:r>
-        <w:rPr>
-          <w:lang w:val="pl-PL"/>
-        </w:rPr>
-        <w:t>/</w:t>
-      </w:r>
-      <w:proofErr w:type="spellStart"/>
-      <w:r>
-        <w:rPr>
-          <w:lang w:val="pl-PL"/>
-        </w:rPr>
-        <w:t>ncs</w:t>
-      </w:r>
-      <w:proofErr w:type="spellEnd"/>
+        <w:t>/var/opt/ncs</w:t>
+      </w:r>
       <w:r>
         <w:rPr>
           <w:lang w:val="en-US"/>
@@ -7632,21 +7294,7 @@
         <w:rPr>
           <w:rFonts w:ascii="CiscoSansTT" w:hAnsi="CiscoSansTT" w:cs="CiscoSansTT"/>
         </w:rPr>
-        <w:t xml:space="preserve">Let’s verify the 4 </w:t>
-      </w:r>
-      <w:proofErr w:type="spellStart"/>
-      <w:r>
-        <w:rPr>
-          <w:rFonts w:ascii="CiscoSansTT" w:hAnsi="CiscoSansTT" w:cs="CiscoSansTT"/>
-        </w:rPr>
-        <w:t>netsim</w:t>
-      </w:r>
-      <w:proofErr w:type="spellEnd"/>
-      <w:r>
-        <w:rPr>
-          <w:rFonts w:ascii="CiscoSansTT" w:hAnsi="CiscoSansTT" w:cs="CiscoSansTT"/>
-        </w:rPr>
-        <w:t xml:space="preserve"> devices are loaded into </w:t>
+        <w:t xml:space="preserve">Let’s verify the 4 netsim devices are loaded into </w:t>
       </w:r>
       <w:proofErr w:type="gramStart"/>
       <w:r>
@@ -7727,15 +7375,7 @@
       </w:r>
       <w:proofErr w:type="gramEnd"/>
       <w:r>
-        <w:t xml:space="preserve">  -            cisco-</w:t>
-      </w:r>
-      <w:proofErr w:type="spellStart"/>
-      <w:r>
-        <w:t>ios</w:t>
-      </w:r>
-      <w:proofErr w:type="spellEnd"/>
-      <w:r>
-        <w:t xml:space="preserve">     unlocked     </w:t>
+        <w:t xml:space="preserve">  -            cisco-ios     unlocked     </w:t>
       </w:r>
     </w:p>
     <w:p>
@@ -7752,15 +7392,7 @@
       </w:r>
       <w:proofErr w:type="gramEnd"/>
       <w:r>
-        <w:t xml:space="preserve">  -            cisco-</w:t>
-      </w:r>
-      <w:proofErr w:type="spellStart"/>
-      <w:r>
-        <w:t>ios</w:t>
-      </w:r>
-      <w:proofErr w:type="spellEnd"/>
-      <w:r>
-        <w:t xml:space="preserve">     unlocked     </w:t>
+        <w:t xml:space="preserve">  -            cisco-ios     unlocked     </w:t>
       </w:r>
     </w:p>
     <w:p>
@@ -7777,23 +7409,7 @@
       </w:r>
       <w:proofErr w:type="gramEnd"/>
       <w:r>
-        <w:t xml:space="preserve">  -            cisco-</w:t>
-      </w:r>
-      <w:proofErr w:type="spellStart"/>
-      <w:r>
-        <w:t>ios</w:t>
-      </w:r>
-      <w:proofErr w:type="spellEnd"/>
-      <w:r>
-        <w:t>-</w:t>
-      </w:r>
-      <w:proofErr w:type="spellStart"/>
-      <w:r>
-        <w:t>xr</w:t>
-      </w:r>
-      <w:proofErr w:type="spellEnd"/>
-      <w:r>
-        <w:t xml:space="preserve">  unlocked     </w:t>
+        <w:t xml:space="preserve">  -            cisco-ios-xr  unlocked     </w:t>
       </w:r>
     </w:p>
     <w:p>
@@ -7810,23 +7426,7 @@
       </w:r>
       <w:proofErr w:type="gramEnd"/>
       <w:r>
-        <w:t xml:space="preserve">  -            cisco-</w:t>
-      </w:r>
-      <w:proofErr w:type="spellStart"/>
-      <w:r>
-        <w:t>ios</w:t>
-      </w:r>
-      <w:proofErr w:type="spellEnd"/>
-      <w:r>
-        <w:t>-</w:t>
-      </w:r>
-      <w:proofErr w:type="spellStart"/>
-      <w:r>
-        <w:t>xr</w:t>
-      </w:r>
-      <w:proofErr w:type="spellEnd"/>
-      <w:r>
-        <w:t xml:space="preserve">  unlocked     </w:t>
+        <w:t xml:space="preserve">  -            cisco-ios-xr  unlocked     </w:t>
       </w:r>
     </w:p>
     <w:p>
@@ -7917,48 +7517,48 @@
         <w:pStyle w:val="Code"/>
         <w:ind w:left="720"/>
         <w:rPr>
-          <w:lang w:val="es-ES"/>
-        </w:rPr>
-      </w:pPr>
-      <w:r>
-        <w:rPr>
-          <w:lang w:val="es-ES"/>
+          <w:lang w:val="en-US"/>
+        </w:rPr>
+      </w:pPr>
+      <w:r>
+        <w:rPr>
+          <w:lang w:val="en-US"/>
         </w:rPr>
         <w:t>cisco-ios-cli-6.</w:t>
       </w:r>
       <w:r>
         <w:rPr>
-          <w:lang w:val="es-ES"/>
+          <w:lang w:val="en-US"/>
         </w:rPr>
         <w:t>100</w:t>
       </w:r>
       <w:r>
         <w:rPr>
-          <w:lang w:val="es-ES"/>
+          <w:lang w:val="en-US"/>
         </w:rPr>
         <w:t xml:space="preserve">     6.</w:t>
       </w:r>
       <w:r>
         <w:rPr>
-          <w:lang w:val="es-ES"/>
+          <w:lang w:val="en-US"/>
         </w:rPr>
         <w:t>100</w:t>
       </w:r>
       <w:r>
         <w:rPr>
-          <w:lang w:val="es-ES"/>
+          <w:lang w:val="en-US"/>
         </w:rPr>
         <w:t>.</w:t>
       </w:r>
       <w:r>
         <w:rPr>
-          <w:lang w:val="es-ES"/>
+          <w:lang w:val="en-US"/>
         </w:rPr>
         <w:t>9</w:t>
       </w:r>
       <w:r>
         <w:rPr>
-          <w:lang w:val="es-ES"/>
+          <w:lang w:val="en-US"/>
         </w:rPr>
         <w:t xml:space="preserve">     </w:t>
       </w:r>
@@ -8007,30 +7607,30 @@
         <w:pStyle w:val="Code"/>
         <w:ind w:left="720"/>
         <w:rPr>
-          <w:lang w:val="en-US"/>
-        </w:rPr>
-      </w:pPr>
-      <w:r>
-        <w:rPr>
-          <w:lang w:val="en-US"/>
+          <w:lang w:val="es-ES"/>
+        </w:rPr>
+      </w:pPr>
+      <w:r>
+        <w:rPr>
+          <w:lang w:val="es-ES"/>
         </w:rPr>
         <w:t>juniper-junos-nc</w:t>
       </w:r>
       <w:r>
         <w:rPr>
-          <w:lang w:val="en-US"/>
+          <w:lang w:val="es-ES"/>
         </w:rPr>
         <w:t>-</w:t>
       </w:r>
       <w:r>
         <w:rPr>
-          <w:lang w:val="en-US"/>
+          <w:lang w:val="es-ES"/>
         </w:rPr>
         <w:t xml:space="preserve">4.14   4.14.3 </w:t>
       </w:r>
       <w:r>
         <w:rPr>
-          <w:lang w:val="en-US"/>
+          <w:lang w:val="es-ES"/>
         </w:rPr>
         <w:t xml:space="preserve">     </w:t>
       </w:r>
@@ -8322,7 +7922,6 @@
           <w:szCs w:val="18"/>
           <w:lang w:val="es-ES"/>
         </w:rPr>
-        <w:lastRenderedPageBreak/>
         <w:t>cisco-ios-cli-6.</w:t>
       </w:r>
       <w:r>
@@ -8375,6 +7974,7 @@
           <w:szCs w:val="18"/>
           <w:lang w:val="es-ES"/>
         </w:rPr>
+        <w:lastRenderedPageBreak/>
         <w:t>cisco-iosxr</w:t>
       </w:r>
       <w:r>
@@ -8619,21 +8219,7 @@
         <w:rPr>
           <w:rFonts w:ascii="CiscoSansTT" w:hAnsi="CiscoSansTT" w:cs="CiscoSansTT"/>
         </w:rPr>
-        <w:t xml:space="preserve">Visual Studio code will be connected already with NSO-01, the window will be open and corresponding to the </w:t>
-      </w:r>
-      <w:proofErr w:type="spellStart"/>
-      <w:r>
-        <w:rPr>
-          <w:rFonts w:ascii="CiscoSansTT" w:hAnsi="CiscoSansTT" w:cs="CiscoSansTT"/>
-        </w:rPr>
-        <w:t>nso</w:t>
-      </w:r>
-      <w:proofErr w:type="spellEnd"/>
-      <w:r>
-        <w:rPr>
-          <w:rFonts w:ascii="CiscoSansTT" w:hAnsi="CiscoSansTT" w:cs="CiscoSansTT"/>
-        </w:rPr>
-        <w:t xml:space="preserve"> running directory. That way you do not need to change or create files in the terminal of the NSO-01 though </w:t>
+        <w:t xml:space="preserve">Visual Studio code will be connected already with NSO-01, the window will be open and corresponding to the nso running directory. That way you do not need to change or create files in the terminal of the NSO-01 though </w:t>
       </w:r>
       <w:r>
         <w:rPr>
@@ -8690,10 +8276,7 @@
         <w:ind w:left="720"/>
       </w:pPr>
       <w:r>
-        <w:t>nsoadmin@nso1:/home/cisco/CLEMEAR20_TECNMS-4175</w:t>
-      </w:r>
-      <w:r>
-        <w:t xml:space="preserve">$ </w:t>
+        <w:t xml:space="preserve">nsoadmin@nso1:/home/cisco/CLEMEAR20_TECNMS-4175$ </w:t>
       </w:r>
       <w:r>
         <w:t xml:space="preserve">git </w:t>
@@ -8713,14 +8296,14 @@
       <w:pPr>
         <w:pStyle w:val="dC-H1"/>
       </w:pPr>
-      <w:bookmarkStart w:id="11" w:name="_Toc157866934"/>
+      <w:bookmarkStart w:id="12" w:name="_Toc157866934"/>
       <w:r>
         <w:t xml:space="preserve">Task 1: </w:t>
       </w:r>
       <w:r>
         <w:t>Configure build-in High Availability</w:t>
       </w:r>
-      <w:bookmarkEnd w:id="11"/>
+      <w:bookmarkEnd w:id="12"/>
       <w:r>
         <w:t xml:space="preserve"> </w:t>
       </w:r>
@@ -9062,14 +8645,7 @@
         <w:rPr>
           <w:rFonts w:ascii="CiscoSansTT" w:hAnsi="CiscoSansTT" w:cs="CiscoSansTT"/>
         </w:rPr>
-        <w:t xml:space="preserve">Another important note is that while configuring the high-availability token, in local install the token between Primary and Secondary </w:t>
-      </w:r>
-      <w:r>
-        <w:rPr>
-          <w:rFonts w:ascii="CiscoSansTT" w:hAnsi="CiscoSansTT" w:cs="CiscoSansTT"/>
-        </w:rPr>
-        <w:lastRenderedPageBreak/>
-        <w:t xml:space="preserve">might be different. In system install they should be the </w:t>
+        <w:t xml:space="preserve">Another important note is that while configuring the high-availability token, in local install the token between Primary and Secondary might be different. In system install they should be the </w:t>
       </w:r>
       <w:r>
         <w:rPr>
@@ -9107,9 +8683,10 @@
           <w:rFonts w:ascii="CiscoSansTT" w:hAnsi="CiscoSansTT" w:cs="CiscoSansTT"/>
           <w:lang w:val="en-US"/>
         </w:rPr>
+        <w:lastRenderedPageBreak/>
         <w:t xml:space="preserve">More information regarding configuration of High-Availability of NSO 6.1.5: </w:t>
       </w:r>
-      <w:hyperlink r:id="rId20" w:anchor="!high-availability" w:history="1">
+      <w:hyperlink r:id="rId24" w:anchor="!high-availability" w:history="1">
         <w:r>
           <w:rPr>
             <w:rStyle w:val="Hyperlink"/>
@@ -9163,14 +8740,14 @@
       <w:pPr>
         <w:pStyle w:val="dC-H3"/>
       </w:pPr>
-      <w:bookmarkStart w:id="12" w:name="_Toc157866935"/>
+      <w:bookmarkStart w:id="13" w:name="_Toc157866935"/>
       <w:r>
         <w:t xml:space="preserve">Step 1: </w:t>
       </w:r>
       <w:r>
         <w:t>Verifications before configuring High Availability</w:t>
       </w:r>
-      <w:bookmarkEnd w:id="12"/>
+      <w:bookmarkEnd w:id="13"/>
       <w:r>
         <w:t xml:space="preserve"> </w:t>
       </w:r>
@@ -9266,21 +8843,7 @@
         <w:rPr>
           <w:rFonts w:ascii="CiscoSansTT" w:hAnsi="CiscoSansTT" w:cs="CiscoSansTT"/>
         </w:rPr>
-        <w:t xml:space="preserve">Verify </w:t>
-      </w:r>
-      <w:proofErr w:type="spellStart"/>
-      <w:r>
-        <w:rPr>
-          <w:rFonts w:ascii="CiscoSansTT" w:hAnsi="CiscoSansTT" w:cs="CiscoSansTT"/>
-        </w:rPr>
-        <w:t>netsim</w:t>
-      </w:r>
-      <w:proofErr w:type="spellEnd"/>
-      <w:r>
-        <w:rPr>
-          <w:rFonts w:ascii="CiscoSansTT" w:hAnsi="CiscoSansTT" w:cs="CiscoSansTT"/>
-        </w:rPr>
-        <w:t xml:space="preserve"> devices are up and running in NSO-01 </w:t>
+        <w:t xml:space="preserve">Verify netsim devices are up and running in NSO-01 </w:t>
       </w:r>
     </w:p>
     <w:p>
@@ -9313,7 +8876,7 @@
       <w:pPr>
         <w:pStyle w:val="dC-H3"/>
       </w:pPr>
-      <w:bookmarkStart w:id="13" w:name="_Toc157866936"/>
+      <w:bookmarkStart w:id="14" w:name="_Toc157866936"/>
       <w:r>
         <w:t xml:space="preserve">Step </w:t>
       </w:r>
@@ -9326,7 +8889,7 @@
       <w:r>
         <w:t>Enable High Availability</w:t>
       </w:r>
-      <w:bookmarkEnd w:id="13"/>
+      <w:bookmarkEnd w:id="14"/>
       <w:r>
         <w:t xml:space="preserve"> </w:t>
       </w:r>
@@ -9346,21 +8909,7 @@
         <w:rPr>
           <w:rFonts w:ascii="CiscoSansTT" w:hAnsi="CiscoSansTT" w:cs="CiscoSansTT"/>
         </w:rPr>
-        <w:t>Connect to NSO Host 1 and navigate to /etc/</w:t>
-      </w:r>
-      <w:proofErr w:type="spellStart"/>
-      <w:r>
-        <w:rPr>
-          <w:rFonts w:ascii="CiscoSansTT" w:hAnsi="CiscoSansTT" w:cs="CiscoSansTT"/>
-        </w:rPr>
-        <w:t>ncs</w:t>
-      </w:r>
-      <w:proofErr w:type="spellEnd"/>
-      <w:r>
-        <w:rPr>
-          <w:rFonts w:ascii="CiscoSansTT" w:hAnsi="CiscoSansTT" w:cs="CiscoSansTT"/>
-        </w:rPr>
-        <w:t xml:space="preserve"> directory. There you will find the configuration files of NSO. </w:t>
+        <w:t xml:space="preserve">Connect to NSO Host 1 and navigate to /etc/ncs directory. There you will find the configuration files of NSO. </w:t>
       </w:r>
     </w:p>
     <w:p>
@@ -9369,15 +8918,7 @@
         <w:ind w:left="720"/>
       </w:pPr>
       <w:r>
-        <w:t>cd /etc/</w:t>
-      </w:r>
-      <w:proofErr w:type="spellStart"/>
-      <w:r>
-        <w:t>ncs</w:t>
-      </w:r>
-      <w:proofErr w:type="spellEnd"/>
-      <w:r>
-        <w:t xml:space="preserve"> </w:t>
+        <w:t xml:space="preserve">cd /etc/ncs </w:t>
       </w:r>
     </w:p>
     <w:p>
@@ -9651,7 +9192,7 @@
       <w:pPr>
         <w:pStyle w:val="dC-H3"/>
       </w:pPr>
-      <w:bookmarkStart w:id="14" w:name="_Toc157866937"/>
+      <w:bookmarkStart w:id="15" w:name="_Toc157866937"/>
       <w:r>
         <w:t xml:space="preserve">Step </w:t>
       </w:r>
@@ -9664,7 +9205,7 @@
       <w:r>
         <w:t>Verify High-Availability</w:t>
       </w:r>
-      <w:bookmarkEnd w:id="14"/>
+      <w:bookmarkEnd w:id="15"/>
       <w:r>
         <w:t xml:space="preserve"> </w:t>
       </w:r>
@@ -9916,16 +9457,15 @@
       <w:pPr>
         <w:pStyle w:val="dC-H1"/>
       </w:pPr>
-      <w:bookmarkStart w:id="15" w:name="_Toc157866938"/>
-      <w:bookmarkStart w:id="16" w:name="_Toc523932684"/>
-      <w:r>
-        <w:lastRenderedPageBreak/>
+      <w:bookmarkStart w:id="16" w:name="_Toc157866938"/>
+      <w:bookmarkStart w:id="17" w:name="_Toc523932684"/>
+      <w:r>
         <w:t xml:space="preserve">Task </w:t>
       </w:r>
       <w:r>
         <w:t>2: Layered Services Architecture</w:t>
       </w:r>
-      <w:bookmarkEnd w:id="15"/>
+      <w:bookmarkEnd w:id="16"/>
     </w:p>
     <w:p>
       <w:pPr>
@@ -9946,7 +9486,18 @@
           <w:szCs w:val="22"/>
           <w:shd w:val="clear" w:color="auto" w:fill="FFFFFF"/>
         </w:rPr>
-        <w:t>Stacked services design conceptually consists of several services that are divided into customer-facing and resource-facing services. The approach to service development is almost the same as with traditional service development. Now, however, you need to consider multiple services being stacked and integrated together, to present themselves as one large service.</w:t>
+        <w:t xml:space="preserve">Stacked services design conceptually consists of several services that are divided into customer-facing and resource-facing services. </w:t>
+      </w:r>
+      <w:r>
+        <w:rPr>
+          <w:rFonts w:ascii="CiscoSansTT" w:hAnsi="CiscoSansTT" w:cs="CiscoSansTT"/>
+          <w:color w:val="323737"/>
+          <w:sz w:val="22"/>
+          <w:szCs w:val="22"/>
+          <w:shd w:val="clear" w:color="auto" w:fill="FFFFFF"/>
+        </w:rPr>
+        <w:lastRenderedPageBreak/>
+        <w:t>The approach to service development is almost the same as with traditional service development. Now, however, you need to consider multiple services being stacked and integrated together, to present themselves as one large service.</w:t>
       </w:r>
     </w:p>
     <w:p>
@@ -10008,7 +9559,7 @@
                     <pic:cNvPicPr/>
                   </pic:nvPicPr>
                   <pic:blipFill>
-                    <a:blip r:embed="rId21"/>
+                    <a:blip r:embed="rId25"/>
                     <a:stretch>
                       <a:fillRect/>
                     </a:stretch>
@@ -10041,24 +9592,14 @@
       <w:r>
         <w:t xml:space="preserve">Figure </w:t>
       </w:r>
-      <w:r>
-        <w:fldChar w:fldCharType="begin"/>
-      </w:r>
-      <w:r>
-        <w:instrText xml:space="preserve"> SEQ Figure \* ARABIC </w:instrText>
-      </w:r>
-      <w:r>
-        <w:fldChar w:fldCharType="separate"/>
-      </w:r>
-      <w:r>
-        <w:rPr>
-          <w:noProof/>
-        </w:rPr>
-        <w:t>3</w:t>
-      </w:r>
-      <w:r>
-        <w:fldChar w:fldCharType="end"/>
-      </w:r>
+      <w:fldSimple w:instr=" SEQ Figure \* ARABIC ">
+        <w:r>
+          <w:rPr>
+            <w:noProof/>
+          </w:rPr>
+          <w:t>3</w:t>
+        </w:r>
+      </w:fldSimple>
       <w:r>
         <w:t xml:space="preserve"> : Layered Service Architecture</w:t>
       </w:r>
@@ -10167,7 +9708,7 @@
         </w:rPr>
         <w:t xml:space="preserve"> </w:t>
       </w:r>
-      <w:hyperlink r:id="rId22" w:anchor="!lsa-overview" w:history="1">
+      <w:hyperlink r:id="rId26" w:anchor="!lsa-overview" w:history="1">
         <w:r>
           <w:rPr>
             <w:rStyle w:val="Hyperlink"/>
@@ -10219,7 +9760,7 @@
           <w:rFonts w:ascii="CiscoSansTT" w:hAnsi="CiscoSansTT" w:cs="CiscoSansTT"/>
           <w:sz w:val="22"/>
           <w:szCs w:val="24"/>
-          <w:lang w:val="en-GR"/>
+          <w:lang/>
         </w:rPr>
       </w:pPr>
     </w:p>
@@ -10230,7 +9771,7 @@
           <w:rFonts w:ascii="CiscoSansTT" w:hAnsi="CiscoSansTT" w:cs="CiscoSansTT"/>
           <w:sz w:val="22"/>
           <w:szCs w:val="24"/>
-          <w:lang w:val="en-GR"/>
+          <w:lang/>
         </w:rPr>
       </w:pPr>
     </w:p>
@@ -10241,7 +9782,7 @@
           <w:rFonts w:ascii="CiscoSansTT" w:hAnsi="CiscoSansTT" w:cs="CiscoSansTT"/>
           <w:sz w:val="22"/>
           <w:szCs w:val="24"/>
-          <w:lang w:val="en-GR"/>
+          <w:lang/>
         </w:rPr>
       </w:pPr>
     </w:p>
@@ -10252,7 +9793,7 @@
           <w:rFonts w:ascii="CiscoSansTT" w:hAnsi="CiscoSansTT" w:cs="CiscoSansTT"/>
           <w:sz w:val="22"/>
           <w:szCs w:val="24"/>
-          <w:lang w:val="en-GR"/>
+          <w:lang/>
         </w:rPr>
       </w:pPr>
       <w:r>
@@ -10260,9 +9801,8 @@
           <w:rFonts w:ascii="CiscoSansTT" w:hAnsi="CiscoSansTT" w:cs="CiscoSansTT"/>
           <w:sz w:val="22"/>
           <w:szCs w:val="24"/>
-          <w:lang w:val="en-GR"/>
-        </w:rPr>
-        <w:lastRenderedPageBreak/>
+          <w:lang/>
+        </w:rPr>
         <w:t xml:space="preserve">The aim of the section is to develop a stacked service called l2vpn-qos. </w:t>
       </w:r>
     </w:p>
@@ -10273,7 +9813,7 @@
           <w:rFonts w:ascii="CiscoSansTT" w:hAnsi="CiscoSansTT" w:cs="CiscoSansTT"/>
           <w:sz w:val="22"/>
           <w:szCs w:val="24"/>
-          <w:lang w:val="en-GR"/>
+          <w:lang/>
         </w:rPr>
       </w:pPr>
       <w:r>
@@ -10281,7 +9821,7 @@
           <w:rFonts w:ascii="CiscoSansTT" w:hAnsi="CiscoSansTT" w:cs="CiscoSansTT"/>
           <w:sz w:val="22"/>
           <w:szCs w:val="24"/>
-          <w:lang w:val="en-GR"/>
+          <w:lang/>
         </w:rPr>
         <w:t xml:space="preserve">In this task, the goal is from network service perspective: </w:t>
       </w:r>
@@ -10300,7 +9840,7 @@
           <w:rFonts w:ascii="CiscoSansTT" w:hAnsi="CiscoSansTT" w:cs="CiscoSansTT"/>
           <w:sz w:val="22"/>
           <w:szCs w:val="24"/>
-          <w:lang w:val="en-GR"/>
+          <w:lang/>
         </w:rPr>
       </w:pPr>
       <w:r>
@@ -10308,7 +9848,7 @@
           <w:rFonts w:ascii="CiscoSansTT" w:hAnsi="CiscoSansTT" w:cs="CiscoSansTT"/>
           <w:sz w:val="22"/>
           <w:szCs w:val="24"/>
-          <w:lang w:val="en-GR"/>
+          <w:lang/>
         </w:rPr>
         <w:t xml:space="preserve">Configure a QoS policy with one class – default – and defined average bit rate shaping. Apply the QoS policy to a GigabitEthernet interface. </w:t>
       </w:r>
@@ -10327,7 +9867,7 @@
           <w:rFonts w:ascii="CiscoSansTT" w:hAnsi="CiscoSansTT" w:cs="CiscoSansTT"/>
           <w:sz w:val="22"/>
           <w:szCs w:val="24"/>
-          <w:lang w:val="en-GR"/>
+          <w:lang/>
         </w:rPr>
       </w:pPr>
       <w:r>
@@ -10335,8 +9875,9 @@
           <w:rFonts w:ascii="CiscoSansTT" w:hAnsi="CiscoSansTT" w:cs="CiscoSansTT"/>
           <w:sz w:val="22"/>
           <w:szCs w:val="24"/>
-          <w:lang w:val="en-GR"/>
-        </w:rPr>
+          <w:lang/>
+        </w:rPr>
+        <w:lastRenderedPageBreak/>
         <w:t xml:space="preserve">Create an L2VPN VPWS tunnel, for this we will reuse the previously created l2vpn package. </w:t>
       </w:r>
     </w:p>
@@ -10348,7 +9889,7 @@
           <w:rFonts w:ascii="CiscoSansTT" w:hAnsi="CiscoSansTT" w:cs="CiscoSansTT"/>
           <w:sz w:val="22"/>
           <w:szCs w:val="24"/>
-          <w:lang w:val="en-GR"/>
+          <w:lang/>
         </w:rPr>
       </w:pPr>
     </w:p>
@@ -10364,7 +9905,7 @@
           <w:noProof/>
           <w:sz w:val="32"/>
           <w:szCs w:val="32"/>
-          <w:lang w:val="en-GR"/>
+          <w:lang/>
         </w:rPr>
         <w:drawing>
           <wp:inline distT="0" distB="0" distL="0" distR="0" wp14:anchorId="62E392A5" wp14:editId="37097B88">
@@ -10382,7 +9923,7 @@
                     <pic:cNvPicPr/>
                   </pic:nvPicPr>
                   <pic:blipFill>
-                    <a:blip r:embed="rId23"/>
+                    <a:blip r:embed="rId27"/>
                     <a:stretch>
                       <a:fillRect/>
                     </a:stretch>
@@ -10410,30 +9951,20 @@
           <w:rFonts w:ascii="CiscoSansTT" w:hAnsi="CiscoSansTT" w:cs="CiscoSansTT"/>
           <w:sz w:val="32"/>
           <w:szCs w:val="32"/>
-          <w:lang w:val="en-GR"/>
+          <w:lang/>
         </w:rPr>
       </w:pPr>
       <w:r>
         <w:t xml:space="preserve">Figure </w:t>
       </w:r>
-      <w:r>
-        <w:fldChar w:fldCharType="begin"/>
-      </w:r>
-      <w:r>
-        <w:instrText xml:space="preserve"> SEQ Figure \* ARABIC </w:instrText>
-      </w:r>
-      <w:r>
-        <w:fldChar w:fldCharType="separate"/>
-      </w:r>
-      <w:r>
-        <w:rPr>
-          <w:noProof/>
-        </w:rPr>
-        <w:t>4</w:t>
-      </w:r>
-      <w:r>
-        <w:fldChar w:fldCharType="end"/>
-      </w:r>
+      <w:fldSimple w:instr=" SEQ Figure \* ARABIC ">
+        <w:r>
+          <w:rPr>
+            <w:noProof/>
+          </w:rPr>
+          <w:t>4</w:t>
+        </w:r>
+      </w:fldSimple>
       <w:r>
         <w:rPr>
           <w:lang w:val="en-US"/>
@@ -10460,7 +9991,7 @@
       <w:pPr>
         <w:pStyle w:val="dC-H1"/>
       </w:pPr>
-      <w:bookmarkStart w:id="17" w:name="_Toc157866939"/>
+      <w:bookmarkStart w:id="18" w:name="_Toc157866939"/>
       <w:r>
         <w:t xml:space="preserve">Task </w:t>
       </w:r>
@@ -10473,7 +10004,7 @@
       <w:r>
         <w:t>Kickers and Subscribers</w:t>
       </w:r>
-      <w:bookmarkEnd w:id="17"/>
+      <w:bookmarkEnd w:id="18"/>
     </w:p>
     <w:p/>
     <w:p/>
@@ -10481,11 +10012,11 @@
       <w:pPr>
         <w:pStyle w:val="dC-H1"/>
       </w:pPr>
-      <w:bookmarkStart w:id="18" w:name="_Toc157866940"/>
+      <w:bookmarkStart w:id="19" w:name="_Toc157866940"/>
       <w:r>
         <w:t>Task 4: Nano-services</w:t>
       </w:r>
-      <w:bookmarkEnd w:id="18"/>
+      <w:bookmarkEnd w:id="19"/>
       <w:r>
         <w:t xml:space="preserve"> </w:t>
       </w:r>
@@ -10497,7 +10028,7 @@
       <w:r>
         <w:t xml:space="preserve"> </w:t>
       </w:r>
-      <w:bookmarkEnd w:id="16"/>
+      <w:bookmarkEnd w:id="17"/>
     </w:p>
     <w:p>
       <w:pPr>
@@ -10507,8 +10038,8 @@
           <w:lang w:val="en-US"/>
         </w:rPr>
       </w:pPr>
-      <w:bookmarkStart w:id="19" w:name="_Toc441525065"/>
-      <w:bookmarkStart w:id="20" w:name="_Toc523932685"/>
+      <w:bookmarkStart w:id="20" w:name="_Toc441525065"/>
+      <w:bookmarkStart w:id="21" w:name="_Toc523932685"/>
     </w:p>
     <w:p>
       <w:pPr>
@@ -11021,13 +10552,13 @@
       <w:pPr>
         <w:pStyle w:val="dC-H1"/>
       </w:pPr>
-      <w:bookmarkStart w:id="21" w:name="_Toc157866941"/>
+      <w:bookmarkStart w:id="22" w:name="_Toc157866941"/>
       <w:r>
         <w:t>Summary</w:t>
       </w:r>
-      <w:bookmarkEnd w:id="19"/>
       <w:bookmarkEnd w:id="20"/>
       <w:bookmarkEnd w:id="21"/>
+      <w:bookmarkEnd w:id="22"/>
     </w:p>
     <w:p>
       <w:pPr>
@@ -11090,7 +10621,7 @@
         </w:rPr>
         <w:t xml:space="preserve">NSO is now </w:t>
       </w:r>
-      <w:hyperlink r:id="rId24" w:history="1">
+      <w:hyperlink r:id="rId28" w:history="1">
         <w:r>
           <w:rPr>
             <w:rFonts w:ascii="CiscoSansTT" w:eastAsia="Times New Roman" w:hAnsi="CiscoSansTT" w:cs="CiscoSansTT"/>
@@ -11143,7 +10674,7 @@
         </w:rPr>
         <w:t xml:space="preserve"> </w:t>
       </w:r>
-      <w:hyperlink r:id="rId25" w:history="1">
+      <w:hyperlink r:id="rId29" w:history="1">
         <w:r>
           <w:rPr>
             <w:rStyle w:val="Hyperlink"/>
@@ -11201,7 +10732,7 @@
             <wp:extent cx="5731510" cy="1422400"/>
             <wp:effectExtent l="0" t="0" r="2540" b="6350"/>
             <wp:docPr id="145" name="Picture 145" descr="Graphical user interface, text, application, chat or text message&#10;&#10;Description automatically generated">
-              <a:hlinkClick xmlns:a="http://schemas.openxmlformats.org/drawingml/2006/main" r:id="rId26"/>
+              <a:hlinkClick xmlns:a="http://schemas.openxmlformats.org/drawingml/2006/main" r:id="rId30"/>
             </wp:docPr>
             <wp:cNvGraphicFramePr>
               <a:graphicFrameLocks xmlns:a="http://schemas.openxmlformats.org/drawingml/2006/main" noChangeAspect="1"/>
@@ -11211,12 +10742,12 @@
                 <pic:pic xmlns:pic="http://schemas.openxmlformats.org/drawingml/2006/picture">
                   <pic:nvPicPr>
                     <pic:cNvPr id="145" name="Picture 145" descr="Graphical user interface, text, application, chat or text message&#10;&#10;Description automatically generated">
-                      <a:hlinkClick r:id="rId26"/>
+                      <a:hlinkClick r:id="rId30"/>
                     </pic:cNvPr>
                     <pic:cNvPicPr/>
                   </pic:nvPicPr>
                   <pic:blipFill>
-                    <a:blip r:embed="rId27"/>
+                    <a:blip r:embed="rId31"/>
                     <a:stretch>
                       <a:fillRect/>
                     </a:stretch>
@@ -11270,7 +10801,7 @@
         </w:rPr>
         <w:t xml:space="preserve">Ref.:  </w:t>
       </w:r>
-      <w:hyperlink r:id="rId28" w:history="1">
+      <w:hyperlink r:id="rId32" w:history="1">
         <w:r>
           <w:rPr>
             <w:rFonts w:ascii="CiscoSansTT" w:eastAsia="Times New Roman" w:hAnsi="CiscoSansTT" w:cs="CiscoSansTT"/>
@@ -11293,17 +10824,17 @@
       <w:pPr>
         <w:pStyle w:val="dC-H1"/>
       </w:pPr>
-      <w:bookmarkStart w:id="22" w:name="_Toc157866942"/>
+      <w:bookmarkStart w:id="23" w:name="_Toc157866942"/>
       <w:r>
         <w:t>Appendix A</w:t>
       </w:r>
-      <w:bookmarkEnd w:id="22"/>
+      <w:bookmarkEnd w:id="23"/>
     </w:p>
     <w:p>
       <w:pPr>
         <w:pStyle w:val="dC-H2"/>
       </w:pPr>
-      <w:bookmarkStart w:id="23" w:name="_Toc157866943"/>
+      <w:bookmarkStart w:id="24" w:name="_Toc157866943"/>
       <w:r>
         <w:t xml:space="preserve">Use </w:t>
       </w:r>
@@ -11313,205 +10844,135 @@
       </w:r>
       <w:proofErr w:type="spellEnd"/>
       <w:r>
-        <w:t xml:space="preserve"> to configure </w:t>
+        <w:t xml:space="preserve"> to configure netsim </w:t>
+      </w:r>
+      <w:proofErr w:type="gramStart"/>
+      <w:r>
+        <w:t>devices</w:t>
+      </w:r>
+      <w:bookmarkEnd w:id="24"/>
+      <w:proofErr w:type="gramEnd"/>
+    </w:p>
+    <w:p>
+      <w:pPr>
+        <w:pStyle w:val="NoSpacing"/>
+        <w:rPr>
+          <w:rFonts w:ascii="CiscoSansTT" w:hAnsi="CiscoSansTT" w:cs="CiscoSansTT"/>
+        </w:rPr>
+      </w:pPr>
+      <w:r>
+        <w:rPr>
+          <w:rFonts w:ascii="CiscoSansTT" w:hAnsi="CiscoSansTT" w:cs="CiscoSansTT"/>
+        </w:rPr>
+        <w:t xml:space="preserve">If netsim devices are not up </w:t>
+      </w:r>
+      <w:proofErr w:type="gramStart"/>
+      <w:r>
+        <w:rPr>
+          <w:rFonts w:ascii="CiscoSansTT" w:hAnsi="CiscoSansTT" w:cs="CiscoSansTT"/>
+        </w:rPr>
+        <w:t>and running, there</w:t>
+      </w:r>
+      <w:proofErr w:type="gramEnd"/>
+      <w:r>
+        <w:rPr>
+          <w:rFonts w:ascii="CiscoSansTT" w:hAnsi="CiscoSansTT" w:cs="CiscoSansTT"/>
+        </w:rPr>
+        <w:t xml:space="preserve"> is a </w:t>
       </w:r>
       <w:proofErr w:type="spellStart"/>
       <w:r>
+        <w:rPr>
+          <w:rFonts w:ascii="CiscoSansTT" w:hAnsi="CiscoSansTT" w:cs="CiscoSansTT"/>
+        </w:rPr>
+        <w:t>Makefile</w:t>
+      </w:r>
+      <w:proofErr w:type="spellEnd"/>
+      <w:r>
+        <w:rPr>
+          <w:rFonts w:ascii="CiscoSansTT" w:hAnsi="CiscoSansTT" w:cs="CiscoSansTT"/>
+        </w:rPr>
+        <w:t xml:space="preserve"> create that will support you with netsim creation, netsim loading and netsim deletion. </w:t>
+      </w:r>
+    </w:p>
+    <w:p>
+      <w:pPr>
+        <w:pStyle w:val="Code"/>
+      </w:pPr>
+      <w:r>
+        <w:t>cd /var/opt/</w:t>
+      </w:r>
+      <w:proofErr w:type="gramStart"/>
+      <w:r>
+        <w:t>ncs</w:t>
+      </w:r>
+      <w:proofErr w:type="gramEnd"/>
+    </w:p>
+    <w:p>
+      <w:pPr>
+        <w:pStyle w:val="Code"/>
+      </w:pPr>
+      <w:r>
+        <w:t>ls</w:t>
+      </w:r>
+    </w:p>
+    <w:p>
+      <w:pPr>
+        <w:pStyle w:val="Code"/>
+      </w:pPr>
+      <w:r>
+        <w:t xml:space="preserve">cat </w:t>
+      </w:r>
+      <w:proofErr w:type="spellStart"/>
+      <w:r>
+        <w:t>Makefile</w:t>
+      </w:r>
+      <w:proofErr w:type="spellEnd"/>
+    </w:p>
+    <w:p>
+      <w:pPr>
+        <w:pStyle w:val="Code"/>
+      </w:pPr>
+      <w:r>
+        <w:t>make rebuild-</w:t>
+      </w:r>
+      <w:proofErr w:type="gramStart"/>
+      <w:r>
         <w:t>netsim</w:t>
       </w:r>
-      <w:proofErr w:type="spellEnd"/>
+      <w:proofErr w:type="gramEnd"/>
+    </w:p>
+    <w:p>
+      <w:pPr>
+        <w:pStyle w:val="dC-H1"/>
+      </w:pPr>
+    </w:p>
+    <w:p>
+      <w:pPr>
+        <w:pStyle w:val="dC-H1"/>
+      </w:pPr>
+      <w:bookmarkStart w:id="25" w:name="_Toc157866944"/>
+      <w:r>
+        <w:t>Appendix B</w:t>
+      </w:r>
+      <w:bookmarkEnd w:id="25"/>
       <w:r>
         <w:t xml:space="preserve"> </w:t>
       </w:r>
+    </w:p>
+    <w:p>
+      <w:pPr>
+        <w:pStyle w:val="dC-H2"/>
+      </w:pPr>
+      <w:bookmarkStart w:id="26" w:name="_Toc157866945"/>
+      <w:r>
+        <w:t xml:space="preserve">Start NSO and verify </w:t>
+      </w:r>
       <w:proofErr w:type="gramStart"/>
       <w:r>
-        <w:t>devices</w:t>
-      </w:r>
-      <w:bookmarkEnd w:id="23"/>
-      <w:proofErr w:type="gramEnd"/>
-    </w:p>
-    <w:p>
-      <w:pPr>
-        <w:pStyle w:val="NoSpacing"/>
-        <w:rPr>
-          <w:rFonts w:ascii="CiscoSansTT" w:hAnsi="CiscoSansTT" w:cs="CiscoSansTT"/>
-        </w:rPr>
-      </w:pPr>
-      <w:r>
-        <w:rPr>
-          <w:rFonts w:ascii="CiscoSansTT" w:hAnsi="CiscoSansTT" w:cs="CiscoSansTT"/>
-        </w:rPr>
-        <w:t xml:space="preserve">If </w:t>
-      </w:r>
-      <w:proofErr w:type="spellStart"/>
-      <w:r>
-        <w:rPr>
-          <w:rFonts w:ascii="CiscoSansTT" w:hAnsi="CiscoSansTT" w:cs="CiscoSansTT"/>
-        </w:rPr>
-        <w:t>netsim</w:t>
-      </w:r>
-      <w:proofErr w:type="spellEnd"/>
-      <w:r>
-        <w:rPr>
-          <w:rFonts w:ascii="CiscoSansTT" w:hAnsi="CiscoSansTT" w:cs="CiscoSansTT"/>
-        </w:rPr>
-        <w:t xml:space="preserve"> devices are not up </w:t>
-      </w:r>
-      <w:proofErr w:type="gramStart"/>
-      <w:r>
-        <w:rPr>
-          <w:rFonts w:ascii="CiscoSansTT" w:hAnsi="CiscoSansTT" w:cs="CiscoSansTT"/>
-        </w:rPr>
-        <w:t>and running, there</w:t>
-      </w:r>
-      <w:proofErr w:type="gramEnd"/>
-      <w:r>
-        <w:rPr>
-          <w:rFonts w:ascii="CiscoSansTT" w:hAnsi="CiscoSansTT" w:cs="CiscoSansTT"/>
-        </w:rPr>
-        <w:t xml:space="preserve"> is a </w:t>
-      </w:r>
-      <w:proofErr w:type="spellStart"/>
-      <w:r>
-        <w:rPr>
-          <w:rFonts w:ascii="CiscoSansTT" w:hAnsi="CiscoSansTT" w:cs="CiscoSansTT"/>
-        </w:rPr>
-        <w:t>Makefile</w:t>
-      </w:r>
-      <w:proofErr w:type="spellEnd"/>
-      <w:r>
-        <w:rPr>
-          <w:rFonts w:ascii="CiscoSansTT" w:hAnsi="CiscoSansTT" w:cs="CiscoSansTT"/>
-        </w:rPr>
-        <w:t xml:space="preserve"> create that will support you with </w:t>
-      </w:r>
-      <w:proofErr w:type="spellStart"/>
-      <w:r>
-        <w:rPr>
-          <w:rFonts w:ascii="CiscoSansTT" w:hAnsi="CiscoSansTT" w:cs="CiscoSansTT"/>
-        </w:rPr>
-        <w:t>netsim</w:t>
-      </w:r>
-      <w:proofErr w:type="spellEnd"/>
-      <w:r>
-        <w:rPr>
-          <w:rFonts w:ascii="CiscoSansTT" w:hAnsi="CiscoSansTT" w:cs="CiscoSansTT"/>
-        </w:rPr>
-        <w:t xml:space="preserve"> creation, </w:t>
-      </w:r>
-      <w:proofErr w:type="spellStart"/>
-      <w:r>
-        <w:rPr>
-          <w:rFonts w:ascii="CiscoSansTT" w:hAnsi="CiscoSansTT" w:cs="CiscoSansTT"/>
-        </w:rPr>
-        <w:t>netsim</w:t>
-      </w:r>
-      <w:proofErr w:type="spellEnd"/>
-      <w:r>
-        <w:rPr>
-          <w:rFonts w:ascii="CiscoSansTT" w:hAnsi="CiscoSansTT" w:cs="CiscoSansTT"/>
-        </w:rPr>
-        <w:t xml:space="preserve"> loading and </w:t>
-      </w:r>
-      <w:proofErr w:type="spellStart"/>
-      <w:r>
-        <w:rPr>
-          <w:rFonts w:ascii="CiscoSansTT" w:hAnsi="CiscoSansTT" w:cs="CiscoSansTT"/>
-        </w:rPr>
-        <w:t>netsim</w:t>
-      </w:r>
-      <w:proofErr w:type="spellEnd"/>
-      <w:r>
-        <w:rPr>
-          <w:rFonts w:ascii="CiscoSansTT" w:hAnsi="CiscoSansTT" w:cs="CiscoSansTT"/>
-        </w:rPr>
-        <w:t xml:space="preserve"> deletion. </w:t>
-      </w:r>
-    </w:p>
-    <w:p>
-      <w:pPr>
-        <w:pStyle w:val="Code"/>
-      </w:pPr>
-      <w:r>
-        <w:t>cd /var/opt/</w:t>
-      </w:r>
-      <w:proofErr w:type="spellStart"/>
-      <w:proofErr w:type="gramStart"/>
-      <w:r>
-        <w:t>ncs</w:t>
-      </w:r>
-      <w:proofErr w:type="spellEnd"/>
-      <w:proofErr w:type="gramEnd"/>
-    </w:p>
-    <w:p>
-      <w:pPr>
-        <w:pStyle w:val="Code"/>
-      </w:pPr>
-      <w:r>
-        <w:t>ls</w:t>
-      </w:r>
-    </w:p>
-    <w:p>
-      <w:pPr>
-        <w:pStyle w:val="Code"/>
-      </w:pPr>
-      <w:r>
-        <w:t xml:space="preserve">cat </w:t>
-      </w:r>
-      <w:proofErr w:type="spellStart"/>
-      <w:proofErr w:type="gramStart"/>
-      <w:r>
-        <w:t>Makefile</w:t>
-      </w:r>
-      <w:proofErr w:type="spellEnd"/>
-      <w:proofErr w:type="gramEnd"/>
-    </w:p>
-    <w:p>
-      <w:pPr>
-        <w:pStyle w:val="Code"/>
-      </w:pPr>
-      <w:r>
-        <w:t>make rebuild-</w:t>
-      </w:r>
-      <w:proofErr w:type="spellStart"/>
-      <w:proofErr w:type="gramStart"/>
-      <w:r>
-        <w:t>netsim</w:t>
-      </w:r>
-      <w:proofErr w:type="spellEnd"/>
-      <w:proofErr w:type="gramEnd"/>
-    </w:p>
-    <w:p>
-      <w:pPr>
-        <w:pStyle w:val="dC-H1"/>
-      </w:pPr>
-    </w:p>
-    <w:p>
-      <w:pPr>
-        <w:pStyle w:val="dC-H1"/>
-      </w:pPr>
-      <w:bookmarkStart w:id="24" w:name="_Toc157866944"/>
-      <w:r>
-        <w:t>Appendix B</w:t>
-      </w:r>
-      <w:bookmarkEnd w:id="24"/>
-      <w:r>
-        <w:t xml:space="preserve"> </w:t>
-      </w:r>
-    </w:p>
-    <w:p>
-      <w:pPr>
-        <w:pStyle w:val="dC-H2"/>
-      </w:pPr>
-      <w:bookmarkStart w:id="25" w:name="_Toc157866945"/>
-      <w:r>
-        <w:t xml:space="preserve">Start NSO and verify </w:t>
-      </w:r>
-      <w:proofErr w:type="gramStart"/>
-      <w:r>
         <w:t>status</w:t>
       </w:r>
-      <w:bookmarkEnd w:id="25"/>
+      <w:bookmarkEnd w:id="26"/>
       <w:proofErr w:type="gramEnd"/>
     </w:p>
     <w:p>
@@ -11586,6 +11047,7 @@
           <w:sz w:val="20"/>
           <w:lang w:val="en-US"/>
         </w:rPr>
+        <w:lastRenderedPageBreak/>
         <w:t>nsoadmin</w:t>
       </w:r>
       <w:r>
@@ -11698,29 +11160,7 @@
           <w:sz w:val="20"/>
           <w:lang w:val="en-US"/>
         </w:rPr>
-        <w:t>/</w:t>
-      </w:r>
-      <w:proofErr w:type="spellStart"/>
-      <w:r>
-        <w:rPr>
-          <w:rFonts w:ascii="Courier New" w:eastAsia="Calibri" w:hAnsi="Courier New" w:cs="Courier New"/>
-          <w:bCs/>
-          <w:color w:val="FFFFFF"/>
-          <w:sz w:val="20"/>
-          <w:lang w:val="en-US"/>
-        </w:rPr>
-        <w:t>ncs</w:t>
-      </w:r>
-      <w:proofErr w:type="spellEnd"/>
-      <w:r>
-        <w:rPr>
-          <w:rFonts w:ascii="Courier New" w:eastAsia="Calibri" w:hAnsi="Courier New" w:cs="Courier New"/>
-          <w:bCs/>
-          <w:color w:val="FFFFFF"/>
-          <w:sz w:val="20"/>
-          <w:lang w:val="en-US"/>
-        </w:rPr>
-        <w:t xml:space="preserve"> start</w:t>
+        <w:t>/ncs start</w:t>
       </w:r>
     </w:p>
     <w:p>
@@ -11811,18 +11251,8 @@
           <w:color w:val="FFFFFF"/>
           <w:sz w:val="20"/>
         </w:rPr>
-        <w:t>var/opt/</w:t>
-      </w:r>
-      <w:proofErr w:type="spellStart"/>
-      <w:r>
-        <w:rPr>
-          <w:rFonts w:ascii="Courier New" w:eastAsia="Calibri" w:hAnsi="Courier New" w:cs="Courier New"/>
-          <w:color w:val="FFFFFF"/>
-          <w:sz w:val="20"/>
-        </w:rPr>
-        <w:t>ncs</w:t>
-      </w:r>
-      <w:proofErr w:type="spellEnd"/>
+        <w:t>var/opt/ncs</w:t>
+      </w:r>
       <w:r>
         <w:rPr>
           <w:rFonts w:ascii="Courier New" w:eastAsia="Calibri" w:hAnsi="Courier New" w:cs="Courier New"/>
@@ -11831,7 +11261,6 @@
         </w:rPr>
         <w:t xml:space="preserve">$ </w:t>
       </w:r>
-      <w:proofErr w:type="spellStart"/>
       <w:r>
         <w:rPr>
           <w:rFonts w:ascii="Courier New" w:eastAsia="Calibri" w:hAnsi="Courier New" w:cs="Courier New"/>
@@ -11839,17 +11268,7 @@
           <w:color w:val="FFFFFF"/>
           <w:sz w:val="20"/>
         </w:rPr>
-        <w:t>ncs</w:t>
-      </w:r>
-      <w:proofErr w:type="spellEnd"/>
-      <w:r>
-        <w:rPr>
-          <w:rFonts w:ascii="Courier New" w:eastAsia="Calibri" w:hAnsi="Courier New" w:cs="Courier New"/>
-          <w:b/>
-          <w:color w:val="FFFFFF"/>
-          <w:sz w:val="20"/>
-        </w:rPr>
-        <w:t xml:space="preserve"> --status</w:t>
+        <w:t>ncs --status</w:t>
       </w:r>
     </w:p>
     <w:p>
@@ -12167,25 +11586,7 @@
           <w:color w:val="FFFFFF"/>
           <w:sz w:val="20"/>
         </w:rPr>
-        <w:t>/</w:t>
-      </w:r>
-      <w:proofErr w:type="spellStart"/>
-      <w:r>
-        <w:rPr>
-          <w:rFonts w:ascii="Courier New" w:eastAsia="Calibri" w:hAnsi="Courier New" w:cs="Courier New"/>
-          <w:color w:val="FFFFFF"/>
-          <w:sz w:val="20"/>
-        </w:rPr>
-        <w:t>ncs</w:t>
-      </w:r>
-      <w:proofErr w:type="spellEnd"/>
-      <w:r>
-        <w:rPr>
-          <w:rFonts w:ascii="Courier New" w:eastAsia="Calibri" w:hAnsi="Courier New" w:cs="Courier New"/>
-          <w:color w:val="FFFFFF"/>
-          <w:sz w:val="20"/>
-        </w:rPr>
-        <w:t xml:space="preserve"> status</w:t>
+        <w:t>/ncs status</w:t>
       </w:r>
     </w:p>
     <w:p>
@@ -12319,19 +11720,8 @@
           <w:sz w:val="20"/>
           <w:lang w:val="en-US"/>
         </w:rPr>
-        <w:t>/</w:t>
-      </w:r>
-      <w:proofErr w:type="spellStart"/>
-      <w:r>
-        <w:rPr>
-          <w:rFonts w:ascii="Courier New" w:eastAsia="Calibri" w:hAnsi="Courier New" w:cs="Courier New"/>
-          <w:color w:val="FFFFFF"/>
-          <w:sz w:val="20"/>
-          <w:lang w:val="en-US"/>
-        </w:rPr>
-        <w:t>ncs</w:t>
-      </w:r>
-      <w:proofErr w:type="spellEnd"/>
+        <w:t>/ncs</w:t>
+      </w:r>
     </w:p>
     <w:p>
       <w:pPr>
@@ -12501,25 +11891,7 @@
           <w:color w:val="FFFFFF"/>
           <w:sz w:val="20"/>
         </w:rPr>
-        <w:t xml:space="preserve"> Example configuration file for </w:t>
-      </w:r>
-      <w:proofErr w:type="spellStart"/>
-      <w:r>
-        <w:rPr>
-          <w:rFonts w:ascii="Courier New" w:eastAsia="Calibri" w:hAnsi="Courier New" w:cs="Courier New"/>
-          <w:color w:val="FFFFFF"/>
-          <w:sz w:val="20"/>
-        </w:rPr>
-        <w:t>ncs</w:t>
-      </w:r>
-      <w:proofErr w:type="spellEnd"/>
-      <w:r>
-        <w:rPr>
-          <w:rFonts w:ascii="Courier New" w:eastAsia="Calibri" w:hAnsi="Courier New" w:cs="Courier New"/>
-          <w:color w:val="FFFFFF"/>
-          <w:sz w:val="20"/>
-        </w:rPr>
-        <w:t>. --&gt;</w:t>
+        <w:t xml:space="preserve"> Example configuration file for ncs. --&gt;</w:t>
       </w:r>
     </w:p>
     <w:p>
@@ -12553,7 +11925,7 @@
           <w:color w:val="FFFFFF"/>
           <w:sz w:val="20"/>
         </w:rPr>
-        <w:t>&lt;</w:t>
+        <w:t>&lt;ncs-config xmlns="http://tail-f.com/yang/</w:t>
       </w:r>
       <w:proofErr w:type="spellStart"/>
       <w:r>
@@ -12562,7 +11934,7 @@
           <w:color w:val="FFFFFF"/>
           <w:sz w:val="20"/>
         </w:rPr>
-        <w:t>ncs</w:t>
+        <w:t>tailf</w:t>
       </w:r>
       <w:proofErr w:type="spellEnd"/>
       <w:r>
@@ -12571,61 +11943,7 @@
           <w:color w:val="FFFFFF"/>
           <w:sz w:val="20"/>
         </w:rPr>
-        <w:t xml:space="preserve">-config </w:t>
-      </w:r>
-      <w:proofErr w:type="spellStart"/>
-      <w:r>
-        <w:rPr>
-          <w:rFonts w:ascii="Courier New" w:eastAsia="Calibri" w:hAnsi="Courier New" w:cs="Courier New"/>
-          <w:color w:val="FFFFFF"/>
-          <w:sz w:val="20"/>
-        </w:rPr>
-        <w:t>xmlns</w:t>
-      </w:r>
-      <w:proofErr w:type="spellEnd"/>
-      <w:r>
-        <w:rPr>
-          <w:rFonts w:ascii="Courier New" w:eastAsia="Calibri" w:hAnsi="Courier New" w:cs="Courier New"/>
-          <w:color w:val="FFFFFF"/>
-          <w:sz w:val="20"/>
-        </w:rPr>
-        <w:t>="http://tail-f.com/yang/</w:t>
-      </w:r>
-      <w:proofErr w:type="spellStart"/>
-      <w:r>
-        <w:rPr>
-          <w:rFonts w:ascii="Courier New" w:eastAsia="Calibri" w:hAnsi="Courier New" w:cs="Courier New"/>
-          <w:color w:val="FFFFFF"/>
-          <w:sz w:val="20"/>
-        </w:rPr>
-        <w:t>tailf</w:t>
-      </w:r>
-      <w:proofErr w:type="spellEnd"/>
-      <w:r>
-        <w:rPr>
-          <w:rFonts w:ascii="Courier New" w:eastAsia="Calibri" w:hAnsi="Courier New" w:cs="Courier New"/>
-          <w:color w:val="FFFFFF"/>
-          <w:sz w:val="20"/>
-        </w:rPr>
-        <w:t>-</w:t>
-      </w:r>
-      <w:proofErr w:type="spellStart"/>
-      <w:r>
-        <w:rPr>
-          <w:rFonts w:ascii="Courier New" w:eastAsia="Calibri" w:hAnsi="Courier New" w:cs="Courier New"/>
-          <w:color w:val="FFFFFF"/>
-          <w:sz w:val="20"/>
-        </w:rPr>
-        <w:t>ncs</w:t>
-      </w:r>
-      <w:proofErr w:type="spellEnd"/>
-      <w:r>
-        <w:rPr>
-          <w:rFonts w:ascii="Courier New" w:eastAsia="Calibri" w:hAnsi="Courier New" w:cs="Courier New"/>
-          <w:color w:val="FFFFFF"/>
-          <w:sz w:val="20"/>
-        </w:rPr>
-        <w:t>-config"&gt;</w:t>
+        <w:t>-ncs-config"&gt;</w:t>
       </w:r>
     </w:p>
     <w:p>
@@ -12776,25 +12094,7 @@
           <w:color w:val="FFFFFF"/>
           <w:sz w:val="20"/>
         </w:rPr>
-        <w:t xml:space="preserve">  &lt;</w:t>
-      </w:r>
-      <w:proofErr w:type="spellStart"/>
-      <w:r>
-        <w:rPr>
-          <w:rFonts w:ascii="Courier New" w:eastAsia="Calibri" w:hAnsi="Courier New" w:cs="Courier New"/>
-          <w:color w:val="FFFFFF"/>
-          <w:sz w:val="20"/>
-        </w:rPr>
-        <w:t>ncs</w:t>
-      </w:r>
-      <w:proofErr w:type="spellEnd"/>
-      <w:r>
-        <w:rPr>
-          <w:rFonts w:ascii="Courier New" w:eastAsia="Calibri" w:hAnsi="Courier New" w:cs="Courier New"/>
-          <w:color w:val="FFFFFF"/>
-          <w:sz w:val="20"/>
-        </w:rPr>
-        <w:t>-</w:t>
+        <w:t xml:space="preserve">  &lt;ncs-</w:t>
       </w:r>
       <w:proofErr w:type="spellStart"/>
       <w:r>
@@ -12854,25 +12154,7 @@
           <w:color w:val="FFFFFF"/>
           <w:sz w:val="20"/>
         </w:rPr>
-        <w:t xml:space="preserve">    &lt;filename&gt;${NCS_DIR}/etc/</w:t>
-      </w:r>
-      <w:proofErr w:type="spellStart"/>
-      <w:r>
-        <w:rPr>
-          <w:rFonts w:ascii="Courier New" w:eastAsia="Calibri" w:hAnsi="Courier New" w:cs="Courier New"/>
-          <w:color w:val="FFFFFF"/>
-          <w:sz w:val="20"/>
-        </w:rPr>
-        <w:t>ncs</w:t>
-      </w:r>
-      <w:proofErr w:type="spellEnd"/>
-      <w:r>
-        <w:rPr>
-          <w:rFonts w:ascii="Courier New" w:eastAsia="Calibri" w:hAnsi="Courier New" w:cs="Courier New"/>
-          <w:color w:val="FFFFFF"/>
-          <w:sz w:val="20"/>
-        </w:rPr>
-        <w:t>/</w:t>
+        <w:t xml:space="preserve">    &lt;filename&gt;${NCS_DIR}/etc/ncs/</w:t>
       </w:r>
       <w:proofErr w:type="spellStart"/>
       <w:r>
@@ -12911,25 +12193,7 @@
           <w:color w:val="FFFFFF"/>
           <w:sz w:val="20"/>
         </w:rPr>
-        <w:t xml:space="preserve">  &lt;/</w:t>
-      </w:r>
-      <w:proofErr w:type="spellStart"/>
-      <w:r>
-        <w:rPr>
-          <w:rFonts w:ascii="Courier New" w:eastAsia="Calibri" w:hAnsi="Courier New" w:cs="Courier New"/>
-          <w:color w:val="FFFFFF"/>
-          <w:sz w:val="20"/>
-        </w:rPr>
-        <w:t>ncs</w:t>
-      </w:r>
-      <w:proofErr w:type="spellEnd"/>
-      <w:r>
-        <w:rPr>
-          <w:rFonts w:ascii="Courier New" w:eastAsia="Calibri" w:hAnsi="Courier New" w:cs="Courier New"/>
-          <w:color w:val="FFFFFF"/>
-          <w:sz w:val="20"/>
-        </w:rPr>
-        <w:t>-</w:t>
+        <w:t xml:space="preserve">  &lt;/ncs-</w:t>
       </w:r>
       <w:proofErr w:type="spellStart"/>
       <w:r>
@@ -13112,91 +12376,10 @@
           <w:rFonts w:ascii="Courier New" w:eastAsia="Calibri" w:hAnsi="Courier New" w:cs="Courier New"/>
           <w:color w:val="FFFFFF"/>
           <w:sz w:val="20"/>
-          <w:lang w:val="es-ES"/>
-        </w:rPr>
-        <w:t>nsoadmin@nso</w:t>
-      </w:r>
-      <w:proofErr w:type="gramStart"/>
-      <w:r>
-        <w:rPr>
-          <w:rFonts w:ascii="Courier New" w:eastAsia="Calibri" w:hAnsi="Courier New" w:cs="Courier New"/>
-          <w:color w:val="FFFFFF"/>
-          <w:sz w:val="20"/>
-          <w:lang w:val="es-ES"/>
-        </w:rPr>
-        <w:t>1:~</w:t>
-      </w:r>
-      <w:proofErr w:type="gramEnd"/>
-      <w:r>
-        <w:rPr>
-          <w:rFonts w:ascii="Courier New" w:eastAsia="Calibri" w:hAnsi="Courier New" w:cs="Courier New"/>
-          <w:color w:val="FFFFFF"/>
-          <w:sz w:val="20"/>
-          <w:lang w:val="es-ES"/>
-        </w:rPr>
-        <w:t>/</w:t>
-      </w:r>
-      <w:proofErr w:type="spellStart"/>
-      <w:r>
-        <w:rPr>
-          <w:rFonts w:ascii="Courier New" w:eastAsia="Calibri" w:hAnsi="Courier New" w:cs="Courier New"/>
-          <w:color w:val="FFFFFF"/>
-          <w:sz w:val="20"/>
-          <w:lang w:val="es-ES"/>
-        </w:rPr>
-        <w:t>var</w:t>
-      </w:r>
-      <w:proofErr w:type="spellEnd"/>
-      <w:r>
-        <w:rPr>
-          <w:rFonts w:ascii="Courier New" w:eastAsia="Calibri" w:hAnsi="Courier New" w:cs="Courier New"/>
-          <w:color w:val="FFFFFF"/>
-          <w:sz w:val="20"/>
-          <w:lang w:val="es-ES"/>
-        </w:rPr>
-        <w:t>/</w:t>
-      </w:r>
-      <w:proofErr w:type="spellStart"/>
-      <w:r>
-        <w:rPr>
-          <w:rFonts w:ascii="Courier New" w:eastAsia="Calibri" w:hAnsi="Courier New" w:cs="Courier New"/>
-          <w:color w:val="FFFFFF"/>
-          <w:sz w:val="20"/>
-          <w:lang w:val="es-ES"/>
-        </w:rPr>
-        <w:t>opt</w:t>
-      </w:r>
-      <w:proofErr w:type="spellEnd"/>
-      <w:r>
-        <w:rPr>
-          <w:rFonts w:ascii="Courier New" w:eastAsia="Calibri" w:hAnsi="Courier New" w:cs="Courier New"/>
-          <w:color w:val="FFFFFF"/>
-          <w:sz w:val="20"/>
-          <w:lang w:val="es-ES"/>
-        </w:rPr>
-        <w:t>/</w:t>
-      </w:r>
-      <w:proofErr w:type="spellStart"/>
-      <w:r>
-        <w:rPr>
-          <w:rFonts w:ascii="Courier New" w:eastAsia="Calibri" w:hAnsi="Courier New" w:cs="Courier New"/>
-          <w:color w:val="FFFFFF"/>
-          <w:sz w:val="20"/>
-          <w:lang w:val="es-ES"/>
-        </w:rPr>
-        <w:t>ncs</w:t>
-      </w:r>
-      <w:proofErr w:type="spellEnd"/>
-      <w:r>
-        <w:rPr>
-          <w:rFonts w:ascii="Courier New" w:eastAsia="Calibri" w:hAnsi="Courier New" w:cs="Courier New"/>
-          <w:color w:val="FFFFFF"/>
-          <w:sz w:val="20"/>
-          <w:lang w:val="es-ES"/>
-        </w:rPr>
-        <w:t xml:space="preserve">$ </w:t>
-      </w:r>
-      <w:proofErr w:type="spellStart"/>
+          <w:lang w:val="pl-PL"/>
+        </w:rPr>
+        <w:t xml:space="preserve">nsoadmin@nso1:~/var/opt/ncs$ </w:t>
+      </w:r>
       <w:r>
         <w:rPr>
           <w:rFonts w:ascii="Courier New" w:eastAsia="Calibri" w:hAnsi="Courier New" w:cs="Courier New"/>
@@ -13205,9 +12388,8 @@
           <w:sz w:val="20"/>
           <w:lang w:val="pl-PL"/>
         </w:rPr>
-        <w:t>ncs_cli</w:t>
-      </w:r>
-      <w:proofErr w:type="spellEnd"/>
+        <w:t xml:space="preserve">ncs_cli -u  </w:t>
+      </w:r>
       <w:r>
         <w:rPr>
           <w:rFonts w:ascii="Courier New" w:eastAsia="Calibri" w:hAnsi="Courier New" w:cs="Courier New"/>
@@ -13216,9 +12398,8 @@
           <w:sz w:val="20"/>
           <w:lang w:val="pl-PL"/>
         </w:rPr>
-        <w:t xml:space="preserve"> -u  </w:t>
-      </w:r>
-      <w:proofErr w:type="spellStart"/>
+        <w:t>nso</w:t>
+      </w:r>
       <w:r>
         <w:rPr>
           <w:rFonts w:ascii="Courier New" w:eastAsia="Calibri" w:hAnsi="Courier New" w:cs="Courier New"/>
@@ -13227,19 +12408,8 @@
           <w:sz w:val="20"/>
           <w:lang w:val="pl-PL"/>
         </w:rPr>
-        <w:t>nso</w:t>
-      </w:r>
-      <w:r>
-        <w:rPr>
-          <w:rFonts w:ascii="Courier New" w:eastAsia="Calibri" w:hAnsi="Courier New" w:cs="Courier New"/>
-          <w:b/>
-          <w:color w:val="FFFFFF"/>
-          <w:sz w:val="20"/>
-          <w:lang w:val="pl-PL"/>
-        </w:rPr>
         <w:t>admin</w:t>
       </w:r>
-      <w:proofErr w:type="spellEnd"/>
     </w:p>
     <w:p>
       <w:pPr>
@@ -13273,43 +12443,7 @@
           <w:color w:val="FFFFFF"/>
           <w:sz w:val="20"/>
         </w:rPr>
-        <w:t xml:space="preserve">admin connected from 192.168.234.3 using </w:t>
-      </w:r>
-      <w:proofErr w:type="spellStart"/>
-      <w:r>
-        <w:rPr>
-          <w:rFonts w:ascii="Courier New" w:eastAsia="Calibri" w:hAnsi="Courier New" w:cs="Courier New"/>
-          <w:color w:val="FFFFFF"/>
-          <w:sz w:val="20"/>
-        </w:rPr>
-        <w:t>ssh</w:t>
-      </w:r>
-      <w:proofErr w:type="spellEnd"/>
-      <w:r>
-        <w:rPr>
-          <w:rFonts w:ascii="Courier New" w:eastAsia="Calibri" w:hAnsi="Courier New" w:cs="Courier New"/>
-          <w:color w:val="FFFFFF"/>
-          <w:sz w:val="20"/>
-        </w:rPr>
-        <w:t xml:space="preserve"> on </w:t>
-      </w:r>
-      <w:proofErr w:type="spellStart"/>
-      <w:r>
-        <w:rPr>
-          <w:rFonts w:ascii="Courier New" w:eastAsia="Calibri" w:hAnsi="Courier New" w:cs="Courier New"/>
-          <w:color w:val="FFFFFF"/>
-          <w:sz w:val="20"/>
-        </w:rPr>
-        <w:t>nso</w:t>
-      </w:r>
-      <w:proofErr w:type="spellEnd"/>
-      <w:r>
-        <w:rPr>
-          <w:rFonts w:ascii="Courier New" w:eastAsia="Calibri" w:hAnsi="Courier New" w:cs="Courier New"/>
-          <w:color w:val="FFFFFF"/>
-          <w:sz w:val="20"/>
-        </w:rPr>
-        <w:t>-</w:t>
+        <w:t>admin connected from 192.168.234.3 using ssh on nso-</w:t>
       </w:r>
       <w:proofErr w:type="gramStart"/>
       <w:r>
@@ -13433,18 +12567,8 @@
           <w:color w:val="FFFFFF"/>
           <w:sz w:val="20"/>
         </w:rPr>
-        <w:t>nsoadmin@nso1:/var/opt/</w:t>
-      </w:r>
-      <w:proofErr w:type="spellStart"/>
-      <w:r>
-        <w:rPr>
-          <w:rFonts w:ascii="Courier New" w:eastAsia="Calibri" w:hAnsi="Courier New" w:cs="Courier New"/>
-          <w:color w:val="FFFFFF"/>
-          <w:sz w:val="20"/>
-        </w:rPr>
-        <w:t>ncs</w:t>
-      </w:r>
-      <w:proofErr w:type="spellEnd"/>
+        <w:t>nsoadmin@nso1:/var/opt/ncs</w:t>
+      </w:r>
       <w:r>
         <w:rPr>
           <w:rFonts w:ascii="Courier New" w:eastAsia="Calibri" w:hAnsi="Courier New" w:cs="Courier New"/>
@@ -13453,7 +12577,6 @@
         </w:rPr>
         <w:t xml:space="preserve">$ </w:t>
       </w:r>
-      <w:proofErr w:type="spellStart"/>
       <w:r>
         <w:rPr>
           <w:rFonts w:ascii="Courier New" w:eastAsia="Calibri" w:hAnsi="Courier New" w:cs="Courier New"/>
@@ -13461,17 +12584,7 @@
           <w:color w:val="FFFFFF"/>
           <w:sz w:val="20"/>
         </w:rPr>
-        <w:t>ssh</w:t>
-      </w:r>
-      <w:proofErr w:type="spellEnd"/>
-      <w:r>
-        <w:rPr>
-          <w:rFonts w:ascii="Courier New" w:eastAsia="Calibri" w:hAnsi="Courier New" w:cs="Courier New"/>
-          <w:b/>
-          <w:color w:val="FFFFFF"/>
-          <w:sz w:val="20"/>
-        </w:rPr>
-        <w:t xml:space="preserve"> -l </w:t>
+        <w:t xml:space="preserve">ssh -l </w:t>
       </w:r>
       <w:proofErr w:type="spellStart"/>
       <w:r>
@@ -13605,7 +12718,6 @@
           <w:color w:val="FFFFFF"/>
           <w:sz w:val="20"/>
         </w:rPr>
-        <w:lastRenderedPageBreak/>
         <w:t>Warning: Permanently added '[localhost]:2024' (RSA) to the list of known hosts.</w:t>
       </w:r>
     </w:p>
@@ -13679,43 +12791,7 @@
           <w:color w:val="FFFFFF"/>
           <w:sz w:val="20"/>
         </w:rPr>
-        <w:t xml:space="preserve"> connected from 127.0.0.1 using </w:t>
-      </w:r>
-      <w:proofErr w:type="spellStart"/>
-      <w:r>
-        <w:rPr>
-          <w:rFonts w:ascii="Courier New" w:eastAsia="Calibri" w:hAnsi="Courier New" w:cs="Courier New"/>
-          <w:color w:val="FFFFFF"/>
-          <w:sz w:val="20"/>
-        </w:rPr>
-        <w:t>ssh</w:t>
-      </w:r>
-      <w:proofErr w:type="spellEnd"/>
-      <w:r>
-        <w:rPr>
-          <w:rFonts w:ascii="Courier New" w:eastAsia="Calibri" w:hAnsi="Courier New" w:cs="Courier New"/>
-          <w:color w:val="FFFFFF"/>
-          <w:sz w:val="20"/>
-        </w:rPr>
-        <w:t xml:space="preserve"> on </w:t>
-      </w:r>
-      <w:proofErr w:type="spellStart"/>
-      <w:r>
-        <w:rPr>
-          <w:rFonts w:ascii="Courier New" w:eastAsia="Calibri" w:hAnsi="Courier New" w:cs="Courier New"/>
-          <w:color w:val="FFFFFF"/>
-          <w:sz w:val="20"/>
-        </w:rPr>
-        <w:t>nso</w:t>
-      </w:r>
-      <w:proofErr w:type="spellEnd"/>
-      <w:r>
-        <w:rPr>
-          <w:rFonts w:ascii="Courier New" w:eastAsia="Calibri" w:hAnsi="Courier New" w:cs="Courier New"/>
-          <w:color w:val="FFFFFF"/>
-          <w:sz w:val="20"/>
-        </w:rPr>
-        <w:t>-</w:t>
+        <w:t xml:space="preserve"> connected from 127.0.0.1 using ssh on nso-</w:t>
       </w:r>
       <w:proofErr w:type="gramStart"/>
       <w:r>
@@ -13856,10 +12932,11 @@
           <w:rFonts w:ascii="Courier New" w:eastAsia="Calibri" w:hAnsi="Courier New" w:cs="Courier New"/>
           <w:color w:val="FFFFFF"/>
           <w:sz w:val="20"/>
-        </w:rPr>
+          <w:lang w:val="pl-PL"/>
+        </w:rPr>
+        <w:lastRenderedPageBreak/>
         <w:t>nsoadmin@nso1</w:t>
       </w:r>
-      <w:proofErr w:type="gramStart"/>
       <w:r>
         <w:rPr>
           <w:rFonts w:ascii="Courier New" w:eastAsia="Calibri" w:hAnsi="Courier New" w:cs="Courier New"/>
@@ -13867,17 +12944,7 @@
           <w:sz w:val="20"/>
           <w:lang w:val="pl-PL"/>
         </w:rPr>
-        <w:t>#  &lt;</w:t>
-      </w:r>
-      <w:proofErr w:type="gramEnd"/>
-      <w:r>
-        <w:rPr>
-          <w:rFonts w:ascii="Courier New" w:eastAsia="Calibri" w:hAnsi="Courier New" w:cs="Courier New"/>
-          <w:color w:val="FFFFFF"/>
-          <w:sz w:val="20"/>
-          <w:lang w:val="pl-PL"/>
-        </w:rPr>
-        <w:t>&lt; Cisco style CLI&gt;&gt;</w:t>
+        <w:t>#  &lt;&lt; Cisco style CLI&gt;&gt;</w:t>
       </w:r>
     </w:p>
     <w:p>
@@ -14017,27 +13084,7 @@
           <w:sz w:val="20"/>
           <w:lang w:val="pl-PL"/>
         </w:rPr>
-        <w:t>[ok</w:t>
-      </w:r>
-      <w:proofErr w:type="gramStart"/>
-      <w:r>
-        <w:rPr>
-          <w:rFonts w:ascii="Courier New" w:eastAsia="Calibri" w:hAnsi="Courier New" w:cs="Courier New"/>
-          <w:color w:val="FFFFFF"/>
-          <w:sz w:val="20"/>
-          <w:lang w:val="pl-PL"/>
-        </w:rPr>
-        <w:t>][</w:t>
-      </w:r>
-      <w:proofErr w:type="gramEnd"/>
-      <w:r>
-        <w:rPr>
-          <w:rFonts w:ascii="Courier New" w:eastAsia="Calibri" w:hAnsi="Courier New" w:cs="Courier New"/>
-          <w:color w:val="FFFFFF"/>
-          <w:sz w:val="20"/>
-          <w:lang w:val="pl-PL"/>
-        </w:rPr>
-        <w:t>2019-11-27 05:38:02]</w:t>
+        <w:t>[ok][2019-11-27 05:38:02]</w:t>
       </w:r>
     </w:p>
     <w:p>
@@ -14058,6 +13105,7 @@
           <w:rFonts w:ascii="Courier New" w:eastAsia="Calibri" w:hAnsi="Courier New" w:cs="Courier New"/>
           <w:color w:val="FFFFFF"/>
           <w:sz w:val="20"/>
+          <w:lang w:val="pl-PL"/>
         </w:rPr>
         <w:t>nsoadmin@nso1</w:t>
       </w:r>
@@ -14068,27 +13116,7 @@
           <w:sz w:val="20"/>
           <w:lang w:val="pl-PL"/>
         </w:rPr>
-        <w:t xml:space="preserve">&gt;   &lt;&lt; </w:t>
-      </w:r>
-      <w:proofErr w:type="spellStart"/>
-      <w:r>
-        <w:rPr>
-          <w:rFonts w:ascii="Courier New" w:eastAsia="Calibri" w:hAnsi="Courier New" w:cs="Courier New"/>
-          <w:color w:val="FFFFFF"/>
-          <w:sz w:val="20"/>
-          <w:lang w:val="pl-PL"/>
-        </w:rPr>
-        <w:t>Juniper</w:t>
-      </w:r>
-      <w:proofErr w:type="spellEnd"/>
-      <w:r>
-        <w:rPr>
-          <w:rFonts w:ascii="Courier New" w:eastAsia="Calibri" w:hAnsi="Courier New" w:cs="Courier New"/>
-          <w:color w:val="FFFFFF"/>
-          <w:sz w:val="20"/>
-          <w:lang w:val="pl-PL"/>
-        </w:rPr>
-        <w:t xml:space="preserve"> Style&gt;&gt;</w:t>
+        <w:t>&gt;   &lt;&lt; Juniper Style&gt;&gt;</w:t>
       </w:r>
     </w:p>
     <w:p>
@@ -14227,7 +13255,6 @@
           <w:lang w:val="pl-PL"/>
         </w:rPr>
       </w:pPr>
-      <w:proofErr w:type="spellStart"/>
       <w:r>
         <w:rPr>
           <w:rFonts w:ascii="Courier New" w:eastAsia="Calibri" w:hAnsi="Courier New" w:cs="Courier New"/>
@@ -14235,9 +13262,8 @@
           <w:sz w:val="20"/>
           <w:lang w:val="pl-PL"/>
         </w:rPr>
-        <w:t>nsoadmin@cisco</w:t>
-      </w:r>
-      <w:proofErr w:type="spellEnd"/>
+        <w:t>nsoadmin@cisco:/var/opt/ncs</w:t>
+      </w:r>
       <w:r>
         <w:rPr>
           <w:rFonts w:ascii="Courier New" w:eastAsia="Calibri" w:hAnsi="Courier New" w:cs="Courier New"/>
@@ -14245,9 +13271,8 @@
           <w:sz w:val="20"/>
           <w:lang w:val="pl-PL"/>
         </w:rPr>
-        <w:t>:/</w:t>
-      </w:r>
-      <w:proofErr w:type="spellStart"/>
+        <w:t xml:space="preserve">$ ncs_cli -u </w:t>
+      </w:r>
       <w:r>
         <w:rPr>
           <w:rFonts w:ascii="Courier New" w:eastAsia="Calibri" w:hAnsi="Courier New" w:cs="Courier New"/>
@@ -14255,9 +13280,8 @@
           <w:sz w:val="20"/>
           <w:lang w:val="pl-PL"/>
         </w:rPr>
-        <w:t>var</w:t>
-      </w:r>
-      <w:proofErr w:type="spellEnd"/>
+        <w:t>nso</w:t>
+      </w:r>
       <w:r>
         <w:rPr>
           <w:rFonts w:ascii="Courier New" w:eastAsia="Calibri" w:hAnsi="Courier New" w:cs="Courier New"/>
@@ -14265,96 +13289,7 @@
           <w:sz w:val="20"/>
           <w:lang w:val="pl-PL"/>
         </w:rPr>
-        <w:t>/</w:t>
-      </w:r>
-      <w:proofErr w:type="spellStart"/>
-      <w:r>
-        <w:rPr>
-          <w:rFonts w:ascii="Courier New" w:eastAsia="Calibri" w:hAnsi="Courier New" w:cs="Courier New"/>
-          <w:color w:val="FFFFFF"/>
-          <w:sz w:val="20"/>
-          <w:lang w:val="pl-PL"/>
-        </w:rPr>
-        <w:t>opt</w:t>
-      </w:r>
-      <w:proofErr w:type="spellEnd"/>
-      <w:r>
-        <w:rPr>
-          <w:rFonts w:ascii="Courier New" w:eastAsia="Calibri" w:hAnsi="Courier New" w:cs="Courier New"/>
-          <w:color w:val="FFFFFF"/>
-          <w:sz w:val="20"/>
-          <w:lang w:val="pl-PL"/>
-        </w:rPr>
-        <w:t>/</w:t>
-      </w:r>
-      <w:proofErr w:type="spellStart"/>
-      <w:r>
-        <w:rPr>
-          <w:rFonts w:ascii="Courier New" w:eastAsia="Calibri" w:hAnsi="Courier New" w:cs="Courier New"/>
-          <w:color w:val="FFFFFF"/>
-          <w:sz w:val="20"/>
-          <w:lang w:val="pl-PL"/>
-        </w:rPr>
-        <w:t>ncs</w:t>
-      </w:r>
-      <w:proofErr w:type="spellEnd"/>
-      <w:r>
-        <w:rPr>
-          <w:rFonts w:ascii="Courier New" w:eastAsia="Calibri" w:hAnsi="Courier New" w:cs="Courier New"/>
-          <w:color w:val="FFFFFF"/>
-          <w:sz w:val="20"/>
-          <w:lang w:val="pl-PL"/>
-        </w:rPr>
-        <w:t xml:space="preserve">$ </w:t>
-      </w:r>
-      <w:proofErr w:type="spellStart"/>
-      <w:r>
-        <w:rPr>
-          <w:rFonts w:ascii="Courier New" w:eastAsia="Calibri" w:hAnsi="Courier New" w:cs="Courier New"/>
-          <w:color w:val="FFFFFF"/>
-          <w:sz w:val="20"/>
-          <w:lang w:val="pl-PL"/>
-        </w:rPr>
-        <w:t>ncs_cli</w:t>
-      </w:r>
-      <w:proofErr w:type="spellEnd"/>
-      <w:r>
-        <w:rPr>
-          <w:rFonts w:ascii="Courier New" w:eastAsia="Calibri" w:hAnsi="Courier New" w:cs="Courier New"/>
-          <w:color w:val="FFFFFF"/>
-          <w:sz w:val="20"/>
-          <w:lang w:val="pl-PL"/>
-        </w:rPr>
-        <w:t xml:space="preserve"> -u </w:t>
-      </w:r>
-      <w:proofErr w:type="spellStart"/>
-      <w:r>
-        <w:rPr>
-          <w:rFonts w:ascii="Courier New" w:eastAsia="Calibri" w:hAnsi="Courier New" w:cs="Courier New"/>
-          <w:color w:val="FFFFFF"/>
-          <w:sz w:val="20"/>
-          <w:lang w:val="pl-PL"/>
-        </w:rPr>
-        <w:t>nso</w:t>
-      </w:r>
-      <w:r>
-        <w:rPr>
-          <w:rFonts w:ascii="Courier New" w:eastAsia="Calibri" w:hAnsi="Courier New" w:cs="Courier New"/>
-          <w:color w:val="FFFFFF"/>
-          <w:sz w:val="20"/>
-          <w:lang w:val="pl-PL"/>
-        </w:rPr>
-        <w:t>admin</w:t>
-      </w:r>
-      <w:proofErr w:type="spellEnd"/>
-      <w:r>
-        <w:rPr>
-          <w:rFonts w:ascii="Courier New" w:eastAsia="Calibri" w:hAnsi="Courier New" w:cs="Courier New"/>
-          <w:color w:val="FFFFFF"/>
-          <w:sz w:val="20"/>
-          <w:lang w:val="pl-PL"/>
-        </w:rPr>
-        <w:t xml:space="preserve"> -C</w:t>
+        <w:t>admin -C</w:t>
       </w:r>
     </w:p>
     <w:p>
@@ -14407,43 +13342,7 @@
           <w:color w:val="FFFFFF"/>
           <w:sz w:val="20"/>
         </w:rPr>
-        <w:t xml:space="preserve"> connected from 192.168.234.3 using </w:t>
-      </w:r>
-      <w:proofErr w:type="spellStart"/>
-      <w:r>
-        <w:rPr>
-          <w:rFonts w:ascii="Courier New" w:eastAsia="Calibri" w:hAnsi="Courier New" w:cs="Courier New"/>
-          <w:color w:val="FFFFFF"/>
-          <w:sz w:val="20"/>
-        </w:rPr>
-        <w:t>ssh</w:t>
-      </w:r>
-      <w:proofErr w:type="spellEnd"/>
-      <w:r>
-        <w:rPr>
-          <w:rFonts w:ascii="Courier New" w:eastAsia="Calibri" w:hAnsi="Courier New" w:cs="Courier New"/>
-          <w:color w:val="FFFFFF"/>
-          <w:sz w:val="20"/>
-        </w:rPr>
-        <w:t xml:space="preserve"> on </w:t>
-      </w:r>
-      <w:proofErr w:type="spellStart"/>
-      <w:r>
-        <w:rPr>
-          <w:rFonts w:ascii="Courier New" w:eastAsia="Calibri" w:hAnsi="Courier New" w:cs="Courier New"/>
-          <w:color w:val="FFFFFF"/>
-          <w:sz w:val="20"/>
-        </w:rPr>
-        <w:t>nso</w:t>
-      </w:r>
-      <w:proofErr w:type="spellEnd"/>
-      <w:r>
-        <w:rPr>
-          <w:rFonts w:ascii="Courier New" w:eastAsia="Calibri" w:hAnsi="Courier New" w:cs="Courier New"/>
-          <w:color w:val="FFFFFF"/>
-          <w:sz w:val="20"/>
-        </w:rPr>
-        <w:t>-</w:t>
+        <w:t xml:space="preserve"> connected from 192.168.234.3 using ssh on nso-</w:t>
       </w:r>
       <w:proofErr w:type="gramStart"/>
       <w:r>
@@ -14568,7 +13467,6 @@
           <w:lang w:val="pl-PL"/>
         </w:rPr>
       </w:pPr>
-      <w:proofErr w:type="spellStart"/>
       <w:r>
         <w:rPr>
           <w:rFonts w:ascii="Courier New" w:eastAsia="Calibri" w:hAnsi="Courier New" w:cs="Courier New"/>
@@ -14576,9 +13474,8 @@
           <w:sz w:val="20"/>
           <w:lang w:val="pl-PL"/>
         </w:rPr>
-        <w:t>nsoadmin@cisco</w:t>
-      </w:r>
-      <w:proofErr w:type="spellEnd"/>
+        <w:t>nsoadmin@cisco:/var/opt/ncs</w:t>
+      </w:r>
       <w:r>
         <w:rPr>
           <w:rFonts w:ascii="Courier New" w:eastAsia="Calibri" w:hAnsi="Courier New" w:cs="Courier New"/>
@@ -14586,9 +13483,8 @@
           <w:sz w:val="20"/>
           <w:lang w:val="pl-PL"/>
         </w:rPr>
-        <w:t>:/</w:t>
-      </w:r>
-      <w:proofErr w:type="spellStart"/>
+        <w:t xml:space="preserve">$ </w:t>
+      </w:r>
       <w:r>
         <w:rPr>
           <w:rFonts w:ascii="Courier New" w:eastAsia="Calibri" w:hAnsi="Courier New" w:cs="Courier New"/>
@@ -14596,9 +13492,8 @@
           <w:sz w:val="20"/>
           <w:lang w:val="pl-PL"/>
         </w:rPr>
-        <w:t>var</w:t>
-      </w:r>
-      <w:proofErr w:type="spellEnd"/>
+        <w:t xml:space="preserve">ncs_cli -u </w:t>
+      </w:r>
       <w:r>
         <w:rPr>
           <w:rFonts w:ascii="Courier New" w:eastAsia="Calibri" w:hAnsi="Courier New" w:cs="Courier New"/>
@@ -14606,9 +13501,8 @@
           <w:sz w:val="20"/>
           <w:lang w:val="pl-PL"/>
         </w:rPr>
-        <w:t>/</w:t>
-      </w:r>
-      <w:proofErr w:type="spellStart"/>
+        <w:t>nso</w:t>
+      </w:r>
       <w:r>
         <w:rPr>
           <w:rFonts w:ascii="Courier New" w:eastAsia="Calibri" w:hAnsi="Courier New" w:cs="Courier New"/>
@@ -14616,86 +13510,7 @@
           <w:sz w:val="20"/>
           <w:lang w:val="pl-PL"/>
         </w:rPr>
-        <w:t>opt</w:t>
-      </w:r>
-      <w:proofErr w:type="spellEnd"/>
-      <w:r>
-        <w:rPr>
-          <w:rFonts w:ascii="Courier New" w:eastAsia="Calibri" w:hAnsi="Courier New" w:cs="Courier New"/>
-          <w:color w:val="FFFFFF"/>
-          <w:sz w:val="20"/>
-          <w:lang w:val="pl-PL"/>
-        </w:rPr>
-        <w:t>/</w:t>
-      </w:r>
-      <w:proofErr w:type="spellStart"/>
-      <w:r>
-        <w:rPr>
-          <w:rFonts w:ascii="Courier New" w:eastAsia="Calibri" w:hAnsi="Courier New" w:cs="Courier New"/>
-          <w:color w:val="FFFFFF"/>
-          <w:sz w:val="20"/>
-          <w:lang w:val="pl-PL"/>
-        </w:rPr>
-        <w:t>ncs</w:t>
-      </w:r>
-      <w:proofErr w:type="spellEnd"/>
-      <w:r>
-        <w:rPr>
-          <w:rFonts w:ascii="Courier New" w:eastAsia="Calibri" w:hAnsi="Courier New" w:cs="Courier New"/>
-          <w:color w:val="FFFFFF"/>
-          <w:sz w:val="20"/>
-          <w:lang w:val="pl-PL"/>
-        </w:rPr>
-        <w:t xml:space="preserve">$ </w:t>
-      </w:r>
-      <w:proofErr w:type="spellStart"/>
-      <w:r>
-        <w:rPr>
-          <w:rFonts w:ascii="Courier New" w:eastAsia="Calibri" w:hAnsi="Courier New" w:cs="Courier New"/>
-          <w:color w:val="FFFFFF"/>
-          <w:sz w:val="20"/>
-          <w:lang w:val="pl-PL"/>
-        </w:rPr>
-        <w:t>ncs_cli</w:t>
-      </w:r>
-      <w:proofErr w:type="spellEnd"/>
-      <w:r>
-        <w:rPr>
-          <w:rFonts w:ascii="Courier New" w:eastAsia="Calibri" w:hAnsi="Courier New" w:cs="Courier New"/>
-          <w:color w:val="FFFFFF"/>
-          <w:sz w:val="20"/>
-          <w:lang w:val="pl-PL"/>
-        </w:rPr>
-        <w:t xml:space="preserve"> -u </w:t>
-      </w:r>
-      <w:proofErr w:type="spellStart"/>
-      <w:r>
-        <w:rPr>
-          <w:rFonts w:ascii="Courier New" w:eastAsia="Calibri" w:hAnsi="Courier New" w:cs="Courier New"/>
-          <w:color w:val="FFFFFF"/>
-          <w:sz w:val="20"/>
-          <w:lang w:val="pl-PL"/>
-        </w:rPr>
-        <w:t>nso</w:t>
-      </w:r>
-      <w:r>
-        <w:rPr>
-          <w:rFonts w:ascii="Courier New" w:eastAsia="Calibri" w:hAnsi="Courier New" w:cs="Courier New"/>
-          <w:color w:val="FFFFFF"/>
-          <w:sz w:val="20"/>
-          <w:lang w:val="pl-PL"/>
-        </w:rPr>
-        <w:t>admin</w:t>
-      </w:r>
-      <w:proofErr w:type="spellEnd"/>
-      <w:r>
-        <w:rPr>
-          <w:rFonts w:ascii="Courier New" w:eastAsia="Calibri" w:hAnsi="Courier New" w:cs="Courier New"/>
-          <w:color w:val="FFFFFF"/>
-          <w:sz w:val="20"/>
-          <w:lang w:val="pl-PL"/>
-        </w:rPr>
-        <w:t xml:space="preserve"> -J</w:t>
+        <w:t>admin -J</w:t>
       </w:r>
     </w:p>
     <w:p>
@@ -14748,43 +13563,7 @@
           <w:color w:val="FFFFFF"/>
           <w:sz w:val="20"/>
         </w:rPr>
-        <w:t xml:space="preserve"> connected from 192.168.234.3 using </w:t>
-      </w:r>
-      <w:proofErr w:type="spellStart"/>
-      <w:r>
-        <w:rPr>
-          <w:rFonts w:ascii="Courier New" w:eastAsia="Calibri" w:hAnsi="Courier New" w:cs="Courier New"/>
-          <w:color w:val="FFFFFF"/>
-          <w:sz w:val="20"/>
-        </w:rPr>
-        <w:t>ssh</w:t>
-      </w:r>
-      <w:proofErr w:type="spellEnd"/>
-      <w:r>
-        <w:rPr>
-          <w:rFonts w:ascii="Courier New" w:eastAsia="Calibri" w:hAnsi="Courier New" w:cs="Courier New"/>
-          <w:color w:val="FFFFFF"/>
-          <w:sz w:val="20"/>
-        </w:rPr>
-        <w:t xml:space="preserve"> on </w:t>
-      </w:r>
-      <w:proofErr w:type="spellStart"/>
-      <w:r>
-        <w:rPr>
-          <w:rFonts w:ascii="Courier New" w:eastAsia="Calibri" w:hAnsi="Courier New" w:cs="Courier New"/>
-          <w:color w:val="FFFFFF"/>
-          <w:sz w:val="20"/>
-        </w:rPr>
-        <w:t>nso</w:t>
-      </w:r>
-      <w:proofErr w:type="spellEnd"/>
-      <w:r>
-        <w:rPr>
-          <w:rFonts w:ascii="Courier New" w:eastAsia="Calibri" w:hAnsi="Courier New" w:cs="Courier New"/>
-          <w:color w:val="FFFFFF"/>
-          <w:sz w:val="20"/>
-        </w:rPr>
-        <w:t>-</w:t>
+        <w:t xml:space="preserve"> connected from 192.168.234.3 using ssh on nso-</w:t>
       </w:r>
       <w:proofErr w:type="gramStart"/>
       <w:r>
@@ -15002,25 +13781,7 @@
           <w:color w:val="000000"/>
           <w:szCs w:val="20"/>
         </w:rPr>
-        <w:t xml:space="preserve">Observe NSO </w:t>
-      </w:r>
-      <w:proofErr w:type="spellStart"/>
-      <w:r>
-        <w:rPr>
-          <w:rFonts w:ascii="CiscoSansTT" w:eastAsia="Times New Roman" w:hAnsi="CiscoSansTT" w:cs="CiscoSansTT"/>
-          <w:color w:val="000000"/>
-          <w:szCs w:val="20"/>
-        </w:rPr>
-        <w:t>startup</w:t>
-      </w:r>
-      <w:proofErr w:type="spellEnd"/>
-      <w:r>
-        <w:rPr>
-          <w:rFonts w:ascii="CiscoSansTT" w:eastAsia="Times New Roman" w:hAnsi="CiscoSansTT" w:cs="CiscoSansTT"/>
-          <w:color w:val="000000"/>
-          <w:szCs w:val="20"/>
-        </w:rPr>
-        <w:t xml:space="preserve"> process through different logs: </w:t>
+        <w:t xml:space="preserve">Observe NSO startup process through different logs: </w:t>
       </w:r>
       <w:proofErr w:type="gramStart"/>
       <w:r>
@@ -15051,88 +13812,15 @@
           <w:rFonts w:ascii="Courier New" w:eastAsia="Calibri" w:hAnsi="Courier New" w:cs="Courier New"/>
           <w:color w:val="FFFFFF"/>
           <w:sz w:val="20"/>
-          <w:lang w:val="pl-PL"/>
-        </w:rPr>
-      </w:pPr>
-      <w:proofErr w:type="spellStart"/>
-      <w:r>
-        <w:rPr>
-          <w:rFonts w:ascii="Courier New" w:eastAsia="Calibri" w:hAnsi="Courier New" w:cs="Courier New"/>
-          <w:color w:val="FFFFFF"/>
-          <w:sz w:val="20"/>
-          <w:lang w:val="pl-PL"/>
-        </w:rPr>
-        <w:t>nsoadmin@cisco</w:t>
-      </w:r>
-      <w:proofErr w:type="spellEnd"/>
-      <w:r>
-        <w:rPr>
-          <w:rFonts w:ascii="Courier New" w:eastAsia="Calibri" w:hAnsi="Courier New" w:cs="Courier New"/>
-          <w:color w:val="FFFFFF"/>
-          <w:sz w:val="20"/>
-          <w:lang w:val="pl-PL"/>
-        </w:rPr>
-        <w:t>:/</w:t>
-      </w:r>
-      <w:proofErr w:type="spellStart"/>
-      <w:r>
-        <w:rPr>
-          <w:rFonts w:ascii="Courier New" w:eastAsia="Calibri" w:hAnsi="Courier New" w:cs="Courier New"/>
-          <w:color w:val="FFFFFF"/>
-          <w:sz w:val="20"/>
-          <w:lang w:val="pl-PL"/>
-        </w:rPr>
-        <w:t>var</w:t>
-      </w:r>
-      <w:proofErr w:type="spellEnd"/>
-      <w:r>
-        <w:rPr>
-          <w:rFonts w:ascii="Courier New" w:eastAsia="Calibri" w:hAnsi="Courier New" w:cs="Courier New"/>
-          <w:color w:val="FFFFFF"/>
-          <w:sz w:val="20"/>
-          <w:lang w:val="pl-PL"/>
-        </w:rPr>
-        <w:t>/</w:t>
-      </w:r>
-      <w:proofErr w:type="spellStart"/>
-      <w:r>
-        <w:rPr>
-          <w:rFonts w:ascii="Courier New" w:eastAsia="Calibri" w:hAnsi="Courier New" w:cs="Courier New"/>
-          <w:color w:val="FFFFFF"/>
-          <w:sz w:val="20"/>
-          <w:lang w:val="pl-PL"/>
-        </w:rPr>
-        <w:t>opt</w:t>
-      </w:r>
-      <w:proofErr w:type="spellEnd"/>
-      <w:r>
-        <w:rPr>
-          <w:rFonts w:ascii="Courier New" w:eastAsia="Calibri" w:hAnsi="Courier New" w:cs="Courier New"/>
-          <w:color w:val="FFFFFF"/>
-          <w:sz w:val="20"/>
-          <w:lang w:val="pl-PL"/>
-        </w:rPr>
-        <w:t>/</w:t>
-      </w:r>
-      <w:proofErr w:type="spellStart"/>
-      <w:r>
-        <w:rPr>
-          <w:rFonts w:ascii="Courier New" w:eastAsia="Calibri" w:hAnsi="Courier New" w:cs="Courier New"/>
-          <w:color w:val="FFFFFF"/>
-          <w:sz w:val="20"/>
-          <w:lang w:val="pl-PL"/>
-        </w:rPr>
-        <w:t>ncs</w:t>
-      </w:r>
-      <w:proofErr w:type="spellEnd"/>
-      <w:r>
-        <w:rPr>
-          <w:rFonts w:ascii="Courier New" w:eastAsia="Calibri" w:hAnsi="Courier New" w:cs="Courier New"/>
-          <w:color w:val="FFFFFF"/>
-          <w:sz w:val="20"/>
-          <w:lang w:val="pl-PL"/>
-        </w:rPr>
-        <w:t xml:space="preserve">$ </w:t>
+        </w:rPr>
+      </w:pPr>
+      <w:r>
+        <w:rPr>
+          <w:rFonts w:ascii="Courier New" w:eastAsia="Calibri" w:hAnsi="Courier New" w:cs="Courier New"/>
+          <w:color w:val="FFFFFF"/>
+          <w:sz w:val="20"/>
+        </w:rPr>
+        <w:t xml:space="preserve">nsoadmin@cisco:/var/opt/ncs$ </w:t>
       </w:r>
     </w:p>
     <w:p>
@@ -15148,15 +13836,42 @@
           <w:lang w:val="es-ES"/>
         </w:rPr>
       </w:pPr>
+      <w:r>
+        <w:rPr>
+          <w:rFonts w:ascii="Courier New" w:eastAsia="Calibri" w:hAnsi="Courier New" w:cs="Courier New"/>
+          <w:color w:val="FFFFFF"/>
+          <w:sz w:val="20"/>
+          <w:lang w:val="es-ES"/>
+        </w:rPr>
+        <w:t xml:space="preserve">nsoadmin@cisco:/var/opt/ncs$ </w:t>
+      </w:r>
+      <w:r>
+        <w:rPr>
+          <w:rFonts w:ascii="Courier New" w:eastAsia="Calibri" w:hAnsi="Courier New" w:cs="Courier New"/>
+          <w:color w:val="FFFFFF"/>
+          <w:sz w:val="20"/>
+          <w:lang w:val="es-ES"/>
+        </w:rPr>
+        <w:t xml:space="preserve">cd </w:t>
+      </w:r>
+      <w:r>
+        <w:rPr>
+          <w:rFonts w:ascii="Courier New" w:eastAsia="Calibri" w:hAnsi="Courier New" w:cs="Courier New"/>
+          <w:color w:val="FFFFFF"/>
+          <w:sz w:val="20"/>
+          <w:lang w:val="es-ES"/>
+        </w:rPr>
+        <w:t>/</w:t>
+      </w:r>
       <w:proofErr w:type="spellStart"/>
       <w:r>
         <w:rPr>
           <w:rFonts w:ascii="Courier New" w:eastAsia="Calibri" w:hAnsi="Courier New" w:cs="Courier New"/>
           <w:color w:val="FFFFFF"/>
           <w:sz w:val="20"/>
-          <w:lang w:val="pl-PL"/>
-        </w:rPr>
-        <w:t>nsoadmin@cisco</w:t>
+          <w:lang w:val="es-ES"/>
+        </w:rPr>
+        <w:t>var</w:t>
       </w:r>
       <w:proofErr w:type="spellEnd"/>
       <w:r>
@@ -15164,119 +13879,10 @@
           <w:rFonts w:ascii="Courier New" w:eastAsia="Calibri" w:hAnsi="Courier New" w:cs="Courier New"/>
           <w:color w:val="FFFFFF"/>
           <w:sz w:val="20"/>
-          <w:lang w:val="pl-PL"/>
-        </w:rPr>
-        <w:t>:/</w:t>
-      </w:r>
-      <w:proofErr w:type="spellStart"/>
-      <w:r>
-        <w:rPr>
-          <w:rFonts w:ascii="Courier New" w:eastAsia="Calibri" w:hAnsi="Courier New" w:cs="Courier New"/>
-          <w:color w:val="FFFFFF"/>
-          <w:sz w:val="20"/>
-          <w:lang w:val="pl-PL"/>
-        </w:rPr>
-        <w:t>var</w:t>
-      </w:r>
-      <w:proofErr w:type="spellEnd"/>
-      <w:r>
-        <w:rPr>
-          <w:rFonts w:ascii="Courier New" w:eastAsia="Calibri" w:hAnsi="Courier New" w:cs="Courier New"/>
-          <w:color w:val="FFFFFF"/>
-          <w:sz w:val="20"/>
-          <w:lang w:val="pl-PL"/>
-        </w:rPr>
-        <w:t>/</w:t>
-      </w:r>
-      <w:proofErr w:type="spellStart"/>
-      <w:r>
-        <w:rPr>
-          <w:rFonts w:ascii="Courier New" w:eastAsia="Calibri" w:hAnsi="Courier New" w:cs="Courier New"/>
-          <w:color w:val="FFFFFF"/>
-          <w:sz w:val="20"/>
-          <w:lang w:val="pl-PL"/>
-        </w:rPr>
-        <w:t>opt</w:t>
-      </w:r>
-      <w:proofErr w:type="spellEnd"/>
-      <w:r>
-        <w:rPr>
-          <w:rFonts w:ascii="Courier New" w:eastAsia="Calibri" w:hAnsi="Courier New" w:cs="Courier New"/>
-          <w:color w:val="FFFFFF"/>
-          <w:sz w:val="20"/>
-          <w:lang w:val="pl-PL"/>
-        </w:rPr>
-        <w:t>/</w:t>
-      </w:r>
-      <w:proofErr w:type="spellStart"/>
-      <w:r>
-        <w:rPr>
-          <w:rFonts w:ascii="Courier New" w:eastAsia="Calibri" w:hAnsi="Courier New" w:cs="Courier New"/>
-          <w:color w:val="FFFFFF"/>
-          <w:sz w:val="20"/>
-          <w:lang w:val="pl-PL"/>
-        </w:rPr>
-        <w:t>ncs</w:t>
-      </w:r>
-      <w:proofErr w:type="spellEnd"/>
-      <w:r>
-        <w:rPr>
-          <w:rFonts w:ascii="Courier New" w:eastAsia="Calibri" w:hAnsi="Courier New" w:cs="Courier New"/>
-          <w:color w:val="FFFFFF"/>
-          <w:sz w:val="20"/>
-          <w:lang w:val="pl-PL"/>
-        </w:rPr>
-        <w:t xml:space="preserve">$ </w:t>
-      </w:r>
-      <w:r>
-        <w:rPr>
-          <w:rFonts w:ascii="Courier New" w:eastAsia="Calibri" w:hAnsi="Courier New" w:cs="Courier New"/>
-          <w:color w:val="FFFFFF"/>
-          <w:sz w:val="20"/>
           <w:lang w:val="es-ES"/>
         </w:rPr>
-        <w:t xml:space="preserve">cd </w:t>
-      </w:r>
-      <w:r>
-        <w:rPr>
-          <w:rFonts w:ascii="Courier New" w:eastAsia="Calibri" w:hAnsi="Courier New" w:cs="Courier New"/>
-          <w:color w:val="FFFFFF"/>
-          <w:sz w:val="20"/>
-          <w:lang w:val="es-ES"/>
-        </w:rPr>
-        <w:t>/</w:t>
-      </w:r>
-      <w:proofErr w:type="spellStart"/>
-      <w:r>
-        <w:rPr>
-          <w:rFonts w:ascii="Courier New" w:eastAsia="Calibri" w:hAnsi="Courier New" w:cs="Courier New"/>
-          <w:color w:val="FFFFFF"/>
-          <w:sz w:val="20"/>
-          <w:lang w:val="es-ES"/>
-        </w:rPr>
-        <w:t>var</w:t>
-      </w:r>
-      <w:proofErr w:type="spellEnd"/>
-      <w:r>
-        <w:rPr>
-          <w:rFonts w:ascii="Courier New" w:eastAsia="Calibri" w:hAnsi="Courier New" w:cs="Courier New"/>
-          <w:color w:val="FFFFFF"/>
-          <w:sz w:val="20"/>
-          <w:lang w:val="es-ES"/>
-        </w:rPr>
-        <w:t>/log/</w:t>
-      </w:r>
-      <w:proofErr w:type="spellStart"/>
-      <w:r>
-        <w:rPr>
-          <w:rFonts w:ascii="Courier New" w:eastAsia="Calibri" w:hAnsi="Courier New" w:cs="Courier New"/>
-          <w:color w:val="FFFFFF"/>
-          <w:sz w:val="20"/>
-          <w:lang w:val="es-ES"/>
-        </w:rPr>
-        <w:t>ncs</w:t>
-      </w:r>
-      <w:proofErr w:type="spellEnd"/>
+        <w:t>/log/ncs</w:t>
+      </w:r>
     </w:p>
     <w:p>
       <w:pPr>
@@ -15290,83 +13896,14 @@
           <w:sz w:val="20"/>
         </w:rPr>
       </w:pPr>
-      <w:proofErr w:type="spellStart"/>
-      <w:r>
-        <w:rPr>
-          <w:rFonts w:ascii="Courier New" w:eastAsia="Calibri" w:hAnsi="Courier New" w:cs="Courier New"/>
-          <w:color w:val="FFFFFF"/>
-          <w:sz w:val="20"/>
-          <w:lang w:val="pl-PL"/>
-        </w:rPr>
-        <w:t>nsoadmin@cisco</w:t>
-      </w:r>
-      <w:proofErr w:type="spellEnd"/>
-      <w:r>
-        <w:rPr>
-          <w:rFonts w:ascii="Courier New" w:eastAsia="Calibri" w:hAnsi="Courier New" w:cs="Courier New"/>
-          <w:color w:val="FFFFFF"/>
-          <w:sz w:val="20"/>
-          <w:lang w:val="pl-PL"/>
-        </w:rPr>
-        <w:t>:/</w:t>
-      </w:r>
-      <w:proofErr w:type="spellStart"/>
-      <w:r>
-        <w:rPr>
-          <w:rFonts w:ascii="Courier New" w:eastAsia="Calibri" w:hAnsi="Courier New" w:cs="Courier New"/>
-          <w:color w:val="FFFFFF"/>
-          <w:sz w:val="20"/>
-          <w:lang w:val="pl-PL"/>
-        </w:rPr>
-        <w:t>var</w:t>
-      </w:r>
-      <w:proofErr w:type="spellEnd"/>
-      <w:r>
-        <w:rPr>
-          <w:rFonts w:ascii="Courier New" w:eastAsia="Calibri" w:hAnsi="Courier New" w:cs="Courier New"/>
-          <w:color w:val="FFFFFF"/>
-          <w:sz w:val="20"/>
-          <w:lang w:val="pl-PL"/>
-        </w:rPr>
-        <w:t>/</w:t>
-      </w:r>
-      <w:r>
-        <w:rPr>
-          <w:rFonts w:ascii="Courier New" w:eastAsia="Calibri" w:hAnsi="Courier New" w:cs="Courier New"/>
-          <w:color w:val="FFFFFF"/>
-          <w:sz w:val="20"/>
-          <w:lang w:val="pl-PL"/>
-        </w:rPr>
-        <w:t>log</w:t>
-      </w:r>
-      <w:r>
-        <w:rPr>
-          <w:rFonts w:ascii="Courier New" w:eastAsia="Calibri" w:hAnsi="Courier New" w:cs="Courier New"/>
-          <w:color w:val="FFFFFF"/>
-          <w:sz w:val="20"/>
-          <w:lang w:val="pl-PL"/>
-        </w:rPr>
-        <w:t>/</w:t>
-      </w:r>
-      <w:proofErr w:type="spellStart"/>
-      <w:r>
-        <w:rPr>
-          <w:rFonts w:ascii="Courier New" w:eastAsia="Calibri" w:hAnsi="Courier New" w:cs="Courier New"/>
-          <w:color w:val="FFFFFF"/>
-          <w:sz w:val="20"/>
-          <w:lang w:val="pl-PL"/>
-        </w:rPr>
-        <w:t>ncs</w:t>
-      </w:r>
-      <w:proofErr w:type="spellEnd"/>
-      <w:r>
-        <w:rPr>
-          <w:rFonts w:ascii="Courier New" w:eastAsia="Calibri" w:hAnsi="Courier New" w:cs="Courier New"/>
-          <w:color w:val="FFFFFF"/>
-          <w:sz w:val="20"/>
-          <w:lang w:val="pl-PL"/>
-        </w:rPr>
-        <w:t xml:space="preserve">$ </w:t>
+      <w:r>
+        <w:rPr>
+          <w:rFonts w:ascii="Courier New" w:eastAsia="Calibri" w:hAnsi="Courier New" w:cs="Courier New"/>
+          <w:color w:val="FFFFFF"/>
+          <w:sz w:val="20"/>
+          <w:lang w:val="en-US"/>
+        </w:rPr>
+        <w:t xml:space="preserve">nsoadmin@cisco:/var/log/ncs$ </w:t>
       </w:r>
       <w:r>
         <w:rPr>
@@ -16235,7 +14772,6 @@
           <w:color w:val="FFFFFF"/>
           <w:sz w:val="20"/>
         </w:rPr>
-        <w:lastRenderedPageBreak/>
         <w:t>-</w:t>
       </w:r>
       <w:proofErr w:type="spellStart"/>
@@ -16559,15 +15095,16 @@
           <w:lang w:eastAsia="ja-JP" w:bidi="en-US"/>
         </w:rPr>
       </w:pPr>
-      <w:bookmarkStart w:id="26" w:name="_Toc157866946"/>
-      <w:r>
+      <w:bookmarkStart w:id="27" w:name="_Toc157866946"/>
+      <w:r>
+        <w:lastRenderedPageBreak/>
         <w:t xml:space="preserve">Related Sessions at </w:t>
       </w:r>
       <w:proofErr w:type="spellStart"/>
       <w:r>
         <w:t>Ciscolive</w:t>
       </w:r>
-      <w:bookmarkEnd w:id="26"/>
+      <w:bookmarkEnd w:id="27"/>
       <w:proofErr w:type="spellEnd"/>
     </w:p>
     <w:p>
@@ -16646,7 +15183,7 @@
           <w:iCs/>
         </w:rPr>
       </w:pPr>
-      <w:hyperlink r:id="rId29" w:anchor="/" w:history="1">
+      <w:hyperlink r:id="rId33" w:anchor="/" w:history="1">
         <w:r>
           <w:rPr>
             <w:rStyle w:val="Hyperlink"/>
@@ -16762,47 +15299,7 @@
           <w:sz w:val="22"/>
           <w:szCs w:val="22"/>
         </w:rPr>
-        <w:t xml:space="preserve">Automating Services with NSO – [LABOPS-1507], Spyridon </w:t>
-      </w:r>
-      <w:proofErr w:type="spellStart"/>
-      <w:r>
-        <w:rPr>
-          <w:rFonts w:ascii="CiscoSansTT" w:eastAsiaTheme="minorEastAsia" w:hAnsi="CiscoSansTT" w:cs="CiscoSansTT"/>
-          <w:color w:val="auto"/>
-          <w:sz w:val="22"/>
-          <w:szCs w:val="22"/>
-        </w:rPr>
-        <w:t>Spyriadis</w:t>
-      </w:r>
-      <w:proofErr w:type="spellEnd"/>
-      <w:r>
-        <w:rPr>
-          <w:rFonts w:ascii="CiscoSansTT" w:eastAsiaTheme="minorEastAsia" w:hAnsi="CiscoSansTT" w:cs="CiscoSansTT"/>
-          <w:color w:val="auto"/>
-          <w:sz w:val="22"/>
-          <w:szCs w:val="22"/>
-        </w:rPr>
-        <w:t xml:space="preserve">, Software Consulting Engineer, Sofia </w:t>
-      </w:r>
-      <w:proofErr w:type="spellStart"/>
-      <w:r>
-        <w:rPr>
-          <w:rFonts w:ascii="CiscoSansTT" w:eastAsiaTheme="minorEastAsia" w:hAnsi="CiscoSansTT" w:cs="CiscoSansTT"/>
-          <w:color w:val="auto"/>
-          <w:sz w:val="22"/>
-          <w:szCs w:val="22"/>
-        </w:rPr>
-        <w:t>Athanasiou</w:t>
-      </w:r>
-      <w:proofErr w:type="spellEnd"/>
-      <w:r>
-        <w:rPr>
-          <w:rFonts w:ascii="CiscoSansTT" w:eastAsiaTheme="minorEastAsia" w:hAnsi="CiscoSansTT" w:cs="CiscoSansTT"/>
-          <w:color w:val="auto"/>
-          <w:sz w:val="22"/>
-          <w:szCs w:val="22"/>
-        </w:rPr>
-        <w:t>, Customer Success Specialist, Cisco.</w:t>
+        <w:t>Automating Services with NSO – [LABOPS-1507], Spyridon Spyriadis, Software Consulting Engineer, Sofia Athanasiou, Customer Success Specialist, Cisco.</w:t>
       </w:r>
     </w:p>
     <w:p>
@@ -16826,27 +15323,7 @@
           <w:sz w:val="22"/>
           <w:szCs w:val="22"/>
         </w:rPr>
-        <w:t xml:space="preserve">Advanced YANG Data Modeling for Cisco NSO – [DEVNET-3014], Bartosz </w:t>
-      </w:r>
-      <w:proofErr w:type="spellStart"/>
-      <w:r>
-        <w:rPr>
-          <w:rFonts w:ascii="CiscoSansTT" w:eastAsiaTheme="minorEastAsia" w:hAnsi="CiscoSansTT" w:cs="CiscoSansTT"/>
-          <w:color w:val="auto"/>
-          <w:sz w:val="22"/>
-          <w:szCs w:val="22"/>
-        </w:rPr>
-        <w:t>Luraniec</w:t>
-      </w:r>
-      <w:proofErr w:type="spellEnd"/>
-      <w:r>
-        <w:rPr>
-          <w:rFonts w:ascii="CiscoSansTT" w:eastAsiaTheme="minorEastAsia" w:hAnsi="CiscoSansTT" w:cs="CiscoSansTT"/>
-          <w:color w:val="auto"/>
-          <w:sz w:val="22"/>
-          <w:szCs w:val="22"/>
-        </w:rPr>
-        <w:t>, Customer Delivery Software Architect, Cisco.</w:t>
+        <w:t>Advanced YANG Data Modeling for Cisco NSO – [DEVNET-3014], Bartosz Luraniec, Customer Delivery Software Architect, Cisco.</w:t>
       </w:r>
     </w:p>
     <w:p>
@@ -16870,27 +15347,7 @@
           <w:sz w:val="22"/>
           <w:szCs w:val="22"/>
         </w:rPr>
-        <w:t xml:space="preserve">Automatic Services with Cisco NSO and Model-Driven Telemetry – [DEVWKS-3230] – Bartosz </w:t>
-      </w:r>
-      <w:proofErr w:type="spellStart"/>
-      <w:r>
-        <w:rPr>
-          <w:rFonts w:ascii="CiscoSansTT" w:eastAsiaTheme="minorEastAsia" w:hAnsi="CiscoSansTT" w:cs="CiscoSansTT"/>
-          <w:color w:val="auto"/>
-          <w:sz w:val="22"/>
-          <w:szCs w:val="22"/>
-        </w:rPr>
-        <w:t>Luraniec</w:t>
-      </w:r>
-      <w:proofErr w:type="spellEnd"/>
-      <w:r>
-        <w:rPr>
-          <w:rFonts w:ascii="CiscoSansTT" w:eastAsiaTheme="minorEastAsia" w:hAnsi="CiscoSansTT" w:cs="CiscoSansTT"/>
-          <w:color w:val="auto"/>
-          <w:sz w:val="22"/>
-          <w:szCs w:val="22"/>
-        </w:rPr>
-        <w:t>, Customer Delivery Software Architect, Cisco.</w:t>
+        <w:t>Automatic Services with Cisco NSO and Model-Driven Telemetry – [DEVWKS-3230] – Bartosz Luraniec, Customer Delivery Software Architect, Cisco.</w:t>
       </w:r>
     </w:p>
     <w:p>
@@ -16929,53 +15386,13 @@
           <w:szCs w:val="22"/>
         </w:rPr>
         <w:lastRenderedPageBreak/>
-        <w:t xml:space="preserve">Real-time Services Automation with NSO and Model-Driven Telemetry – [LABOPS-1305], Spyridon </w:t>
-      </w:r>
-      <w:proofErr w:type="spellStart"/>
-      <w:r>
-        <w:rPr>
-          <w:rFonts w:ascii="CiscoSansTT" w:eastAsiaTheme="minorEastAsia" w:hAnsi="CiscoSansTT" w:cs="CiscoSansTT"/>
-          <w:color w:val="auto"/>
-          <w:sz w:val="22"/>
-          <w:szCs w:val="22"/>
-        </w:rPr>
-        <w:t>Spyriadis</w:t>
-      </w:r>
-      <w:proofErr w:type="spellEnd"/>
-      <w:r>
-        <w:rPr>
-          <w:rFonts w:ascii="CiscoSansTT" w:eastAsiaTheme="minorEastAsia" w:hAnsi="CiscoSansTT" w:cs="CiscoSansTT"/>
-          <w:color w:val="auto"/>
-          <w:sz w:val="22"/>
-          <w:szCs w:val="22"/>
-        </w:rPr>
-        <w:t xml:space="preserve">, Software Consulting Engineer, Sofia </w:t>
-      </w:r>
-      <w:proofErr w:type="spellStart"/>
-      <w:r>
-        <w:rPr>
-          <w:rFonts w:ascii="CiscoSansTT" w:eastAsiaTheme="minorEastAsia" w:hAnsi="CiscoSansTT" w:cs="CiscoSansTT"/>
-          <w:color w:val="auto"/>
-          <w:sz w:val="22"/>
-          <w:szCs w:val="22"/>
-        </w:rPr>
-        <w:t>Athanasiou</w:t>
-      </w:r>
-      <w:proofErr w:type="spellEnd"/>
-      <w:r>
-        <w:rPr>
-          <w:rFonts w:ascii="CiscoSansTT" w:eastAsiaTheme="minorEastAsia" w:hAnsi="CiscoSansTT" w:cs="CiscoSansTT"/>
-          <w:color w:val="auto"/>
-          <w:sz w:val="22"/>
-          <w:szCs w:val="22"/>
-        </w:rPr>
-        <w:t>, Customer Success Specialist, Cisco.</w:t>
+        <w:t>Real-time Services Automation with NSO and Model-Driven Telemetry – [LABOPS-1305], Spyridon Spyriadis, Software Consulting Engineer, Sofia Athanasiou, Customer Success Specialist, Cisco.</w:t>
       </w:r>
     </w:p>
     <w:sectPr>
-      <w:headerReference w:type="even" r:id="rId30"/>
-      <w:footerReference w:type="default" r:id="rId31"/>
-      <w:headerReference w:type="first" r:id="rId32"/>
+      <w:headerReference w:type="even" r:id="rId34"/>
+      <w:footerReference w:type="default" r:id="rId35"/>
+      <w:headerReference w:type="first" r:id="rId36"/>
       <w:pgSz w:w="11906" w:h="16838"/>
       <w:pgMar w:top="1440" w:right="1440" w:bottom="720" w:left="1440" w:header="708" w:footer="288" w:gutter="0"/>
       <w:cols w:space="708"/>
@@ -16984,6 +15401,45 @@
     </w:sectPr>
   </w:body>
 </w:document>
+</file>
+
+<file path=word/comments.xml><?xml version="1.0" encoding="utf-8"?>
+<w:comments xmlns:wpc="http://schemas.microsoft.com/office/word/2010/wordprocessingCanvas" xmlns:cx="http://schemas.microsoft.com/office/drawing/2014/chartex" xmlns:cx1="http://schemas.microsoft.com/office/drawing/2015/9/8/chartex" xmlns:cx2="http://schemas.microsoft.com/office/drawing/2015/10/21/chartex" xmlns:cx3="http://schemas.microsoft.com/office/drawing/2016/5/9/chartex" xmlns:cx4="http://schemas.microsoft.com/office/drawing/2016/5/10/chartex" xmlns:cx5="http://schemas.microsoft.com/office/drawing/2016/5/11/chartex" xmlns:cx6="http://schemas.microsoft.com/office/drawing/2016/5/12/chartex" xmlns:cx7="http://schemas.microsoft.com/office/drawing/2016/5/13/chartex" xmlns:cx8="http://schemas.microsoft.com/office/drawing/2016/5/14/chartex" xmlns:mc="http://schemas.openxmlformats.org/markup-compatibility/2006" xmlns:aink="http://schemas.microsoft.com/office/drawing/2016/ink" xmlns:am3d="http://schemas.microsoft.com/office/drawing/2017/model3d" xmlns:o="urn:schemas-microsoft-com:office:office" xmlns:oel="http://schemas.microsoft.com/office/2019/extlst" xmlns:r="http://schemas.openxmlformats.org/officeDocument/2006/relationships" xmlns:m="http://schemas.openxmlformats.org/officeDocument/2006/math" xmlns:v="urn:schemas-microsoft-com:vml" xmlns:wp14="http://schemas.microsoft.com/office/word/2010/wordprocessingDrawing" xmlns:wp="http://schemas.openxmlformats.org/drawingml/2006/wordprocessingDrawing" xmlns:w10="urn:schemas-microsoft-com:office:word" xmlns:w="http://schemas.openxmlformats.org/wordprocessingml/2006/main" xmlns:w14="http://schemas.microsoft.com/office/word/2010/wordml" xmlns:w15="http://schemas.microsoft.com/office/word/2012/wordml" xmlns:w16cex="http://schemas.microsoft.com/office/word/2018/wordml/cex" xmlns:w16cid="http://schemas.microsoft.com/office/word/2016/wordml/cid" xmlns:w16="http://schemas.microsoft.com/office/word/2018/wordml" xmlns:w16sdtdh="http://schemas.microsoft.com/office/word/2020/wordml/sdtdatahash" xmlns:w16se="http://schemas.microsoft.com/office/word/2015/wordml/symex" xmlns:wpg="http://schemas.microsoft.com/office/word/2010/wordprocessingGroup" xmlns:wpi="http://schemas.microsoft.com/office/word/2010/wordprocessingInk" xmlns:wne="http://schemas.microsoft.com/office/word/2006/wordml" xmlns:wps="http://schemas.microsoft.com/office/word/2010/wordprocessingShape" mc:Ignorable="w14 w15 w16se w16cid w16 w16cex w16sdtdh wp14">
+  <w:comment w:id="10" w:author="Hector Oses (hoses)" w:date="2024-02-03T22:07:00Z" w:initials="HO(">
+    <w:p>
+      <w:pPr>
+        <w:pStyle w:val="CommentText"/>
+      </w:pPr>
+      <w:r>
+        <w:rPr>
+          <w:rStyle w:val="CommentReference"/>
+        </w:rPr>
+        <w:annotationRef/>
+      </w:r>
+      <w:r>
+        <w:t>Each of the two NSOs is...</w:t>
+      </w:r>
+    </w:p>
+  </w:comment>
+</w:comments>
+</file>
+
+<file path=word/commentsExtended.xml><?xml version="1.0" encoding="utf-8"?>
+<w15:commentsEx xmlns:wpc="http://schemas.microsoft.com/office/word/2010/wordprocessingCanvas" xmlns:cx="http://schemas.microsoft.com/office/drawing/2014/chartex" xmlns:cx1="http://schemas.microsoft.com/office/drawing/2015/9/8/chartex" xmlns:cx2="http://schemas.microsoft.com/office/drawing/2015/10/21/chartex" xmlns:cx3="http://schemas.microsoft.com/office/drawing/2016/5/9/chartex" xmlns:cx4="http://schemas.microsoft.com/office/drawing/2016/5/10/chartex" xmlns:cx5="http://schemas.microsoft.com/office/drawing/2016/5/11/chartex" xmlns:cx6="http://schemas.microsoft.com/office/drawing/2016/5/12/chartex" xmlns:cx7="http://schemas.microsoft.com/office/drawing/2016/5/13/chartex" xmlns:cx8="http://schemas.microsoft.com/office/drawing/2016/5/14/chartex" xmlns:mc="http://schemas.openxmlformats.org/markup-compatibility/2006" xmlns:aink="http://schemas.microsoft.com/office/drawing/2016/ink" xmlns:am3d="http://schemas.microsoft.com/office/drawing/2017/model3d" xmlns:o="urn:schemas-microsoft-com:office:office" xmlns:oel="http://schemas.microsoft.com/office/2019/extlst" xmlns:r="http://schemas.openxmlformats.org/officeDocument/2006/relationships" xmlns:m="http://schemas.openxmlformats.org/officeDocument/2006/math" xmlns:v="urn:schemas-microsoft-com:vml" xmlns:wp14="http://schemas.microsoft.com/office/word/2010/wordprocessingDrawing" xmlns:wp="http://schemas.openxmlformats.org/drawingml/2006/wordprocessingDrawing" xmlns:w10="urn:schemas-microsoft-com:office:word" xmlns:w="http://schemas.openxmlformats.org/wordprocessingml/2006/main" xmlns:w14="http://schemas.microsoft.com/office/word/2010/wordml" xmlns:w15="http://schemas.microsoft.com/office/word/2012/wordml" xmlns:w16cex="http://schemas.microsoft.com/office/word/2018/wordml/cex" xmlns:w16cid="http://schemas.microsoft.com/office/word/2016/wordml/cid" xmlns:w16="http://schemas.microsoft.com/office/word/2018/wordml" xmlns:w16sdtdh="http://schemas.microsoft.com/office/word/2020/wordml/sdtdatahash" xmlns:w16se="http://schemas.microsoft.com/office/word/2015/wordml/symex" xmlns:wpg="http://schemas.microsoft.com/office/word/2010/wordprocessingGroup" xmlns:wpi="http://schemas.microsoft.com/office/word/2010/wordprocessingInk" xmlns:wne="http://schemas.microsoft.com/office/word/2006/wordml" xmlns:wps="http://schemas.microsoft.com/office/word/2010/wordprocessingShape" mc:Ignorable="w14 w15 w16se w16cid w16 w16cex w16sdtdh wp14">
+  <w15:commentEx w15:paraId="3F8EF51B" w15:done="0"/>
+</w15:commentsEx>
+</file>
+
+<file path=word/commentsExtensible.xml><?xml version="1.0" encoding="utf-8"?>
+<w16cex:commentsExtensible xmlns:wpc="http://schemas.microsoft.com/office/word/2010/wordprocessingCanvas" xmlns:cx="http://schemas.microsoft.com/office/drawing/2014/chartex" xmlns:cx1="http://schemas.microsoft.com/office/drawing/2015/9/8/chartex" xmlns:cx2="http://schemas.microsoft.com/office/drawing/2015/10/21/chartex" xmlns:cx3="http://schemas.microsoft.com/office/drawing/2016/5/9/chartex" xmlns:cx4="http://schemas.microsoft.com/office/drawing/2016/5/10/chartex" xmlns:cx5="http://schemas.microsoft.com/office/drawing/2016/5/11/chartex" xmlns:cx6="http://schemas.microsoft.com/office/drawing/2016/5/12/chartex" xmlns:cx7="http://schemas.microsoft.com/office/drawing/2016/5/13/chartex" xmlns:cx8="http://schemas.microsoft.com/office/drawing/2016/5/14/chartex" xmlns:cr="http://schemas.microsoft.com/office/comments/2020/reactions" xmlns:mc="http://schemas.openxmlformats.org/markup-compatibility/2006" xmlns:aink="http://schemas.microsoft.com/office/drawing/2016/ink" xmlns:am3d="http://schemas.microsoft.com/office/drawing/2017/model3d" xmlns:o="urn:schemas-microsoft-com:office:office" xmlns:oel="http://schemas.microsoft.com/office/2019/extlst" xmlns:r="http://schemas.openxmlformats.org/officeDocument/2006/relationships" xmlns:m="http://schemas.openxmlformats.org/officeDocument/2006/math" xmlns:v="urn:schemas-microsoft-com:vml" xmlns:wp14="http://schemas.microsoft.com/office/word/2010/wordprocessingDrawing" xmlns:wp="http://schemas.openxmlformats.org/drawingml/2006/wordprocessingDrawing" xmlns:w10="urn:schemas-microsoft-com:office:word" xmlns:w="http://schemas.openxmlformats.org/wordprocessingml/2006/main" xmlns:w14="http://schemas.microsoft.com/office/word/2010/wordml" xmlns:w15="http://schemas.microsoft.com/office/word/2012/wordml" xmlns:w16cex="http://schemas.microsoft.com/office/word/2018/wordml/cex" xmlns:w16cid="http://schemas.microsoft.com/office/word/2016/wordml/cid" xmlns:w16="http://schemas.microsoft.com/office/word/2018/wordml" xmlns:w16sdtdh="http://schemas.microsoft.com/office/word/2020/wordml/sdtdatahash" xmlns:w16se="http://schemas.microsoft.com/office/word/2015/wordml/symex" xmlns:wpg="http://schemas.microsoft.com/office/word/2010/wordprocessingGroup" xmlns:wpi="http://schemas.microsoft.com/office/word/2010/wordprocessingInk" xmlns:wne="http://schemas.microsoft.com/office/word/2006/wordml" xmlns:wps="http://schemas.microsoft.com/office/word/2010/wordprocessingShape" mc:Ignorable="w14 w15 w16se w16cid w16 w16cex w16sdtdh cr wp14">
+  <w16cex:commentExtensible w16cex:durableId="1648E44B" w16cex:dateUtc="2024-02-03T21:07:00Z"/>
+</w16cex:commentsExtensible>
+</file>
+
+<file path=word/commentsIds.xml><?xml version="1.0" encoding="utf-8"?>
+<w16cid:commentsIds xmlns:wpc="http://schemas.microsoft.com/office/word/2010/wordprocessingCanvas" xmlns:cx="http://schemas.microsoft.com/office/drawing/2014/chartex" xmlns:cx1="http://schemas.microsoft.com/office/drawing/2015/9/8/chartex" xmlns:cx2="http://schemas.microsoft.com/office/drawing/2015/10/21/chartex" xmlns:cx3="http://schemas.microsoft.com/office/drawing/2016/5/9/chartex" xmlns:cx4="http://schemas.microsoft.com/office/drawing/2016/5/10/chartex" xmlns:cx5="http://schemas.microsoft.com/office/drawing/2016/5/11/chartex" xmlns:cx6="http://schemas.microsoft.com/office/drawing/2016/5/12/chartex" xmlns:cx7="http://schemas.microsoft.com/office/drawing/2016/5/13/chartex" xmlns:cx8="http://schemas.microsoft.com/office/drawing/2016/5/14/chartex" xmlns:mc="http://schemas.openxmlformats.org/markup-compatibility/2006" xmlns:aink="http://schemas.microsoft.com/office/drawing/2016/ink" xmlns:am3d="http://schemas.microsoft.com/office/drawing/2017/model3d" xmlns:o="urn:schemas-microsoft-com:office:office" xmlns:oel="http://schemas.microsoft.com/office/2019/extlst" xmlns:r="http://schemas.openxmlformats.org/officeDocument/2006/relationships" xmlns:m="http://schemas.openxmlformats.org/officeDocument/2006/math" xmlns:v="urn:schemas-microsoft-com:vml" xmlns:wp14="http://schemas.microsoft.com/office/word/2010/wordprocessingDrawing" xmlns:wp="http://schemas.openxmlformats.org/drawingml/2006/wordprocessingDrawing" xmlns:w10="urn:schemas-microsoft-com:office:word" xmlns:w="http://schemas.openxmlformats.org/wordprocessingml/2006/main" xmlns:w14="http://schemas.microsoft.com/office/word/2010/wordml" xmlns:w15="http://schemas.microsoft.com/office/word/2012/wordml" xmlns:w16cex="http://schemas.microsoft.com/office/word/2018/wordml/cex" xmlns:w16cid="http://schemas.microsoft.com/office/word/2016/wordml/cid" xmlns:w16="http://schemas.microsoft.com/office/word/2018/wordml" xmlns:w16sdtdh="http://schemas.microsoft.com/office/word/2020/wordml/sdtdatahash" xmlns:w16se="http://schemas.microsoft.com/office/word/2015/wordml/symex" xmlns:wpg="http://schemas.microsoft.com/office/word/2010/wordprocessingGroup" xmlns:wpi="http://schemas.microsoft.com/office/word/2010/wordprocessingInk" xmlns:wne="http://schemas.microsoft.com/office/word/2006/wordml" xmlns:wps="http://schemas.microsoft.com/office/word/2010/wordprocessingShape" mc:Ignorable="w14 w15 w16se w16cid w16 w16cex w16sdtdh wp14">
+  <w16cid:commentId w16cid:paraId="3F8EF51B" w16cid:durableId="1648E44B"/>
+</w16cid:commentsIds>
 </file>
 
 <file path=word/endnotes.xml><?xml version="1.0" encoding="utf-8"?>
@@ -21106,6 +19562,14 @@
     <w:abstractNumId w:val="27"/>
   </w:num>
 </w:numbering>
+</file>
+
+<file path=word/people.xml><?xml version="1.0" encoding="utf-8"?>
+<w15:people xmlns:wpc="http://schemas.microsoft.com/office/word/2010/wordprocessingCanvas" xmlns:cx="http://schemas.microsoft.com/office/drawing/2014/chartex" xmlns:cx1="http://schemas.microsoft.com/office/drawing/2015/9/8/chartex" xmlns:cx2="http://schemas.microsoft.com/office/drawing/2015/10/21/chartex" xmlns:cx3="http://schemas.microsoft.com/office/drawing/2016/5/9/chartex" xmlns:cx4="http://schemas.microsoft.com/office/drawing/2016/5/10/chartex" xmlns:cx5="http://schemas.microsoft.com/office/drawing/2016/5/11/chartex" xmlns:cx6="http://schemas.microsoft.com/office/drawing/2016/5/12/chartex" xmlns:cx7="http://schemas.microsoft.com/office/drawing/2016/5/13/chartex" xmlns:cx8="http://schemas.microsoft.com/office/drawing/2016/5/14/chartex" xmlns:mc="http://schemas.openxmlformats.org/markup-compatibility/2006" xmlns:aink="http://schemas.microsoft.com/office/drawing/2016/ink" xmlns:am3d="http://schemas.microsoft.com/office/drawing/2017/model3d" xmlns:o="urn:schemas-microsoft-com:office:office" xmlns:oel="http://schemas.microsoft.com/office/2019/extlst" xmlns:r="http://schemas.openxmlformats.org/officeDocument/2006/relationships" xmlns:m="http://schemas.openxmlformats.org/officeDocument/2006/math" xmlns:v="urn:schemas-microsoft-com:vml" xmlns:wp14="http://schemas.microsoft.com/office/word/2010/wordprocessingDrawing" xmlns:wp="http://schemas.openxmlformats.org/drawingml/2006/wordprocessingDrawing" xmlns:w10="urn:schemas-microsoft-com:office:word" xmlns:w="http://schemas.openxmlformats.org/wordprocessingml/2006/main" xmlns:w14="http://schemas.microsoft.com/office/word/2010/wordml" xmlns:w15="http://schemas.microsoft.com/office/word/2012/wordml" xmlns:w16cex="http://schemas.microsoft.com/office/word/2018/wordml/cex" xmlns:w16cid="http://schemas.microsoft.com/office/word/2016/wordml/cid" xmlns:w16="http://schemas.microsoft.com/office/word/2018/wordml" xmlns:w16sdtdh="http://schemas.microsoft.com/office/word/2020/wordml/sdtdatahash" xmlns:w16se="http://schemas.microsoft.com/office/word/2015/wordml/symex" xmlns:wpg="http://schemas.microsoft.com/office/word/2010/wordprocessingGroup" xmlns:wpi="http://schemas.microsoft.com/office/word/2010/wordprocessingInk" xmlns:wne="http://schemas.microsoft.com/office/word/2006/wordml" xmlns:wps="http://schemas.microsoft.com/office/word/2010/wordprocessingShape" mc:Ignorable="w14 w15 w16se w16cid w16 w16cex w16sdtdh wp14">
+  <w15:person w15:author="Hector Oses (hoses)">
+    <w15:presenceInfo w15:providerId="AD" w15:userId="S::hoses@cisco.com::58c4e5a5-f4fa-4312-8cf9-5f563dd300c8"/>
+  </w15:person>
+</w15:people>
 </file>
 
 <file path=word/styles.xml><?xml version="1.0" encoding="utf-8"?>
@@ -22351,7 +20815,6 @@
     <w:basedOn w:val="Normal"/>
     <w:link w:val="CommentTextChar"/>
     <w:uiPriority w:val="99"/>
-    <w:semiHidden/>
     <w:unhideWhenUsed/>
     <w:rsid w:val="001B6520"/>
     <w:pPr>
@@ -22367,7 +20830,6 @@
     <w:basedOn w:val="DefaultParagraphFont"/>
     <w:link w:val="CommentText"/>
     <w:uiPriority w:val="99"/>
-    <w:semiHidden/>
     <w:rsid w:val="001B6520"/>
     <w:rPr>
       <w:sz w:val="20"/>
@@ -22722,6 +21184,10 @@
 </file>
 
 <file path=customXml/item1.xml><?xml version="1.0" encoding="utf-8"?>
+<b:Sources xmlns:b="http://schemas.openxmlformats.org/officeDocument/2006/bibliography" xmlns="http://schemas.openxmlformats.org/officeDocument/2006/bibliography" SelectedStyle="/APASixthEditionOfficeOnline.xsl" StyleName="APA" Version="6"/>
+</file>
+
+<file path=customXml/item2.xml><?xml version="1.0" encoding="utf-8"?>
 <ct:contentTypeSchema xmlns:ct="http://schemas.microsoft.com/office/2006/metadata/contentType" xmlns:ma="http://schemas.microsoft.com/office/2006/metadata/properties/metaAttributes" ct:_="" ma:_="" ma:contentTypeName="Document" ma:contentTypeID="0x010100C57D9DFCFCD6B04180C81A4A640A75E0" ma:contentTypeVersion="16" ma:contentTypeDescription="Create a new document." ma:contentTypeScope="" ma:versionID="807f0f74d792d9d03750290ec99aa979">
   <xsd:schema xmlns:xsd="http://www.w3.org/2001/XMLSchema" xmlns:xs="http://www.w3.org/2001/XMLSchema" xmlns:p="http://schemas.microsoft.com/office/2006/metadata/properties" xmlns:ns2="5ad2d37b-16ea-4274-9da9-da32d366390e" xmlns:ns3="fdc10f26-a213-4e6e-911f-1a4acfd3bda4" targetNamespace="http://schemas.microsoft.com/office/2006/metadata/properties" ma:root="true" ma:fieldsID="b8d3c663717ebcd12c1f62be60223607" ns2:_="" ns3:_="">
     <xsd:import namespace="5ad2d37b-16ea-4274-9da9-da32d366390e"/>
@@ -22964,11 +21430,16 @@
 </ct:contentTypeSchema>
 </file>
 
-<file path=customXml/item2.xml><?xml version="1.0" encoding="utf-8"?>
-<b:Sources xmlns:b="http://schemas.openxmlformats.org/officeDocument/2006/bibliography" xmlns="http://schemas.openxmlformats.org/officeDocument/2006/bibliography" SelectedStyle="/APASixthEditionOfficeOnline.xsl" StyleName="APA" Version="6"/>
+<file path=customXml/item3.xml><?xml version="1.0" encoding="utf-8"?>
+<?mso-contentType ?>
+<FormTemplates xmlns="http://schemas.microsoft.com/sharepoint/v3/contenttype/forms">
+  <Display>DocumentLibraryForm</Display>
+  <Edit>DocumentLibraryForm</Edit>
+  <New>DocumentLibraryForm</New>
+</FormTemplates>
 </file>
 
-<file path=customXml/item3.xml><?xml version="1.0" encoding="utf-8"?>
+<file path=customXml/item4.xml><?xml version="1.0" encoding="utf-8"?>
 <p:properties xmlns:p="http://schemas.microsoft.com/office/2006/metadata/properties" xmlns:xsi="http://www.w3.org/2001/XMLSchema-instance" xmlns:pc="http://schemas.microsoft.com/office/infopath/2007/PartnerControls">
   <documentManagement>
     <Files xmlns="5ad2d37b-16ea-4274-9da9-da32d366390e" xsi:nil="true"/>
@@ -22980,16 +21451,15 @@
 </p:properties>
 </file>
 
-<file path=customXml/item4.xml><?xml version="1.0" encoding="utf-8"?>
-<?mso-contentType ?>
-<FormTemplates xmlns="http://schemas.microsoft.com/sharepoint/v3/contenttype/forms">
-  <Display>DocumentLibraryForm</Display>
-  <Edit>DocumentLibraryForm</Edit>
-  <New>DocumentLibraryForm</New>
-</FormTemplates>
+<file path=customXml/itemProps1.xml><?xml version="1.0" encoding="utf-8"?>
+<ds:datastoreItem xmlns:ds="http://schemas.openxmlformats.org/officeDocument/2006/customXml" ds:itemID="{7376AC9E-B461-0542-AACF-30CDE8D3E230}">
+  <ds:schemaRefs>
+    <ds:schemaRef ds:uri="http://schemas.openxmlformats.org/officeDocument/2006/bibliography"/>
+  </ds:schemaRefs>
+</ds:datastoreItem>
 </file>
 
-<file path=customXml/itemProps1.xml><?xml version="1.0" encoding="utf-8"?>
+<file path=customXml/itemProps2.xml><?xml version="1.0" encoding="utf-8"?>
 <ds:datastoreItem xmlns:ds="http://schemas.openxmlformats.org/officeDocument/2006/customXml" ds:itemID="{FD0DD568-6F91-42D9-9A9F-97C1E6026718}">
   <ds:schemaRefs>
     <ds:schemaRef ds:uri="http://schemas.microsoft.com/office/2006/metadata/contentType"/>
@@ -23008,15 +21478,15 @@
 </ds:datastoreItem>
 </file>
 
-<file path=customXml/itemProps2.xml><?xml version="1.0" encoding="utf-8"?>
-<ds:datastoreItem xmlns:ds="http://schemas.openxmlformats.org/officeDocument/2006/customXml" ds:itemID="{7376AC9E-B461-0542-AACF-30CDE8D3E230}">
+<file path=customXml/itemProps3.xml><?xml version="1.0" encoding="utf-8"?>
+<ds:datastoreItem xmlns:ds="http://schemas.openxmlformats.org/officeDocument/2006/customXml" ds:itemID="{D3D1EB14-6692-4F88-BF78-0DE340670FF8}">
   <ds:schemaRefs>
-    <ds:schemaRef ds:uri="http://schemas.openxmlformats.org/officeDocument/2006/bibliography"/>
+    <ds:schemaRef ds:uri="http://schemas.microsoft.com/sharepoint/v3/contenttype/forms"/>
   </ds:schemaRefs>
 </ds:datastoreItem>
 </file>
 
-<file path=customXml/itemProps3.xml><?xml version="1.0" encoding="utf-8"?>
+<file path=customXml/itemProps4.xml><?xml version="1.0" encoding="utf-8"?>
 <ds:datastoreItem xmlns:ds="http://schemas.openxmlformats.org/officeDocument/2006/customXml" ds:itemID="{BB740466-FD1B-481A-9BCC-C2C64C58D9AC}">
   <ds:schemaRefs>
     <ds:schemaRef ds:uri="http://schemas.microsoft.com/office/2006/metadata/properties"/>
@@ -23025,12 +21495,4 @@
     <ds:schemaRef ds:uri="fdc10f26-a213-4e6e-911f-1a4acfd3bda4"/>
   </ds:schemaRefs>
 </ds:datastoreItem>
-</file>
-
-<file path=customXml/itemProps4.xml><?xml version="1.0" encoding="utf-8"?>
-<ds:datastoreItem xmlns:ds="http://schemas.openxmlformats.org/officeDocument/2006/customXml" ds:itemID="{D3D1EB14-6692-4F88-BF78-0DE340670FF8}">
-  <ds:schemaRefs>
-    <ds:schemaRef ds:uri="http://schemas.microsoft.com/sharepoint/v3/contenttype/forms"/>
-  </ds:schemaRefs>
-</ds:datastoreItem>
 </file>
</xml_diff>

<commit_message>
Add information to lab guide
</commit_message>
<xml_diff>
--- a/CLEU24 - TECOPS2201 - Lab Guide.docx
+++ b/CLEU24 - TECOPS2201 - Lab Guide.docx
@@ -10448,6 +10448,4194 @@
     </w:p>
     <w:p>
       <w:pPr>
+        <w:pStyle w:val="dC-H3"/>
+      </w:pPr>
+      <w:r>
+        <w:t xml:space="preserve">Step 1: </w:t>
+      </w:r>
+      <w:r>
+        <w:t xml:space="preserve">Create QoS Template Service Package </w:t>
+      </w:r>
+    </w:p>
+    <w:p>
+      <w:pPr>
+        <w:pStyle w:val="dC-Normal"/>
+        <w:numPr>
+          <w:ilvl w:val="0"/>
+          <w:numId w:val="35"/>
+        </w:numPr>
+        <w:rPr>
+          <w:rFonts w:ascii="CiscoSansTT" w:hAnsi="CiscoSansTT" w:cs="CiscoSansTT"/>
+          <w:sz w:val="22"/>
+          <w:szCs w:val="24"/>
+        </w:rPr>
+      </w:pPr>
+      <w:r>
+        <w:rPr>
+          <w:rFonts w:ascii="CiscoSansTT" w:hAnsi="CiscoSansTT" w:cs="CiscoSansTT"/>
+          <w:sz w:val="22"/>
+          <w:szCs w:val="24"/>
+        </w:rPr>
+        <w:t xml:space="preserve">Get to packages directory in NSO-01: </w:t>
+      </w:r>
+    </w:p>
+    <w:p>
+      <w:pPr>
+        <w:pStyle w:val="Code"/>
+        <w:ind w:left="720"/>
+      </w:pPr>
+      <w:r>
+        <w:t>nsoadmin@nso</w:t>
+      </w:r>
+      <w:proofErr w:type="gramStart"/>
+      <w:r>
+        <w:t>1:$</w:t>
+      </w:r>
+      <w:proofErr w:type="gramEnd"/>
+      <w:r>
+        <w:t xml:space="preserve"> cd </w:t>
+      </w:r>
+      <w:r>
+        <w:t>/var/opt/</w:t>
+      </w:r>
+      <w:proofErr w:type="spellStart"/>
+      <w:r>
+        <w:t>ncs</w:t>
+      </w:r>
+      <w:proofErr w:type="spellEnd"/>
+      <w:r>
+        <w:t>/packages</w:t>
+      </w:r>
+    </w:p>
+    <w:p>
+      <w:pPr>
+        <w:pStyle w:val="Code"/>
+        <w:ind w:left="720"/>
+      </w:pPr>
+      <w:r>
+        <w:t>nsoadmin@nso1:/var/opt/</w:t>
+      </w:r>
+      <w:proofErr w:type="spellStart"/>
+      <w:r>
+        <w:t>ncs</w:t>
+      </w:r>
+      <w:proofErr w:type="spellEnd"/>
+      <w:r>
+        <w:t>/packages</w:t>
+      </w:r>
+      <w:r>
+        <w:t>$</w:t>
+      </w:r>
+    </w:p>
+    <w:p>
+      <w:pPr>
+        <w:pStyle w:val="dC-Normal"/>
+        <w:numPr>
+          <w:ilvl w:val="0"/>
+          <w:numId w:val="35"/>
+        </w:numPr>
+      </w:pPr>
+      <w:r>
+        <w:rPr>
+          <w:rFonts w:ascii="CiscoSansTT" w:hAnsi="CiscoSansTT" w:cs="CiscoSansTT"/>
+          <w:sz w:val="22"/>
+          <w:szCs w:val="24"/>
+        </w:rPr>
+        <w:t>Generate a package with skeleton template-based only:</w:t>
+      </w:r>
+    </w:p>
+    <w:p>
+      <w:pPr>
+        <w:pStyle w:val="Code"/>
+        <w:ind w:left="720"/>
+      </w:pPr>
+      <w:r>
+        <w:t>nsoadmin@nso1:/var/opt/</w:t>
+      </w:r>
+      <w:proofErr w:type="spellStart"/>
+      <w:r>
+        <w:t>ncs</w:t>
+      </w:r>
+      <w:proofErr w:type="spellEnd"/>
+      <w:r>
+        <w:t>/packages$</w:t>
+      </w:r>
+      <w:r>
+        <w:t xml:space="preserve"> </w:t>
+      </w:r>
+      <w:proofErr w:type="spellStart"/>
+      <w:r>
+        <w:t>ncs</w:t>
+      </w:r>
+      <w:proofErr w:type="spellEnd"/>
+      <w:r>
+        <w:t xml:space="preserve">-make-package –-service-skeleton template </w:t>
+      </w:r>
+      <w:proofErr w:type="spellStart"/>
+      <w:proofErr w:type="gramStart"/>
+      <w:r>
+        <w:t>qos</w:t>
+      </w:r>
+      <w:proofErr w:type="spellEnd"/>
+      <w:proofErr w:type="gramEnd"/>
+    </w:p>
+    <w:p>
+      <w:pPr>
+        <w:pStyle w:val="dC-Normal"/>
+        <w:numPr>
+          <w:ilvl w:val="0"/>
+          <w:numId w:val="35"/>
+        </w:numPr>
+        <w:rPr>
+          <w:lang w:val="en-GB"/>
+        </w:rPr>
+      </w:pPr>
+      <w:r>
+        <w:rPr>
+          <w:rFonts w:ascii="CiscoSansTT" w:hAnsi="CiscoSansTT" w:cs="CiscoSansTT"/>
+          <w:sz w:val="22"/>
+          <w:szCs w:val="24"/>
+          <w:lang w:val="en-GB"/>
+        </w:rPr>
+        <w:t xml:space="preserve">Start creating the YANG model by using the following instructions bellow, the YANG model will be in: </w:t>
+      </w:r>
+    </w:p>
+    <w:p>
+      <w:pPr>
+        <w:pStyle w:val="Code"/>
+        <w:ind w:left="720"/>
+      </w:pPr>
+      <w:r>
+        <w:t>nsoadmin@nso</w:t>
+      </w:r>
+      <w:proofErr w:type="gramStart"/>
+      <w:r>
+        <w:t>1:$</w:t>
+      </w:r>
+      <w:proofErr w:type="gramEnd"/>
+      <w:r>
+        <w:t>cd /var/opt/</w:t>
+      </w:r>
+      <w:proofErr w:type="spellStart"/>
+      <w:r>
+        <w:t>ncs</w:t>
+      </w:r>
+      <w:proofErr w:type="spellEnd"/>
+      <w:r>
+        <w:t>/packages/</w:t>
+      </w:r>
+      <w:proofErr w:type="spellStart"/>
+      <w:r>
+        <w:t>qos</w:t>
+      </w:r>
+      <w:proofErr w:type="spellEnd"/>
+      <w:r>
+        <w:t>/</w:t>
+      </w:r>
+      <w:proofErr w:type="spellStart"/>
+      <w:r>
+        <w:t>src</w:t>
+      </w:r>
+      <w:proofErr w:type="spellEnd"/>
+    </w:p>
+    <w:p>
+      <w:pPr>
+        <w:pStyle w:val="Code"/>
+        <w:ind w:left="720"/>
+      </w:pPr>
+      <w:r>
+        <w:t>nsoadmin@nso1: /var/opt/</w:t>
+      </w:r>
+      <w:proofErr w:type="spellStart"/>
+      <w:r>
+        <w:t>ncs</w:t>
+      </w:r>
+      <w:proofErr w:type="spellEnd"/>
+      <w:r>
+        <w:t>/packages/</w:t>
+      </w:r>
+      <w:proofErr w:type="spellStart"/>
+      <w:r>
+        <w:t>qos</w:t>
+      </w:r>
+      <w:proofErr w:type="spellEnd"/>
+      <w:r>
+        <w:t>/</w:t>
+      </w:r>
+      <w:proofErr w:type="spellStart"/>
+      <w:r>
+        <w:t>src</w:t>
+      </w:r>
+      <w:proofErr w:type="spellEnd"/>
+      <w:r>
+        <w:t xml:space="preserve">$ </w:t>
+      </w:r>
+      <w:proofErr w:type="gramStart"/>
+      <w:r>
+        <w:t>ls</w:t>
+      </w:r>
+      <w:proofErr w:type="gramEnd"/>
+      <w:r>
+        <w:t xml:space="preserve"> </w:t>
+      </w:r>
+    </w:p>
+    <w:p>
+      <w:pPr>
+        <w:pStyle w:val="Code"/>
+        <w:ind w:left="720"/>
+      </w:pPr>
+      <w:proofErr w:type="spellStart"/>
+      <w:r>
+        <w:t>Makefile</w:t>
+      </w:r>
+      <w:proofErr w:type="spellEnd"/>
+      <w:r>
+        <w:t xml:space="preserve"> yang</w:t>
+      </w:r>
+    </w:p>
+    <w:p>
+      <w:pPr>
+        <w:pStyle w:val="Code"/>
+        <w:ind w:left="720"/>
+      </w:pPr>
+      <w:r>
+        <w:t>n</w:t>
+      </w:r>
+      <w:r>
+        <w:t>r</w:t>
+      </w:r>
+      <w:r>
+        <w:t>soadmin@nso1:/var/opt/</w:t>
+      </w:r>
+      <w:proofErr w:type="spellStart"/>
+      <w:r>
+        <w:t>ncs</w:t>
+      </w:r>
+      <w:proofErr w:type="spellEnd"/>
+      <w:r>
+        <w:t>/packages/</w:t>
+      </w:r>
+      <w:proofErr w:type="spellStart"/>
+      <w:r>
+        <w:t>qos</w:t>
+      </w:r>
+      <w:proofErr w:type="spellEnd"/>
+      <w:r>
+        <w:t>/</w:t>
+      </w:r>
+      <w:proofErr w:type="spellStart"/>
+      <w:r>
+        <w:t>src</w:t>
+      </w:r>
+      <w:proofErr w:type="spellEnd"/>
+      <w:r>
+        <w:t xml:space="preserve">$ cd </w:t>
+      </w:r>
+      <w:proofErr w:type="gramStart"/>
+      <w:r>
+        <w:t>yang</w:t>
+      </w:r>
+      <w:proofErr w:type="gramEnd"/>
+    </w:p>
+    <w:p>
+      <w:pPr>
+        <w:pStyle w:val="dC-Normal"/>
+        <w:rPr>
+          <w:rFonts w:ascii="CiscoSansTT" w:hAnsi="CiscoSansTT" w:cs="CiscoSansTT"/>
+          <w:b/>
+          <w:sz w:val="21"/>
+          <w:szCs w:val="22"/>
+        </w:rPr>
+      </w:pPr>
+    </w:p>
+    <w:p>
+      <w:pPr>
+        <w:pStyle w:val="dC-Normal"/>
+        <w:rPr>
+          <w:rFonts w:ascii="CiscoSansTT" w:hAnsi="CiscoSansTT" w:cs="CiscoSansTT"/>
+          <w:b/>
+          <w:sz w:val="21"/>
+          <w:szCs w:val="22"/>
+        </w:rPr>
+      </w:pPr>
+    </w:p>
+    <w:p>
+      <w:pPr>
+        <w:pStyle w:val="dC-Normal"/>
+        <w:rPr>
+          <w:rFonts w:ascii="CiscoSansTT" w:hAnsi="CiscoSansTT" w:cs="CiscoSansTT"/>
+          <w:b/>
+          <w:sz w:val="21"/>
+          <w:szCs w:val="22"/>
+        </w:rPr>
+      </w:pPr>
+    </w:p>
+    <w:p>
+      <w:pPr>
+        <w:pStyle w:val="dC-Normal"/>
+        <w:rPr>
+          <w:rFonts w:ascii="CiscoSansTT" w:hAnsi="CiscoSansTT" w:cs="CiscoSansTT"/>
+          <w:b/>
+          <w:sz w:val="21"/>
+          <w:szCs w:val="22"/>
+        </w:rPr>
+      </w:pPr>
+    </w:p>
+    <w:p>
+      <w:pPr>
+        <w:pStyle w:val="dC-Normal"/>
+        <w:rPr>
+          <w:rFonts w:ascii="CiscoSansTT" w:hAnsi="CiscoSansTT" w:cs="CiscoSansTT"/>
+          <w:b/>
+          <w:sz w:val="21"/>
+          <w:szCs w:val="22"/>
+        </w:rPr>
+      </w:pPr>
+    </w:p>
+    <w:p>
+      <w:pPr>
+        <w:pStyle w:val="dC-Normal"/>
+        <w:rPr>
+          <w:rFonts w:ascii="CiscoSansTT" w:hAnsi="CiscoSansTT" w:cs="CiscoSansTT"/>
+          <w:b/>
+          <w:sz w:val="21"/>
+          <w:szCs w:val="22"/>
+        </w:rPr>
+      </w:pPr>
+    </w:p>
+    <w:p>
+      <w:pPr>
+        <w:pStyle w:val="dC-Normal"/>
+        <w:ind w:left="720"/>
+        <w:rPr>
+          <w:rFonts w:ascii="CiscoSansTT" w:hAnsi="CiscoSansTT" w:cs="CiscoSansTT"/>
+          <w:sz w:val="21"/>
+          <w:szCs w:val="22"/>
+        </w:rPr>
+      </w:pPr>
+      <w:r>
+        <w:rPr>
+          <w:rFonts w:ascii="CiscoSansTT" w:hAnsi="CiscoSansTT" w:cs="CiscoSansTT"/>
+          <w:b/>
+          <w:sz w:val="21"/>
+          <w:szCs w:val="22"/>
+        </w:rPr>
+        <w:lastRenderedPageBreak/>
+        <w:t>Table 1:</w:t>
+      </w:r>
+      <w:r>
+        <w:rPr>
+          <w:rFonts w:ascii="CiscoSansTT" w:hAnsi="CiscoSansTT" w:cs="CiscoSansTT"/>
+          <w:sz w:val="21"/>
+          <w:szCs w:val="22"/>
+        </w:rPr>
+        <w:t xml:space="preserve">  Lab first aid</w:t>
+      </w:r>
+    </w:p>
+    <w:p>
+      <w:pPr>
+        <w:pStyle w:val="dC-Normal"/>
+        <w:ind w:left="720"/>
+        <w:rPr>
+          <w:rFonts w:ascii="CiscoSansTT" w:hAnsi="CiscoSansTT" w:cs="CiscoSansTT"/>
+          <w:sz w:val="21"/>
+          <w:szCs w:val="22"/>
+        </w:rPr>
+      </w:pPr>
+    </w:p>
+    <w:tbl>
+      <w:tblPr>
+        <w:tblStyle w:val="GridTable4-Accent11"/>
+        <w:tblW w:w="9016" w:type="dxa"/>
+        <w:tblInd w:w="720" w:type="dxa"/>
+        <w:tblLook w:val="04A0" w:firstRow="1" w:lastRow="0" w:firstColumn="1" w:lastColumn="0" w:noHBand="0" w:noVBand="1"/>
+      </w:tblPr>
+      <w:tblGrid>
+        <w:gridCol w:w="2254"/>
+        <w:gridCol w:w="2254"/>
+        <w:gridCol w:w="2254"/>
+        <w:gridCol w:w="2254"/>
+      </w:tblGrid>
+      <w:tr>
+        <w:trPr>
+          <w:cnfStyle w:val="100000000000" w:firstRow="1" w:lastRow="0" w:firstColumn="0" w:lastColumn="0" w:oddVBand="0" w:evenVBand="0" w:oddHBand="0" w:evenHBand="0" w:firstRowFirstColumn="0" w:firstRowLastColumn="0" w:lastRowFirstColumn="0" w:lastRowLastColumn="0"/>
+        </w:trPr>
+        <w:tc>
+          <w:tcPr>
+            <w:cnfStyle w:val="001000000000" w:firstRow="0" w:lastRow="0" w:firstColumn="1" w:lastColumn="0" w:oddVBand="0" w:evenVBand="0" w:oddHBand="0" w:evenHBand="0" w:firstRowFirstColumn="0" w:firstRowLastColumn="0" w:lastRowFirstColumn="0" w:lastRowLastColumn="0"/>
+            <w:tcW w:w="2254" w:type="dxa"/>
+          </w:tcPr>
+          <w:p>
+            <w:pPr>
+              <w:pStyle w:val="dC-Normal"/>
+              <w:rPr>
+                <w:rFonts w:ascii="CiscoSansTT" w:hAnsi="CiscoSansTT" w:cs="CiscoSansTT"/>
+                <w:sz w:val="22"/>
+                <w:szCs w:val="24"/>
+              </w:rPr>
+            </w:pPr>
+            <w:r>
+              <w:rPr>
+                <w:rFonts w:ascii="CiscoSansTT" w:hAnsi="CiscoSansTT" w:cs="CiscoSansTT"/>
+                <w:sz w:val="22"/>
+                <w:szCs w:val="24"/>
+              </w:rPr>
+              <w:t>Parameter name</w:t>
+            </w:r>
+          </w:p>
+        </w:tc>
+        <w:tc>
+          <w:tcPr>
+            <w:tcW w:w="2254" w:type="dxa"/>
+          </w:tcPr>
+          <w:p>
+            <w:pPr>
+              <w:pStyle w:val="dC-Normal"/>
+              <w:cnfStyle w:val="100000000000" w:firstRow="1" w:lastRow="0" w:firstColumn="0" w:lastColumn="0" w:oddVBand="0" w:evenVBand="0" w:oddHBand="0" w:evenHBand="0" w:firstRowFirstColumn="0" w:firstRowLastColumn="0" w:lastRowFirstColumn="0" w:lastRowLastColumn="0"/>
+              <w:rPr>
+                <w:rFonts w:ascii="CiscoSansTT" w:hAnsi="CiscoSansTT" w:cs="CiscoSansTT"/>
+                <w:sz w:val="22"/>
+                <w:szCs w:val="24"/>
+              </w:rPr>
+            </w:pPr>
+            <w:r>
+              <w:rPr>
+                <w:rFonts w:ascii="CiscoSansTT" w:hAnsi="CiscoSansTT" w:cs="CiscoSansTT"/>
+                <w:sz w:val="22"/>
+                <w:szCs w:val="24"/>
+              </w:rPr>
+              <w:t>Parameter type</w:t>
+            </w:r>
+          </w:p>
+        </w:tc>
+        <w:tc>
+          <w:tcPr>
+            <w:tcW w:w="2254" w:type="dxa"/>
+          </w:tcPr>
+          <w:p>
+            <w:pPr>
+              <w:pStyle w:val="dC-Normal"/>
+              <w:cnfStyle w:val="100000000000" w:firstRow="1" w:lastRow="0" w:firstColumn="0" w:lastColumn="0" w:oddVBand="0" w:evenVBand="0" w:oddHBand="0" w:evenHBand="0" w:firstRowFirstColumn="0" w:firstRowLastColumn="0" w:lastRowFirstColumn="0" w:lastRowLastColumn="0"/>
+              <w:rPr>
+                <w:rFonts w:ascii="CiscoSansTT" w:hAnsi="CiscoSansTT" w:cs="CiscoSansTT"/>
+                <w:sz w:val="22"/>
+                <w:szCs w:val="24"/>
+              </w:rPr>
+            </w:pPr>
+            <w:r>
+              <w:rPr>
+                <w:rFonts w:ascii="CiscoSansTT" w:hAnsi="CiscoSansTT" w:cs="CiscoSansTT"/>
+                <w:sz w:val="22"/>
+                <w:szCs w:val="24"/>
+              </w:rPr>
+              <w:t>Restrictions</w:t>
+            </w:r>
+          </w:p>
+        </w:tc>
+        <w:tc>
+          <w:tcPr>
+            <w:tcW w:w="2254" w:type="dxa"/>
+          </w:tcPr>
+          <w:p>
+            <w:pPr>
+              <w:pStyle w:val="dC-Normal"/>
+              <w:cnfStyle w:val="100000000000" w:firstRow="1" w:lastRow="0" w:firstColumn="0" w:lastColumn="0" w:oddVBand="0" w:evenVBand="0" w:oddHBand="0" w:evenHBand="0" w:firstRowFirstColumn="0" w:firstRowLastColumn="0" w:lastRowFirstColumn="0" w:lastRowLastColumn="0"/>
+              <w:rPr>
+                <w:rFonts w:ascii="CiscoSansTT" w:hAnsi="CiscoSansTT" w:cs="CiscoSansTT"/>
+                <w:sz w:val="22"/>
+                <w:szCs w:val="24"/>
+              </w:rPr>
+            </w:pPr>
+            <w:r>
+              <w:rPr>
+                <w:rFonts w:ascii="CiscoSansTT" w:hAnsi="CiscoSansTT" w:cs="CiscoSansTT"/>
+                <w:sz w:val="22"/>
+                <w:szCs w:val="24"/>
+              </w:rPr>
+              <w:t>mandatory</w:t>
+            </w:r>
+          </w:p>
+        </w:tc>
+      </w:tr>
+      <w:tr>
+        <w:trPr>
+          <w:cnfStyle w:val="000000100000" w:firstRow="0" w:lastRow="0" w:firstColumn="0" w:lastColumn="0" w:oddVBand="0" w:evenVBand="0" w:oddHBand="1" w:evenHBand="0" w:firstRowFirstColumn="0" w:firstRowLastColumn="0" w:lastRowFirstColumn="0" w:lastRowLastColumn="0"/>
+        </w:trPr>
+        <w:tc>
+          <w:tcPr>
+            <w:cnfStyle w:val="001000000000" w:firstRow="0" w:lastRow="0" w:firstColumn="1" w:lastColumn="0" w:oddVBand="0" w:evenVBand="0" w:oddHBand="0" w:evenHBand="0" w:firstRowFirstColumn="0" w:firstRowLastColumn="0" w:lastRowFirstColumn="0" w:lastRowLastColumn="0"/>
+            <w:tcW w:w="2254" w:type="dxa"/>
+          </w:tcPr>
+          <w:p>
+            <w:pPr>
+              <w:pStyle w:val="dC-Normal"/>
+              <w:rPr>
+                <w:rFonts w:ascii="CiscoSansTT" w:hAnsi="CiscoSansTT" w:cs="CiscoSansTT"/>
+                <w:sz w:val="22"/>
+                <w:szCs w:val="24"/>
+              </w:rPr>
+            </w:pPr>
+            <w:proofErr w:type="spellStart"/>
+            <w:r>
+              <w:rPr>
+                <w:rFonts w:ascii="CiscoSansTT" w:hAnsi="CiscoSansTT" w:cs="CiscoSansTT"/>
+                <w:sz w:val="22"/>
+                <w:szCs w:val="24"/>
+              </w:rPr>
+              <w:t>qos</w:t>
+            </w:r>
+            <w:proofErr w:type="spellEnd"/>
+          </w:p>
+        </w:tc>
+        <w:tc>
+          <w:tcPr>
+            <w:tcW w:w="2254" w:type="dxa"/>
+          </w:tcPr>
+          <w:p>
+            <w:pPr>
+              <w:pStyle w:val="dC-Normal"/>
+              <w:cnfStyle w:val="000000100000" w:firstRow="0" w:lastRow="0" w:firstColumn="0" w:lastColumn="0" w:oddVBand="0" w:evenVBand="0" w:oddHBand="1" w:evenHBand="0" w:firstRowFirstColumn="0" w:firstRowLastColumn="0" w:lastRowFirstColumn="0" w:lastRowLastColumn="0"/>
+              <w:rPr>
+                <w:rFonts w:ascii="CiscoSansTT" w:hAnsi="CiscoSansTT" w:cs="CiscoSansTT"/>
+                <w:sz w:val="22"/>
+                <w:szCs w:val="24"/>
+              </w:rPr>
+            </w:pPr>
+            <w:r>
+              <w:rPr>
+                <w:rFonts w:ascii="CiscoSansTT" w:hAnsi="CiscoSansTT" w:cs="CiscoSansTT"/>
+                <w:sz w:val="22"/>
+                <w:szCs w:val="24"/>
+              </w:rPr>
+              <w:t>List</w:t>
+            </w:r>
+          </w:p>
+        </w:tc>
+        <w:tc>
+          <w:tcPr>
+            <w:tcW w:w="2254" w:type="dxa"/>
+          </w:tcPr>
+          <w:p>
+            <w:pPr>
+              <w:pStyle w:val="dC-Normal"/>
+              <w:cnfStyle w:val="000000100000" w:firstRow="0" w:lastRow="0" w:firstColumn="0" w:lastColumn="0" w:oddVBand="0" w:evenVBand="0" w:oddHBand="1" w:evenHBand="0" w:firstRowFirstColumn="0" w:firstRowLastColumn="0" w:lastRowFirstColumn="0" w:lastRowLastColumn="0"/>
+              <w:rPr>
+                <w:rFonts w:ascii="CiscoSansTT" w:hAnsi="CiscoSansTT" w:cs="CiscoSansTT"/>
+                <w:sz w:val="22"/>
+                <w:szCs w:val="24"/>
+              </w:rPr>
+            </w:pPr>
+            <w:r>
+              <w:rPr>
+                <w:rFonts w:ascii="CiscoSansTT" w:hAnsi="CiscoSansTT" w:cs="CiscoSansTT"/>
+                <w:sz w:val="22"/>
+                <w:szCs w:val="24"/>
+              </w:rPr>
+              <w:t>No</w:t>
+            </w:r>
+          </w:p>
+        </w:tc>
+        <w:tc>
+          <w:tcPr>
+            <w:tcW w:w="2254" w:type="dxa"/>
+          </w:tcPr>
+          <w:p>
+            <w:pPr>
+              <w:pStyle w:val="dC-Normal"/>
+              <w:cnfStyle w:val="000000100000" w:firstRow="0" w:lastRow="0" w:firstColumn="0" w:lastColumn="0" w:oddVBand="0" w:evenVBand="0" w:oddHBand="1" w:evenHBand="0" w:firstRowFirstColumn="0" w:firstRowLastColumn="0" w:lastRowFirstColumn="0" w:lastRowLastColumn="0"/>
+              <w:rPr>
+                <w:rFonts w:ascii="CiscoSansTT" w:hAnsi="CiscoSansTT" w:cs="CiscoSansTT"/>
+                <w:sz w:val="22"/>
+                <w:szCs w:val="24"/>
+              </w:rPr>
+            </w:pPr>
+            <w:r>
+              <w:rPr>
+                <w:rFonts w:ascii="CiscoSansTT" w:hAnsi="CiscoSansTT" w:cs="CiscoSansTT"/>
+                <w:sz w:val="22"/>
+                <w:szCs w:val="24"/>
+              </w:rPr>
+              <w:t>-</w:t>
+            </w:r>
+          </w:p>
+        </w:tc>
+      </w:tr>
+      <w:tr>
+        <w:tc>
+          <w:tcPr>
+            <w:cnfStyle w:val="001000000000" w:firstRow="0" w:lastRow="0" w:firstColumn="1" w:lastColumn="0" w:oddVBand="0" w:evenVBand="0" w:oddHBand="0" w:evenHBand="0" w:firstRowFirstColumn="0" w:firstRowLastColumn="0" w:lastRowFirstColumn="0" w:lastRowLastColumn="0"/>
+            <w:tcW w:w="2254" w:type="dxa"/>
+          </w:tcPr>
+          <w:p>
+            <w:pPr>
+              <w:pStyle w:val="dC-Normal"/>
+              <w:rPr>
+                <w:rFonts w:ascii="CiscoSansTT" w:hAnsi="CiscoSansTT" w:cs="CiscoSansTT"/>
+                <w:sz w:val="22"/>
+                <w:szCs w:val="24"/>
+              </w:rPr>
+            </w:pPr>
+            <w:r>
+              <w:rPr>
+                <w:rFonts w:ascii="CiscoSansTT" w:hAnsi="CiscoSansTT" w:cs="CiscoSansTT"/>
+                <w:sz w:val="22"/>
+                <w:szCs w:val="24"/>
+              </w:rPr>
+              <w:t>Service-id</w:t>
+            </w:r>
+          </w:p>
+        </w:tc>
+        <w:tc>
+          <w:tcPr>
+            <w:tcW w:w="2254" w:type="dxa"/>
+          </w:tcPr>
+          <w:p>
+            <w:pPr>
+              <w:pStyle w:val="dC-Normal"/>
+              <w:cnfStyle w:val="000000000000" w:firstRow="0" w:lastRow="0" w:firstColumn="0" w:lastColumn="0" w:oddVBand="0" w:evenVBand="0" w:oddHBand="0" w:evenHBand="0" w:firstRowFirstColumn="0" w:firstRowLastColumn="0" w:lastRowFirstColumn="0" w:lastRowLastColumn="0"/>
+              <w:rPr>
+                <w:rFonts w:ascii="CiscoSansTT" w:hAnsi="CiscoSansTT" w:cs="CiscoSansTT"/>
+                <w:sz w:val="22"/>
+                <w:szCs w:val="24"/>
+              </w:rPr>
+            </w:pPr>
+            <w:r>
+              <w:rPr>
+                <w:rFonts w:ascii="CiscoSansTT" w:hAnsi="CiscoSansTT" w:cs="CiscoSansTT"/>
+                <w:sz w:val="22"/>
+                <w:szCs w:val="24"/>
+              </w:rPr>
+              <w:t>String</w:t>
+            </w:r>
+          </w:p>
+        </w:tc>
+        <w:tc>
+          <w:tcPr>
+            <w:tcW w:w="2254" w:type="dxa"/>
+          </w:tcPr>
+          <w:p>
+            <w:pPr>
+              <w:pStyle w:val="dC-Normal"/>
+              <w:cnfStyle w:val="000000000000" w:firstRow="0" w:lastRow="0" w:firstColumn="0" w:lastColumn="0" w:oddVBand="0" w:evenVBand="0" w:oddHBand="0" w:evenHBand="0" w:firstRowFirstColumn="0" w:firstRowLastColumn="0" w:lastRowFirstColumn="0" w:lastRowLastColumn="0"/>
+              <w:rPr>
+                <w:rFonts w:ascii="CiscoSansTT" w:hAnsi="CiscoSansTT" w:cs="CiscoSansTT"/>
+                <w:sz w:val="22"/>
+                <w:szCs w:val="24"/>
+              </w:rPr>
+            </w:pPr>
+            <w:r>
+              <w:rPr>
+                <w:rFonts w:ascii="CiscoSansTT" w:hAnsi="CiscoSansTT" w:cs="CiscoSansTT"/>
+                <w:sz w:val="22"/>
+                <w:szCs w:val="24"/>
+              </w:rPr>
+              <w:t xml:space="preserve">(key to </w:t>
+            </w:r>
+            <w:proofErr w:type="spellStart"/>
+            <w:r>
+              <w:rPr>
+                <w:rFonts w:ascii="CiscoSansTT" w:hAnsi="CiscoSansTT" w:cs="CiscoSansTT"/>
+                <w:sz w:val="22"/>
+                <w:szCs w:val="24"/>
+              </w:rPr>
+              <w:t>qos</w:t>
+            </w:r>
+            <w:proofErr w:type="spellEnd"/>
+            <w:r>
+              <w:rPr>
+                <w:rFonts w:ascii="CiscoSansTT" w:hAnsi="CiscoSansTT" w:cs="CiscoSansTT"/>
+                <w:sz w:val="22"/>
+                <w:szCs w:val="24"/>
+              </w:rPr>
+              <w:t xml:space="preserve"> list)</w:t>
+            </w:r>
+          </w:p>
+        </w:tc>
+        <w:tc>
+          <w:tcPr>
+            <w:tcW w:w="2254" w:type="dxa"/>
+          </w:tcPr>
+          <w:p>
+            <w:pPr>
+              <w:pStyle w:val="dC-Normal"/>
+              <w:cnfStyle w:val="000000000000" w:firstRow="0" w:lastRow="0" w:firstColumn="0" w:lastColumn="0" w:oddVBand="0" w:evenVBand="0" w:oddHBand="0" w:evenHBand="0" w:firstRowFirstColumn="0" w:firstRowLastColumn="0" w:lastRowFirstColumn="0" w:lastRowLastColumn="0"/>
+              <w:rPr>
+                <w:rFonts w:ascii="CiscoSansTT" w:hAnsi="CiscoSansTT" w:cs="CiscoSansTT"/>
+                <w:sz w:val="22"/>
+                <w:szCs w:val="24"/>
+              </w:rPr>
+            </w:pPr>
+            <w:r>
+              <w:rPr>
+                <w:rFonts w:ascii="CiscoSansTT" w:hAnsi="CiscoSansTT" w:cs="CiscoSansTT"/>
+                <w:sz w:val="22"/>
+                <w:szCs w:val="24"/>
+              </w:rPr>
+              <w:t>-</w:t>
+            </w:r>
+          </w:p>
+        </w:tc>
+      </w:tr>
+      <w:tr>
+        <w:trPr>
+          <w:cnfStyle w:val="000000100000" w:firstRow="0" w:lastRow="0" w:firstColumn="0" w:lastColumn="0" w:oddVBand="0" w:evenVBand="0" w:oddHBand="1" w:evenHBand="0" w:firstRowFirstColumn="0" w:firstRowLastColumn="0" w:lastRowFirstColumn="0" w:lastRowLastColumn="0"/>
+        </w:trPr>
+        <w:tc>
+          <w:tcPr>
+            <w:cnfStyle w:val="001000000000" w:firstRow="0" w:lastRow="0" w:firstColumn="1" w:lastColumn="0" w:oddVBand="0" w:evenVBand="0" w:oddHBand="0" w:evenHBand="0" w:firstRowFirstColumn="0" w:firstRowLastColumn="0" w:lastRowFirstColumn="0" w:lastRowLastColumn="0"/>
+            <w:tcW w:w="2254" w:type="dxa"/>
+          </w:tcPr>
+          <w:p>
+            <w:pPr>
+              <w:pStyle w:val="dC-Normal"/>
+              <w:rPr>
+                <w:rFonts w:ascii="CiscoSansTT" w:hAnsi="CiscoSansTT" w:cs="CiscoSansTT"/>
+                <w:sz w:val="22"/>
+                <w:szCs w:val="24"/>
+              </w:rPr>
+            </w:pPr>
+            <w:r>
+              <w:rPr>
+                <w:rFonts w:ascii="CiscoSansTT" w:hAnsi="CiscoSansTT" w:cs="CiscoSansTT"/>
+                <w:sz w:val="22"/>
+                <w:szCs w:val="24"/>
+              </w:rPr>
+              <w:t>Ce-devices</w:t>
+            </w:r>
+          </w:p>
+        </w:tc>
+        <w:tc>
+          <w:tcPr>
+            <w:tcW w:w="2254" w:type="dxa"/>
+          </w:tcPr>
+          <w:p>
+            <w:pPr>
+              <w:pStyle w:val="dC-Normal"/>
+              <w:cnfStyle w:val="000000100000" w:firstRow="0" w:lastRow="0" w:firstColumn="0" w:lastColumn="0" w:oddVBand="0" w:evenVBand="0" w:oddHBand="1" w:evenHBand="0" w:firstRowFirstColumn="0" w:firstRowLastColumn="0" w:lastRowFirstColumn="0" w:lastRowLastColumn="0"/>
+              <w:rPr>
+                <w:rFonts w:ascii="CiscoSansTT" w:hAnsi="CiscoSansTT" w:cs="CiscoSansTT"/>
+                <w:sz w:val="22"/>
+                <w:szCs w:val="24"/>
+              </w:rPr>
+            </w:pPr>
+            <w:r>
+              <w:rPr>
+                <w:rFonts w:ascii="CiscoSansTT" w:hAnsi="CiscoSansTT" w:cs="CiscoSansTT"/>
+                <w:sz w:val="22"/>
+                <w:szCs w:val="24"/>
+              </w:rPr>
+              <w:t>List</w:t>
+            </w:r>
+          </w:p>
+        </w:tc>
+        <w:tc>
+          <w:tcPr>
+            <w:tcW w:w="2254" w:type="dxa"/>
+          </w:tcPr>
+          <w:p>
+            <w:pPr>
+              <w:pStyle w:val="dC-Normal"/>
+              <w:cnfStyle w:val="000000100000" w:firstRow="0" w:lastRow="0" w:firstColumn="0" w:lastColumn="0" w:oddVBand="0" w:evenVBand="0" w:oddHBand="1" w:evenHBand="0" w:firstRowFirstColumn="0" w:firstRowLastColumn="0" w:lastRowFirstColumn="0" w:lastRowLastColumn="0"/>
+              <w:rPr>
+                <w:rFonts w:ascii="CiscoSansTT" w:hAnsi="CiscoSansTT" w:cs="CiscoSansTT"/>
+                <w:sz w:val="22"/>
+                <w:szCs w:val="24"/>
+              </w:rPr>
+            </w:pPr>
+            <w:r>
+              <w:rPr>
+                <w:rFonts w:ascii="CiscoSansTT" w:hAnsi="CiscoSansTT" w:cs="CiscoSansTT"/>
+                <w:sz w:val="22"/>
+                <w:szCs w:val="24"/>
+              </w:rPr>
+              <w:t>2 devices always</w:t>
+            </w:r>
+          </w:p>
+        </w:tc>
+        <w:tc>
+          <w:tcPr>
+            <w:tcW w:w="2254" w:type="dxa"/>
+          </w:tcPr>
+          <w:p>
+            <w:pPr>
+              <w:pStyle w:val="dC-Normal"/>
+              <w:cnfStyle w:val="000000100000" w:firstRow="0" w:lastRow="0" w:firstColumn="0" w:lastColumn="0" w:oddVBand="0" w:evenVBand="0" w:oddHBand="1" w:evenHBand="0" w:firstRowFirstColumn="0" w:firstRowLastColumn="0" w:lastRowFirstColumn="0" w:lastRowLastColumn="0"/>
+              <w:rPr>
+                <w:rFonts w:ascii="CiscoSansTT" w:hAnsi="CiscoSansTT" w:cs="CiscoSansTT"/>
+                <w:sz w:val="22"/>
+                <w:szCs w:val="24"/>
+              </w:rPr>
+            </w:pPr>
+            <w:r>
+              <w:rPr>
+                <w:rFonts w:ascii="CiscoSansTT" w:hAnsi="CiscoSansTT" w:cs="CiscoSansTT"/>
+                <w:sz w:val="22"/>
+                <w:szCs w:val="24"/>
+              </w:rPr>
+              <w:t>-</w:t>
+            </w:r>
+          </w:p>
+        </w:tc>
+      </w:tr>
+      <w:tr>
+        <w:tc>
+          <w:tcPr>
+            <w:cnfStyle w:val="001000000000" w:firstRow="0" w:lastRow="0" w:firstColumn="1" w:lastColumn="0" w:oddVBand="0" w:evenVBand="0" w:oddHBand="0" w:evenHBand="0" w:firstRowFirstColumn="0" w:firstRowLastColumn="0" w:lastRowFirstColumn="0" w:lastRowLastColumn="0"/>
+            <w:tcW w:w="2254" w:type="dxa"/>
+          </w:tcPr>
+          <w:p>
+            <w:pPr>
+              <w:pStyle w:val="dC-Normal"/>
+              <w:rPr>
+                <w:rFonts w:ascii="CiscoSansTT" w:hAnsi="CiscoSansTT" w:cs="CiscoSansTT"/>
+                <w:sz w:val="22"/>
+                <w:szCs w:val="24"/>
+              </w:rPr>
+            </w:pPr>
+            <w:r>
+              <w:rPr>
+                <w:rFonts w:ascii="CiscoSansTT" w:hAnsi="CiscoSansTT" w:cs="CiscoSansTT"/>
+                <w:sz w:val="22"/>
+                <w:szCs w:val="24"/>
+              </w:rPr>
+              <w:t>Lan-</w:t>
+            </w:r>
+            <w:proofErr w:type="spellStart"/>
+            <w:r>
+              <w:rPr>
+                <w:rFonts w:ascii="CiscoSansTT" w:hAnsi="CiscoSansTT" w:cs="CiscoSansTT"/>
+                <w:sz w:val="22"/>
+                <w:szCs w:val="24"/>
+              </w:rPr>
+              <w:t>ge</w:t>
+            </w:r>
+            <w:proofErr w:type="spellEnd"/>
+            <w:r>
+              <w:rPr>
+                <w:rFonts w:ascii="CiscoSansTT" w:hAnsi="CiscoSansTT" w:cs="CiscoSansTT"/>
+                <w:sz w:val="22"/>
+                <w:szCs w:val="24"/>
+              </w:rPr>
+              <w:t>-interface</w:t>
+            </w:r>
+          </w:p>
+        </w:tc>
+        <w:tc>
+          <w:tcPr>
+            <w:tcW w:w="2254" w:type="dxa"/>
+          </w:tcPr>
+          <w:p>
+            <w:pPr>
+              <w:pStyle w:val="dC-Normal"/>
+              <w:cnfStyle w:val="000000000000" w:firstRow="0" w:lastRow="0" w:firstColumn="0" w:lastColumn="0" w:oddVBand="0" w:evenVBand="0" w:oddHBand="0" w:evenHBand="0" w:firstRowFirstColumn="0" w:firstRowLastColumn="0" w:lastRowFirstColumn="0" w:lastRowLastColumn="0"/>
+              <w:rPr>
+                <w:rFonts w:ascii="CiscoSansTT" w:hAnsi="CiscoSansTT" w:cs="CiscoSansTT"/>
+                <w:sz w:val="22"/>
+                <w:szCs w:val="24"/>
+              </w:rPr>
+            </w:pPr>
+            <w:r>
+              <w:rPr>
+                <w:rFonts w:ascii="CiscoSansTT" w:hAnsi="CiscoSansTT" w:cs="CiscoSansTT"/>
+                <w:sz w:val="22"/>
+                <w:szCs w:val="24"/>
+              </w:rPr>
+              <w:t>String</w:t>
+            </w:r>
+          </w:p>
+        </w:tc>
+        <w:tc>
+          <w:tcPr>
+            <w:tcW w:w="2254" w:type="dxa"/>
+          </w:tcPr>
+          <w:p>
+            <w:pPr>
+              <w:pStyle w:val="dC-Normal"/>
+              <w:cnfStyle w:val="000000000000" w:firstRow="0" w:lastRow="0" w:firstColumn="0" w:lastColumn="0" w:oddVBand="0" w:evenVBand="0" w:oddHBand="0" w:evenHBand="0" w:firstRowFirstColumn="0" w:firstRowLastColumn="0" w:lastRowFirstColumn="0" w:lastRowLastColumn="0"/>
+              <w:rPr>
+                <w:rFonts w:ascii="CiscoSansTT" w:hAnsi="CiscoSansTT" w:cs="CiscoSansTT"/>
+                <w:sz w:val="22"/>
+                <w:szCs w:val="24"/>
+              </w:rPr>
+            </w:pPr>
+            <w:r>
+              <w:rPr>
+                <w:rFonts w:ascii="CiscoSansTT" w:hAnsi="CiscoSansTT" w:cs="CiscoSansTT"/>
+                <w:sz w:val="22"/>
+                <w:szCs w:val="24"/>
+              </w:rPr>
+              <w:t>-</w:t>
+            </w:r>
+          </w:p>
+        </w:tc>
+        <w:tc>
+          <w:tcPr>
+            <w:tcW w:w="2254" w:type="dxa"/>
+          </w:tcPr>
+          <w:p>
+            <w:pPr>
+              <w:pStyle w:val="dC-Normal"/>
+              <w:cnfStyle w:val="000000000000" w:firstRow="0" w:lastRow="0" w:firstColumn="0" w:lastColumn="0" w:oddVBand="0" w:evenVBand="0" w:oddHBand="0" w:evenHBand="0" w:firstRowFirstColumn="0" w:firstRowLastColumn="0" w:lastRowFirstColumn="0" w:lastRowLastColumn="0"/>
+              <w:rPr>
+                <w:rFonts w:ascii="CiscoSansTT" w:hAnsi="CiscoSansTT" w:cs="CiscoSansTT"/>
+                <w:sz w:val="22"/>
+                <w:szCs w:val="24"/>
+              </w:rPr>
+            </w:pPr>
+            <w:r>
+              <w:rPr>
+                <w:rFonts w:ascii="CiscoSansTT" w:hAnsi="CiscoSansTT" w:cs="CiscoSansTT"/>
+                <w:sz w:val="22"/>
+                <w:szCs w:val="24"/>
+              </w:rPr>
+              <w:t>-</w:t>
+            </w:r>
+          </w:p>
+        </w:tc>
+      </w:tr>
+      <w:tr>
+        <w:trPr>
+          <w:cnfStyle w:val="000000100000" w:firstRow="0" w:lastRow="0" w:firstColumn="0" w:lastColumn="0" w:oddVBand="0" w:evenVBand="0" w:oddHBand="1" w:evenHBand="0" w:firstRowFirstColumn="0" w:firstRowLastColumn="0" w:lastRowFirstColumn="0" w:lastRowLastColumn="0"/>
+        </w:trPr>
+        <w:tc>
+          <w:tcPr>
+            <w:cnfStyle w:val="001000000000" w:firstRow="0" w:lastRow="0" w:firstColumn="1" w:lastColumn="0" w:oddVBand="0" w:evenVBand="0" w:oddHBand="0" w:evenHBand="0" w:firstRowFirstColumn="0" w:firstRowLastColumn="0" w:lastRowFirstColumn="0" w:lastRowLastColumn="0"/>
+            <w:tcW w:w="2254" w:type="dxa"/>
+          </w:tcPr>
+          <w:p>
+            <w:pPr>
+              <w:pStyle w:val="dC-Normal"/>
+              <w:rPr>
+                <w:rFonts w:ascii="CiscoSansTT" w:hAnsi="CiscoSansTT" w:cs="CiscoSansTT"/>
+                <w:sz w:val="22"/>
+                <w:szCs w:val="24"/>
+              </w:rPr>
+            </w:pPr>
+            <w:r>
+              <w:rPr>
+                <w:rFonts w:ascii="CiscoSansTT" w:hAnsi="CiscoSansTT" w:cs="CiscoSansTT"/>
+                <w:sz w:val="22"/>
+                <w:szCs w:val="24"/>
+              </w:rPr>
+              <w:t>Policy-name</w:t>
+            </w:r>
+          </w:p>
+        </w:tc>
+        <w:tc>
+          <w:tcPr>
+            <w:tcW w:w="2254" w:type="dxa"/>
+          </w:tcPr>
+          <w:p>
+            <w:pPr>
+              <w:pStyle w:val="dC-Normal"/>
+              <w:cnfStyle w:val="000000100000" w:firstRow="0" w:lastRow="0" w:firstColumn="0" w:lastColumn="0" w:oddVBand="0" w:evenVBand="0" w:oddHBand="1" w:evenHBand="0" w:firstRowFirstColumn="0" w:firstRowLastColumn="0" w:lastRowFirstColumn="0" w:lastRowLastColumn="0"/>
+              <w:rPr>
+                <w:rFonts w:ascii="CiscoSansTT" w:hAnsi="CiscoSansTT" w:cs="CiscoSansTT"/>
+                <w:sz w:val="22"/>
+                <w:szCs w:val="24"/>
+              </w:rPr>
+            </w:pPr>
+            <w:r>
+              <w:rPr>
+                <w:rFonts w:ascii="CiscoSansTT" w:hAnsi="CiscoSansTT" w:cs="CiscoSansTT"/>
+                <w:sz w:val="22"/>
+                <w:szCs w:val="24"/>
+              </w:rPr>
+              <w:t>String</w:t>
+            </w:r>
+          </w:p>
+        </w:tc>
+        <w:tc>
+          <w:tcPr>
+            <w:tcW w:w="2254" w:type="dxa"/>
+          </w:tcPr>
+          <w:p>
+            <w:pPr>
+              <w:pStyle w:val="dC-Normal"/>
+              <w:cnfStyle w:val="000000100000" w:firstRow="0" w:lastRow="0" w:firstColumn="0" w:lastColumn="0" w:oddVBand="0" w:evenVBand="0" w:oddHBand="1" w:evenHBand="0" w:firstRowFirstColumn="0" w:firstRowLastColumn="0" w:lastRowFirstColumn="0" w:lastRowLastColumn="0"/>
+              <w:rPr>
+                <w:rFonts w:ascii="CiscoSansTT" w:hAnsi="CiscoSansTT" w:cs="CiscoSansTT"/>
+                <w:sz w:val="22"/>
+                <w:szCs w:val="24"/>
+              </w:rPr>
+            </w:pPr>
+            <w:r>
+              <w:rPr>
+                <w:rFonts w:ascii="CiscoSansTT" w:hAnsi="CiscoSansTT" w:cs="CiscoSansTT"/>
+                <w:sz w:val="22"/>
+                <w:szCs w:val="24"/>
+              </w:rPr>
+              <w:t>-</w:t>
+            </w:r>
+          </w:p>
+        </w:tc>
+        <w:tc>
+          <w:tcPr>
+            <w:tcW w:w="2254" w:type="dxa"/>
+          </w:tcPr>
+          <w:p>
+            <w:pPr>
+              <w:pStyle w:val="dC-Normal"/>
+              <w:cnfStyle w:val="000000100000" w:firstRow="0" w:lastRow="0" w:firstColumn="0" w:lastColumn="0" w:oddVBand="0" w:evenVBand="0" w:oddHBand="1" w:evenHBand="0" w:firstRowFirstColumn="0" w:firstRowLastColumn="0" w:lastRowFirstColumn="0" w:lastRowLastColumn="0"/>
+              <w:rPr>
+                <w:rFonts w:ascii="CiscoSansTT" w:hAnsi="CiscoSansTT" w:cs="CiscoSansTT"/>
+                <w:sz w:val="22"/>
+                <w:szCs w:val="24"/>
+              </w:rPr>
+            </w:pPr>
+            <w:r>
+              <w:rPr>
+                <w:rFonts w:ascii="CiscoSansTT" w:hAnsi="CiscoSansTT" w:cs="CiscoSansTT"/>
+                <w:sz w:val="22"/>
+                <w:szCs w:val="24"/>
+              </w:rPr>
+              <w:t>True</w:t>
+            </w:r>
+          </w:p>
+        </w:tc>
+      </w:tr>
+      <w:tr>
+        <w:tc>
+          <w:tcPr>
+            <w:cnfStyle w:val="001000000000" w:firstRow="0" w:lastRow="0" w:firstColumn="1" w:lastColumn="0" w:oddVBand="0" w:evenVBand="0" w:oddHBand="0" w:evenHBand="0" w:firstRowFirstColumn="0" w:firstRowLastColumn="0" w:lastRowFirstColumn="0" w:lastRowLastColumn="0"/>
+            <w:tcW w:w="2254" w:type="dxa"/>
+          </w:tcPr>
+          <w:p>
+            <w:pPr>
+              <w:pStyle w:val="dC-Normal"/>
+              <w:rPr>
+                <w:rFonts w:ascii="CiscoSansTT" w:hAnsi="CiscoSansTT" w:cs="CiscoSansTT"/>
+                <w:sz w:val="22"/>
+                <w:szCs w:val="24"/>
+              </w:rPr>
+            </w:pPr>
+            <w:r>
+              <w:rPr>
+                <w:rFonts w:ascii="CiscoSansTT" w:hAnsi="CiscoSansTT" w:cs="CiscoSansTT"/>
+                <w:sz w:val="22"/>
+                <w:szCs w:val="24"/>
+              </w:rPr>
+              <w:t>Average-</w:t>
+            </w:r>
+            <w:proofErr w:type="gramStart"/>
+            <w:r>
+              <w:rPr>
+                <w:rFonts w:ascii="CiscoSansTT" w:hAnsi="CiscoSansTT" w:cs="CiscoSansTT"/>
+                <w:sz w:val="22"/>
+                <w:szCs w:val="24"/>
+              </w:rPr>
+              <w:t>bit-rate</w:t>
+            </w:r>
+            <w:proofErr w:type="gramEnd"/>
+          </w:p>
+        </w:tc>
+        <w:tc>
+          <w:tcPr>
+            <w:tcW w:w="2254" w:type="dxa"/>
+          </w:tcPr>
+          <w:p>
+            <w:pPr>
+              <w:pStyle w:val="dC-Normal"/>
+              <w:cnfStyle w:val="000000000000" w:firstRow="0" w:lastRow="0" w:firstColumn="0" w:lastColumn="0" w:oddVBand="0" w:evenVBand="0" w:oddHBand="0" w:evenHBand="0" w:firstRowFirstColumn="0" w:firstRowLastColumn="0" w:lastRowFirstColumn="0" w:lastRowLastColumn="0"/>
+              <w:rPr>
+                <w:rFonts w:ascii="CiscoSansTT" w:hAnsi="CiscoSansTT" w:cs="CiscoSansTT"/>
+                <w:sz w:val="22"/>
+                <w:szCs w:val="24"/>
+              </w:rPr>
+            </w:pPr>
+            <w:r>
+              <w:rPr>
+                <w:rFonts w:ascii="CiscoSansTT" w:hAnsi="CiscoSansTT" w:cs="CiscoSansTT"/>
+                <w:sz w:val="22"/>
+                <w:szCs w:val="24"/>
+              </w:rPr>
+              <w:t>Uint32</w:t>
+            </w:r>
+          </w:p>
+        </w:tc>
+        <w:tc>
+          <w:tcPr>
+            <w:tcW w:w="2254" w:type="dxa"/>
+          </w:tcPr>
+          <w:p>
+            <w:pPr>
+              <w:pStyle w:val="dC-Normal"/>
+              <w:cnfStyle w:val="000000000000" w:firstRow="0" w:lastRow="0" w:firstColumn="0" w:lastColumn="0" w:oddVBand="0" w:evenVBand="0" w:oddHBand="0" w:evenHBand="0" w:firstRowFirstColumn="0" w:firstRowLastColumn="0" w:lastRowFirstColumn="0" w:lastRowLastColumn="0"/>
+              <w:rPr>
+                <w:rFonts w:ascii="CiscoSansTT" w:hAnsi="CiscoSansTT" w:cs="CiscoSansTT"/>
+                <w:sz w:val="22"/>
+                <w:szCs w:val="24"/>
+              </w:rPr>
+            </w:pPr>
+            <w:r>
+              <w:rPr>
+                <w:rFonts w:ascii="CiscoSansTT" w:hAnsi="CiscoSansTT" w:cs="CiscoSansTT"/>
+                <w:sz w:val="22"/>
+                <w:szCs w:val="24"/>
+              </w:rPr>
+              <w:t>Multiple of 8000</w:t>
+            </w:r>
+          </w:p>
+        </w:tc>
+        <w:tc>
+          <w:tcPr>
+            <w:tcW w:w="2254" w:type="dxa"/>
+          </w:tcPr>
+          <w:p>
+            <w:pPr>
+              <w:pStyle w:val="dC-Normal"/>
+              <w:cnfStyle w:val="000000000000" w:firstRow="0" w:lastRow="0" w:firstColumn="0" w:lastColumn="0" w:oddVBand="0" w:evenVBand="0" w:oddHBand="0" w:evenHBand="0" w:firstRowFirstColumn="0" w:firstRowLastColumn="0" w:lastRowFirstColumn="0" w:lastRowLastColumn="0"/>
+              <w:rPr>
+                <w:rFonts w:ascii="CiscoSansTT" w:hAnsi="CiscoSansTT" w:cs="CiscoSansTT"/>
+                <w:sz w:val="22"/>
+                <w:szCs w:val="24"/>
+              </w:rPr>
+            </w:pPr>
+            <w:r>
+              <w:rPr>
+                <w:rFonts w:ascii="CiscoSansTT" w:hAnsi="CiscoSansTT" w:cs="CiscoSansTT"/>
+                <w:sz w:val="22"/>
+                <w:szCs w:val="24"/>
+              </w:rPr>
+              <w:t>True</w:t>
+            </w:r>
+          </w:p>
+        </w:tc>
+      </w:tr>
+    </w:tbl>
+    <w:p>
+      <w:pPr>
+        <w:pStyle w:val="dC-Normal"/>
+      </w:pPr>
+    </w:p>
+    <w:p>
+      <w:pPr>
+        <w:pStyle w:val="Code"/>
+        <w:ind w:left="720"/>
+        <w:rPr>
+          <w:lang w:val="en-GR"/>
+        </w:rPr>
+      </w:pPr>
+      <w:r>
+        <w:rPr>
+          <w:lang w:val="en-GR"/>
+        </w:rPr>
+        <w:t>module qos {</w:t>
+      </w:r>
+    </w:p>
+    <w:p>
+      <w:pPr>
+        <w:pStyle w:val="Code"/>
+        <w:ind w:left="720"/>
+        <w:rPr>
+          <w:lang w:val="en-GR"/>
+        </w:rPr>
+      </w:pPr>
+      <w:r>
+        <w:rPr>
+          <w:lang w:val="en-GR"/>
+        </w:rPr>
+        <w:t xml:space="preserve">  namespace "http://com/example/qos";</w:t>
+      </w:r>
+    </w:p>
+    <w:p>
+      <w:pPr>
+        <w:pStyle w:val="Code"/>
+        <w:ind w:left="720"/>
+        <w:rPr>
+          <w:lang w:val="en-GR"/>
+        </w:rPr>
+      </w:pPr>
+      <w:r>
+        <w:rPr>
+          <w:lang w:val="en-GR"/>
+        </w:rPr>
+        <w:t xml:space="preserve">  prefix qos;</w:t>
+      </w:r>
+    </w:p>
+    <w:p>
+      <w:pPr>
+        <w:pStyle w:val="Code"/>
+        <w:ind w:left="720"/>
+        <w:rPr>
+          <w:lang w:val="en-GR"/>
+        </w:rPr>
+      </w:pPr>
+    </w:p>
+    <w:p>
+      <w:pPr>
+        <w:pStyle w:val="Code"/>
+        <w:ind w:left="720"/>
+        <w:rPr>
+          <w:lang w:val="en-GR"/>
+        </w:rPr>
+      </w:pPr>
+      <w:r>
+        <w:rPr>
+          <w:lang w:val="en-GR"/>
+        </w:rPr>
+        <w:t xml:space="preserve">  import tailf-common {</w:t>
+      </w:r>
+    </w:p>
+    <w:p>
+      <w:pPr>
+        <w:pStyle w:val="Code"/>
+        <w:ind w:left="720"/>
+        <w:rPr>
+          <w:lang w:val="en-GR"/>
+        </w:rPr>
+      </w:pPr>
+      <w:r>
+        <w:rPr>
+          <w:lang w:val="en-GR"/>
+        </w:rPr>
+        <w:t xml:space="preserve">    prefix tailf;</w:t>
+      </w:r>
+    </w:p>
+    <w:p>
+      <w:pPr>
+        <w:pStyle w:val="Code"/>
+        <w:ind w:left="720"/>
+        <w:rPr>
+          <w:lang w:val="en-GR"/>
+        </w:rPr>
+      </w:pPr>
+      <w:r>
+        <w:rPr>
+          <w:lang w:val="en-GR"/>
+        </w:rPr>
+        <w:t xml:space="preserve">  }</w:t>
+      </w:r>
+    </w:p>
+    <w:p>
+      <w:pPr>
+        <w:pStyle w:val="Code"/>
+        <w:ind w:left="720"/>
+        <w:rPr>
+          <w:lang w:val="en-GR"/>
+        </w:rPr>
+      </w:pPr>
+      <w:r>
+        <w:rPr>
+          <w:lang w:val="en-GR"/>
+        </w:rPr>
+        <w:t xml:space="preserve">  import ietf-inet-types {</w:t>
+      </w:r>
+    </w:p>
+    <w:p>
+      <w:pPr>
+        <w:pStyle w:val="Code"/>
+        <w:ind w:left="720"/>
+        <w:rPr>
+          <w:lang w:val="en-GR"/>
+        </w:rPr>
+      </w:pPr>
+      <w:r>
+        <w:rPr>
+          <w:lang w:val="en-GR"/>
+        </w:rPr>
+        <w:t xml:space="preserve">    prefix inet;</w:t>
+      </w:r>
+    </w:p>
+    <w:p>
+      <w:pPr>
+        <w:pStyle w:val="Code"/>
+        <w:ind w:left="720"/>
+        <w:rPr>
+          <w:lang w:val="en-GR"/>
+        </w:rPr>
+      </w:pPr>
+      <w:r>
+        <w:rPr>
+          <w:lang w:val="en-GR"/>
+        </w:rPr>
+        <w:t xml:space="preserve">  }</w:t>
+      </w:r>
+    </w:p>
+    <w:p>
+      <w:pPr>
+        <w:pStyle w:val="Code"/>
+        <w:ind w:left="720"/>
+        <w:rPr>
+          <w:lang w:val="en-GR"/>
+        </w:rPr>
+      </w:pPr>
+      <w:r>
+        <w:rPr>
+          <w:lang w:val="en-GR"/>
+        </w:rPr>
+        <w:t xml:space="preserve">  import tailf-ncs {</w:t>
+      </w:r>
+    </w:p>
+    <w:p>
+      <w:pPr>
+        <w:pStyle w:val="Code"/>
+        <w:ind w:left="720"/>
+        <w:rPr>
+          <w:lang w:val="en-GR"/>
+        </w:rPr>
+      </w:pPr>
+      <w:r>
+        <w:rPr>
+          <w:lang w:val="en-GR"/>
+        </w:rPr>
+        <w:t xml:space="preserve">    prefix ncs;</w:t>
+      </w:r>
+    </w:p>
+    <w:p>
+      <w:pPr>
+        <w:pStyle w:val="Code"/>
+        <w:ind w:left="720"/>
+        <w:rPr>
+          <w:lang w:val="en-GR"/>
+        </w:rPr>
+      </w:pPr>
+      <w:r>
+        <w:rPr>
+          <w:lang w:val="en-GR"/>
+        </w:rPr>
+        <w:t xml:space="preserve">  }</w:t>
+      </w:r>
+    </w:p>
+    <w:p>
+      <w:pPr>
+        <w:pStyle w:val="Code"/>
+        <w:ind w:left="720"/>
+        <w:rPr>
+          <w:lang w:val="en-GR"/>
+        </w:rPr>
+      </w:pPr>
+    </w:p>
+    <w:p>
+      <w:pPr>
+        <w:pStyle w:val="Code"/>
+        <w:ind w:left="720"/>
+        <w:rPr>
+          <w:lang w:val="en-GR"/>
+        </w:rPr>
+      </w:pPr>
+      <w:r>
+        <w:rPr>
+          <w:lang w:val="en-GR"/>
+        </w:rPr>
+        <w:t xml:space="preserve">  description</w:t>
+      </w:r>
+    </w:p>
+    <w:p>
+      <w:pPr>
+        <w:pStyle w:val="Code"/>
+        <w:ind w:left="720"/>
+        <w:rPr>
+          <w:lang w:val="en-GR"/>
+        </w:rPr>
+      </w:pPr>
+      <w:r>
+        <w:rPr>
+          <w:lang w:val="en-GR"/>
+        </w:rPr>
+        <w:t xml:space="preserve">    "</w:t>
+      </w:r>
+      <w:r>
+        <w:rPr>
+          <w:lang w:val="en-GR"/>
+        </w:rPr>
+        <w:t>TECOPS-2201</w:t>
+      </w:r>
+      <w:r>
+        <w:rPr>
+          <w:lang w:val="en-GR"/>
+        </w:rPr>
+        <w:t>: QoS service";</w:t>
+      </w:r>
+    </w:p>
+    <w:p>
+      <w:pPr>
+        <w:pStyle w:val="Code"/>
+        <w:ind w:left="720"/>
+        <w:rPr>
+          <w:lang w:val="en-GR"/>
+        </w:rPr>
+      </w:pPr>
+    </w:p>
+    <w:p>
+      <w:pPr>
+        <w:pStyle w:val="Code"/>
+        <w:ind w:left="720"/>
+        <w:rPr>
+          <w:lang w:val="en-GR"/>
+        </w:rPr>
+      </w:pPr>
+      <w:r>
+        <w:rPr>
+          <w:lang w:val="en-GR"/>
+        </w:rPr>
+        <w:t xml:space="preserve">  revision </w:t>
+      </w:r>
+      <w:r>
+        <w:rPr>
+          <w:lang w:val="en-GR"/>
+        </w:rPr>
+        <w:t>2024-02-05</w:t>
+      </w:r>
+      <w:r>
+        <w:rPr>
+          <w:lang w:val="en-GR"/>
+        </w:rPr>
+        <w:t xml:space="preserve"> {</w:t>
+      </w:r>
+    </w:p>
+    <w:p>
+      <w:pPr>
+        <w:pStyle w:val="Code"/>
+        <w:ind w:left="720"/>
+        <w:rPr>
+          <w:lang w:val="en-GR"/>
+        </w:rPr>
+      </w:pPr>
+      <w:r>
+        <w:rPr>
+          <w:lang w:val="en-GR"/>
+        </w:rPr>
+        <w:t xml:space="preserve">    description</w:t>
+      </w:r>
+    </w:p>
+    <w:p>
+      <w:pPr>
+        <w:pStyle w:val="Code"/>
+        <w:ind w:left="720"/>
+        <w:rPr>
+          <w:lang w:val="en-GR"/>
+        </w:rPr>
+      </w:pPr>
+      <w:r>
+        <w:rPr>
+          <w:lang w:val="en-GR"/>
+        </w:rPr>
+        <w:t xml:space="preserve">      "Initial revision.";</w:t>
+      </w:r>
+    </w:p>
+    <w:p>
+      <w:pPr>
+        <w:pStyle w:val="Code"/>
+        <w:ind w:left="720"/>
+        <w:rPr>
+          <w:lang w:val="en-GR"/>
+        </w:rPr>
+      </w:pPr>
+      <w:r>
+        <w:rPr>
+          <w:lang w:val="en-GR"/>
+        </w:rPr>
+        <w:t xml:space="preserve">  }</w:t>
+      </w:r>
+    </w:p>
+    <w:p>
+      <w:pPr>
+        <w:pStyle w:val="Code"/>
+        <w:ind w:left="720"/>
+        <w:rPr>
+          <w:lang w:val="en-GR"/>
+        </w:rPr>
+      </w:pPr>
+    </w:p>
+    <w:p>
+      <w:pPr>
+        <w:pStyle w:val="Code"/>
+        <w:ind w:left="720"/>
+        <w:rPr>
+          <w:lang w:val="en-GR"/>
+        </w:rPr>
+      </w:pPr>
+      <w:r>
+        <w:rPr>
+          <w:lang w:val="en-GR"/>
+        </w:rPr>
+        <w:t xml:space="preserve">  list qos {</w:t>
+      </w:r>
+    </w:p>
+    <w:p>
+      <w:pPr>
+        <w:pStyle w:val="Code"/>
+        <w:ind w:left="720"/>
+        <w:rPr>
+          <w:lang w:val="en-GR"/>
+        </w:rPr>
+      </w:pPr>
+    </w:p>
+    <w:p>
+      <w:pPr>
+        <w:pStyle w:val="Code"/>
+        <w:ind w:left="720"/>
+        <w:rPr>
+          <w:lang w:val="en-GR"/>
+        </w:rPr>
+      </w:pPr>
+      <w:r>
+        <w:rPr>
+          <w:lang w:val="en-GR"/>
+        </w:rPr>
+        <w:t xml:space="preserve">    uses ncs:service-data;</w:t>
+      </w:r>
+    </w:p>
+    <w:p>
+      <w:pPr>
+        <w:pStyle w:val="Code"/>
+        <w:ind w:left="720"/>
+        <w:rPr>
+          <w:lang w:val="en-GR"/>
+        </w:rPr>
+      </w:pPr>
+      <w:r>
+        <w:rPr>
+          <w:lang w:val="en-GR"/>
+        </w:rPr>
+        <w:t xml:space="preserve">    // the keyword ncs:servicepoint is used to link a yang model to a configuration template or service code</w:t>
+      </w:r>
+    </w:p>
+    <w:p>
+      <w:pPr>
+        <w:pStyle w:val="Code"/>
+        <w:ind w:left="720"/>
+        <w:rPr>
+          <w:lang w:val="en-GR"/>
+        </w:rPr>
+      </w:pPr>
+      <w:r>
+        <w:rPr>
+          <w:lang w:val="en-GR"/>
+        </w:rPr>
+        <w:t xml:space="preserve">    // the service is template-based only. Thus, you will find inside qos-template.xml a link to servicepoint "qos"</w:t>
+      </w:r>
+    </w:p>
+    <w:p>
+      <w:pPr>
+        <w:pStyle w:val="Code"/>
+        <w:ind w:left="720"/>
+        <w:rPr>
+          <w:lang w:val="en-GR"/>
+        </w:rPr>
+      </w:pPr>
+      <w:r>
+        <w:rPr>
+          <w:lang w:val="en-GR"/>
+        </w:rPr>
+        <w:t xml:space="preserve">    ncs:servicepoint "qos";</w:t>
+      </w:r>
+    </w:p>
+    <w:p>
+      <w:pPr>
+        <w:pStyle w:val="Code"/>
+        <w:ind w:left="720"/>
+        <w:rPr>
+          <w:lang w:val="en-GR"/>
+        </w:rPr>
+      </w:pPr>
+    </w:p>
+    <w:p>
+      <w:pPr>
+        <w:pStyle w:val="Code"/>
+        <w:ind w:left="720"/>
+        <w:rPr>
+          <w:lang w:val="en-GR"/>
+        </w:rPr>
+      </w:pPr>
+      <w:r>
+        <w:rPr>
+          <w:lang w:val="en-GR"/>
+        </w:rPr>
+        <w:t xml:space="preserve">    // service-id identifies the qos service instance</w:t>
+      </w:r>
+    </w:p>
+    <w:p>
+      <w:pPr>
+        <w:pStyle w:val="Code"/>
+        <w:ind w:left="720"/>
+        <w:rPr>
+          <w:lang w:val="en-GR"/>
+        </w:rPr>
+      </w:pPr>
+      <w:r>
+        <w:rPr>
+          <w:lang w:val="en-GR"/>
+        </w:rPr>
+        <w:t xml:space="preserve">    key service-id;</w:t>
+      </w:r>
+    </w:p>
+    <w:p>
+      <w:pPr>
+        <w:pStyle w:val="Code"/>
+        <w:ind w:left="720"/>
+        <w:rPr>
+          <w:lang w:val="en-GR"/>
+        </w:rPr>
+      </w:pPr>
+      <w:r>
+        <w:rPr>
+          <w:lang w:val="en-GR"/>
+        </w:rPr>
+        <w:t xml:space="preserve">    leaf service-id {</w:t>
+      </w:r>
+    </w:p>
+    <w:p>
+      <w:pPr>
+        <w:pStyle w:val="Code"/>
+        <w:ind w:left="720"/>
+        <w:rPr>
+          <w:lang w:val="en-GR"/>
+        </w:rPr>
+      </w:pPr>
+      <w:r>
+        <w:rPr>
+          <w:lang w:val="en-GR"/>
+        </w:rPr>
+        <w:t xml:space="preserve">      // thanks to tailf:info, "Unique service id" description will be printed in the NSO CLI</w:t>
+      </w:r>
+    </w:p>
+    <w:p>
+      <w:pPr>
+        <w:pStyle w:val="Code"/>
+        <w:ind w:left="720"/>
+        <w:rPr>
+          <w:lang w:val="en-GR"/>
+        </w:rPr>
+      </w:pPr>
+      <w:r>
+        <w:rPr>
+          <w:lang w:val="en-GR"/>
+        </w:rPr>
+        <w:t xml:space="preserve">      tailf:info "Unique service id";</w:t>
+      </w:r>
+    </w:p>
+    <w:p>
+      <w:pPr>
+        <w:pStyle w:val="Code"/>
+        <w:ind w:left="720"/>
+        <w:rPr>
+          <w:lang w:val="en-GR"/>
+        </w:rPr>
+      </w:pPr>
+      <w:r>
+        <w:rPr>
+          <w:lang w:val="en-GR"/>
+        </w:rPr>
+        <w:t xml:space="preserve">      tailf:cli-allow-range;</w:t>
+      </w:r>
+    </w:p>
+    <w:p>
+      <w:pPr>
+        <w:pStyle w:val="Code"/>
+        <w:ind w:left="720"/>
+        <w:rPr>
+          <w:lang w:val="en-GR"/>
+        </w:rPr>
+      </w:pPr>
+      <w:r>
+        <w:rPr>
+          <w:lang w:val="en-GR"/>
+        </w:rPr>
+        <w:t xml:space="preserve">      type string;</w:t>
+      </w:r>
+    </w:p>
+    <w:p>
+      <w:pPr>
+        <w:pStyle w:val="Code"/>
+        <w:ind w:left="720"/>
+        <w:rPr>
+          <w:lang w:val="en-GR"/>
+        </w:rPr>
+      </w:pPr>
+      <w:r>
+        <w:rPr>
+          <w:lang w:val="en-GR"/>
+        </w:rPr>
+        <w:t xml:space="preserve">    }</w:t>
+      </w:r>
+    </w:p>
+    <w:p>
+      <w:pPr>
+        <w:pStyle w:val="Code"/>
+        <w:ind w:left="720"/>
+        <w:rPr>
+          <w:lang w:val="en-GR"/>
+        </w:rPr>
+      </w:pPr>
+    </w:p>
+    <w:p>
+      <w:pPr>
+        <w:pStyle w:val="Code"/>
+        <w:ind w:left="720"/>
+        <w:rPr>
+          <w:lang w:val="en-GR"/>
+        </w:rPr>
+      </w:pPr>
+      <w:r>
+        <w:rPr>
+          <w:lang w:val="en-GR"/>
+        </w:rPr>
+        <w:lastRenderedPageBreak/>
+        <w:t xml:space="preserve">    // Exactly 2 devices can be configured by one service instance.</w:t>
+      </w:r>
+    </w:p>
+    <w:p>
+      <w:pPr>
+        <w:pStyle w:val="Code"/>
+        <w:ind w:left="720"/>
+        <w:rPr>
+          <w:lang w:val="en-GR"/>
+        </w:rPr>
+      </w:pPr>
+      <w:r>
+        <w:rPr>
+          <w:lang w:val="en-GR"/>
+        </w:rPr>
+        <w:t xml:space="preserve">    // The minimum number of devices to configure is defined by "min-elements".</w:t>
+      </w:r>
+    </w:p>
+    <w:p>
+      <w:pPr>
+        <w:pStyle w:val="Code"/>
+        <w:ind w:left="720"/>
+        <w:rPr>
+          <w:lang w:val="en-GR"/>
+        </w:rPr>
+      </w:pPr>
+      <w:r>
+        <w:rPr>
+          <w:lang w:val="en-GR"/>
+        </w:rPr>
+        <w:t xml:space="preserve">    // The maximum number of devices to configure is defined by "max-elements".</w:t>
+      </w:r>
+    </w:p>
+    <w:p>
+      <w:pPr>
+        <w:pStyle w:val="Code"/>
+        <w:ind w:left="720"/>
+        <w:rPr>
+          <w:lang w:val="en-GR"/>
+        </w:rPr>
+      </w:pPr>
+      <w:r>
+        <w:rPr>
+          <w:lang w:val="en-GR"/>
+        </w:rPr>
+        <w:t xml:space="preserve">    list ce-devices {</w:t>
+      </w:r>
+    </w:p>
+    <w:p>
+      <w:pPr>
+        <w:pStyle w:val="Code"/>
+        <w:ind w:left="720"/>
+        <w:rPr>
+          <w:lang w:val="en-GR"/>
+        </w:rPr>
+      </w:pPr>
+      <w:r>
+        <w:rPr>
+          <w:lang w:val="en-GR"/>
+        </w:rPr>
+        <w:t xml:space="preserve">      min-elements 2;</w:t>
+      </w:r>
+    </w:p>
+    <w:p>
+      <w:pPr>
+        <w:pStyle w:val="Code"/>
+        <w:ind w:left="720"/>
+        <w:rPr>
+          <w:lang w:val="en-GR"/>
+        </w:rPr>
+      </w:pPr>
+      <w:r>
+        <w:rPr>
+          <w:lang w:val="en-GR"/>
+        </w:rPr>
+        <w:t xml:space="preserve">      max-elements 2;</w:t>
+      </w:r>
+    </w:p>
+    <w:p>
+      <w:pPr>
+        <w:pStyle w:val="Code"/>
+        <w:ind w:left="720"/>
+        <w:rPr>
+          <w:lang w:val="en-GR"/>
+        </w:rPr>
+      </w:pPr>
+      <w:r>
+        <w:rPr>
+          <w:lang w:val="en-GR"/>
+        </w:rPr>
+        <w:t xml:space="preserve">      key ce-device;</w:t>
+      </w:r>
+    </w:p>
+    <w:p>
+      <w:pPr>
+        <w:pStyle w:val="Code"/>
+        <w:ind w:left="720"/>
+        <w:rPr>
+          <w:lang w:val="en-GR"/>
+        </w:rPr>
+      </w:pPr>
+      <w:r>
+        <w:rPr>
+          <w:lang w:val="en-GR"/>
+        </w:rPr>
+        <w:t xml:space="preserve">      tailf:info "device name";</w:t>
+      </w:r>
+    </w:p>
+    <w:p>
+      <w:pPr>
+        <w:pStyle w:val="Code"/>
+        <w:ind w:left="720"/>
+        <w:rPr>
+          <w:lang w:val="en-GR"/>
+        </w:rPr>
+      </w:pPr>
+      <w:r>
+        <w:rPr>
+          <w:lang w:val="en-GR"/>
+        </w:rPr>
+        <w:t xml:space="preserve">      leaf ce-device {</w:t>
+      </w:r>
+    </w:p>
+    <w:p>
+      <w:pPr>
+        <w:pStyle w:val="Code"/>
+        <w:ind w:left="720"/>
+        <w:rPr>
+          <w:lang w:val="en-GR"/>
+        </w:rPr>
+      </w:pPr>
+      <w:r>
+        <w:rPr>
+          <w:lang w:val="en-GR"/>
+        </w:rPr>
+        <w:t xml:space="preserve">        type leafref {</w:t>
+      </w:r>
+    </w:p>
+    <w:p>
+      <w:pPr>
+        <w:pStyle w:val="Code"/>
+        <w:ind w:left="720"/>
+        <w:rPr>
+          <w:lang w:val="en-GR"/>
+        </w:rPr>
+      </w:pPr>
+      <w:r>
+        <w:rPr>
+          <w:lang w:val="en-GR"/>
+        </w:rPr>
+        <w:t xml:space="preserve">          // reference to the list of registered devices in NSO</w:t>
+      </w:r>
+    </w:p>
+    <w:p>
+      <w:pPr>
+        <w:pStyle w:val="Code"/>
+        <w:ind w:left="720"/>
+        <w:rPr>
+          <w:lang w:val="en-GR"/>
+        </w:rPr>
+      </w:pPr>
+      <w:r>
+        <w:rPr>
+          <w:lang w:val="en-GR"/>
+        </w:rPr>
+        <w:t xml:space="preserve">          // in the path the usage of prefix "ncs" is mandatory because the elements "ncs:devices", "ncs:device" and "ncs:name" are not part of the local yang module</w:t>
+      </w:r>
+    </w:p>
+    <w:p>
+      <w:pPr>
+        <w:pStyle w:val="Code"/>
+        <w:ind w:left="720"/>
+        <w:rPr>
+          <w:lang w:val="en-GR"/>
+        </w:rPr>
+      </w:pPr>
+      <w:r>
+        <w:rPr>
+          <w:lang w:val="en-GR"/>
+        </w:rPr>
+        <w:t xml:space="preserve">          path "/ncs:devices/ncs:device/ncs:name";</w:t>
+      </w:r>
+    </w:p>
+    <w:p>
+      <w:pPr>
+        <w:pStyle w:val="Code"/>
+        <w:ind w:left="720"/>
+        <w:rPr>
+          <w:lang w:val="en-GR"/>
+        </w:rPr>
+      </w:pPr>
+      <w:r>
+        <w:rPr>
+          <w:lang w:val="en-GR"/>
+        </w:rPr>
+        <w:t xml:space="preserve">        }</w:t>
+      </w:r>
+    </w:p>
+    <w:p>
+      <w:pPr>
+        <w:pStyle w:val="Code"/>
+        <w:ind w:left="720"/>
+        <w:rPr>
+          <w:lang w:val="en-GR"/>
+        </w:rPr>
+      </w:pPr>
+      <w:r>
+        <w:rPr>
+          <w:lang w:val="en-GR"/>
+        </w:rPr>
+        <w:t xml:space="preserve">      }</w:t>
+      </w:r>
+    </w:p>
+    <w:p>
+      <w:pPr>
+        <w:pStyle w:val="Code"/>
+        <w:ind w:left="720"/>
+        <w:rPr>
+          <w:lang w:val="en-GR"/>
+        </w:rPr>
+      </w:pPr>
+      <w:r>
+        <w:rPr>
+          <w:lang w:val="en-GR"/>
+        </w:rPr>
+        <w:t xml:space="preserve">      // The LAN facing interface that the policy-map will be applied to</w:t>
+      </w:r>
+    </w:p>
+    <w:p>
+      <w:pPr>
+        <w:pStyle w:val="Code"/>
+        <w:ind w:left="720"/>
+        <w:rPr>
+          <w:lang w:val="en-GR"/>
+        </w:rPr>
+      </w:pPr>
+      <w:r>
+        <w:rPr>
+          <w:lang w:val="en-GR"/>
+        </w:rPr>
+        <w:t xml:space="preserve">      leaf lan-ge-interface {</w:t>
+      </w:r>
+    </w:p>
+    <w:p>
+      <w:pPr>
+        <w:pStyle w:val="Code"/>
+        <w:ind w:left="720"/>
+        <w:rPr>
+          <w:lang w:val="en-GR"/>
+        </w:rPr>
+      </w:pPr>
+      <w:r>
+        <w:rPr>
+          <w:lang w:val="en-GR"/>
+        </w:rPr>
+        <w:t xml:space="preserve">        type string;</w:t>
+      </w:r>
+    </w:p>
+    <w:p>
+      <w:pPr>
+        <w:pStyle w:val="Code"/>
+        <w:ind w:left="720"/>
+        <w:rPr>
+          <w:lang w:val="en-GR"/>
+        </w:rPr>
+      </w:pPr>
+      <w:r>
+        <w:rPr>
+          <w:lang w:val="en-GR"/>
+        </w:rPr>
+        <w:t xml:space="preserve">      }</w:t>
+      </w:r>
+    </w:p>
+    <w:p>
+      <w:pPr>
+        <w:pStyle w:val="Code"/>
+        <w:ind w:left="720"/>
+        <w:rPr>
+          <w:lang w:val="en-GR"/>
+        </w:rPr>
+      </w:pPr>
+      <w:r>
+        <w:rPr>
+          <w:lang w:val="en-GR"/>
+        </w:rPr>
+        <w:t xml:space="preserve">    }</w:t>
+      </w:r>
+    </w:p>
+    <w:p>
+      <w:pPr>
+        <w:pStyle w:val="Code"/>
+        <w:ind w:left="720"/>
+        <w:rPr>
+          <w:lang w:val="en-GR"/>
+        </w:rPr>
+      </w:pPr>
+    </w:p>
+    <w:p>
+      <w:pPr>
+        <w:pStyle w:val="Code"/>
+        <w:ind w:left="720"/>
+        <w:rPr>
+          <w:lang w:val="en-GR"/>
+        </w:rPr>
+      </w:pPr>
+      <w:r>
+        <w:rPr>
+          <w:lang w:val="en-GR"/>
+        </w:rPr>
+        <w:t xml:space="preserve">    // the policy-name to be configured on the devices in the leaf-list</w:t>
+      </w:r>
+    </w:p>
+    <w:p>
+      <w:pPr>
+        <w:pStyle w:val="Code"/>
+        <w:ind w:left="720"/>
+        <w:rPr>
+          <w:lang w:val="en-GR"/>
+        </w:rPr>
+      </w:pPr>
+      <w:r>
+        <w:rPr>
+          <w:lang w:val="en-GR"/>
+        </w:rPr>
+        <w:t xml:space="preserve">    leaf policy-name {</w:t>
+      </w:r>
+    </w:p>
+    <w:p>
+      <w:pPr>
+        <w:pStyle w:val="Code"/>
+        <w:ind w:left="720"/>
+        <w:rPr>
+          <w:lang w:val="en-GR"/>
+        </w:rPr>
+      </w:pPr>
+      <w:r>
+        <w:rPr>
+          <w:lang w:val="en-GR"/>
+        </w:rPr>
+        <w:t xml:space="preserve">      tailf:info "Policy name";</w:t>
+      </w:r>
+    </w:p>
+    <w:p>
+      <w:pPr>
+        <w:pStyle w:val="Code"/>
+        <w:ind w:left="720"/>
+        <w:rPr>
+          <w:lang w:val="en-GR"/>
+        </w:rPr>
+      </w:pPr>
+      <w:r>
+        <w:rPr>
+          <w:lang w:val="en-GR"/>
+        </w:rPr>
+        <w:t xml:space="preserve">      // "mandatory true" means that this leaf must be filled. Otherwise NSO won't accept the service instantiation</w:t>
+      </w:r>
+    </w:p>
+    <w:p>
+      <w:pPr>
+        <w:pStyle w:val="Code"/>
+        <w:ind w:left="720"/>
+        <w:rPr>
+          <w:lang w:val="en-GR"/>
+        </w:rPr>
+      </w:pPr>
+      <w:r>
+        <w:rPr>
+          <w:lang w:val="en-GR"/>
+        </w:rPr>
+        <w:t xml:space="preserve">      mandatory true;</w:t>
+      </w:r>
+    </w:p>
+    <w:p>
+      <w:pPr>
+        <w:pStyle w:val="Code"/>
+        <w:ind w:left="720"/>
+        <w:rPr>
+          <w:lang w:val="en-GR"/>
+        </w:rPr>
+      </w:pPr>
+      <w:r>
+        <w:rPr>
+          <w:lang w:val="en-GR"/>
+        </w:rPr>
+        <w:t xml:space="preserve">      type string;</w:t>
+      </w:r>
+    </w:p>
+    <w:p>
+      <w:pPr>
+        <w:pStyle w:val="Code"/>
+        <w:ind w:left="720"/>
+        <w:rPr>
+          <w:lang w:val="en-GR"/>
+        </w:rPr>
+      </w:pPr>
+      <w:r>
+        <w:rPr>
+          <w:lang w:val="en-GR"/>
+        </w:rPr>
+        <w:t xml:space="preserve">    }</w:t>
+      </w:r>
+    </w:p>
+    <w:p>
+      <w:pPr>
+        <w:pStyle w:val="Code"/>
+        <w:ind w:left="720"/>
+        <w:rPr>
+          <w:lang w:val="en-GR"/>
+        </w:rPr>
+      </w:pPr>
+      <w:r>
+        <w:rPr>
+          <w:lang w:val="en-GR"/>
+        </w:rPr>
+        <w:t xml:space="preserve">    </w:t>
+      </w:r>
+    </w:p>
+    <w:p>
+      <w:pPr>
+        <w:pStyle w:val="Code"/>
+        <w:ind w:left="720"/>
+        <w:rPr>
+          <w:lang w:val="en-GR"/>
+        </w:rPr>
+      </w:pPr>
+      <w:r>
+        <w:rPr>
+          <w:lang w:val="en-GR"/>
+        </w:rPr>
+        <w:t xml:space="preserve">    leaf average-bit-rate {</w:t>
+      </w:r>
+    </w:p>
+    <w:p>
+      <w:pPr>
+        <w:pStyle w:val="Code"/>
+        <w:ind w:left="720"/>
+        <w:rPr>
+          <w:lang w:val="en-GR"/>
+        </w:rPr>
+      </w:pPr>
+      <w:r>
+        <w:rPr>
+          <w:lang w:val="en-GR"/>
+        </w:rPr>
+        <w:t xml:space="preserve">      tailf:info "Target Bit Rate (bits per second)";</w:t>
+      </w:r>
+    </w:p>
+    <w:p>
+      <w:pPr>
+        <w:pStyle w:val="Code"/>
+        <w:ind w:left="720"/>
+        <w:rPr>
+          <w:lang w:val="en-GR"/>
+        </w:rPr>
+      </w:pPr>
+      <w:r>
+        <w:rPr>
+          <w:lang w:val="en-GR"/>
+        </w:rPr>
+        <w:t xml:space="preserve">      mandatory true;</w:t>
+      </w:r>
+    </w:p>
+    <w:p>
+      <w:pPr>
+        <w:pStyle w:val="Code"/>
+        <w:ind w:left="720"/>
+        <w:rPr>
+          <w:lang w:val="en-GR"/>
+        </w:rPr>
+      </w:pPr>
+      <w:r>
+        <w:rPr>
+          <w:lang w:val="en-GR"/>
+        </w:rPr>
+        <w:t xml:space="preserve">      type uint32 {</w:t>
+      </w:r>
+    </w:p>
+    <w:p>
+      <w:pPr>
+        <w:pStyle w:val="Code"/>
+        <w:ind w:left="720"/>
+        <w:rPr>
+          <w:lang w:val="en-GR"/>
+        </w:rPr>
+      </w:pPr>
+      <w:r>
+        <w:rPr>
+          <w:lang w:val="en-GR"/>
+        </w:rPr>
+        <w:t xml:space="preserve">        // the predefined type unint32 is locally refined</w:t>
+      </w:r>
+    </w:p>
+    <w:p>
+      <w:pPr>
+        <w:pStyle w:val="Code"/>
+        <w:ind w:left="720"/>
+        <w:rPr>
+          <w:lang w:val="en-GR"/>
+        </w:rPr>
+      </w:pPr>
+      <w:r>
+        <w:rPr>
+          <w:lang w:val="en-GR"/>
+        </w:rPr>
+        <w:t xml:space="preserve">        range "8000..max";</w:t>
+      </w:r>
+    </w:p>
+    <w:p>
+      <w:pPr>
+        <w:pStyle w:val="Code"/>
+        <w:ind w:left="720"/>
+        <w:rPr>
+          <w:lang w:val="en-GR"/>
+        </w:rPr>
+      </w:pPr>
+      <w:r>
+        <w:rPr>
+          <w:lang w:val="en-GR"/>
+        </w:rPr>
+        <w:t xml:space="preserve">      }</w:t>
+      </w:r>
+    </w:p>
+    <w:p>
+      <w:pPr>
+        <w:pStyle w:val="Code"/>
+        <w:ind w:left="720"/>
+        <w:rPr>
+          <w:lang w:val="en-GR"/>
+        </w:rPr>
+      </w:pPr>
+      <w:r>
+        <w:rPr>
+          <w:lang w:val="en-GR"/>
+        </w:rPr>
+        <w:t xml:space="preserve">    }</w:t>
+      </w:r>
+    </w:p>
+    <w:p>
+      <w:pPr>
+        <w:pStyle w:val="Code"/>
+        <w:ind w:left="720"/>
+        <w:rPr>
+          <w:lang w:val="en-GR"/>
+        </w:rPr>
+      </w:pPr>
+      <w:r>
+        <w:rPr>
+          <w:lang w:val="en-GR"/>
+        </w:rPr>
+        <w:t xml:space="preserve">  }</w:t>
+      </w:r>
+    </w:p>
+    <w:p>
+      <w:pPr>
+        <w:pStyle w:val="Code"/>
+        <w:ind w:left="720"/>
+        <w:rPr>
+          <w:lang w:val="en-GR"/>
+        </w:rPr>
+      </w:pPr>
+      <w:r>
+        <w:rPr>
+          <w:lang w:val="en-GR"/>
+        </w:rPr>
+        <w:t>}</w:t>
+      </w:r>
+    </w:p>
+    <w:p>
+      <w:pPr>
+        <w:pStyle w:val="Code"/>
+        <w:shd w:val="clear" w:color="auto" w:fill="auto"/>
+        <w:rPr>
+          <w:rFonts w:ascii="CiscoSansTT" w:hAnsi="CiscoSansTT" w:cs="CiscoSansTT"/>
+          <w:sz w:val="22"/>
+          <w:szCs w:val="24"/>
+          <w:lang w:val="en-GR"/>
+        </w:rPr>
+      </w:pPr>
+    </w:p>
+    <w:p>
+      <w:pPr>
+        <w:pStyle w:val="Code"/>
+        <w:numPr>
+          <w:ilvl w:val="0"/>
+          <w:numId w:val="35"/>
+        </w:numPr>
+        <w:shd w:val="clear" w:color="auto" w:fill="FFFFFF" w:themeFill="background1"/>
+        <w:rPr>
+          <w:rFonts w:ascii="CiscoSansTT" w:hAnsi="CiscoSansTT" w:cs="CiscoSansTT"/>
+          <w:color w:val="auto"/>
+          <w:sz w:val="22"/>
+          <w:szCs w:val="24"/>
+          <w:lang w:val="en-GR"/>
+        </w:rPr>
+      </w:pPr>
+      <w:r>
+        <w:rPr>
+          <w:rFonts w:ascii="CiscoSansTT" w:hAnsi="CiscoSansTT" w:cs="CiscoSansTT"/>
+          <w:color w:val="auto"/>
+          <w:sz w:val="22"/>
+          <w:szCs w:val="24"/>
+          <w:lang w:val="en-GR"/>
+        </w:rPr>
+        <w:t xml:space="preserve">Define the qos configuration template. Template will be located: </w:t>
+      </w:r>
+    </w:p>
+    <w:p>
+      <w:pPr>
+        <w:pStyle w:val="Code"/>
+        <w:ind w:left="720"/>
+        <w:rPr>
+          <w:lang w:val="en-US"/>
+        </w:rPr>
+      </w:pPr>
+      <w:r>
+        <w:rPr>
+          <w:lang w:val="en-US"/>
+        </w:rPr>
+        <w:t>nsoadmin@nso</w:t>
+      </w:r>
+      <w:proofErr w:type="gramStart"/>
+      <w:r>
+        <w:rPr>
+          <w:lang w:val="en-US"/>
+        </w:rPr>
+        <w:t>1:$</w:t>
+      </w:r>
+      <w:proofErr w:type="gramEnd"/>
+      <w:r>
+        <w:rPr>
+          <w:lang w:val="en-US"/>
+        </w:rPr>
+        <w:t xml:space="preserve"> cd /var/opt/</w:t>
+      </w:r>
+      <w:proofErr w:type="spellStart"/>
+      <w:r>
+        <w:rPr>
+          <w:lang w:val="en-US"/>
+        </w:rPr>
+        <w:t>ncs</w:t>
+      </w:r>
+      <w:proofErr w:type="spellEnd"/>
+      <w:r>
+        <w:rPr>
+          <w:lang w:val="en-US"/>
+        </w:rPr>
+        <w:t>/packages/</w:t>
+      </w:r>
+      <w:proofErr w:type="spellStart"/>
+      <w:r>
+        <w:rPr>
+          <w:lang w:val="en-US"/>
+        </w:rPr>
+        <w:t>qos</w:t>
+      </w:r>
+      <w:proofErr w:type="spellEnd"/>
+      <w:r>
+        <w:rPr>
+          <w:lang w:val="en-US"/>
+        </w:rPr>
+        <w:t>/templates</w:t>
+      </w:r>
+    </w:p>
+    <w:p>
+      <w:pPr>
+        <w:pStyle w:val="Code"/>
+        <w:ind w:left="720"/>
+        <w:rPr>
+          <w:lang w:val="en-US"/>
+        </w:rPr>
+      </w:pPr>
+      <w:r>
+        <w:rPr>
+          <w:lang w:val="en-US"/>
+        </w:rPr>
+        <w:t>nsoadmin@nso1:</w:t>
+      </w:r>
+      <w:r>
+        <w:rPr>
+          <w:lang w:val="en-US"/>
+        </w:rPr>
+        <w:t xml:space="preserve"> </w:t>
+      </w:r>
+      <w:r>
+        <w:rPr>
+          <w:lang w:val="en-US"/>
+        </w:rPr>
+        <w:t>var/opt/</w:t>
+      </w:r>
+      <w:proofErr w:type="spellStart"/>
+      <w:r>
+        <w:rPr>
+          <w:lang w:val="en-US"/>
+        </w:rPr>
+        <w:t>ncs</w:t>
+      </w:r>
+      <w:proofErr w:type="spellEnd"/>
+      <w:r>
+        <w:rPr>
+          <w:lang w:val="en-US"/>
+        </w:rPr>
+        <w:t>/packages/</w:t>
+      </w:r>
+      <w:proofErr w:type="spellStart"/>
+      <w:r>
+        <w:rPr>
+          <w:lang w:val="en-US"/>
+        </w:rPr>
+        <w:t>qos</w:t>
+      </w:r>
+      <w:proofErr w:type="spellEnd"/>
+      <w:r>
+        <w:rPr>
+          <w:lang w:val="en-US"/>
+        </w:rPr>
+        <w:t>/templates</w:t>
+      </w:r>
+      <w:r>
+        <w:rPr>
+          <w:lang w:val="en-US"/>
+        </w:rPr>
+        <w:t xml:space="preserve">$ </w:t>
+      </w:r>
+      <w:proofErr w:type="gramStart"/>
+      <w:r>
+        <w:rPr>
+          <w:lang w:val="en-US"/>
+        </w:rPr>
+        <w:t>ls</w:t>
+      </w:r>
+      <w:proofErr w:type="gramEnd"/>
+    </w:p>
+    <w:p>
+      <w:pPr>
+        <w:pStyle w:val="Code"/>
+        <w:ind w:left="720"/>
+        <w:rPr>
+          <w:lang w:val="en-US"/>
+        </w:rPr>
+      </w:pPr>
+      <w:r>
+        <w:rPr>
+          <w:lang w:val="en-US"/>
+        </w:rPr>
+        <w:t>qos-template.xml</w:t>
+      </w:r>
+    </w:p>
+    <w:p>
+      <w:pPr>
+        <w:pStyle w:val="Code"/>
+        <w:shd w:val="clear" w:color="auto" w:fill="FFFFFF" w:themeFill="background1"/>
+        <w:ind w:left="720"/>
+        <w:rPr>
+          <w:lang w:val="en-US"/>
+        </w:rPr>
+      </w:pPr>
+    </w:p>
+    <w:p>
+      <w:pPr>
+        <w:pStyle w:val="Code"/>
+        <w:ind w:left="720"/>
+        <w:rPr>
+          <w:lang w:val="en-GR"/>
+        </w:rPr>
+      </w:pPr>
+      <w:r>
+        <w:rPr>
+          <w:lang w:val="en-GR"/>
+        </w:rPr>
+        <w:t>&lt;!-- Here we find the same servicepoint like in the qos yang file--&gt;</w:t>
+      </w:r>
+    </w:p>
+    <w:p>
+      <w:pPr>
+        <w:pStyle w:val="Code"/>
+        <w:ind w:left="720"/>
+        <w:rPr>
+          <w:lang w:val="en-GR"/>
+        </w:rPr>
+      </w:pPr>
+      <w:r>
+        <w:rPr>
+          <w:lang w:val="en-GR"/>
+        </w:rPr>
+        <w:t>&lt;config-template xmlns="http://tail-f.com/ns/config/1.0" servicepoint="qos"&gt;</w:t>
+      </w:r>
+    </w:p>
+    <w:p>
+      <w:pPr>
+        <w:pStyle w:val="Code"/>
+        <w:ind w:left="720"/>
+        <w:rPr>
+          <w:lang w:val="en-GR"/>
+        </w:rPr>
+      </w:pPr>
+      <w:r>
+        <w:rPr>
+          <w:lang w:val="en-GR"/>
+        </w:rPr>
+        <w:t xml:space="preserve">  &lt;devices xmlns="http://tail-f.com/ns/ncs"&gt;</w:t>
+      </w:r>
+    </w:p>
+    <w:p>
+      <w:pPr>
+        <w:pStyle w:val="Code"/>
+        <w:ind w:left="720"/>
+        <w:rPr>
+          <w:lang w:val="en-GR"/>
+        </w:rPr>
+      </w:pPr>
+      <w:r>
+        <w:rPr>
+          <w:lang w:val="en-GR"/>
+        </w:rPr>
+        <w:t xml:space="preserve">    &lt;?foreach {/ce-devices}?&gt;</w:t>
+      </w:r>
+    </w:p>
+    <w:p>
+      <w:pPr>
+        <w:pStyle w:val="Code"/>
+        <w:ind w:left="720"/>
+        <w:rPr>
+          <w:lang w:val="en-GR"/>
+        </w:rPr>
+      </w:pPr>
+      <w:r>
+        <w:rPr>
+          <w:lang w:val="en-GR"/>
+        </w:rPr>
+        <w:t xml:space="preserve">    &lt;device&gt;</w:t>
+      </w:r>
+    </w:p>
+    <w:p>
+      <w:pPr>
+        <w:pStyle w:val="Code"/>
+        <w:ind w:left="720"/>
+        <w:rPr>
+          <w:lang w:val="en-GR"/>
+        </w:rPr>
+      </w:pPr>
+      <w:r>
+        <w:rPr>
+          <w:lang w:val="en-GR"/>
+        </w:rPr>
+        <w:t xml:space="preserve">      &lt;!--</w:t>
+      </w:r>
+    </w:p>
+    <w:p>
+      <w:pPr>
+        <w:pStyle w:val="Code"/>
+        <w:ind w:left="720"/>
+        <w:rPr>
+          <w:lang w:val="en-GR"/>
+        </w:rPr>
+      </w:pPr>
+      <w:r>
+        <w:rPr>
+          <w:lang w:val="en-GR"/>
+        </w:rPr>
+        <w:t xml:space="preserve">          Select the devices from some data structure in the service</w:t>
+      </w:r>
+    </w:p>
+    <w:p>
+      <w:pPr>
+        <w:pStyle w:val="Code"/>
+        <w:ind w:left="720"/>
+        <w:rPr>
+          <w:lang w:val="en-GR"/>
+        </w:rPr>
+      </w:pPr>
+      <w:r>
+        <w:rPr>
+          <w:lang w:val="en-GR"/>
+        </w:rPr>
+        <w:t xml:space="preserve">          model. In this skeleton the devices are specified in a leaf-list.</w:t>
+      </w:r>
+    </w:p>
+    <w:p>
+      <w:pPr>
+        <w:pStyle w:val="Code"/>
+        <w:ind w:left="720"/>
+        <w:rPr>
+          <w:lang w:val="en-GR"/>
+        </w:rPr>
+      </w:pPr>
+      <w:r>
+        <w:rPr>
+          <w:lang w:val="en-GR"/>
+        </w:rPr>
+        <w:t xml:space="preserve">          Select all devices in that leaf-list:</w:t>
+      </w:r>
+    </w:p>
+    <w:p>
+      <w:pPr>
+        <w:pStyle w:val="Code"/>
+        <w:ind w:left="720"/>
+        <w:rPr>
+          <w:lang w:val="en-GR"/>
+        </w:rPr>
+      </w:pPr>
+      <w:r>
+        <w:rPr>
+          <w:lang w:val="en-GR"/>
+        </w:rPr>
+        <w:lastRenderedPageBreak/>
+        <w:t xml:space="preserve">      --&gt;</w:t>
+      </w:r>
+    </w:p>
+    <w:p>
+      <w:pPr>
+        <w:pStyle w:val="Code"/>
+        <w:ind w:left="720"/>
+        <w:rPr>
+          <w:lang w:val="en-GR"/>
+        </w:rPr>
+      </w:pPr>
+      <w:r>
+        <w:rPr>
+          <w:lang w:val="en-GR"/>
+        </w:rPr>
+        <w:t xml:space="preserve">      &lt;name&gt;{ce-device}&lt;/name&gt;</w:t>
+      </w:r>
+    </w:p>
+    <w:p>
+      <w:pPr>
+        <w:pStyle w:val="Code"/>
+        <w:ind w:left="720"/>
+        <w:rPr>
+          <w:lang w:val="en-GR"/>
+        </w:rPr>
+      </w:pPr>
+      <w:r>
+        <w:rPr>
+          <w:lang w:val="en-GR"/>
+        </w:rPr>
+        <w:t xml:space="preserve">      &lt;config&gt;</w:t>
+      </w:r>
+    </w:p>
+    <w:p>
+      <w:pPr>
+        <w:pStyle w:val="Code"/>
+        <w:ind w:left="720"/>
+        <w:rPr>
+          <w:lang w:val="en-GR"/>
+        </w:rPr>
+      </w:pPr>
+      <w:r>
+        <w:rPr>
+          <w:lang w:val="en-GR"/>
+        </w:rPr>
+        <w:t xml:space="preserve">        &lt;!-- With namespace "urn:ios" we explicitly define which YANG model NED to be used to configure the equipment --&gt;</w:t>
+      </w:r>
+    </w:p>
+    <w:p>
+      <w:pPr>
+        <w:pStyle w:val="Code"/>
+        <w:ind w:left="720"/>
+        <w:rPr>
+          <w:lang w:val="en-GR"/>
+        </w:rPr>
+      </w:pPr>
+      <w:r>
+        <w:rPr>
+          <w:lang w:val="en-GR"/>
+        </w:rPr>
+        <w:t xml:space="preserve">        &lt;policy-map xmlns="urn:ios"&gt;</w:t>
+      </w:r>
+    </w:p>
+    <w:p>
+      <w:pPr>
+        <w:pStyle w:val="Code"/>
+        <w:ind w:left="720"/>
+        <w:rPr>
+          <w:lang w:val="en-GR"/>
+        </w:rPr>
+      </w:pPr>
+      <w:r>
+        <w:rPr>
+          <w:lang w:val="en-GR"/>
+        </w:rPr>
+        <w:t xml:space="preserve">        &lt;!-- Here we specify a variable which will be filled directly from the YANG model --&gt;</w:t>
+      </w:r>
+    </w:p>
+    <w:p>
+      <w:pPr>
+        <w:pStyle w:val="Code"/>
+        <w:ind w:left="720"/>
+        <w:rPr>
+          <w:lang w:val="en-GR"/>
+        </w:rPr>
+      </w:pPr>
+      <w:r>
+        <w:rPr>
+          <w:lang w:val="en-GR"/>
+        </w:rPr>
+        <w:t xml:space="preserve">          &lt;name&gt;{/policy-name}&lt;/name&gt;</w:t>
+      </w:r>
+    </w:p>
+    <w:p>
+      <w:pPr>
+        <w:pStyle w:val="Code"/>
+        <w:ind w:left="720"/>
+        <w:rPr>
+          <w:lang w:val="en-GR"/>
+        </w:rPr>
+      </w:pPr>
+      <w:r>
+        <w:rPr>
+          <w:lang w:val="en-GR"/>
+        </w:rPr>
+        <w:t xml:space="preserve">          &lt;class-default&gt;</w:t>
+      </w:r>
+    </w:p>
+    <w:p>
+      <w:pPr>
+        <w:pStyle w:val="Code"/>
+        <w:ind w:left="720"/>
+        <w:rPr>
+          <w:lang w:val="en-GR"/>
+        </w:rPr>
+      </w:pPr>
+      <w:r>
+        <w:rPr>
+          <w:lang w:val="en-GR"/>
+        </w:rPr>
+        <w:t xml:space="preserve">            &lt;class&gt;</w:t>
+      </w:r>
+    </w:p>
+    <w:p>
+      <w:pPr>
+        <w:pStyle w:val="Code"/>
+        <w:ind w:left="720"/>
+        <w:rPr>
+          <w:lang w:val="en-GR"/>
+        </w:rPr>
+      </w:pPr>
+      <w:r>
+        <w:rPr>
+          <w:lang w:val="en-GR"/>
+        </w:rPr>
+        <w:t xml:space="preserve">              &lt;!-- A static parameter --&gt;</w:t>
+      </w:r>
+    </w:p>
+    <w:p>
+      <w:pPr>
+        <w:pStyle w:val="Code"/>
+        <w:ind w:left="720"/>
+        <w:rPr>
+          <w:lang w:val="en-GR"/>
+        </w:rPr>
+      </w:pPr>
+      <w:r>
+        <w:rPr>
+          <w:lang w:val="en-GR"/>
+        </w:rPr>
+        <w:t xml:space="preserve">              &lt;name&gt;class-default&lt;/name&gt;</w:t>
+      </w:r>
+    </w:p>
+    <w:p>
+      <w:pPr>
+        <w:pStyle w:val="Code"/>
+        <w:ind w:left="720"/>
+        <w:rPr>
+          <w:lang w:val="en-GR"/>
+        </w:rPr>
+      </w:pPr>
+      <w:r>
+        <w:rPr>
+          <w:lang w:val="en-GR"/>
+        </w:rPr>
+        <w:t xml:space="preserve">              &lt;shape&gt;</w:t>
+      </w:r>
+    </w:p>
+    <w:p>
+      <w:pPr>
+        <w:pStyle w:val="Code"/>
+        <w:ind w:left="720"/>
+        <w:rPr>
+          <w:lang w:val="en-GR"/>
+        </w:rPr>
+      </w:pPr>
+      <w:r>
+        <w:rPr>
+          <w:lang w:val="en-GR"/>
+        </w:rPr>
+        <w:t xml:space="preserve">                &lt;average&gt;</w:t>
+      </w:r>
+    </w:p>
+    <w:p>
+      <w:pPr>
+        <w:pStyle w:val="Code"/>
+        <w:ind w:left="720"/>
+        <w:rPr>
+          <w:lang w:val="en-GR"/>
+        </w:rPr>
+      </w:pPr>
+      <w:r>
+        <w:rPr>
+          <w:lang w:val="en-GR"/>
+        </w:rPr>
+        <w:t xml:space="preserve">                  &lt;bit-rate&gt;{/average-bit-rate}&lt;/bit-rate&gt;</w:t>
+      </w:r>
+    </w:p>
+    <w:p>
+      <w:pPr>
+        <w:pStyle w:val="Code"/>
+        <w:ind w:left="720"/>
+        <w:rPr>
+          <w:lang w:val="en-GR"/>
+        </w:rPr>
+      </w:pPr>
+      <w:r>
+        <w:rPr>
+          <w:lang w:val="en-GR"/>
+        </w:rPr>
+        <w:t xml:space="preserve">                &lt;/average&gt;</w:t>
+      </w:r>
+    </w:p>
+    <w:p>
+      <w:pPr>
+        <w:pStyle w:val="Code"/>
+        <w:ind w:left="720"/>
+        <w:rPr>
+          <w:lang w:val="en-GR"/>
+        </w:rPr>
+      </w:pPr>
+      <w:r>
+        <w:rPr>
+          <w:lang w:val="en-GR"/>
+        </w:rPr>
+        <w:t xml:space="preserve">              &lt;/shape&gt;</w:t>
+      </w:r>
+    </w:p>
+    <w:p>
+      <w:pPr>
+        <w:pStyle w:val="Code"/>
+        <w:ind w:left="720"/>
+        <w:rPr>
+          <w:lang w:val="en-GR"/>
+        </w:rPr>
+      </w:pPr>
+      <w:r>
+        <w:rPr>
+          <w:lang w:val="en-GR"/>
+        </w:rPr>
+        <w:t xml:space="preserve">            &lt;/class&gt;</w:t>
+      </w:r>
+    </w:p>
+    <w:p>
+      <w:pPr>
+        <w:pStyle w:val="Code"/>
+        <w:ind w:left="720"/>
+        <w:rPr>
+          <w:lang w:val="en-GR"/>
+        </w:rPr>
+      </w:pPr>
+      <w:r>
+        <w:rPr>
+          <w:lang w:val="en-GR"/>
+        </w:rPr>
+        <w:t xml:space="preserve">          &lt;/class-default&gt;</w:t>
+      </w:r>
+    </w:p>
+    <w:p>
+      <w:pPr>
+        <w:pStyle w:val="Code"/>
+        <w:ind w:left="720"/>
+        <w:rPr>
+          <w:lang w:val="en-GR"/>
+        </w:rPr>
+      </w:pPr>
+      <w:r>
+        <w:rPr>
+          <w:lang w:val="en-GR"/>
+        </w:rPr>
+        <w:t xml:space="preserve">        &lt;/policy-map&gt;</w:t>
+      </w:r>
+    </w:p>
+    <w:p>
+      <w:pPr>
+        <w:pStyle w:val="Code"/>
+        <w:ind w:left="720"/>
+        <w:rPr>
+          <w:lang w:val="en-GR"/>
+        </w:rPr>
+      </w:pPr>
+      <w:r>
+        <w:rPr>
+          <w:lang w:val="en-GR"/>
+        </w:rPr>
+        <w:t xml:space="preserve">        &lt;interface xmlns="urn:ios"&gt;</w:t>
+      </w:r>
+    </w:p>
+    <w:p>
+      <w:pPr>
+        <w:pStyle w:val="Code"/>
+        <w:ind w:left="720"/>
+        <w:rPr>
+          <w:lang w:val="en-GR"/>
+        </w:rPr>
+      </w:pPr>
+      <w:r>
+        <w:rPr>
+          <w:lang w:val="en-GR"/>
+        </w:rPr>
+        <w:t xml:space="preserve">          &lt;GigabitEthernet&gt;</w:t>
+      </w:r>
+    </w:p>
+    <w:p>
+      <w:pPr>
+        <w:pStyle w:val="Code"/>
+        <w:ind w:left="720"/>
+        <w:rPr>
+          <w:lang w:val="en-GR"/>
+        </w:rPr>
+      </w:pPr>
+      <w:r>
+        <w:rPr>
+          <w:lang w:val="en-GR"/>
+        </w:rPr>
+        <w:t xml:space="preserve">            &lt;name&gt;{lan-ge-interface}&lt;/name&gt;</w:t>
+      </w:r>
+    </w:p>
+    <w:p>
+      <w:pPr>
+        <w:pStyle w:val="Code"/>
+        <w:ind w:left="720"/>
+        <w:rPr>
+          <w:lang w:val="en-GR"/>
+        </w:rPr>
+      </w:pPr>
+      <w:r>
+        <w:rPr>
+          <w:lang w:val="en-GR"/>
+        </w:rPr>
+        <w:t xml:space="preserve">                &lt;service-policy&gt;</w:t>
+      </w:r>
+    </w:p>
+    <w:p>
+      <w:pPr>
+        <w:pStyle w:val="Code"/>
+        <w:ind w:left="720"/>
+        <w:rPr>
+          <w:lang w:val="en-GR"/>
+        </w:rPr>
+      </w:pPr>
+      <w:r>
+        <w:rPr>
+          <w:lang w:val="en-GR"/>
+        </w:rPr>
+        <w:t xml:space="preserve">                  &lt;output&gt;{/policy-name}&lt;/output&gt;</w:t>
+      </w:r>
+    </w:p>
+    <w:p>
+      <w:pPr>
+        <w:pStyle w:val="Code"/>
+        <w:ind w:left="720"/>
+        <w:rPr>
+          <w:lang w:val="en-GR"/>
+        </w:rPr>
+      </w:pPr>
+      <w:r>
+        <w:rPr>
+          <w:lang w:val="en-GR"/>
+        </w:rPr>
+        <w:t xml:space="preserve">                &lt;/service-policy&gt;</w:t>
+      </w:r>
+    </w:p>
+    <w:p>
+      <w:pPr>
+        <w:pStyle w:val="Code"/>
+        <w:ind w:left="720"/>
+        <w:rPr>
+          <w:lang w:val="en-GR"/>
+        </w:rPr>
+      </w:pPr>
+      <w:r>
+        <w:rPr>
+          <w:lang w:val="en-GR"/>
+        </w:rPr>
+        <w:t xml:space="preserve">              &lt;/GigabitEthernet&gt;</w:t>
+      </w:r>
+    </w:p>
+    <w:p>
+      <w:pPr>
+        <w:pStyle w:val="Code"/>
+        <w:ind w:left="720"/>
+        <w:rPr>
+          <w:lang w:val="en-GR"/>
+        </w:rPr>
+      </w:pPr>
+      <w:r>
+        <w:rPr>
+          <w:lang w:val="en-GR"/>
+        </w:rPr>
+        <w:t xml:space="preserve">          &lt;/interface&gt;</w:t>
+      </w:r>
+    </w:p>
+    <w:p>
+      <w:pPr>
+        <w:pStyle w:val="Code"/>
+        <w:ind w:left="720"/>
+        <w:rPr>
+          <w:lang w:val="en-GR"/>
+        </w:rPr>
+      </w:pPr>
+      <w:r>
+        <w:rPr>
+          <w:lang w:val="en-GR"/>
+        </w:rPr>
+        <w:t xml:space="preserve">      &lt;/config&gt;</w:t>
+      </w:r>
+    </w:p>
+    <w:p>
+      <w:pPr>
+        <w:pStyle w:val="Code"/>
+        <w:ind w:left="720"/>
+        <w:rPr>
+          <w:lang w:val="en-GR"/>
+        </w:rPr>
+      </w:pPr>
+      <w:r>
+        <w:rPr>
+          <w:lang w:val="en-GR"/>
+        </w:rPr>
+        <w:t xml:space="preserve">    &lt;/device&gt;</w:t>
+      </w:r>
+    </w:p>
+    <w:p>
+      <w:pPr>
+        <w:pStyle w:val="Code"/>
+        <w:ind w:left="720"/>
+        <w:rPr>
+          <w:lang w:val="en-GR"/>
+        </w:rPr>
+      </w:pPr>
+      <w:r>
+        <w:rPr>
+          <w:lang w:val="en-GR"/>
+        </w:rPr>
+        <w:t xml:space="preserve">    &lt;?end?&gt;</w:t>
+      </w:r>
+    </w:p>
+    <w:p>
+      <w:pPr>
+        <w:pStyle w:val="Code"/>
+        <w:ind w:left="720"/>
+        <w:rPr>
+          <w:lang w:val="en-GR"/>
+        </w:rPr>
+      </w:pPr>
+      <w:r>
+        <w:rPr>
+          <w:lang w:val="en-GR"/>
+        </w:rPr>
+        <w:t xml:space="preserve">  &lt;/devices&gt;</w:t>
+      </w:r>
+    </w:p>
+    <w:p>
+      <w:pPr>
+        <w:pStyle w:val="Code"/>
+        <w:ind w:left="720"/>
+        <w:rPr>
+          <w:lang w:val="en-GR"/>
+        </w:rPr>
+      </w:pPr>
+      <w:r>
+        <w:rPr>
+          <w:lang w:val="en-GR"/>
+        </w:rPr>
+        <w:t>&lt;/config-template&gt;</w:t>
+      </w:r>
+    </w:p>
+    <w:p>
+      <w:pPr>
+        <w:pStyle w:val="dC-Normal"/>
+        <w:numPr>
+          <w:ilvl w:val="0"/>
+          <w:numId w:val="35"/>
+        </w:numPr>
+        <w:rPr>
+          <w:lang w:val="en-GR"/>
+        </w:rPr>
+      </w:pPr>
+      <w:r>
+        <w:rPr>
+          <w:rFonts w:ascii="CiscoSansTT" w:hAnsi="CiscoSansTT" w:cs="CiscoSansTT"/>
+          <w:sz w:val="22"/>
+          <w:szCs w:val="24"/>
+          <w:lang w:val="en-GR"/>
+        </w:rPr>
+        <w:t xml:space="preserve">Compile the package: </w:t>
+      </w:r>
+    </w:p>
+    <w:p>
+      <w:pPr>
+        <w:pStyle w:val="Code"/>
+        <w:ind w:left="720"/>
+      </w:pPr>
+      <w:r>
+        <w:rPr>
+          <w:lang w:val="en-US"/>
+        </w:rPr>
+        <w:t>nsoadmin@nso</w:t>
+      </w:r>
+      <w:proofErr w:type="gramStart"/>
+      <w:r>
+        <w:rPr>
+          <w:lang w:val="en-US"/>
+        </w:rPr>
+        <w:t>1:$</w:t>
+      </w:r>
+      <w:proofErr w:type="gramEnd"/>
+      <w:r>
+        <w:rPr>
+          <w:lang w:val="en-US"/>
+        </w:rPr>
+        <w:t xml:space="preserve"> </w:t>
+      </w:r>
+      <w:r>
+        <w:t>cd /var/opt/</w:t>
+      </w:r>
+      <w:proofErr w:type="spellStart"/>
+      <w:r>
+        <w:t>ncs</w:t>
+      </w:r>
+      <w:proofErr w:type="spellEnd"/>
+      <w:r>
+        <w:t>/packages/</w:t>
+      </w:r>
+      <w:proofErr w:type="spellStart"/>
+      <w:r>
+        <w:t>qos</w:t>
+      </w:r>
+      <w:proofErr w:type="spellEnd"/>
+      <w:r>
+        <w:t>/</w:t>
+      </w:r>
+      <w:proofErr w:type="spellStart"/>
+      <w:r>
+        <w:t>src</w:t>
+      </w:r>
+      <w:proofErr w:type="spellEnd"/>
+    </w:p>
+    <w:p>
+      <w:pPr>
+        <w:pStyle w:val="Code"/>
+        <w:ind w:left="720"/>
+      </w:pPr>
+      <w:r>
+        <w:rPr>
+          <w:lang w:val="en-US"/>
+        </w:rPr>
+        <w:t>nsoadmin@nso1</w:t>
+      </w:r>
+      <w:r>
+        <w:rPr>
+          <w:lang w:val="en-US"/>
+        </w:rPr>
+        <w:t>: /</w:t>
+      </w:r>
+      <w:r>
+        <w:t>var/opt/</w:t>
+      </w:r>
+      <w:proofErr w:type="spellStart"/>
+      <w:r>
+        <w:t>ncs</w:t>
+      </w:r>
+      <w:proofErr w:type="spellEnd"/>
+      <w:r>
+        <w:t>/packages/</w:t>
+      </w:r>
+      <w:proofErr w:type="spellStart"/>
+      <w:r>
+        <w:t>qos</w:t>
+      </w:r>
+      <w:proofErr w:type="spellEnd"/>
+      <w:r>
+        <w:t>/</w:t>
+      </w:r>
+      <w:proofErr w:type="spellStart"/>
+      <w:r>
+        <w:t>src</w:t>
+      </w:r>
+      <w:proofErr w:type="spellEnd"/>
+      <w:r>
+        <w:t xml:space="preserve">$ make clean </w:t>
+      </w:r>
+      <w:proofErr w:type="gramStart"/>
+      <w:r>
+        <w:t>all</w:t>
+      </w:r>
+      <w:proofErr w:type="gramEnd"/>
+    </w:p>
+    <w:p>
+      <w:pPr>
+        <w:pStyle w:val="Code"/>
+        <w:ind w:left="720"/>
+        <w:rPr>
+          <w:lang w:val="en-GR"/>
+        </w:rPr>
+      </w:pPr>
+      <w:r>
+        <w:rPr>
+          <w:lang w:val="en-GR"/>
+        </w:rPr>
+        <w:t>rm -rf ../load-dir</w:t>
+      </w:r>
+      <w:r>
+        <w:rPr>
+          <w:lang w:val="en-GR"/>
+        </w:rPr>
+        <w:br/>
+        <w:t>mkdir -p ../load-dir</w:t>
+      </w:r>
+      <w:r>
+        <w:rPr>
+          <w:lang w:val="en-GR"/>
+        </w:rPr>
+        <w:br/>
+        <w:t xml:space="preserve">/opt/ncs/ncs-5.7.11/bin/ncsc `ls qos-ann.yang &gt; /dev/null 2&gt;&amp;1 &amp;&amp; echo "-a qos-ann.yang"` \ </w:t>
+      </w:r>
+    </w:p>
+    <w:p>
+      <w:pPr>
+        <w:pStyle w:val="Code"/>
+        <w:ind w:left="720"/>
+        <w:rPr>
+          <w:lang w:val="en-GR"/>
+        </w:rPr>
+      </w:pPr>
+      <w:r>
+        <w:rPr>
+          <w:lang w:val="en-GR"/>
+        </w:rPr>
+        <w:t xml:space="preserve">--fail-on-warnings \ \ </w:t>
+      </w:r>
+    </w:p>
+    <w:p>
+      <w:pPr>
+        <w:pStyle w:val="Code"/>
+        <w:ind w:left="720"/>
+        <w:rPr>
+          <w:lang w:val="en-GR"/>
+        </w:rPr>
+      </w:pPr>
+      <w:r>
+        <w:rPr>
+          <w:lang w:val="en-GR"/>
+        </w:rPr>
+        <w:t xml:space="preserve">-c -o ../load-dir/qos.fxs yang/qos.yang </w:t>
+      </w:r>
+    </w:p>
+    <w:p>
+      <w:pPr>
+        <w:pStyle w:val="Code"/>
+        <w:numPr>
+          <w:ilvl w:val="0"/>
+          <w:numId w:val="35"/>
+        </w:numPr>
+        <w:shd w:val="clear" w:color="auto" w:fill="FFFFFF" w:themeFill="background1"/>
+        <w:rPr>
+          <w:rFonts w:ascii="CiscoSansTT" w:hAnsi="CiscoSansTT" w:cs="CiscoSansTT"/>
+          <w:color w:val="auto"/>
+          <w:sz w:val="22"/>
+          <w:lang w:val="en-GR"/>
+        </w:rPr>
+      </w:pPr>
+      <w:r>
+        <w:rPr>
+          <w:rFonts w:ascii="CiscoSansTT" w:hAnsi="CiscoSansTT" w:cs="CiscoSansTT"/>
+          <w:color w:val="auto"/>
+          <w:sz w:val="22"/>
+          <w:lang w:val="en-GR"/>
+        </w:rPr>
+        <w:t>Perform packages reload to onboard package to NSO:</w:t>
+      </w:r>
+    </w:p>
+    <w:p>
+      <w:pPr>
+        <w:pStyle w:val="Code"/>
+        <w:ind w:left="720"/>
+      </w:pPr>
+      <w:r>
+        <w:rPr>
+          <w:lang w:val="en-US"/>
+        </w:rPr>
+        <w:t>nsoadmin@nso1</w:t>
+      </w:r>
+      <w:r>
+        <w:rPr>
+          <w:lang w:val="en-US"/>
+        </w:rPr>
+        <w:t>: /</w:t>
+      </w:r>
+      <w:r>
+        <w:t>var/opt/</w:t>
+      </w:r>
+      <w:proofErr w:type="spellStart"/>
+      <w:r>
+        <w:t>ncs</w:t>
+      </w:r>
+      <w:proofErr w:type="spellEnd"/>
+      <w:r>
+        <w:t>/packages/</w:t>
+      </w:r>
+      <w:proofErr w:type="spellStart"/>
+      <w:r>
+        <w:t>qos</w:t>
+      </w:r>
+      <w:proofErr w:type="spellEnd"/>
+      <w:r>
+        <w:t>/</w:t>
+      </w:r>
+      <w:proofErr w:type="spellStart"/>
+      <w:r>
+        <w:t>src</w:t>
+      </w:r>
+      <w:proofErr w:type="spellEnd"/>
+      <w:r>
+        <w:t>$</w:t>
+      </w:r>
+      <w:r>
+        <w:t xml:space="preserve"> </w:t>
+      </w:r>
+      <w:proofErr w:type="spellStart"/>
+      <w:r>
+        <w:t>ncs_cli</w:t>
+      </w:r>
+      <w:proofErr w:type="spellEnd"/>
+      <w:r>
+        <w:t xml:space="preserve"> -Cu </w:t>
+      </w:r>
+      <w:proofErr w:type="spellStart"/>
+      <w:proofErr w:type="gramStart"/>
+      <w:r>
+        <w:t>nsoadmin</w:t>
+      </w:r>
+      <w:proofErr w:type="spellEnd"/>
+      <w:proofErr w:type="gramEnd"/>
+    </w:p>
+    <w:p>
+      <w:pPr>
+        <w:pStyle w:val="Code"/>
+        <w:ind w:left="720"/>
+      </w:pPr>
+      <w:r>
+        <w:t xml:space="preserve">nsoadmin@nso1# packages </w:t>
+      </w:r>
+      <w:proofErr w:type="gramStart"/>
+      <w:r>
+        <w:t>reload</w:t>
+      </w:r>
+      <w:proofErr w:type="gramEnd"/>
+    </w:p>
+    <w:p>
+      <w:pPr>
+        <w:pStyle w:val="Code"/>
+        <w:ind w:left="720"/>
+        <w:rPr>
+          <w:lang w:val="en-GR"/>
+        </w:rPr>
+      </w:pPr>
+      <w:r>
+        <w:rPr>
+          <w:lang w:val="en-GR"/>
+        </w:rPr>
+        <w:t>&gt;&gt;&gt; System upgrade is starting.</w:t>
+      </w:r>
+    </w:p>
+    <w:p>
+      <w:pPr>
+        <w:pStyle w:val="Code"/>
+        <w:ind w:left="720"/>
+        <w:rPr>
+          <w:lang w:val="en-GR"/>
+        </w:rPr>
+      </w:pPr>
+      <w:r>
+        <w:rPr>
+          <w:lang w:val="en-GR"/>
+        </w:rPr>
+        <w:t xml:space="preserve">&gt;&gt;&gt; SessdiColnosud:iTnhecCoinscfoiDguemreo mode must exit to operational mode. </w:t>
+      </w:r>
+    </w:p>
+    <w:p>
+      <w:pPr>
+        <w:pStyle w:val="Code"/>
+        <w:ind w:left="720"/>
+        <w:rPr>
+          <w:lang w:val="en-GR"/>
+        </w:rPr>
+      </w:pPr>
+      <w:r>
+        <w:rPr>
+          <w:lang w:val="en-GR"/>
+        </w:rPr>
+        <w:t xml:space="preserve">&gt;&gt;&gt; No configuration changes can be performed until upgrade has completed. </w:t>
+      </w:r>
+    </w:p>
+    <w:p>
+      <w:pPr>
+        <w:pStyle w:val="Code"/>
+        <w:ind w:left="720"/>
+        <w:rPr>
+          <w:lang w:val="en-GR"/>
+        </w:rPr>
+      </w:pPr>
+      <w:r>
+        <w:rPr>
+          <w:lang w:val="en-GR"/>
+        </w:rPr>
+        <w:t>&gt;&gt;&gt; System upgrade has completed successfully.</w:t>
+      </w:r>
+    </w:p>
+    <w:p>
+      <w:pPr>
+        <w:pStyle w:val="dC-Normal"/>
+        <w:numPr>
+          <w:ilvl w:val="0"/>
+          <w:numId w:val="35"/>
+        </w:numPr>
+        <w:rPr>
+          <w:rFonts w:ascii="CiscoSansTT" w:hAnsi="CiscoSansTT" w:cs="CiscoSansTT"/>
+          <w:sz w:val="22"/>
+          <w:szCs w:val="22"/>
+        </w:rPr>
+      </w:pPr>
+      <w:r>
+        <w:rPr>
+          <w:rFonts w:ascii="CiscoSansTT" w:hAnsi="CiscoSansTT" w:cs="CiscoSansTT"/>
+          <w:sz w:val="22"/>
+          <w:szCs w:val="22"/>
+        </w:rPr>
+        <w:t xml:space="preserve">Configure a </w:t>
+      </w:r>
+      <w:proofErr w:type="spellStart"/>
+      <w:r>
+        <w:rPr>
+          <w:rFonts w:ascii="CiscoSansTT" w:hAnsi="CiscoSansTT" w:cs="CiscoSansTT"/>
+          <w:sz w:val="22"/>
+          <w:szCs w:val="22"/>
+        </w:rPr>
+        <w:t>qos</w:t>
+      </w:r>
+      <w:proofErr w:type="spellEnd"/>
+      <w:r>
+        <w:rPr>
+          <w:rFonts w:ascii="CiscoSansTT" w:hAnsi="CiscoSansTT" w:cs="CiscoSansTT"/>
+          <w:sz w:val="22"/>
+          <w:szCs w:val="22"/>
+        </w:rPr>
+        <w:t xml:space="preserve"> service:</w:t>
+      </w:r>
+    </w:p>
+    <w:p>
+      <w:pPr>
+        <w:pStyle w:val="Code"/>
+        <w:ind w:left="720"/>
+        <w:rPr>
+          <w:lang w:val="en-GR"/>
+        </w:rPr>
+      </w:pPr>
+      <w:r>
+        <w:rPr>
+          <w:lang w:val="en-GR"/>
+        </w:rPr>
+        <w:t xml:space="preserve">admin@ncs# </w:t>
+      </w:r>
+    </w:p>
+    <w:p>
+      <w:pPr>
+        <w:pStyle w:val="Code"/>
+        <w:ind w:left="720"/>
+        <w:rPr>
+          <w:rFonts w:eastAsia="Times New Roman"/>
+          <w:lang w:val="en-GR"/>
+        </w:rPr>
+      </w:pPr>
+      <w:r>
+        <w:rPr>
+          <w:rFonts w:eastAsia="Times New Roman"/>
+          <w:lang w:val="en-GR"/>
+        </w:rPr>
+        <w:t xml:space="preserve">admin@ncs# </w:t>
+      </w:r>
+      <w:r>
+        <w:rPr>
+          <w:rFonts w:eastAsia="Times New Roman"/>
+          <w:b/>
+          <w:bCs/>
+          <w:lang w:val="en-GR"/>
+        </w:rPr>
+        <w:t xml:space="preserve">config </w:t>
+      </w:r>
+    </w:p>
+    <w:p>
+      <w:pPr>
+        <w:pStyle w:val="Code"/>
+        <w:ind w:left="720"/>
+        <w:rPr>
+          <w:rFonts w:eastAsia="Times New Roman"/>
+          <w:lang w:val="en-GR"/>
+        </w:rPr>
+      </w:pPr>
+      <w:r>
+        <w:rPr>
+          <w:rFonts w:eastAsia="Times New Roman"/>
+          <w:lang w:val="en-GR"/>
+        </w:rPr>
+        <w:t xml:space="preserve">Entering configuration mode terminal </w:t>
+      </w:r>
+    </w:p>
+    <w:p>
+      <w:pPr>
+        <w:pStyle w:val="Code"/>
+        <w:ind w:left="720"/>
+        <w:rPr>
+          <w:rFonts w:eastAsia="Times New Roman"/>
+          <w:lang w:val="en-GR"/>
+        </w:rPr>
+      </w:pPr>
+      <w:r>
+        <w:rPr>
+          <w:rFonts w:eastAsia="Times New Roman"/>
+          <w:lang w:val="en-GR"/>
+        </w:rPr>
+        <w:t xml:space="preserve">admin@ncs(config)# qos </w:t>
+      </w:r>
+      <w:r>
+        <w:rPr>
+          <w:rFonts w:eastAsia="Times New Roman"/>
+          <w:lang w:val="en-GR"/>
+        </w:rPr>
+        <w:t>test</w:t>
+      </w:r>
+      <w:r>
+        <w:rPr>
+          <w:rFonts w:eastAsia="Times New Roman"/>
+          <w:lang w:val="en-GR"/>
+        </w:rPr>
+        <w:t xml:space="preserve"> average-bit-rate 500000 policy-name </w:t>
+      </w:r>
+      <w:r>
+        <w:rPr>
+          <w:rFonts w:eastAsia="Times New Roman"/>
+          <w:lang w:val="en-GR"/>
+        </w:rPr>
+        <w:t>test-policy</w:t>
+      </w:r>
+      <w:r>
+        <w:rPr>
+          <w:rFonts w:eastAsia="Times New Roman"/>
+          <w:lang w:val="en-GR"/>
+        </w:rPr>
+        <w:t xml:space="preserve"> ce-devices </w:t>
+      </w:r>
+      <w:r>
+        <w:rPr>
+          <w:rFonts w:eastAsia="Times New Roman"/>
+          <w:lang w:val="en-GR"/>
+        </w:rPr>
+        <w:t>PE_00</w:t>
+      </w:r>
+      <w:r>
+        <w:rPr>
+          <w:rFonts w:eastAsia="Times New Roman"/>
+          <w:lang w:val="en-GR"/>
+        </w:rPr>
+        <w:t xml:space="preserve"> lan-ge-interface 0/3 </w:t>
+      </w:r>
+    </w:p>
+    <w:p>
+      <w:pPr>
+        <w:pStyle w:val="Code"/>
+        <w:ind w:left="720"/>
+        <w:rPr>
+          <w:rFonts w:eastAsia="Times New Roman"/>
+          <w:lang w:val="en-GR"/>
+        </w:rPr>
+      </w:pPr>
+      <w:r>
+        <w:rPr>
+          <w:rFonts w:eastAsia="Times New Roman"/>
+          <w:lang w:val="en-GR"/>
+        </w:rPr>
+        <w:t xml:space="preserve">admin@ncs(config-ce-devices-CE-A_Site_1)# exit admin@ncs(config-qos-CUST-PMAP-S-L2ETH)# ce-devices </w:t>
+      </w:r>
+      <w:r>
+        <w:rPr>
+          <w:rFonts w:eastAsia="Times New Roman"/>
+          <w:lang w:val="en-GR"/>
+        </w:rPr>
+        <w:t>PE_10</w:t>
+      </w:r>
+      <w:r>
+        <w:rPr>
+          <w:rFonts w:eastAsia="Times New Roman"/>
+          <w:lang w:val="en-GR"/>
+        </w:rPr>
+        <w:t xml:space="preserve"> lan-ge-interface 0/3 </w:t>
+      </w:r>
+    </w:p>
+    <w:p>
+      <w:pPr>
+        <w:pStyle w:val="Code"/>
+        <w:ind w:left="720"/>
+        <w:rPr>
+          <w:rFonts w:eastAsia="Times New Roman"/>
+          <w:lang w:val="en-GR"/>
+        </w:rPr>
+      </w:pPr>
+      <w:r>
+        <w:rPr>
+          <w:rFonts w:eastAsia="Times New Roman"/>
+          <w:lang w:val="en-GR"/>
+        </w:rPr>
+        <w:lastRenderedPageBreak/>
+        <w:t>nsoadmin@nso1</w:t>
+      </w:r>
+      <w:r>
+        <w:rPr>
+          <w:rFonts w:eastAsia="Times New Roman"/>
+          <w:lang w:val="en-GR"/>
+        </w:rPr>
+        <w:t>(config-ce-devices-CE-A_Site_2)# top</w:t>
+      </w:r>
+      <w:r>
+        <w:rPr>
+          <w:rFonts w:eastAsia="Times New Roman"/>
+          <w:lang w:val="en-GR"/>
+        </w:rPr>
+        <w:br/>
+      </w:r>
+      <w:r>
+        <w:rPr>
+          <w:rFonts w:eastAsia="Times New Roman"/>
+          <w:lang w:val="en-GR"/>
+        </w:rPr>
+        <w:t>nsoadmin@nso1</w:t>
+      </w:r>
+      <w:r>
+        <w:rPr>
+          <w:rFonts w:eastAsia="Times New Roman"/>
+          <w:lang w:val="en-GR"/>
+        </w:rPr>
+        <w:t xml:space="preserve"> </w:t>
+      </w:r>
+      <w:r>
+        <w:rPr>
+          <w:rFonts w:eastAsia="Times New Roman"/>
+          <w:lang w:val="en-GR"/>
+        </w:rPr>
+        <w:t>(config)# show configuration</w:t>
+      </w:r>
+      <w:r>
+        <w:rPr>
+          <w:rFonts w:eastAsia="Times New Roman"/>
+          <w:lang w:val="en-GR"/>
+        </w:rPr>
+        <w:br/>
+        <w:t xml:space="preserve">qos </w:t>
+      </w:r>
+      <w:r>
+        <w:rPr>
+          <w:rFonts w:eastAsia="Times New Roman"/>
+          <w:lang w:val="en-GR"/>
+        </w:rPr>
+        <w:t>test</w:t>
+      </w:r>
+      <w:r>
+        <w:rPr>
+          <w:rFonts w:eastAsia="Times New Roman"/>
+          <w:lang w:val="en-GR"/>
+        </w:rPr>
+        <w:t xml:space="preserve"> </w:t>
+      </w:r>
+    </w:p>
+    <w:p>
+      <w:pPr>
+        <w:pStyle w:val="Code"/>
+        <w:ind w:left="720"/>
+        <w:rPr>
+          <w:rFonts w:eastAsia="Times New Roman"/>
+          <w:lang w:val="en-GR"/>
+        </w:rPr>
+      </w:pPr>
+      <w:r>
+        <w:rPr>
+          <w:rFonts w:eastAsia="Times New Roman"/>
+          <w:lang w:val="en-GR"/>
+        </w:rPr>
+        <w:t xml:space="preserve">ce-devices </w:t>
+      </w:r>
+      <w:r>
+        <w:rPr>
+          <w:rFonts w:eastAsia="Times New Roman"/>
+          <w:lang w:val="en-GR"/>
+        </w:rPr>
+        <w:t>PE_00</w:t>
+      </w:r>
+      <w:r>
+        <w:rPr>
+          <w:rFonts w:eastAsia="Times New Roman"/>
+          <w:lang w:val="en-GR"/>
+        </w:rPr>
+        <w:t xml:space="preserve"> lan-ge-interface 0/3 </w:t>
+      </w:r>
+    </w:p>
+    <w:p>
+      <w:pPr>
+        <w:pStyle w:val="Code"/>
+        <w:ind w:left="720"/>
+        <w:rPr>
+          <w:rFonts w:eastAsia="Times New Roman"/>
+          <w:lang w:val="en-GR"/>
+        </w:rPr>
+      </w:pPr>
+      <w:r>
+        <w:rPr>
+          <w:rFonts w:eastAsia="Times New Roman"/>
+          <w:lang w:val="en-GR"/>
+        </w:rPr>
+        <w:t>!</w:t>
+      </w:r>
+      <w:r>
+        <w:rPr>
+          <w:rFonts w:eastAsia="Times New Roman"/>
+          <w:lang w:val="en-GR"/>
+        </w:rPr>
+        <w:br/>
+        <w:t xml:space="preserve">ce-devices </w:t>
+      </w:r>
+      <w:r>
+        <w:rPr>
+          <w:rFonts w:eastAsia="Times New Roman"/>
+          <w:lang w:val="en-GR"/>
+        </w:rPr>
+        <w:t>PE_10</w:t>
+      </w:r>
+      <w:r>
+        <w:rPr>
+          <w:rFonts w:eastAsia="Times New Roman"/>
+          <w:lang w:val="en-GR"/>
+        </w:rPr>
+        <w:t xml:space="preserve"> </w:t>
+      </w:r>
+    </w:p>
+    <w:p>
+      <w:pPr>
+        <w:pStyle w:val="Code"/>
+        <w:ind w:left="720"/>
+        <w:rPr>
+          <w:rFonts w:eastAsia="Times New Roman"/>
+          <w:lang w:val="en-GR"/>
+        </w:rPr>
+      </w:pPr>
+      <w:r>
+        <w:rPr>
+          <w:rFonts w:eastAsia="Times New Roman"/>
+          <w:lang w:val="en-GR"/>
+        </w:rPr>
+        <w:t xml:space="preserve">lan-ge-interface 0/3 ! </w:t>
+      </w:r>
+    </w:p>
+    <w:p>
+      <w:pPr>
+        <w:pStyle w:val="Code"/>
+        <w:ind w:left="720"/>
+        <w:rPr>
+          <w:rFonts w:eastAsia="Times New Roman"/>
+          <w:lang w:val="en-GR"/>
+        </w:rPr>
+      </w:pPr>
+      <w:r>
+        <w:rPr>
+          <w:rFonts w:eastAsia="Times New Roman"/>
+          <w:lang w:val="en-GR"/>
+        </w:rPr>
+        <w:t xml:space="preserve">policy-name </w:t>
+      </w:r>
+      <w:r>
+        <w:rPr>
+          <w:rFonts w:eastAsia="Times New Roman"/>
+          <w:lang w:val="en-GR"/>
+        </w:rPr>
+        <w:t>test-policy</w:t>
+      </w:r>
+      <w:r>
+        <w:rPr>
+          <w:rFonts w:eastAsia="Times New Roman"/>
+          <w:lang w:val="en-GR"/>
+        </w:rPr>
+        <w:t xml:space="preserve"> </w:t>
+      </w:r>
+    </w:p>
+    <w:p>
+      <w:pPr>
+        <w:pStyle w:val="Code"/>
+        <w:ind w:left="720"/>
+        <w:rPr>
+          <w:rFonts w:eastAsia="Times New Roman"/>
+          <w:lang w:val="en-GR"/>
+        </w:rPr>
+      </w:pPr>
+      <w:r>
+        <w:rPr>
+          <w:rFonts w:eastAsia="Times New Roman"/>
+          <w:lang w:val="en-GR"/>
+        </w:rPr>
+        <w:t xml:space="preserve">average-bit-rate 500000 </w:t>
+      </w:r>
+    </w:p>
+    <w:p>
+      <w:pPr>
+        <w:pStyle w:val="Code"/>
+        <w:ind w:left="720"/>
+        <w:rPr>
+          <w:rFonts w:eastAsia="Times New Roman"/>
+          <w:lang w:val="en-GR"/>
+        </w:rPr>
+      </w:pPr>
+      <w:r>
+        <w:rPr>
+          <w:rFonts w:eastAsia="Times New Roman"/>
+          <w:lang w:val="en-GR"/>
+        </w:rPr>
+        <w:t xml:space="preserve">! </w:t>
+      </w:r>
+    </w:p>
+    <w:p>
+      <w:pPr>
+        <w:pStyle w:val="Code"/>
+        <w:ind w:left="720"/>
+        <w:rPr>
+          <w:rFonts w:eastAsia="Times New Roman"/>
+          <w:b/>
+          <w:bCs/>
+          <w:lang w:val="en-GR"/>
+        </w:rPr>
+      </w:pPr>
+      <w:r>
+        <w:rPr>
+          <w:rFonts w:eastAsia="Times New Roman"/>
+          <w:lang w:val="en-GR"/>
+        </w:rPr>
+        <w:t>nsoadmin@nso1</w:t>
+      </w:r>
+      <w:r>
+        <w:rPr>
+          <w:rFonts w:eastAsia="Times New Roman"/>
+          <w:lang w:val="en-GR"/>
+        </w:rPr>
+        <w:t xml:space="preserve"> </w:t>
+      </w:r>
+      <w:r>
+        <w:rPr>
+          <w:rFonts w:eastAsia="Times New Roman"/>
+          <w:lang w:val="en-GR"/>
+        </w:rPr>
+        <w:t xml:space="preserve">(config)# </w:t>
+      </w:r>
+      <w:r>
+        <w:rPr>
+          <w:rFonts w:eastAsia="Times New Roman"/>
+          <w:b/>
+          <w:bCs/>
+          <w:lang w:val="en-GR"/>
+        </w:rPr>
+        <w:t xml:space="preserve">commit </w:t>
+      </w:r>
+    </w:p>
+    <w:p>
+      <w:pPr>
+        <w:pStyle w:val="Code"/>
+        <w:ind w:left="720"/>
+        <w:rPr>
+          <w:rFonts w:eastAsia="Times New Roman"/>
+          <w:lang w:val="en-GR"/>
+        </w:rPr>
+      </w:pPr>
+      <w:r>
+        <w:rPr>
+          <w:rFonts w:eastAsia="Times New Roman"/>
+          <w:lang w:val="en-GR"/>
+        </w:rPr>
+        <w:t xml:space="preserve">Commit complete. </w:t>
+      </w:r>
+    </w:p>
+    <w:p>
+      <w:pPr>
+        <w:pStyle w:val="dC-Normal"/>
+        <w:numPr>
+          <w:ilvl w:val="0"/>
+          <w:numId w:val="35"/>
+        </w:numPr>
+        <w:rPr>
+          <w:rFonts w:ascii="CiscoSansTT" w:hAnsi="CiscoSansTT" w:cs="CiscoSansTT"/>
+          <w:sz w:val="22"/>
+          <w:szCs w:val="22"/>
+        </w:rPr>
+      </w:pPr>
+      <w:r>
+        <w:rPr>
+          <w:rFonts w:ascii="CiscoSansTT" w:hAnsi="CiscoSansTT" w:cs="CiscoSansTT"/>
+          <w:sz w:val="22"/>
+          <w:szCs w:val="22"/>
+        </w:rPr>
+        <w:t xml:space="preserve">Delete the created QoS service </w:t>
+      </w:r>
+      <w:proofErr w:type="gramStart"/>
+      <w:r>
+        <w:rPr>
+          <w:rFonts w:ascii="CiscoSansTT" w:hAnsi="CiscoSansTT" w:cs="CiscoSansTT"/>
+          <w:sz w:val="22"/>
+          <w:szCs w:val="22"/>
+        </w:rPr>
+        <w:t>instance</w:t>
+      </w:r>
+      <w:proofErr w:type="gramEnd"/>
+    </w:p>
+    <w:p>
+      <w:pPr>
+        <w:pStyle w:val="Code"/>
+        <w:ind w:left="720"/>
+      </w:pPr>
+      <w:r>
+        <w:rPr>
+          <w:rFonts w:eastAsia="Times New Roman"/>
+          <w:lang w:val="en-GR"/>
+        </w:rPr>
+        <w:t>nsoadmin@nso1</w:t>
+      </w:r>
+      <w:r>
+        <w:t xml:space="preserve">(config)# no </w:t>
+      </w:r>
+      <w:proofErr w:type="spellStart"/>
+      <w:r>
+        <w:t>qos</w:t>
+      </w:r>
+      <w:proofErr w:type="spellEnd"/>
+      <w:r>
+        <w:t xml:space="preserve"> </w:t>
+      </w:r>
+      <w:r>
+        <w:t>test</w:t>
+      </w:r>
+      <w:r>
+        <w:t xml:space="preserve"> </w:t>
+      </w:r>
+    </w:p>
+    <w:p>
+      <w:pPr>
+        <w:pStyle w:val="Code"/>
+        <w:ind w:left="720"/>
+      </w:pPr>
+      <w:r>
+        <w:rPr>
+          <w:rFonts w:eastAsia="Times New Roman"/>
+          <w:lang w:val="en-GR"/>
+        </w:rPr>
+        <w:t>nsoadmin@nso1</w:t>
+      </w:r>
+      <w:r>
+        <w:t xml:space="preserve">(config)# commit dry-run </w:t>
+      </w:r>
+      <w:proofErr w:type="spellStart"/>
+      <w:r>
+        <w:t>outformat</w:t>
+      </w:r>
+      <w:proofErr w:type="spellEnd"/>
+      <w:r>
+        <w:t xml:space="preserve"> native </w:t>
+      </w:r>
+      <w:proofErr w:type="spellStart"/>
+      <w:r>
+        <w:t>native</w:t>
+      </w:r>
+      <w:proofErr w:type="spellEnd"/>
+      <w:r>
+        <w:t xml:space="preserve"> { </w:t>
+      </w:r>
+    </w:p>
+    <w:p>
+      <w:pPr>
+        <w:pStyle w:val="Code"/>
+        <w:ind w:left="720"/>
+      </w:pPr>
+      <w:r>
+        <w:t>device {</w:t>
+      </w:r>
+      <w:r>
+        <w:br/>
+        <w:t xml:space="preserve">name </w:t>
+      </w:r>
+      <w:r>
+        <w:t>PE_00</w:t>
+      </w:r>
+      <w:r>
+        <w:t xml:space="preserve"> </w:t>
+      </w:r>
+    </w:p>
+    <w:p>
+      <w:pPr>
+        <w:pStyle w:val="Code"/>
+        <w:ind w:left="720"/>
+      </w:pPr>
+      <w:r>
+        <w:t>data interface GigabitEthernet0/3</w:t>
+      </w:r>
+      <w:r>
+        <w:br/>
+        <w:t xml:space="preserve">no service-policy output </w:t>
+      </w:r>
+      <w:r>
+        <w:t>test-policy</w:t>
+      </w:r>
+    </w:p>
+    <w:p>
+      <w:pPr>
+        <w:pStyle w:val="Code"/>
+        <w:ind w:left="720"/>
+      </w:pPr>
+      <w:r>
+        <w:t>exit</w:t>
+      </w:r>
+      <w:r>
+        <w:br/>
+        <w:t xml:space="preserve">no policy-map </w:t>
+      </w:r>
+      <w:r>
+        <w:t>test-</w:t>
+      </w:r>
+      <w:proofErr w:type="gramStart"/>
+      <w:r>
+        <w:t>policy</w:t>
+      </w:r>
+      <w:proofErr w:type="gramEnd"/>
+    </w:p>
+    <w:p>
+      <w:pPr>
+        <w:pStyle w:val="Code"/>
+        <w:ind w:left="720"/>
+      </w:pPr>
+      <w:r>
+        <w:t>}</w:t>
+      </w:r>
+      <w:r>
+        <w:br/>
+        <w:t xml:space="preserve">device { </w:t>
+      </w:r>
+    </w:p>
+    <w:p>
+      <w:pPr>
+        <w:pStyle w:val="Code"/>
+        <w:ind w:left="720"/>
+      </w:pPr>
+      <w:r>
+        <w:t xml:space="preserve">name </w:t>
+      </w:r>
+      <w:r>
+        <w:t>PE_10</w:t>
+      </w:r>
+      <w:r>
+        <w:br/>
+        <w:t xml:space="preserve">data interface GigabitEthernet0/3 </w:t>
+      </w:r>
+    </w:p>
+    <w:p>
+      <w:pPr>
+        <w:pStyle w:val="Code"/>
+        <w:ind w:left="720"/>
+      </w:pPr>
+      <w:r>
+        <w:t xml:space="preserve">no service-policy output </w:t>
+      </w:r>
+      <w:r>
+        <w:t>test</w:t>
+      </w:r>
+      <w:r>
+        <w:t xml:space="preserve"> </w:t>
+      </w:r>
+    </w:p>
+    <w:p>
+      <w:pPr>
+        <w:pStyle w:val="Code"/>
+        <w:ind w:left="720"/>
+      </w:pPr>
+      <w:r>
+        <w:t xml:space="preserve">exit </w:t>
+      </w:r>
+    </w:p>
+    <w:p>
+      <w:pPr>
+        <w:pStyle w:val="Code"/>
+        <w:ind w:left="720"/>
+      </w:pPr>
+      <w:r>
+        <w:t xml:space="preserve">no policy-map </w:t>
+      </w:r>
+      <w:r>
+        <w:t>test-policy</w:t>
+      </w:r>
+      <w:r>
+        <w:t xml:space="preserve"> </w:t>
+      </w:r>
+    </w:p>
+    <w:p>
+      <w:pPr>
+        <w:pStyle w:val="Code"/>
+        <w:ind w:left="720"/>
+      </w:pPr>
+      <w:r>
+        <w:rPr>
+          <w:rFonts w:eastAsia="Times New Roman"/>
+          <w:lang w:val="en-GR"/>
+        </w:rPr>
+        <w:t>nsoadmin@nso1</w:t>
+      </w:r>
+      <w:r>
+        <w:t xml:space="preserve">(config)# commit </w:t>
+      </w:r>
+    </w:p>
+    <w:p>
+      <w:pPr>
+        <w:pStyle w:val="dC-Normal"/>
+        <w:ind w:left="720"/>
+        <w:rPr>
+          <w:rFonts w:ascii="CiscoSansTT" w:hAnsi="CiscoSansTT" w:cs="CiscoSansTT"/>
+          <w:sz w:val="22"/>
+          <w:szCs w:val="22"/>
+        </w:rPr>
+      </w:pPr>
+    </w:p>
+    <w:p>
+      <w:pPr>
+        <w:pStyle w:val="dC-H3"/>
+      </w:pPr>
+      <w:r>
+        <w:t xml:space="preserve">Step 2: Create l2vpn Template Service Package </w:t>
+      </w:r>
+    </w:p>
+    <w:p>
+      <w:pPr>
+        <w:pStyle w:val="dC-H3"/>
+      </w:pPr>
+      <w:r>
+        <w:t>Step 3: Create l2vpn-qos Python and Template Service Package</w:t>
+      </w:r>
+      <w:r>
+        <w:t xml:space="preserve"> </w:t>
+      </w:r>
+    </w:p>
+    <w:p>
+      <w:pPr>
+        <w:pStyle w:val="Heading1"/>
+        <w:rPr>
+          <w:lang w:val="en-US"/>
+        </w:rPr>
+      </w:pPr>
+    </w:p>
+    <w:p>
+      <w:pPr>
         <w:pStyle w:val="dC-H1"/>
       </w:pPr>
     </w:p>
@@ -10594,6 +14782,7 @@
               <w:rPr>
                 <w:rFonts w:ascii="CiscoSansTT" w:hAnsi="CiscoSansTT" w:cs="CiscoSansTT"/>
               </w:rPr>
+              <w:lastRenderedPageBreak/>
               <w:t>Lorem ipsum</w:t>
             </w:r>
           </w:p>
@@ -11471,6 +15660,7 @@
         <w:pStyle w:val="Code"/>
       </w:pPr>
       <w:r>
+        <w:lastRenderedPageBreak/>
         <w:t>make rebuild-</w:t>
       </w:r>
       <w:proofErr w:type="spellStart"/>
@@ -13553,6 +17743,7 @@
           <w:color w:val="FFFFFF"/>
           <w:sz w:val="20"/>
         </w:rPr>
+        <w:lastRenderedPageBreak/>
         <w:t>RSA key fingerprint is SHA256:ZLWvfBSWDj4yqS1a68ZpTT4nTVsrrCC8CVTBlDPJuO0.</w:t>
       </w:r>
     </w:p>
@@ -13605,7 +17796,6 @@
           <w:color w:val="FFFFFF"/>
           <w:sz w:val="20"/>
         </w:rPr>
-        <w:lastRenderedPageBreak/>
         <w:t>Warning: Permanently added '[localhost]:2024' (RSA) to the list of known hosts.</w:t>
       </w:r>
     </w:p>
@@ -16066,6 +20256,7 @@
           <w:color w:val="FFFFFF"/>
           <w:sz w:val="20"/>
         </w:rPr>
+        <w:lastRenderedPageBreak/>
         <w:t>-</w:t>
       </w:r>
       <w:proofErr w:type="spellStart"/>
@@ -16235,7 +20426,6 @@
           <w:color w:val="FFFFFF"/>
           <w:sz w:val="20"/>
         </w:rPr>
-        <w:lastRenderedPageBreak/>
         <w:t>-</w:t>
       </w:r>
       <w:proofErr w:type="spellStart"/>
@@ -17183,7 +21373,7 @@
       <w:rPr>
         <w:noProof/>
       </w:rPr>
-      <w:pict w14:anchorId="3BAFFBE8">
+      <w:pict w14:anchorId="4DCEADDD">
         <v:shapetype id="_x0000_t75" coordsize="21600,21600" o:spt="75" o:preferrelative="t" path="m@4@5l@4@11@9@11@9@5xe" filled="f" stroked="f">
           <v:stroke joinstyle="miter"/>
           <v:formulas>
@@ -19194,6 +23384,95 @@
     </w:lvl>
   </w:abstractNum>
   <w:abstractNum w:abstractNumId="18" w15:restartNumberingAfterBreak="0">
+    <w:nsid w:val="3D535139"/>
+    <w:multiLevelType w:val="hybridMultilevel"/>
+    <w:tmpl w:val="E63640C6"/>
+    <w:lvl w:ilvl="0" w:tplc="0809000F">
+      <w:start w:val="1"/>
+      <w:numFmt w:val="decimal"/>
+      <w:lvlText w:val="%1."/>
+      <w:lvlJc w:val="left"/>
+      <w:pPr>
+        <w:ind w:left="720" w:hanging="360"/>
+      </w:pPr>
+      <w:rPr>
+        <w:rFonts w:hint="default"/>
+      </w:rPr>
+    </w:lvl>
+    <w:lvl w:ilvl="1" w:tplc="08090019" w:tentative="1">
+      <w:start w:val="1"/>
+      <w:numFmt w:val="lowerLetter"/>
+      <w:lvlText w:val="%2."/>
+      <w:lvlJc w:val="left"/>
+      <w:pPr>
+        <w:ind w:left="1440" w:hanging="360"/>
+      </w:pPr>
+    </w:lvl>
+    <w:lvl w:ilvl="2" w:tplc="0809001B" w:tentative="1">
+      <w:start w:val="1"/>
+      <w:numFmt w:val="lowerRoman"/>
+      <w:lvlText w:val="%3."/>
+      <w:lvlJc w:val="right"/>
+      <w:pPr>
+        <w:ind w:left="2160" w:hanging="180"/>
+      </w:pPr>
+    </w:lvl>
+    <w:lvl w:ilvl="3" w:tplc="0809000F" w:tentative="1">
+      <w:start w:val="1"/>
+      <w:numFmt w:val="decimal"/>
+      <w:lvlText w:val="%4."/>
+      <w:lvlJc w:val="left"/>
+      <w:pPr>
+        <w:ind w:left="2880" w:hanging="360"/>
+      </w:pPr>
+    </w:lvl>
+    <w:lvl w:ilvl="4" w:tplc="08090019" w:tentative="1">
+      <w:start w:val="1"/>
+      <w:numFmt w:val="lowerLetter"/>
+      <w:lvlText w:val="%5."/>
+      <w:lvlJc w:val="left"/>
+      <w:pPr>
+        <w:ind w:left="3600" w:hanging="360"/>
+      </w:pPr>
+    </w:lvl>
+    <w:lvl w:ilvl="5" w:tplc="0809001B" w:tentative="1">
+      <w:start w:val="1"/>
+      <w:numFmt w:val="lowerRoman"/>
+      <w:lvlText w:val="%6."/>
+      <w:lvlJc w:val="right"/>
+      <w:pPr>
+        <w:ind w:left="4320" w:hanging="180"/>
+      </w:pPr>
+    </w:lvl>
+    <w:lvl w:ilvl="6" w:tplc="0809000F" w:tentative="1">
+      <w:start w:val="1"/>
+      <w:numFmt w:val="decimal"/>
+      <w:lvlText w:val="%7."/>
+      <w:lvlJc w:val="left"/>
+      <w:pPr>
+        <w:ind w:left="5040" w:hanging="360"/>
+      </w:pPr>
+    </w:lvl>
+    <w:lvl w:ilvl="7" w:tplc="08090019" w:tentative="1">
+      <w:start w:val="1"/>
+      <w:numFmt w:val="lowerLetter"/>
+      <w:lvlText w:val="%8."/>
+      <w:lvlJc w:val="left"/>
+      <w:pPr>
+        <w:ind w:left="5760" w:hanging="360"/>
+      </w:pPr>
+    </w:lvl>
+    <w:lvl w:ilvl="8" w:tplc="0809001B" w:tentative="1">
+      <w:start w:val="1"/>
+      <w:numFmt w:val="lowerRoman"/>
+      <w:lvlText w:val="%9."/>
+      <w:lvlJc w:val="right"/>
+      <w:pPr>
+        <w:ind w:left="6480" w:hanging="180"/>
+      </w:pPr>
+    </w:lvl>
+  </w:abstractNum>
+  <w:abstractNum w:abstractNumId="19" w15:restartNumberingAfterBreak="0">
     <w:nsid w:val="45FF7AAE"/>
     <w:multiLevelType w:val="hybridMultilevel"/>
     <w:tmpl w:val="736A200E"/>
@@ -19333,7 +23612,7 @@
       </w:rPr>
     </w:lvl>
   </w:abstractNum>
-  <w:abstractNum w:abstractNumId="19" w15:restartNumberingAfterBreak="0">
+  <w:abstractNum w:abstractNumId="20" w15:restartNumberingAfterBreak="0">
     <w:nsid w:val="4ACF27AD"/>
     <w:multiLevelType w:val="hybridMultilevel"/>
     <w:tmpl w:val="909071D6"/>
@@ -19473,7 +23752,7 @@
       </w:rPr>
     </w:lvl>
   </w:abstractNum>
-  <w:abstractNum w:abstractNumId="20" w15:restartNumberingAfterBreak="0">
+  <w:abstractNum w:abstractNumId="21" w15:restartNumberingAfterBreak="0">
     <w:nsid w:val="4E9039C6"/>
     <w:multiLevelType w:val="hybridMultilevel"/>
     <w:tmpl w:val="525268A6"/>
@@ -19586,7 +23865,7 @@
       </w:rPr>
     </w:lvl>
   </w:abstractNum>
-  <w:abstractNum w:abstractNumId="21" w15:restartNumberingAfterBreak="0">
+  <w:abstractNum w:abstractNumId="22" w15:restartNumberingAfterBreak="0">
     <w:nsid w:val="5450538A"/>
     <w:multiLevelType w:val="hybridMultilevel"/>
     <w:tmpl w:val="E6C83006"/>
@@ -19675,7 +23954,7 @@
       </w:pPr>
     </w:lvl>
   </w:abstractNum>
-  <w:abstractNum w:abstractNumId="22" w15:restartNumberingAfterBreak="0">
+  <w:abstractNum w:abstractNumId="23" w15:restartNumberingAfterBreak="0">
     <w:nsid w:val="560C4BF6"/>
     <w:multiLevelType w:val="hybridMultilevel"/>
     <w:tmpl w:val="6264EE12"/>
@@ -19764,7 +24043,7 @@
       </w:pPr>
     </w:lvl>
   </w:abstractNum>
-  <w:abstractNum w:abstractNumId="23" w15:restartNumberingAfterBreak="0">
+  <w:abstractNum w:abstractNumId="24" w15:restartNumberingAfterBreak="0">
     <w:nsid w:val="56AA6FA6"/>
     <w:multiLevelType w:val="hybridMultilevel"/>
     <w:tmpl w:val="A12C87B6"/>
@@ -19853,7 +24132,7 @@
       </w:pPr>
     </w:lvl>
   </w:abstractNum>
-  <w:abstractNum w:abstractNumId="24" w15:restartNumberingAfterBreak="0">
+  <w:abstractNum w:abstractNumId="25" w15:restartNumberingAfterBreak="0">
     <w:nsid w:val="5C2D7106"/>
     <w:multiLevelType w:val="hybridMultilevel"/>
     <w:tmpl w:val="74F07454"/>
@@ -19966,7 +24245,7 @@
       </w:rPr>
     </w:lvl>
   </w:abstractNum>
-  <w:abstractNum w:abstractNumId="25" w15:restartNumberingAfterBreak="0">
+  <w:abstractNum w:abstractNumId="26" w15:restartNumberingAfterBreak="0">
     <w:nsid w:val="60D9329B"/>
     <w:multiLevelType w:val="hybridMultilevel"/>
     <w:tmpl w:val="66F66230"/>
@@ -20106,7 +24385,7 @@
       </w:rPr>
     </w:lvl>
   </w:abstractNum>
-  <w:abstractNum w:abstractNumId="26" w15:restartNumberingAfterBreak="0">
+  <w:abstractNum w:abstractNumId="27" w15:restartNumberingAfterBreak="0">
     <w:nsid w:val="62DD7B4A"/>
     <w:multiLevelType w:val="hybridMultilevel"/>
     <w:tmpl w:val="21E2490A"/>
@@ -20195,7 +24474,7 @@
       </w:pPr>
     </w:lvl>
   </w:abstractNum>
-  <w:abstractNum w:abstractNumId="27" w15:restartNumberingAfterBreak="0">
+  <w:abstractNum w:abstractNumId="28" w15:restartNumberingAfterBreak="0">
     <w:nsid w:val="66B2102E"/>
     <w:multiLevelType w:val="multilevel"/>
     <w:tmpl w:val="CAC0B77E"/>
@@ -20344,7 +24623,7 @@
       </w:rPr>
     </w:lvl>
   </w:abstractNum>
-  <w:abstractNum w:abstractNumId="28" w15:restartNumberingAfterBreak="0">
+  <w:abstractNum w:abstractNumId="29" w15:restartNumberingAfterBreak="0">
     <w:nsid w:val="6EB73D06"/>
     <w:multiLevelType w:val="hybridMultilevel"/>
     <w:tmpl w:val="8C18F082"/>
@@ -20457,7 +24736,7 @@
       </w:rPr>
     </w:lvl>
   </w:abstractNum>
-  <w:abstractNum w:abstractNumId="29" w15:restartNumberingAfterBreak="0">
+  <w:abstractNum w:abstractNumId="30" w15:restartNumberingAfterBreak="0">
     <w:nsid w:val="6FBE1FB5"/>
     <w:multiLevelType w:val="hybridMultilevel"/>
     <w:tmpl w:val="689CAD50"/>
@@ -20548,7 +24827,7 @@
       </w:pPr>
     </w:lvl>
   </w:abstractNum>
-  <w:abstractNum w:abstractNumId="30" w15:restartNumberingAfterBreak="0">
+  <w:abstractNum w:abstractNumId="31" w15:restartNumberingAfterBreak="0">
     <w:nsid w:val="770D03EA"/>
     <w:multiLevelType w:val="hybridMultilevel"/>
     <w:tmpl w:val="CA7A373A"/>
@@ -20661,7 +24940,7 @@
       </w:rPr>
     </w:lvl>
   </w:abstractNum>
-  <w:abstractNum w:abstractNumId="31" w15:restartNumberingAfterBreak="0">
+  <w:abstractNum w:abstractNumId="32" w15:restartNumberingAfterBreak="0">
     <w:nsid w:val="79F464CB"/>
     <w:multiLevelType w:val="hybridMultilevel"/>
     <w:tmpl w:val="3CC2704A"/>
@@ -20801,7 +25080,7 @@
       </w:rPr>
     </w:lvl>
   </w:abstractNum>
-  <w:abstractNum w:abstractNumId="32" w15:restartNumberingAfterBreak="0">
+  <w:abstractNum w:abstractNumId="33" w15:restartNumberingAfterBreak="0">
     <w:nsid w:val="7C6B7171"/>
     <w:multiLevelType w:val="hybridMultilevel"/>
     <w:tmpl w:val="8B76B7A0"/>
@@ -20914,7 +25193,7 @@
       </w:rPr>
     </w:lvl>
   </w:abstractNum>
-  <w:abstractNum w:abstractNumId="33" w15:restartNumberingAfterBreak="0">
+  <w:abstractNum w:abstractNumId="34" w15:restartNumberingAfterBreak="0">
     <w:nsid w:val="7D3A6329"/>
     <w:multiLevelType w:val="hybridMultilevel"/>
     <w:tmpl w:val="BF0A5756"/>
@@ -21004,7 +25283,7 @@
     </w:lvl>
   </w:abstractNum>
   <w:num w:numId="1" w16cid:durableId="296377879">
-    <w:abstractNumId w:val="24"/>
+    <w:abstractNumId w:val="25"/>
   </w:num>
   <w:num w:numId="2" w16cid:durableId="317199164">
     <w:abstractNumId w:val="10"/>
@@ -21013,37 +25292,37 @@
     <w:abstractNumId w:val="9"/>
   </w:num>
   <w:num w:numId="4" w16cid:durableId="167599508">
-    <w:abstractNumId w:val="30"/>
+    <w:abstractNumId w:val="31"/>
   </w:num>
   <w:num w:numId="5" w16cid:durableId="1254121143">
-    <w:abstractNumId w:val="20"/>
+    <w:abstractNumId w:val="21"/>
   </w:num>
   <w:num w:numId="6" w16cid:durableId="1874071461">
-    <w:abstractNumId w:val="28"/>
+    <w:abstractNumId w:val="29"/>
   </w:num>
   <w:num w:numId="7" w16cid:durableId="1814905382">
     <w:abstractNumId w:val="2"/>
   </w:num>
   <w:num w:numId="8" w16cid:durableId="1642342910">
-    <w:abstractNumId w:val="32"/>
+    <w:abstractNumId w:val="33"/>
   </w:num>
   <w:num w:numId="9" w16cid:durableId="749740046">
     <w:abstractNumId w:val="15"/>
   </w:num>
   <w:num w:numId="10" w16cid:durableId="1728798502">
-    <w:abstractNumId w:val="31"/>
+    <w:abstractNumId w:val="32"/>
   </w:num>
   <w:num w:numId="11" w16cid:durableId="1928617378">
     <w:abstractNumId w:val="13"/>
   </w:num>
   <w:num w:numId="12" w16cid:durableId="1642005910">
-    <w:abstractNumId w:val="25"/>
+    <w:abstractNumId w:val="26"/>
   </w:num>
   <w:num w:numId="13" w16cid:durableId="1825774656">
-    <w:abstractNumId w:val="19"/>
+    <w:abstractNumId w:val="20"/>
   </w:num>
   <w:num w:numId="14" w16cid:durableId="64038810">
-    <w:abstractNumId w:val="18"/>
+    <w:abstractNumId w:val="19"/>
   </w:num>
   <w:num w:numId="15" w16cid:durableId="1864437361">
     <w:abstractNumId w:val="0"/>
@@ -21070,28 +25349,28 @@
     <w:abstractNumId w:val="16"/>
   </w:num>
   <w:num w:numId="23" w16cid:durableId="437069063">
-    <w:abstractNumId w:val="22"/>
+    <w:abstractNumId w:val="23"/>
   </w:num>
   <w:num w:numId="24" w16cid:durableId="846941854">
     <w:abstractNumId w:val="4"/>
   </w:num>
   <w:num w:numId="25" w16cid:durableId="918751469">
-    <w:abstractNumId w:val="26"/>
+    <w:abstractNumId w:val="27"/>
   </w:num>
   <w:num w:numId="26" w16cid:durableId="1898390194">
-    <w:abstractNumId w:val="23"/>
+    <w:abstractNumId w:val="24"/>
   </w:num>
   <w:num w:numId="27" w16cid:durableId="369887171">
-    <w:abstractNumId w:val="21"/>
+    <w:abstractNumId w:val="22"/>
   </w:num>
   <w:num w:numId="28" w16cid:durableId="953026245">
     <w:abstractNumId w:val="14"/>
   </w:num>
   <w:num w:numId="29" w16cid:durableId="1591963273">
-    <w:abstractNumId w:val="29"/>
+    <w:abstractNumId w:val="30"/>
   </w:num>
   <w:num w:numId="30" w16cid:durableId="1204365378">
-    <w:abstractNumId w:val="33"/>
+    <w:abstractNumId w:val="34"/>
   </w:num>
   <w:num w:numId="31" w16cid:durableId="1001275981">
     <w:abstractNumId w:val="6"/>
@@ -21103,7 +25382,10 @@
     <w:abstractNumId w:val="3"/>
   </w:num>
   <w:num w:numId="34" w16cid:durableId="1739938990">
-    <w:abstractNumId w:val="27"/>
+    <w:abstractNumId w:val="28"/>
+  </w:num>
+  <w:num w:numId="35" w16cid:durableId="1991055631">
+    <w:abstractNumId w:val="18"/>
   </w:num>
 </w:numbering>
 </file>
@@ -21506,7 +25788,7 @@
   <w:style w:type="paragraph" w:default="1" w:styleId="Normal">
     <w:name w:val="Normal"/>
     <w:qFormat/>
-    <w:rsid w:val="001B66A0"/>
+    <w:rsid w:val="00F11749"/>
   </w:style>
   <w:style w:type="paragraph" w:styleId="Heading1">
     <w:name w:val="heading 1"/>
@@ -21580,7 +25862,6 @@
   <w:style w:type="character" w:default="1" w:styleId="DefaultParagraphFont">
     <w:name w:val="Default Paragraph Font"/>
     <w:uiPriority w:val="1"/>
-    <w:semiHidden/>
     <w:unhideWhenUsed/>
   </w:style>
   <w:style w:type="table" w:default="1" w:styleId="TableNormal">

</xml_diff>